<commit_message>
Updated the document explainer related to the project
</commit_message>
<xml_diff>
--- a/Nfl_Draft_Analysis_Intro.docx
+++ b/Nfl_Draft_Analysis_Intro.docx
@@ -115,19 +115,20 @@
           <w:sz w:val="32"/>
           <w:szCs w:val="32"/>
         </w:rPr>
-        <w:t xml:space="preserve">Teams </w:t>
-      </w:r>
-      <w:proofErr w:type="gramStart"/>
-      <w:r>
+        <w:t>Teams are allowed to trade their draft picks with other teams.</w:t>
+      </w:r>
+    </w:p>
+    <w:p>
+      <w:pPr>
+        <w:pStyle w:val="NormalWeb"/>
+        <w:spacing w:before="0" w:beforeAutospacing="0" w:after="160" w:afterAutospacing="0"/>
         <w:rPr>
           <w:rFonts w:ascii="Calibri" w:hAnsi="Calibri" w:cs="Calibri"/>
           <w:color w:val="000000"/>
           <w:sz w:val="32"/>
           <w:szCs w:val="32"/>
         </w:rPr>
-        <w:t>are allowed to</w:t>
-      </w:r>
-      <w:proofErr w:type="gramEnd"/>
+      </w:pPr>
       <w:r>
         <w:rPr>
           <w:rFonts w:ascii="Calibri" w:hAnsi="Calibri" w:cs="Calibri"/>
@@ -135,7 +136,7 @@
           <w:sz w:val="32"/>
           <w:szCs w:val="32"/>
         </w:rPr>
-        <w:t xml:space="preserve"> trade their draft picks with other teams.</w:t>
+        <w:t>NFL evaluates prospect grades every year before each draft. The way that is being performed is out of scope for this repo. This repo makes use of the already available data to perform</w:t>
       </w:r>
     </w:p>
     <w:p>
@@ -156,27 +157,6 @@
           <w:sz w:val="32"/>
           <w:szCs w:val="32"/>
         </w:rPr>
-        <w:t>NFL evaluates prospect grades every year before each draft. The way that is being performed is out of scope for this repo. This repo makes use of the already available data to perform</w:t>
-      </w:r>
-    </w:p>
-    <w:p>
-      <w:pPr>
-        <w:pStyle w:val="NormalWeb"/>
-        <w:spacing w:before="0" w:beforeAutospacing="0" w:after="160" w:afterAutospacing="0"/>
-        <w:rPr>
-          <w:rFonts w:ascii="Calibri" w:hAnsi="Calibri" w:cs="Calibri"/>
-          <w:color w:val="000000"/>
-          <w:sz w:val="32"/>
-          <w:szCs w:val="32"/>
-        </w:rPr>
-      </w:pPr>
-      <w:r>
-        <w:rPr>
-          <w:rFonts w:ascii="Calibri" w:hAnsi="Calibri" w:cs="Calibri"/>
-          <w:color w:val="000000"/>
-          <w:sz w:val="32"/>
-          <w:szCs w:val="32"/>
-        </w:rPr>
         <w:t>data analysis and prediction.</w:t>
       </w:r>
     </w:p>
@@ -198,7 +178,7 @@
         </w:rPr>
         <w:t xml:space="preserve">Source: </w:t>
       </w:r>
-      <w:hyperlink r:id="rId5" w:history="1">
+      <w:hyperlink r:id="rId7" w:history="1">
         <w:r>
           <w:rPr>
             <w:rStyle w:val="Hyperlink"/>
@@ -988,19 +968,8 @@
                 <w:sz w:val="32"/>
                 <w:szCs w:val="32"/>
               </w:rPr>
-              <w:t>Backup/</w:t>
-            </w:r>
-            <w:proofErr w:type="gramStart"/>
-            <w:r>
-              <w:rPr>
-                <w:rFonts w:ascii="Calibri" w:hAnsi="Calibri" w:cs="Calibri"/>
-                <w:color w:val="757575"/>
-                <w:sz w:val="32"/>
-                <w:szCs w:val="32"/>
-              </w:rPr>
-              <w:t>special-teamer</w:t>
-            </w:r>
-            <w:proofErr w:type="gramEnd"/>
+              <w:t>Backup/special-teamer</w:t>
+            </w:r>
           </w:p>
         </w:tc>
       </w:tr>
@@ -1377,7 +1346,7 @@
           <w:szCs w:val="32"/>
         </w:rPr>
       </w:pPr>
-      <w:hyperlink r:id="rId6" w:history="1">
+      <w:hyperlink r:id="rId8" w:history="1">
         <w:r>
           <w:rPr>
             <w:rStyle w:val="Hyperlink"/>
@@ -1395,212 +1364,12 @@
         <w:spacing w:before="0" w:beforeAutospacing="0" w:after="160" w:afterAutospacing="0"/>
         <w:rPr>
           <w:rFonts w:ascii="Calibri" w:hAnsi="Calibri" w:cs="Calibri"/>
-          <w:color w:val="757575"/>
-          <w:sz w:val="32"/>
-          <w:szCs w:val="32"/>
-        </w:rPr>
-      </w:pPr>
-      <w:r>
-        <w:rPr>
-          <w:rFonts w:ascii="Calibri" w:hAnsi="Calibri" w:cs="Calibri"/>
-          <w:color w:val="757575"/>
-          <w:sz w:val="32"/>
-          <w:szCs w:val="32"/>
-        </w:rPr>
-        <w:t> </w:t>
-      </w:r>
-    </w:p>
-    <w:p>
-      <w:pPr>
-        <w:pStyle w:val="NormalWeb"/>
-        <w:spacing w:before="0" w:beforeAutospacing="0" w:after="160" w:afterAutospacing="0"/>
-        <w:rPr>
-          <w:rFonts w:ascii="Calibri" w:hAnsi="Calibri" w:cs="Calibri"/>
-          <w:color w:val="757575"/>
-          <w:sz w:val="32"/>
-          <w:szCs w:val="32"/>
-        </w:rPr>
-      </w:pPr>
-      <w:r>
-        <w:rPr>
-          <w:rFonts w:ascii="Calibri" w:hAnsi="Calibri" w:cs="Calibri"/>
-          <w:color w:val="757575"/>
-          <w:sz w:val="32"/>
-          <w:szCs w:val="32"/>
-        </w:rPr>
-        <w:t>Analysis 1 of the repository:</w:t>
-      </w:r>
-    </w:p>
-    <w:p>
-      <w:pPr>
-        <w:pStyle w:val="NormalWeb"/>
-        <w:spacing w:before="0" w:beforeAutospacing="0" w:after="160" w:afterAutospacing="0"/>
-        <w:rPr>
-          <w:rFonts w:ascii="Calibri" w:hAnsi="Calibri" w:cs="Calibri"/>
-          <w:color w:val="757575"/>
-          <w:sz w:val="32"/>
-          <w:szCs w:val="32"/>
-        </w:rPr>
-      </w:pPr>
-      <w:r>
-        <w:rPr>
-          <w:rFonts w:ascii="Calibri" w:hAnsi="Calibri" w:cs="Calibri"/>
-          <w:color w:val="757575"/>
-          <w:sz w:val="32"/>
-          <w:szCs w:val="32"/>
-        </w:rPr>
-        <w:t xml:space="preserve">Based on the year and prospect grades, calculate the average of the total prospect grades achieved by a given team in the draft. Teams with highest average prospect grade had the best draft among all teams and vice versa. </w:t>
-      </w:r>
-    </w:p>
-    <w:p>
-      <w:pPr>
-        <w:pStyle w:val="NormalWeb"/>
-        <w:spacing w:before="0" w:beforeAutospacing="0" w:after="160" w:afterAutospacing="0"/>
-        <w:rPr>
-          <w:rFonts w:ascii="Calibri" w:hAnsi="Calibri" w:cs="Calibri"/>
-          <w:color w:val="000000"/>
-          <w:sz w:val="32"/>
-          <w:szCs w:val="32"/>
-        </w:rPr>
-      </w:pPr>
-      <w:r>
-        <w:rPr>
-          <w:rFonts w:ascii="Calibri" w:hAnsi="Calibri" w:cs="Calibri"/>
-          <w:color w:val="000000"/>
-          <w:sz w:val="32"/>
-          <w:szCs w:val="32"/>
-        </w:rPr>
-        <w:t> </w:t>
-      </w:r>
-    </w:p>
-    <w:p>
-      <w:pPr>
-        <w:pStyle w:val="NormalWeb"/>
-        <w:spacing w:before="0" w:beforeAutospacing="0" w:after="160" w:afterAutospacing="0"/>
-        <w:rPr>
-          <w:rFonts w:ascii="Calibri" w:hAnsi="Calibri" w:cs="Calibri"/>
-          <w:color w:val="000000"/>
-          <w:sz w:val="32"/>
-          <w:szCs w:val="32"/>
-        </w:rPr>
-      </w:pPr>
-      <w:r>
-        <w:rPr>
-          <w:rFonts w:ascii="Calibri" w:hAnsi="Calibri" w:cs="Calibri"/>
-          <w:color w:val="000000"/>
-          <w:sz w:val="32"/>
-          <w:szCs w:val="32"/>
-        </w:rPr>
-        <w:t>Total Prospect grade = Sum of individual prospect grades -&gt; (1)</w:t>
-      </w:r>
-    </w:p>
-    <w:p>
-      <w:pPr>
-        <w:pStyle w:val="NormalWeb"/>
-        <w:spacing w:before="0" w:beforeAutospacing="0" w:after="160" w:afterAutospacing="0"/>
-        <w:rPr>
-          <w:rFonts w:ascii="Calibri" w:hAnsi="Calibri" w:cs="Calibri"/>
-          <w:sz w:val="32"/>
-          <w:szCs w:val="32"/>
-        </w:rPr>
-      </w:pPr>
-      <w:r>
-        <w:rPr>
-          <w:rFonts w:ascii="Calibri" w:hAnsi="Calibri" w:cs="Calibri"/>
-          <w:sz w:val="32"/>
-          <w:szCs w:val="32"/>
-        </w:rPr>
-        <w:lastRenderedPageBreak/>
-        <w:t xml:space="preserve">Average prospect grade per team = Total Prospect </w:t>
-      </w:r>
-      <w:proofErr w:type="gramStart"/>
-      <w:r>
-        <w:rPr>
-          <w:rFonts w:ascii="Calibri" w:hAnsi="Calibri" w:cs="Calibri"/>
-          <w:sz w:val="32"/>
-          <w:szCs w:val="32"/>
-        </w:rPr>
-        <w:t>Grade(</w:t>
-      </w:r>
-      <w:proofErr w:type="gramEnd"/>
-      <w:r>
-        <w:rPr>
-          <w:rFonts w:ascii="Calibri" w:hAnsi="Calibri" w:cs="Calibri"/>
-          <w:sz w:val="32"/>
-          <w:szCs w:val="32"/>
-        </w:rPr>
-        <w:t>3)/Number Of Players Drafted by Team.   -&gt; (3)</w:t>
-      </w:r>
-    </w:p>
-    <w:p>
-      <w:pPr>
-        <w:pStyle w:val="NormalWeb"/>
-        <w:spacing w:before="0" w:beforeAutospacing="0" w:after="160" w:afterAutospacing="0"/>
-        <w:rPr>
-          <w:rFonts w:ascii="Calibri" w:hAnsi="Calibri" w:cs="Calibri"/>
-          <w:sz w:val="32"/>
-          <w:szCs w:val="32"/>
-        </w:rPr>
-      </w:pPr>
-      <w:r>
-        <w:rPr>
-          <w:rFonts w:ascii="Calibri" w:hAnsi="Calibri" w:cs="Calibri"/>
-          <w:sz w:val="32"/>
-          <w:szCs w:val="32"/>
-        </w:rPr>
-        <w:t>The result is rounded to two places</w:t>
-      </w:r>
-    </w:p>
-    <w:p>
-      <w:pPr>
-        <w:pStyle w:val="NormalWeb"/>
-        <w:spacing w:before="0" w:beforeAutospacing="0" w:after="160" w:afterAutospacing="0"/>
-        <w:rPr>
-          <w:rFonts w:ascii="Calibri" w:hAnsi="Calibri" w:cs="Calibri"/>
-          <w:sz w:val="32"/>
-          <w:szCs w:val="32"/>
-        </w:rPr>
-      </w:pPr>
-      <w:r>
-        <w:rPr>
-          <w:rFonts w:ascii="Calibri" w:hAnsi="Calibri" w:cs="Calibri"/>
-          <w:sz w:val="32"/>
-          <w:szCs w:val="32"/>
-        </w:rPr>
-        <w:t> </w:t>
-      </w:r>
-    </w:p>
-    <w:p>
-      <w:pPr>
-        <w:pStyle w:val="NormalWeb"/>
-        <w:spacing w:before="0" w:beforeAutospacing="0" w:after="160" w:afterAutospacing="0"/>
-        <w:rPr>
-          <w:rFonts w:ascii="Calibri" w:hAnsi="Calibri" w:cs="Calibri"/>
-          <w:sz w:val="32"/>
-          <w:szCs w:val="32"/>
-        </w:rPr>
-      </w:pPr>
-      <w:r>
-        <w:rPr>
-          <w:rFonts w:ascii="Calibri" w:hAnsi="Calibri" w:cs="Calibri"/>
           <w:b/>
           <w:bCs/>
           <w:sz w:val="32"/>
           <w:szCs w:val="32"/>
           <w:u w:val="single"/>
         </w:rPr>
-        <w:t>Below is the end point for achieving this purpose:</w:t>
-      </w:r>
-    </w:p>
-    <w:p>
-      <w:pPr>
-        <w:pStyle w:val="NormalWeb"/>
-        <w:spacing w:before="0" w:beforeAutospacing="0" w:after="160" w:afterAutospacing="0"/>
-        <w:rPr>
-          <w:rFonts w:ascii="Calibri" w:hAnsi="Calibri" w:cs="Calibri"/>
-          <w:sz w:val="32"/>
-          <w:szCs w:val="32"/>
-        </w:rPr>
       </w:pPr>
       <w:r>
         <w:rPr>
@@ -1611,6 +1380,281 @@
           <w:szCs w:val="32"/>
           <w:u w:val="single"/>
         </w:rPr>
+        <w:t>Set up needed for running the project:</w:t>
+      </w:r>
+    </w:p>
+    <w:p>
+      <w:pPr>
+        <w:pStyle w:val="NormalWeb"/>
+        <w:numPr>
+          <w:ilvl w:val="0"/>
+          <w:numId w:val="2"/>
+        </w:numPr>
+        <w:spacing w:before="0" w:beforeAutospacing="0" w:after="160" w:afterAutospacing="0"/>
+        <w:rPr>
+          <w:rFonts w:ascii="Calibri" w:hAnsi="Calibri" w:cs="Calibri"/>
+          <w:sz w:val="32"/>
+          <w:szCs w:val="32"/>
+        </w:rPr>
+      </w:pPr>
+      <w:r>
+        <w:rPr>
+          <w:rFonts w:ascii="Calibri" w:hAnsi="Calibri" w:cs="Calibri"/>
+          <w:sz w:val="32"/>
+          <w:szCs w:val="32"/>
+        </w:rPr>
+        <w:t>Clone the project from GIT and run in an IDE environment like eclipse. Minimum of JDK 8 is required to run the project.</w:t>
+      </w:r>
+    </w:p>
+    <w:p>
+      <w:pPr>
+        <w:pStyle w:val="NormalWeb"/>
+        <w:numPr>
+          <w:ilvl w:val="0"/>
+          <w:numId w:val="2"/>
+        </w:numPr>
+        <w:spacing w:before="0" w:beforeAutospacing="0" w:after="160" w:afterAutospacing="0"/>
+        <w:rPr>
+          <w:rFonts w:ascii="Calibri" w:hAnsi="Calibri" w:cs="Calibri"/>
+          <w:sz w:val="32"/>
+          <w:szCs w:val="32"/>
+        </w:rPr>
+      </w:pPr>
+      <w:r>
+        <w:rPr>
+          <w:rFonts w:ascii="Calibri" w:hAnsi="Calibri" w:cs="Calibri"/>
+          <w:sz w:val="32"/>
+          <w:szCs w:val="32"/>
+        </w:rPr>
+        <w:t>The project has mysql for db operations. Ensure the connections are set up properly and corresponding properties are updated in application.yaml. Ensure that the below script is run:</w:t>
+      </w:r>
+    </w:p>
+    <w:p>
+      <w:pPr>
+        <w:pStyle w:val="NormalWeb"/>
+        <w:spacing w:before="0" w:beforeAutospacing="0" w:after="160" w:afterAutospacing="0"/>
+        <w:ind w:left="720"/>
+      </w:pPr>
+      <w:hyperlink r:id="rId9" w:history="1">
+        <w:r>
+          <w:rPr>
+            <w:rStyle w:val="Hyperlink"/>
+          </w:rPr>
+          <w:t>https://github.com/ps-vivek/NflDraftAnalysisService/blob/master/src/main/resources/sqls/Create_Nfl_Draft_Prospect_Info.sql</w:t>
+        </w:r>
+      </w:hyperlink>
+    </w:p>
+    <w:p>
+      <w:pPr>
+        <w:pStyle w:val="NormalWeb"/>
+        <w:spacing w:before="0" w:beforeAutospacing="0" w:after="160" w:afterAutospacing="0"/>
+        <w:rPr>
+          <w:rFonts w:ascii="Calibri" w:hAnsi="Calibri" w:cs="Calibri"/>
+          <w:sz w:val="32"/>
+          <w:szCs w:val="32"/>
+        </w:rPr>
+      </w:pPr>
+      <w:r>
+        <w:rPr>
+          <w:rFonts w:ascii="Calibri" w:hAnsi="Calibri" w:cs="Calibri"/>
+          <w:sz w:val="32"/>
+          <w:szCs w:val="32"/>
+        </w:rPr>
+        <w:lastRenderedPageBreak/>
+        <w:tab/>
+        <w:t>Once above steps are performed, then run the standalone spring boot app.</w:t>
+      </w:r>
+    </w:p>
+    <w:p>
+      <w:pPr>
+        <w:pStyle w:val="NormalWeb"/>
+        <w:spacing w:before="0" w:beforeAutospacing="0" w:after="160" w:afterAutospacing="0"/>
+        <w:rPr>
+          <w:rFonts w:ascii="Calibri" w:hAnsi="Calibri" w:cs="Calibri"/>
+          <w:color w:val="757575"/>
+          <w:sz w:val="32"/>
+          <w:szCs w:val="32"/>
+        </w:rPr>
+      </w:pPr>
+      <w:r>
+        <w:rPr>
+          <w:rFonts w:ascii="Calibri" w:hAnsi="Calibri" w:cs="Calibri"/>
+          <w:color w:val="757575"/>
+          <w:sz w:val="32"/>
+          <w:szCs w:val="32"/>
+        </w:rPr>
+        <w:t> </w:t>
+      </w:r>
+    </w:p>
+    <w:p>
+      <w:pPr>
+        <w:pStyle w:val="NormalWeb"/>
+        <w:spacing w:before="0" w:beforeAutospacing="0" w:after="160" w:afterAutospacing="0"/>
+        <w:rPr>
+          <w:rFonts w:ascii="Calibri" w:hAnsi="Calibri" w:cs="Calibri"/>
+          <w:b/>
+          <w:bCs/>
+          <w:color w:val="757575"/>
+          <w:sz w:val="32"/>
+          <w:szCs w:val="32"/>
+          <w:u w:val="single"/>
+        </w:rPr>
+      </w:pPr>
+      <w:r>
+        <w:rPr>
+          <w:rFonts w:ascii="Calibri" w:hAnsi="Calibri" w:cs="Calibri"/>
+          <w:b/>
+          <w:bCs/>
+          <w:color w:val="757575"/>
+          <w:sz w:val="32"/>
+          <w:szCs w:val="32"/>
+          <w:u w:val="single"/>
+        </w:rPr>
+        <w:t>Analysis 1 of the repository:</w:t>
+      </w:r>
+    </w:p>
+    <w:p>
+      <w:pPr>
+        <w:pStyle w:val="NormalWeb"/>
+        <w:spacing w:before="0" w:beforeAutospacing="0" w:after="160" w:afterAutospacing="0"/>
+        <w:rPr>
+          <w:rFonts w:ascii="Calibri" w:hAnsi="Calibri" w:cs="Calibri"/>
+          <w:color w:val="757575"/>
+          <w:sz w:val="32"/>
+          <w:szCs w:val="32"/>
+        </w:rPr>
+      </w:pPr>
+      <w:r>
+        <w:rPr>
+          <w:rFonts w:ascii="Calibri" w:hAnsi="Calibri" w:cs="Calibri"/>
+          <w:color w:val="757575"/>
+          <w:sz w:val="32"/>
+          <w:szCs w:val="32"/>
+        </w:rPr>
+        <w:t xml:space="preserve">Based on the year and prospect grades, calculate the average of the total prospect grades achieved by a given team in the draft. Teams with highest average prospect grade had the best draft among all teams and vice versa. </w:t>
+      </w:r>
+    </w:p>
+    <w:p>
+      <w:pPr>
+        <w:pStyle w:val="NormalWeb"/>
+        <w:spacing w:before="0" w:beforeAutospacing="0" w:after="160" w:afterAutospacing="0"/>
+        <w:rPr>
+          <w:rFonts w:ascii="Calibri" w:hAnsi="Calibri" w:cs="Calibri"/>
+          <w:color w:val="000000"/>
+          <w:sz w:val="32"/>
+          <w:szCs w:val="32"/>
+        </w:rPr>
+      </w:pPr>
+      <w:r>
+        <w:rPr>
+          <w:rFonts w:ascii="Calibri" w:hAnsi="Calibri" w:cs="Calibri"/>
+          <w:color w:val="000000"/>
+          <w:sz w:val="32"/>
+          <w:szCs w:val="32"/>
+        </w:rPr>
+        <w:t> </w:t>
+      </w:r>
+    </w:p>
+    <w:p>
+      <w:pPr>
+        <w:pStyle w:val="NormalWeb"/>
+        <w:spacing w:before="0" w:beforeAutospacing="0" w:after="160" w:afterAutospacing="0"/>
+        <w:rPr>
+          <w:rFonts w:ascii="Calibri" w:hAnsi="Calibri" w:cs="Calibri"/>
+          <w:color w:val="000000"/>
+          <w:sz w:val="32"/>
+          <w:szCs w:val="32"/>
+        </w:rPr>
+      </w:pPr>
+      <w:r>
+        <w:rPr>
+          <w:rFonts w:ascii="Calibri" w:hAnsi="Calibri" w:cs="Calibri"/>
+          <w:color w:val="000000"/>
+          <w:sz w:val="32"/>
+          <w:szCs w:val="32"/>
+        </w:rPr>
+        <w:t>Total Prospect grade = Sum of individual prospect grades -&gt; (1)</w:t>
+      </w:r>
+    </w:p>
+    <w:p>
+      <w:pPr>
+        <w:pStyle w:val="NormalWeb"/>
+        <w:spacing w:before="0" w:beforeAutospacing="0" w:after="160" w:afterAutospacing="0"/>
+        <w:rPr>
+          <w:rFonts w:ascii="Calibri" w:hAnsi="Calibri" w:cs="Calibri"/>
+          <w:sz w:val="32"/>
+          <w:szCs w:val="32"/>
+        </w:rPr>
+      </w:pPr>
+      <w:r>
+        <w:rPr>
+          <w:rFonts w:ascii="Calibri" w:hAnsi="Calibri" w:cs="Calibri"/>
+          <w:sz w:val="32"/>
+          <w:szCs w:val="32"/>
+        </w:rPr>
+        <w:t>Average prospect grade per team = Total Prospect Grade(3)/Number Of Players Drafted by Team.   -&gt; (3)</w:t>
+      </w:r>
+    </w:p>
+    <w:p>
+      <w:pPr>
+        <w:pStyle w:val="NormalWeb"/>
+        <w:spacing w:before="0" w:beforeAutospacing="0" w:after="160" w:afterAutospacing="0"/>
+        <w:rPr>
+          <w:rFonts w:ascii="Calibri" w:hAnsi="Calibri" w:cs="Calibri"/>
+          <w:sz w:val="32"/>
+          <w:szCs w:val="32"/>
+        </w:rPr>
+      </w:pPr>
+      <w:r>
+        <w:rPr>
+          <w:rFonts w:ascii="Calibri" w:hAnsi="Calibri" w:cs="Calibri"/>
+          <w:sz w:val="32"/>
+          <w:szCs w:val="32"/>
+        </w:rPr>
+        <w:t>The result is rounded to two places</w:t>
+      </w:r>
+    </w:p>
+    <w:p>
+      <w:pPr>
+        <w:pStyle w:val="NormalWeb"/>
+        <w:spacing w:before="0" w:beforeAutospacing="0" w:after="160" w:afterAutospacing="0"/>
+        <w:rPr>
+          <w:rFonts w:ascii="Calibri" w:hAnsi="Calibri" w:cs="Calibri"/>
+          <w:sz w:val="32"/>
+          <w:szCs w:val="32"/>
+        </w:rPr>
+      </w:pPr>
+      <w:r>
+        <w:rPr>
+          <w:rFonts w:ascii="Calibri" w:hAnsi="Calibri" w:cs="Calibri"/>
+          <w:b/>
+          <w:bCs/>
+          <w:sz w:val="32"/>
+          <w:szCs w:val="32"/>
+          <w:u w:val="single"/>
+        </w:rPr>
+        <w:t>Below is the end point for achieving this purpose:</w:t>
+      </w:r>
+    </w:p>
+    <w:p>
+      <w:pPr>
+        <w:pStyle w:val="NormalWeb"/>
+        <w:spacing w:before="0" w:beforeAutospacing="0" w:after="160" w:afterAutospacing="0"/>
+        <w:rPr>
+          <w:rFonts w:ascii="Calibri" w:hAnsi="Calibri" w:cs="Calibri"/>
+          <w:sz w:val="32"/>
+          <w:szCs w:val="32"/>
+        </w:rPr>
+      </w:pPr>
+      <w:r>
+        <w:rPr>
+          <w:rFonts w:ascii="Calibri" w:hAnsi="Calibri" w:cs="Calibri"/>
+          <w:b/>
+          <w:bCs/>
+          <w:sz w:val="32"/>
+          <w:szCs w:val="32"/>
+          <w:u w:val="single"/>
+        </w:rPr>
         <w:t>HTTP METHOD: GET</w:t>
       </w:r>
     </w:p>
@@ -1655,130 +1699,64 @@
           <w:szCs w:val="32"/>
           <w:shd w:val="clear" w:color="auto" w:fill="FFFFFF"/>
         </w:rPr>
-        <w:t>URI: &lt;localhost&gt;/draft/</w:t>
-      </w:r>
-      <w:proofErr w:type="spellStart"/>
-      <w:r>
+        <w:t>URI: &lt;localhost&gt;/draft/teamgrades/?year={year}&amp;team={teamName}</w:t>
+      </w:r>
+    </w:p>
+    <w:p>
+      <w:pPr>
+        <w:pStyle w:val="NormalWeb"/>
+        <w:spacing w:before="0" w:beforeAutospacing="0" w:after="160" w:afterAutospacing="0"/>
         <w:rPr>
           <w:rFonts w:ascii="Calibri" w:hAnsi="Calibri" w:cs="Calibri"/>
           <w:color w:val="505050"/>
           <w:sz w:val="32"/>
           <w:szCs w:val="32"/>
+        </w:rPr>
+      </w:pPr>
+      <w:r>
+        <w:rPr>
+          <w:rFonts w:ascii="Calibri" w:hAnsi="Calibri" w:cs="Calibri"/>
+          <w:color w:val="505050"/>
+          <w:sz w:val="32"/>
+          <w:szCs w:val="32"/>
           <w:shd w:val="clear" w:color="auto" w:fill="FFFFFF"/>
         </w:rPr>
-        <w:t>teamgrades</w:t>
-      </w:r>
-      <w:proofErr w:type="spellEnd"/>
-      <w:r>
+        <w:t>{year} -&gt; Mandatory</w:t>
+      </w:r>
+    </w:p>
+    <w:p>
+      <w:pPr>
+        <w:pStyle w:val="NormalWeb"/>
+        <w:spacing w:before="0" w:beforeAutospacing="0" w:after="160" w:afterAutospacing="0"/>
         <w:rPr>
           <w:rFonts w:ascii="Calibri" w:hAnsi="Calibri" w:cs="Calibri"/>
           <w:color w:val="505050"/>
           <w:sz w:val="32"/>
           <w:szCs w:val="32"/>
+        </w:rPr>
+      </w:pPr>
+      <w:r>
+        <w:rPr>
+          <w:rFonts w:ascii="Calibri" w:hAnsi="Calibri" w:cs="Calibri"/>
+          <w:color w:val="505050"/>
+          <w:sz w:val="32"/>
+          <w:szCs w:val="32"/>
           <w:shd w:val="clear" w:color="auto" w:fill="FFFFFF"/>
         </w:rPr>
-        <w:t>/?year={year}&amp;team={</w:t>
-      </w:r>
-      <w:proofErr w:type="spellStart"/>
-      <w:r>
-        <w:rPr>
-          <w:rFonts w:ascii="Calibri" w:hAnsi="Calibri" w:cs="Calibri"/>
-          <w:color w:val="505050"/>
-          <w:sz w:val="32"/>
-          <w:szCs w:val="32"/>
-          <w:shd w:val="clear" w:color="auto" w:fill="FFFFFF"/>
-        </w:rPr>
-        <w:t>teamName</w:t>
-      </w:r>
-      <w:proofErr w:type="spellEnd"/>
-      <w:r>
-        <w:rPr>
-          <w:rFonts w:ascii="Calibri" w:hAnsi="Calibri" w:cs="Calibri"/>
-          <w:color w:val="505050"/>
-          <w:sz w:val="32"/>
-          <w:szCs w:val="32"/>
-          <w:shd w:val="clear" w:color="auto" w:fill="FFFFFF"/>
-        </w:rPr>
-        <w:t>}</w:t>
-      </w:r>
-    </w:p>
-    <w:p>
-      <w:pPr>
-        <w:pStyle w:val="NormalWeb"/>
-        <w:spacing w:before="0" w:beforeAutospacing="0" w:after="160" w:afterAutospacing="0"/>
-        <w:rPr>
-          <w:rFonts w:ascii="Calibri" w:hAnsi="Calibri" w:cs="Calibri"/>
-          <w:color w:val="505050"/>
-          <w:sz w:val="32"/>
-          <w:szCs w:val="32"/>
-        </w:rPr>
-      </w:pPr>
-      <w:r>
-        <w:rPr>
-          <w:rFonts w:ascii="Calibri" w:hAnsi="Calibri" w:cs="Calibri"/>
-          <w:color w:val="505050"/>
-          <w:sz w:val="32"/>
-          <w:szCs w:val="32"/>
-          <w:shd w:val="clear" w:color="auto" w:fill="FFFFFF"/>
-        </w:rPr>
-        <w:t>{year} -&gt; Mandatory</w:t>
-      </w:r>
-    </w:p>
-    <w:p>
-      <w:pPr>
-        <w:pStyle w:val="NormalWeb"/>
-        <w:spacing w:before="0" w:beforeAutospacing="0" w:after="160" w:afterAutospacing="0"/>
-        <w:rPr>
-          <w:rFonts w:ascii="Calibri" w:hAnsi="Calibri" w:cs="Calibri"/>
-          <w:color w:val="505050"/>
-          <w:sz w:val="32"/>
-          <w:szCs w:val="32"/>
-        </w:rPr>
-      </w:pPr>
-      <w:r>
-        <w:rPr>
-          <w:rFonts w:ascii="Calibri" w:hAnsi="Calibri" w:cs="Calibri"/>
-          <w:color w:val="505050"/>
-          <w:sz w:val="32"/>
-          <w:szCs w:val="32"/>
-          <w:shd w:val="clear" w:color="auto" w:fill="FFFFFF"/>
-        </w:rPr>
-        <w:t>{</w:t>
-      </w:r>
-      <w:proofErr w:type="spellStart"/>
-      <w:r>
-        <w:rPr>
-          <w:rFonts w:ascii="Calibri" w:hAnsi="Calibri" w:cs="Calibri"/>
-          <w:color w:val="505050"/>
-          <w:sz w:val="32"/>
-          <w:szCs w:val="32"/>
-          <w:shd w:val="clear" w:color="auto" w:fill="FFFFFF"/>
-        </w:rPr>
-        <w:t>teamName</w:t>
-      </w:r>
-      <w:proofErr w:type="spellEnd"/>
-      <w:r>
-        <w:rPr>
-          <w:rFonts w:ascii="Calibri" w:hAnsi="Calibri" w:cs="Calibri"/>
-          <w:color w:val="505050"/>
-          <w:sz w:val="32"/>
-          <w:szCs w:val="32"/>
-          <w:shd w:val="clear" w:color="auto" w:fill="FFFFFF"/>
-        </w:rPr>
-        <w:t>} will be assigned as “all” by default.</w:t>
-      </w:r>
-    </w:p>
-    <w:p>
-      <w:pPr>
-        <w:pStyle w:val="NormalWeb"/>
-        <w:spacing w:before="0" w:beforeAutospacing="0" w:after="160" w:afterAutospacing="0"/>
-        <w:rPr>
-          <w:rFonts w:ascii="Calibri" w:hAnsi="Calibri" w:cs="Calibri"/>
-          <w:sz w:val="32"/>
-          <w:szCs w:val="32"/>
-        </w:rPr>
-      </w:pPr>
-      <w:hyperlink r:id="rId7" w:history="1">
+        <w:t>{teamName} will be assigned as “all” by default.</w:t>
+      </w:r>
+    </w:p>
+    <w:p>
+      <w:pPr>
+        <w:pStyle w:val="NormalWeb"/>
+        <w:spacing w:before="0" w:beforeAutospacing="0" w:after="160" w:afterAutospacing="0"/>
+        <w:rPr>
+          <w:rFonts w:ascii="Calibri" w:hAnsi="Calibri" w:cs="Calibri"/>
+          <w:sz w:val="32"/>
+          <w:szCs w:val="32"/>
+        </w:rPr>
+      </w:pPr>
+      <w:hyperlink r:id="rId10" w:history="1">
         <w:r>
           <w:rPr>
             <w:rStyle w:val="Hyperlink"/>
@@ -1825,7 +1803,42 @@
           <w:sz w:val="32"/>
           <w:szCs w:val="32"/>
         </w:rPr>
-        <w:t>Output: A csv file will be generated.</w:t>
+        <w:t xml:space="preserve">Output: A </w:t>
+      </w:r>
+      <w:r>
+        <w:rPr>
+          <w:rFonts w:ascii="Calibri" w:hAnsi="Calibri" w:cs="Calibri"/>
+          <w:sz w:val="32"/>
+          <w:szCs w:val="32"/>
+        </w:rPr>
+        <w:t>excel</w:t>
+      </w:r>
+      <w:r>
+        <w:rPr>
+          <w:rFonts w:ascii="Calibri" w:hAnsi="Calibri" w:cs="Calibri"/>
+          <w:sz w:val="32"/>
+          <w:szCs w:val="32"/>
+        </w:rPr>
+        <w:t xml:space="preserve"> file will be generated.</w:t>
+      </w:r>
+    </w:p>
+    <w:p>
+      <w:pPr>
+        <w:pStyle w:val="NormalWeb"/>
+        <w:spacing w:before="0" w:beforeAutospacing="0" w:after="0" w:afterAutospacing="0"/>
+        <w:rPr>
+          <w:rFonts w:ascii="Calibri" w:hAnsi="Calibri" w:cs="Calibri"/>
+          <w:sz w:val="32"/>
+          <w:szCs w:val="32"/>
+        </w:rPr>
+      </w:pPr>
+      <w:r>
+        <w:rPr>
+          <w:rFonts w:ascii="Calibri" w:hAnsi="Calibri" w:cs="Calibri"/>
+          <w:sz w:val="32"/>
+          <w:szCs w:val="32"/>
+        </w:rPr>
+        <w:t>For example, for the given end points, following excel files were generated.</w:t>
       </w:r>
     </w:p>
     <w:p>
@@ -1838,68 +1851,1267 @@
           <w:szCs w:val="22"/>
         </w:rPr>
       </w:pPr>
-      <w:r>
-        <w:rPr>
-          <w:rFonts w:ascii="Calibri" w:hAnsi="Calibri" w:cs="Calibri"/>
-          <w:noProof/>
-          <w:sz w:val="22"/>
-          <w:szCs w:val="22"/>
+    </w:p>
+    <w:p>
+      <w:pPr>
+        <w:pStyle w:val="NormalWeb"/>
+        <w:spacing w:before="0" w:beforeAutospacing="0" w:after="160" w:afterAutospacing="0"/>
+        <w:rPr>
+          <w:rFonts w:ascii="Calibri" w:hAnsi="Calibri" w:cs="Calibri"/>
+          <w:sz w:val="32"/>
+          <w:szCs w:val="32"/>
+        </w:rPr>
+      </w:pPr>
+      <w:r>
+        <w:rPr>
+          <w:rFonts w:ascii="Calibri" w:hAnsi="Calibri" w:cs="Calibri"/>
+          <w:sz w:val="32"/>
+          <w:szCs w:val="32"/>
+        </w:rPr>
+        <w:t> </w:t>
+      </w:r>
+    </w:p>
+    <w:tbl>
+      <w:tblPr>
+        <w:tblStyle w:val="TableGrid"/>
+        <w:tblW w:w="0" w:type="auto"/>
+        <w:tblLook w:val="04A0" w:firstRow="1" w:lastRow="0" w:firstColumn="1" w:lastColumn="0" w:noHBand="0" w:noVBand="1"/>
+      </w:tblPr>
+      <w:tblGrid>
+        <w:gridCol w:w="7840"/>
+        <w:gridCol w:w="1510"/>
+      </w:tblGrid>
+      <w:tr>
+        <w:tc>
+          <w:tcPr>
+            <w:tcW w:w="4675" w:type="dxa"/>
+          </w:tcPr>
+          <w:p>
+            <w:pPr>
+              <w:pStyle w:val="NormalWeb"/>
+              <w:spacing w:before="0" w:beforeAutospacing="0" w:after="160" w:afterAutospacing="0"/>
+              <w:rPr>
+                <w:rFonts w:ascii="Calibri" w:hAnsi="Calibri" w:cs="Calibri"/>
+                <w:sz w:val="32"/>
+                <w:szCs w:val="32"/>
+              </w:rPr>
+            </w:pPr>
+            <w:r>
+              <w:rPr>
+                <w:rFonts w:ascii="Calibri" w:hAnsi="Calibri" w:cs="Calibri"/>
+                <w:sz w:val="32"/>
+                <w:szCs w:val="32"/>
+              </w:rPr>
+              <w:lastRenderedPageBreak/>
+              <w:t>End Point</w:t>
+            </w:r>
+          </w:p>
+        </w:tc>
+        <w:tc>
+          <w:tcPr>
+            <w:tcW w:w="4675" w:type="dxa"/>
+          </w:tcPr>
+          <w:p>
+            <w:pPr>
+              <w:pStyle w:val="NormalWeb"/>
+              <w:spacing w:before="0" w:beforeAutospacing="0" w:after="160" w:afterAutospacing="0"/>
+              <w:rPr>
+                <w:rFonts w:ascii="Calibri" w:hAnsi="Calibri" w:cs="Calibri"/>
+                <w:sz w:val="32"/>
+                <w:szCs w:val="32"/>
+              </w:rPr>
+            </w:pPr>
+            <w:r>
+              <w:rPr>
+                <w:rFonts w:ascii="Calibri" w:hAnsi="Calibri" w:cs="Calibri"/>
+                <w:sz w:val="32"/>
+                <w:szCs w:val="32"/>
+              </w:rPr>
+              <w:t>Excel File</w:t>
+            </w:r>
+          </w:p>
+        </w:tc>
+      </w:tr>
+      <w:tr>
+        <w:tc>
+          <w:tcPr>
+            <w:tcW w:w="4675" w:type="dxa"/>
+          </w:tcPr>
+          <w:p>
+            <w:pPr>
+              <w:pStyle w:val="NormalWeb"/>
+              <w:spacing w:before="0" w:beforeAutospacing="0" w:after="160" w:afterAutospacing="0"/>
+              <w:rPr>
+                <w:rFonts w:ascii="Calibri" w:hAnsi="Calibri" w:cs="Calibri"/>
+                <w:sz w:val="32"/>
+                <w:szCs w:val="32"/>
+              </w:rPr>
+            </w:pPr>
+            <w:hyperlink r:id="rId11" w:history="1">
+              <w:r>
+                <w:rPr>
+                  <w:rStyle w:val="Hyperlink"/>
+                  <w:rFonts w:ascii="Calibri" w:hAnsi="Calibri" w:cs="Calibri"/>
+                  <w:sz w:val="32"/>
+                  <w:szCs w:val="32"/>
+                  <w:shd w:val="clear" w:color="auto" w:fill="FFFFFF"/>
+                </w:rPr>
+                <w:t>http://localhost:8080/draft/teamgrades/?year=2020&amp;team=all</w:t>
+              </w:r>
+            </w:hyperlink>
+          </w:p>
+        </w:tc>
+        <w:tc>
+          <w:tcPr>
+            <w:tcW w:w="4675" w:type="dxa"/>
+          </w:tcPr>
+          <w:p>
+            <w:pPr>
+              <w:pStyle w:val="NormalWeb"/>
+              <w:spacing w:before="0" w:beforeAutospacing="0" w:after="160" w:afterAutospacing="0"/>
+              <w:rPr>
+                <w:rFonts w:ascii="Calibri" w:hAnsi="Calibri" w:cs="Calibri"/>
+                <w:sz w:val="32"/>
+                <w:szCs w:val="32"/>
+              </w:rPr>
+            </w:pPr>
+            <w:r>
+              <w:rPr>
+                <w:rFonts w:ascii="Calibri" w:hAnsi="Calibri" w:cs="Calibri"/>
+                <w:sz w:val="32"/>
+                <w:szCs w:val="32"/>
+              </w:rPr>
+              <w:object w:dxaOrig="1480" w:dyaOrig="975" w14:anchorId="4061B3E4">
+                <v:shapetype id="_x0000_t75" coordsize="21600,21600" o:spt="75" o:preferrelative="t" path="m@4@5l@4@11@9@11@9@5xe" filled="f" stroked="f">
+                  <v:stroke joinstyle="miter"/>
+                  <v:formulas>
+                    <v:f eqn="if lineDrawn pixelLineWidth 0"/>
+                    <v:f eqn="sum @0 1 0"/>
+                    <v:f eqn="sum 0 0 @1"/>
+                    <v:f eqn="prod @2 1 2"/>
+                    <v:f eqn="prod @3 21600 pixelWidth"/>
+                    <v:f eqn="prod @3 21600 pixelHeight"/>
+                    <v:f eqn="sum @0 0 1"/>
+                    <v:f eqn="prod @6 1 2"/>
+                    <v:f eqn="prod @7 21600 pixelWidth"/>
+                    <v:f eqn="sum @8 21600 0"/>
+                    <v:f eqn="prod @7 21600 pixelHeight"/>
+                    <v:f eqn="sum @10 21600 0"/>
+                  </v:formulas>
+                  <v:path o:extrusionok="f" gradientshapeok="t" o:connecttype="rect"/>
+                  <o:lock v:ext="edit" aspectratio="t"/>
+                </v:shapetype>
+                <v:shape id="_x0000_i1025" type="#_x0000_t75" style="width:74pt;height:48.75pt" o:ole="">
+                  <v:imagedata r:id="rId12" o:title=""/>
+                </v:shape>
+                <o:OLEObject Type="Embed" ProgID="Excel.Sheet.12" ShapeID="_x0000_i1025" DrawAspect="Icon" ObjectID="_1651185652" r:id="rId13"/>
+              </w:object>
+            </w:r>
+          </w:p>
+        </w:tc>
+      </w:tr>
+      <w:tr>
+        <w:tc>
+          <w:tcPr>
+            <w:tcW w:w="4675" w:type="dxa"/>
+          </w:tcPr>
+          <w:p>
+            <w:pPr>
+              <w:pStyle w:val="NormalWeb"/>
+              <w:spacing w:before="0" w:beforeAutospacing="0" w:after="160" w:afterAutospacing="0"/>
+              <w:rPr>
+                <w:rFonts w:ascii="Calibri" w:hAnsi="Calibri" w:cs="Calibri"/>
+                <w:sz w:val="32"/>
+                <w:szCs w:val="32"/>
+              </w:rPr>
+            </w:pPr>
+            <w:hyperlink r:id="rId14" w:history="1">
+              <w:r>
+                <w:rPr>
+                  <w:rStyle w:val="Hyperlink"/>
+                  <w:rFonts w:ascii="Calibri" w:hAnsi="Calibri" w:cs="Calibri"/>
+                  <w:sz w:val="32"/>
+                  <w:szCs w:val="32"/>
+                  <w:shd w:val="clear" w:color="auto" w:fill="FFFFFF"/>
+                </w:rPr>
+                <w:t>http://localhost:8080/draft/teamgrades/?year=20</w:t>
+              </w:r>
+              <w:r>
+                <w:rPr>
+                  <w:rStyle w:val="Hyperlink"/>
+                  <w:rFonts w:ascii="Calibri" w:hAnsi="Calibri" w:cs="Calibri"/>
+                  <w:sz w:val="32"/>
+                  <w:szCs w:val="32"/>
+                  <w:shd w:val="clear" w:color="auto" w:fill="FFFFFF"/>
+                </w:rPr>
+                <w:t>19</w:t>
+              </w:r>
+              <w:r>
+                <w:rPr>
+                  <w:rStyle w:val="Hyperlink"/>
+                  <w:rFonts w:ascii="Calibri" w:hAnsi="Calibri" w:cs="Calibri"/>
+                  <w:sz w:val="32"/>
+                  <w:szCs w:val="32"/>
+                  <w:shd w:val="clear" w:color="auto" w:fill="FFFFFF"/>
+                </w:rPr>
+                <w:t>&amp;team=all</w:t>
+              </w:r>
+            </w:hyperlink>
+          </w:p>
+        </w:tc>
+        <w:tc>
+          <w:tcPr>
+            <w:tcW w:w="4675" w:type="dxa"/>
+          </w:tcPr>
+          <w:p>
+            <w:pPr>
+              <w:pStyle w:val="NormalWeb"/>
+              <w:spacing w:before="0" w:beforeAutospacing="0" w:after="160" w:afterAutospacing="0"/>
+              <w:rPr>
+                <w:rFonts w:ascii="Calibri" w:hAnsi="Calibri" w:cs="Calibri"/>
+                <w:sz w:val="32"/>
+                <w:szCs w:val="32"/>
+              </w:rPr>
+            </w:pPr>
+            <w:r>
+              <w:rPr>
+                <w:rFonts w:ascii="Calibri" w:hAnsi="Calibri" w:cs="Calibri"/>
+                <w:sz w:val="32"/>
+                <w:szCs w:val="32"/>
+              </w:rPr>
+              <w:object w:dxaOrig="1480" w:dyaOrig="975" w14:anchorId="492914AF">
+                <v:shape id="_x0000_i1026" type="#_x0000_t75" style="width:74pt;height:48.75pt" o:ole="">
+                  <v:imagedata r:id="rId15" o:title=""/>
+                </v:shape>
+                <o:OLEObject Type="Embed" ProgID="Excel.Sheet.12" ShapeID="_x0000_i1026" DrawAspect="Icon" ObjectID="_1651185653" r:id="rId16"/>
+              </w:object>
+            </w:r>
+          </w:p>
+        </w:tc>
+      </w:tr>
+      <w:tr>
+        <w:tc>
+          <w:tcPr>
+            <w:tcW w:w="4675" w:type="dxa"/>
+          </w:tcPr>
+          <w:p>
+            <w:pPr>
+              <w:pStyle w:val="NormalWeb"/>
+              <w:spacing w:before="0" w:beforeAutospacing="0" w:after="160" w:afterAutospacing="0"/>
+              <w:rPr>
+                <w:rFonts w:ascii="Calibri" w:hAnsi="Calibri" w:cs="Calibri"/>
+                <w:sz w:val="32"/>
+                <w:szCs w:val="32"/>
+              </w:rPr>
+            </w:pPr>
+            <w:hyperlink r:id="rId17" w:history="1">
+              <w:r>
+                <w:rPr>
+                  <w:rStyle w:val="Hyperlink"/>
+                  <w:rFonts w:ascii="Calibri" w:hAnsi="Calibri" w:cs="Calibri"/>
+                  <w:sz w:val="32"/>
+                  <w:szCs w:val="32"/>
+                  <w:shd w:val="clear" w:color="auto" w:fill="FFFFFF"/>
+                </w:rPr>
+                <w:t>http://localhost:8080/draft/teamgrades/?year=20</w:t>
+              </w:r>
+              <w:r>
+                <w:rPr>
+                  <w:rStyle w:val="Hyperlink"/>
+                  <w:rFonts w:ascii="Calibri" w:hAnsi="Calibri" w:cs="Calibri"/>
+                  <w:sz w:val="32"/>
+                  <w:szCs w:val="32"/>
+                  <w:shd w:val="clear" w:color="auto" w:fill="FFFFFF"/>
+                </w:rPr>
+                <w:t>18</w:t>
+              </w:r>
+              <w:r>
+                <w:rPr>
+                  <w:rStyle w:val="Hyperlink"/>
+                  <w:rFonts w:ascii="Calibri" w:hAnsi="Calibri" w:cs="Calibri"/>
+                  <w:sz w:val="32"/>
+                  <w:szCs w:val="32"/>
+                  <w:shd w:val="clear" w:color="auto" w:fill="FFFFFF"/>
+                </w:rPr>
+                <w:t>&amp;team=all</w:t>
+              </w:r>
+            </w:hyperlink>
+          </w:p>
+        </w:tc>
+        <w:tc>
+          <w:tcPr>
+            <w:tcW w:w="4675" w:type="dxa"/>
+          </w:tcPr>
+          <w:p>
+            <w:pPr>
+              <w:pStyle w:val="NormalWeb"/>
+              <w:spacing w:before="0" w:beforeAutospacing="0" w:after="160" w:afterAutospacing="0"/>
+              <w:rPr>
+                <w:rFonts w:ascii="Calibri" w:hAnsi="Calibri" w:cs="Calibri"/>
+                <w:sz w:val="32"/>
+                <w:szCs w:val="32"/>
+              </w:rPr>
+            </w:pPr>
+            <w:r>
+              <w:rPr>
+                <w:rFonts w:ascii="Calibri" w:hAnsi="Calibri" w:cs="Calibri"/>
+                <w:sz w:val="32"/>
+                <w:szCs w:val="32"/>
+              </w:rPr>
+              <w:object w:dxaOrig="1480" w:dyaOrig="975" w14:anchorId="59DBCDB6">
+                <v:shape id="_x0000_i1027" type="#_x0000_t75" style="width:74pt;height:48.75pt" o:ole="">
+                  <v:imagedata r:id="rId18" o:title=""/>
+                </v:shape>
+                <o:OLEObject Type="Embed" ProgID="Excel.Sheet.12" ShapeID="_x0000_i1027" DrawAspect="Icon" ObjectID="_1651185654" r:id="rId19"/>
+              </w:object>
+            </w:r>
+          </w:p>
+        </w:tc>
+      </w:tr>
+      <w:tr>
+        <w:tc>
+          <w:tcPr>
+            <w:tcW w:w="4675" w:type="dxa"/>
+          </w:tcPr>
+          <w:p>
+            <w:pPr>
+              <w:pStyle w:val="NormalWeb"/>
+              <w:spacing w:before="0" w:beforeAutospacing="0" w:after="160" w:afterAutospacing="0"/>
+              <w:rPr>
+                <w:rFonts w:ascii="Calibri" w:hAnsi="Calibri" w:cs="Calibri"/>
+                <w:sz w:val="32"/>
+                <w:szCs w:val="32"/>
+              </w:rPr>
+            </w:pPr>
+            <w:hyperlink r:id="rId20" w:history="1">
+              <w:r>
+                <w:rPr>
+                  <w:rStyle w:val="Hyperlink"/>
+                  <w:rFonts w:ascii="Calibri" w:hAnsi="Calibri" w:cs="Calibri"/>
+                  <w:sz w:val="32"/>
+                  <w:szCs w:val="32"/>
+                  <w:shd w:val="clear" w:color="auto" w:fill="FFFFFF"/>
+                </w:rPr>
+                <w:t>http://localhost:8080/draft/teamgrades/?year=20</w:t>
+              </w:r>
+              <w:r>
+                <w:rPr>
+                  <w:rStyle w:val="Hyperlink"/>
+                  <w:rFonts w:ascii="Calibri" w:hAnsi="Calibri" w:cs="Calibri"/>
+                  <w:sz w:val="32"/>
+                  <w:szCs w:val="32"/>
+                  <w:shd w:val="clear" w:color="auto" w:fill="FFFFFF"/>
+                </w:rPr>
+                <w:t>17</w:t>
+              </w:r>
+              <w:r>
+                <w:rPr>
+                  <w:rStyle w:val="Hyperlink"/>
+                  <w:rFonts w:ascii="Calibri" w:hAnsi="Calibri" w:cs="Calibri"/>
+                  <w:sz w:val="32"/>
+                  <w:szCs w:val="32"/>
+                  <w:shd w:val="clear" w:color="auto" w:fill="FFFFFF"/>
+                </w:rPr>
+                <w:t>&amp;team=all</w:t>
+              </w:r>
+            </w:hyperlink>
+          </w:p>
+        </w:tc>
+        <w:tc>
+          <w:tcPr>
+            <w:tcW w:w="4675" w:type="dxa"/>
+          </w:tcPr>
+          <w:p>
+            <w:pPr>
+              <w:pStyle w:val="NormalWeb"/>
+              <w:spacing w:before="0" w:beforeAutospacing="0" w:after="160" w:afterAutospacing="0"/>
+              <w:rPr>
+                <w:rFonts w:ascii="Calibri" w:hAnsi="Calibri" w:cs="Calibri"/>
+                <w:sz w:val="32"/>
+                <w:szCs w:val="32"/>
+              </w:rPr>
+            </w:pPr>
+            <w:r>
+              <w:rPr>
+                <w:rFonts w:ascii="Calibri" w:hAnsi="Calibri" w:cs="Calibri"/>
+                <w:sz w:val="32"/>
+                <w:szCs w:val="32"/>
+              </w:rPr>
+              <w:object w:dxaOrig="1480" w:dyaOrig="975" w14:anchorId="1B00041C">
+                <v:shape id="_x0000_i1028" type="#_x0000_t75" style="width:74pt;height:48.75pt" o:ole="">
+                  <v:imagedata r:id="rId21" o:title=""/>
+                </v:shape>
+                <o:OLEObject Type="Embed" ProgID="Excel.Sheet.12" ShapeID="_x0000_i1028" DrawAspect="Icon" ObjectID="_1651185655" r:id="rId22"/>
+              </w:object>
+            </w:r>
+          </w:p>
+        </w:tc>
+      </w:tr>
+      <w:tr>
+        <w:tc>
+          <w:tcPr>
+            <w:tcW w:w="4675" w:type="dxa"/>
+          </w:tcPr>
+          <w:p>
+            <w:pPr>
+              <w:pStyle w:val="NormalWeb"/>
+              <w:spacing w:before="0" w:beforeAutospacing="0" w:after="160" w:afterAutospacing="0"/>
+              <w:rPr>
+                <w:rFonts w:ascii="Calibri" w:hAnsi="Calibri" w:cs="Calibri"/>
+                <w:sz w:val="32"/>
+                <w:szCs w:val="32"/>
+              </w:rPr>
+            </w:pPr>
+            <w:hyperlink r:id="rId23" w:history="1">
+              <w:r>
+                <w:rPr>
+                  <w:rStyle w:val="Hyperlink"/>
+                  <w:rFonts w:ascii="Calibri" w:hAnsi="Calibri" w:cs="Calibri"/>
+                  <w:sz w:val="32"/>
+                  <w:szCs w:val="32"/>
+                  <w:shd w:val="clear" w:color="auto" w:fill="FFFFFF"/>
+                </w:rPr>
+                <w:t>http://localhost:8080/draft/teamgrades/?year=20</w:t>
+              </w:r>
+              <w:r>
+                <w:rPr>
+                  <w:rStyle w:val="Hyperlink"/>
+                  <w:rFonts w:ascii="Calibri" w:hAnsi="Calibri" w:cs="Calibri"/>
+                  <w:sz w:val="32"/>
+                  <w:szCs w:val="32"/>
+                  <w:shd w:val="clear" w:color="auto" w:fill="FFFFFF"/>
+                </w:rPr>
+                <w:t>16</w:t>
+              </w:r>
+              <w:r>
+                <w:rPr>
+                  <w:rStyle w:val="Hyperlink"/>
+                  <w:rFonts w:ascii="Calibri" w:hAnsi="Calibri" w:cs="Calibri"/>
+                  <w:sz w:val="32"/>
+                  <w:szCs w:val="32"/>
+                  <w:shd w:val="clear" w:color="auto" w:fill="FFFFFF"/>
+                </w:rPr>
+                <w:t>&amp;team=all</w:t>
+              </w:r>
+            </w:hyperlink>
+          </w:p>
+        </w:tc>
+        <w:tc>
+          <w:tcPr>
+            <w:tcW w:w="4675" w:type="dxa"/>
+          </w:tcPr>
+          <w:p>
+            <w:pPr>
+              <w:pStyle w:val="NormalWeb"/>
+              <w:spacing w:before="0" w:beforeAutospacing="0" w:after="160" w:afterAutospacing="0"/>
+              <w:rPr>
+                <w:rFonts w:ascii="Calibri" w:hAnsi="Calibri" w:cs="Calibri"/>
+                <w:sz w:val="32"/>
+                <w:szCs w:val="32"/>
+              </w:rPr>
+            </w:pPr>
+            <w:r>
+              <w:rPr>
+                <w:rFonts w:ascii="Calibri" w:hAnsi="Calibri" w:cs="Calibri"/>
+                <w:sz w:val="32"/>
+                <w:szCs w:val="32"/>
+              </w:rPr>
+              <w:object w:dxaOrig="1480" w:dyaOrig="975" w14:anchorId="4F149234">
+                <v:shape id="_x0000_i1029" type="#_x0000_t75" style="width:74pt;height:48.75pt" o:ole="">
+                  <v:imagedata r:id="rId24" o:title=""/>
+                </v:shape>
+                <o:OLEObject Type="Embed" ProgID="Excel.Sheet.12" ShapeID="_x0000_i1029" DrawAspect="Icon" ObjectID="_1651185656" r:id="rId25"/>
+              </w:object>
+            </w:r>
+          </w:p>
+        </w:tc>
+      </w:tr>
+      <w:tr>
+        <w:tc>
+          <w:tcPr>
+            <w:tcW w:w="4675" w:type="dxa"/>
+          </w:tcPr>
+          <w:p>
+            <w:pPr>
+              <w:pStyle w:val="NormalWeb"/>
+              <w:spacing w:before="0" w:beforeAutospacing="0" w:after="160" w:afterAutospacing="0"/>
+              <w:rPr>
+                <w:rFonts w:ascii="Calibri" w:hAnsi="Calibri" w:cs="Calibri"/>
+                <w:sz w:val="32"/>
+                <w:szCs w:val="32"/>
+              </w:rPr>
+            </w:pPr>
+            <w:hyperlink r:id="rId26" w:history="1">
+              <w:r>
+                <w:rPr>
+                  <w:rStyle w:val="Hyperlink"/>
+                  <w:rFonts w:ascii="Calibri" w:hAnsi="Calibri" w:cs="Calibri"/>
+                  <w:sz w:val="32"/>
+                  <w:szCs w:val="32"/>
+                  <w:shd w:val="clear" w:color="auto" w:fill="FFFFFF"/>
+                </w:rPr>
+                <w:t>http://localhost:8080/draft/teamgrades/?year=20</w:t>
+              </w:r>
+              <w:r>
+                <w:rPr>
+                  <w:rStyle w:val="Hyperlink"/>
+                  <w:rFonts w:ascii="Calibri" w:hAnsi="Calibri" w:cs="Calibri"/>
+                  <w:sz w:val="32"/>
+                  <w:szCs w:val="32"/>
+                  <w:shd w:val="clear" w:color="auto" w:fill="FFFFFF"/>
+                </w:rPr>
+                <w:t>15</w:t>
+              </w:r>
+              <w:r>
+                <w:rPr>
+                  <w:rStyle w:val="Hyperlink"/>
+                  <w:rFonts w:ascii="Calibri" w:hAnsi="Calibri" w:cs="Calibri"/>
+                  <w:sz w:val="32"/>
+                  <w:szCs w:val="32"/>
+                  <w:shd w:val="clear" w:color="auto" w:fill="FFFFFF"/>
+                </w:rPr>
+                <w:t>&amp;team=all</w:t>
+              </w:r>
+            </w:hyperlink>
+          </w:p>
+        </w:tc>
+        <w:tc>
+          <w:tcPr>
+            <w:tcW w:w="4675" w:type="dxa"/>
+          </w:tcPr>
+          <w:p>
+            <w:pPr>
+              <w:pStyle w:val="NormalWeb"/>
+              <w:spacing w:before="0" w:beforeAutospacing="0" w:after="160" w:afterAutospacing="0"/>
+              <w:rPr>
+                <w:rFonts w:ascii="Calibri" w:hAnsi="Calibri" w:cs="Calibri"/>
+                <w:sz w:val="32"/>
+                <w:szCs w:val="32"/>
+              </w:rPr>
+            </w:pPr>
+            <w:r>
+              <w:rPr>
+                <w:rFonts w:ascii="Calibri" w:hAnsi="Calibri" w:cs="Calibri"/>
+                <w:sz w:val="32"/>
+                <w:szCs w:val="32"/>
+              </w:rPr>
+              <w:object w:dxaOrig="1480" w:dyaOrig="975" w14:anchorId="55C983F0">
+                <v:shape id="_x0000_i1030" type="#_x0000_t75" style="width:74pt;height:48.75pt" o:ole="">
+                  <v:imagedata r:id="rId27" o:title=""/>
+                </v:shape>
+                <o:OLEObject Type="Embed" ProgID="Excel.Sheet.12" ShapeID="_x0000_i1030" DrawAspect="Icon" ObjectID="_1651185657" r:id="rId28"/>
+              </w:object>
+            </w:r>
+          </w:p>
+        </w:tc>
+      </w:tr>
+      <w:tr>
+        <w:tc>
+          <w:tcPr>
+            <w:tcW w:w="4675" w:type="dxa"/>
+          </w:tcPr>
+          <w:p>
+            <w:pPr>
+              <w:pStyle w:val="NormalWeb"/>
+              <w:spacing w:before="0" w:beforeAutospacing="0" w:after="160" w:afterAutospacing="0"/>
+              <w:rPr>
+                <w:rFonts w:ascii="Calibri" w:hAnsi="Calibri" w:cs="Calibri"/>
+                <w:sz w:val="32"/>
+                <w:szCs w:val="32"/>
+              </w:rPr>
+            </w:pPr>
+            <w:hyperlink r:id="rId29" w:history="1">
+              <w:r>
+                <w:rPr>
+                  <w:rStyle w:val="Hyperlink"/>
+                  <w:rFonts w:ascii="Calibri" w:hAnsi="Calibri" w:cs="Calibri"/>
+                  <w:sz w:val="32"/>
+                  <w:szCs w:val="32"/>
+                  <w:shd w:val="clear" w:color="auto" w:fill="FFFFFF"/>
+                </w:rPr>
+                <w:t>http://localhost:8080/draft/teamgrades/?year=20</w:t>
+              </w:r>
+              <w:r>
+                <w:rPr>
+                  <w:rStyle w:val="Hyperlink"/>
+                  <w:rFonts w:ascii="Calibri" w:hAnsi="Calibri" w:cs="Calibri"/>
+                  <w:sz w:val="32"/>
+                  <w:szCs w:val="32"/>
+                  <w:shd w:val="clear" w:color="auto" w:fill="FFFFFF"/>
+                </w:rPr>
+                <w:t>14</w:t>
+              </w:r>
+              <w:r>
+                <w:rPr>
+                  <w:rStyle w:val="Hyperlink"/>
+                  <w:rFonts w:ascii="Calibri" w:hAnsi="Calibri" w:cs="Calibri"/>
+                  <w:sz w:val="32"/>
+                  <w:szCs w:val="32"/>
+                  <w:shd w:val="clear" w:color="auto" w:fill="FFFFFF"/>
+                </w:rPr>
+                <w:t>&amp;team=all</w:t>
+              </w:r>
+            </w:hyperlink>
+          </w:p>
+        </w:tc>
+        <w:tc>
+          <w:tcPr>
+            <w:tcW w:w="4675" w:type="dxa"/>
+          </w:tcPr>
+          <w:p>
+            <w:pPr>
+              <w:pStyle w:val="NormalWeb"/>
+              <w:spacing w:before="0" w:beforeAutospacing="0" w:after="160" w:afterAutospacing="0"/>
+              <w:rPr>
+                <w:rFonts w:ascii="Calibri" w:hAnsi="Calibri" w:cs="Calibri"/>
+                <w:sz w:val="32"/>
+                <w:szCs w:val="32"/>
+              </w:rPr>
+            </w:pPr>
+            <w:r>
+              <w:rPr>
+                <w:rFonts w:ascii="Calibri" w:hAnsi="Calibri" w:cs="Calibri"/>
+                <w:sz w:val="32"/>
+                <w:szCs w:val="32"/>
+              </w:rPr>
+              <w:object w:dxaOrig="1480" w:dyaOrig="975" w14:anchorId="17731CF0">
+                <v:shape id="_x0000_i1034" type="#_x0000_t75" style="width:74pt;height:48.75pt" o:ole="">
+                  <v:imagedata r:id="rId30" o:title=""/>
+                </v:shape>
+                <o:OLEObject Type="Embed" ProgID="Excel.Sheet.12" ShapeID="_x0000_i1034" DrawAspect="Icon" ObjectID="_1651185658" r:id="rId31"/>
+              </w:object>
+            </w:r>
+          </w:p>
+        </w:tc>
+      </w:tr>
+      <w:tr>
+        <w:tc>
+          <w:tcPr>
+            <w:tcW w:w="4675" w:type="dxa"/>
+          </w:tcPr>
+          <w:p>
+            <w:pPr>
+              <w:pStyle w:val="NormalWeb"/>
+              <w:spacing w:before="0" w:beforeAutospacing="0" w:after="160" w:afterAutospacing="0"/>
+              <w:rPr>
+                <w:rStyle w:val="Hyperlink"/>
+              </w:rPr>
+            </w:pPr>
+            <w:r>
+              <w:rPr>
+                <w:rStyle w:val="Hyperlink"/>
+                <w:rFonts w:ascii="Calibri" w:hAnsi="Calibri" w:cs="Calibri"/>
+                <w:sz w:val="32"/>
+                <w:szCs w:val="32"/>
+              </w:rPr>
+              <w:t>http://localhost:9595/draft/teamgrades/?year=2014&amp;team=Green Bay Packers</w:t>
+            </w:r>
+          </w:p>
+        </w:tc>
+        <w:tc>
+          <w:tcPr>
+            <w:tcW w:w="4675" w:type="dxa"/>
+          </w:tcPr>
+          <w:p>
+            <w:pPr>
+              <w:pStyle w:val="NormalWeb"/>
+              <w:spacing w:before="0" w:beforeAutospacing="0" w:after="160" w:afterAutospacing="0"/>
+              <w:rPr>
+                <w:rFonts w:ascii="Calibri" w:hAnsi="Calibri" w:cs="Calibri"/>
+                <w:sz w:val="32"/>
+                <w:szCs w:val="32"/>
+              </w:rPr>
+            </w:pPr>
+            <w:r>
+              <w:rPr>
+                <w:rFonts w:ascii="Calibri" w:hAnsi="Calibri" w:cs="Calibri"/>
+                <w:sz w:val="32"/>
+                <w:szCs w:val="32"/>
+              </w:rPr>
+              <w:object w:dxaOrig="1480" w:dyaOrig="975" w14:anchorId="20E03E3E">
+                <v:shape id="_x0000_i1035" type="#_x0000_t75" style="width:74pt;height:48.75pt" o:ole="">
+                  <v:imagedata r:id="rId32" o:title=""/>
+                </v:shape>
+                <o:OLEObject Type="Embed" ProgID="Excel.Sheet.12" ShapeID="_x0000_i1035" DrawAspect="Icon" ObjectID="_1651185659" r:id="rId33"/>
+              </w:object>
+            </w:r>
+          </w:p>
+        </w:tc>
+      </w:tr>
+    </w:tbl>
+    <w:p>
+      <w:pPr>
+        <w:pStyle w:val="NormalWeb"/>
+        <w:spacing w:before="0" w:beforeAutospacing="0" w:after="160" w:afterAutospacing="0"/>
+        <w:rPr>
+          <w:rFonts w:ascii="Calibri" w:hAnsi="Calibri" w:cs="Calibri"/>
+          <w:sz w:val="32"/>
+          <w:szCs w:val="32"/>
+        </w:rPr>
+      </w:pPr>
+    </w:p>
+    <w:p>
+      <w:pPr>
+        <w:pStyle w:val="NormalWeb"/>
+        <w:spacing w:before="0" w:beforeAutospacing="0" w:after="160" w:afterAutospacing="0"/>
+        <w:rPr>
+          <w:rFonts w:ascii="Calibri" w:hAnsi="Calibri" w:cs="Calibri"/>
+          <w:b/>
+          <w:bCs/>
+          <w:sz w:val="32"/>
+          <w:szCs w:val="32"/>
+          <w:u w:val="single"/>
+        </w:rPr>
+      </w:pPr>
+      <w:r>
+        <w:rPr>
+          <w:rFonts w:ascii="Calibri" w:hAnsi="Calibri" w:cs="Calibri"/>
+          <w:b/>
+          <w:bCs/>
+          <w:sz w:val="32"/>
+          <w:szCs w:val="32"/>
+          <w:u w:val="single"/>
+        </w:rPr>
+        <w:t>Constraints:</w:t>
+      </w:r>
+    </w:p>
+    <w:p>
+      <w:pPr>
+        <w:pStyle w:val="NormalWeb"/>
+        <w:numPr>
+          <w:ilvl w:val="0"/>
+          <w:numId w:val="3"/>
+        </w:numPr>
+        <w:spacing w:before="0" w:beforeAutospacing="0" w:after="160" w:afterAutospacing="0"/>
+        <w:rPr>
+          <w:rFonts w:ascii="Calibri" w:hAnsi="Calibri" w:cs="Calibri"/>
+          <w:sz w:val="32"/>
+          <w:szCs w:val="32"/>
+        </w:rPr>
+      </w:pPr>
+      <w:r>
+        <w:rPr>
+          <w:rFonts w:ascii="Calibri" w:hAnsi="Calibri" w:cs="Calibri"/>
+          <w:sz w:val="32"/>
+          <w:szCs w:val="32"/>
+        </w:rPr>
+        <w:t xml:space="preserve">Currently the team names </w:t>
+      </w:r>
+      <w:r>
+        <w:rPr>
+          <w:rFonts w:ascii="Calibri" w:hAnsi="Calibri" w:cs="Calibri"/>
+          <w:sz w:val="32"/>
+          <w:szCs w:val="32"/>
+        </w:rPr>
+        <w:t>provided in the request should be an exact match to the below list for the API to provide a response.</w:t>
+      </w:r>
+    </w:p>
+    <w:p>
+      <w:pPr>
+        <w:pStyle w:val="NormalWeb"/>
+        <w:spacing w:before="0" w:beforeAutospacing="0" w:after="160" w:afterAutospacing="0"/>
+        <w:ind w:left="360"/>
+        <w:rPr>
+          <w:rFonts w:ascii="Calibri" w:hAnsi="Calibri" w:cs="Calibri"/>
+          <w:sz w:val="32"/>
+          <w:szCs w:val="32"/>
+        </w:rPr>
+      </w:pPr>
+      <w:r>
+        <w:rPr>
+          <w:rFonts w:ascii="Calibri" w:hAnsi="Calibri" w:cs="Calibri"/>
+          <w:sz w:val="32"/>
+          <w:szCs w:val="32"/>
+        </w:rPr>
+        <w:t xml:space="preserve">    - Arizona Cardinals</w:t>
+      </w:r>
+    </w:p>
+    <w:p>
+      <w:pPr>
+        <w:pStyle w:val="NormalWeb"/>
+        <w:spacing w:before="0" w:beforeAutospacing="0" w:after="160" w:afterAutospacing="0"/>
+        <w:ind w:left="360"/>
+        <w:rPr>
+          <w:rFonts w:ascii="Calibri" w:hAnsi="Calibri" w:cs="Calibri"/>
+          <w:sz w:val="32"/>
+          <w:szCs w:val="32"/>
+        </w:rPr>
+      </w:pPr>
+      <w:r>
+        <w:rPr>
+          <w:rFonts w:ascii="Calibri" w:hAnsi="Calibri" w:cs="Calibri"/>
+          <w:sz w:val="32"/>
+          <w:szCs w:val="32"/>
+        </w:rPr>
+        <w:t xml:space="preserve">    - Atlanta Falcons</w:t>
+      </w:r>
+    </w:p>
+    <w:p>
+      <w:pPr>
+        <w:pStyle w:val="NormalWeb"/>
+        <w:spacing w:before="0" w:beforeAutospacing="0" w:after="160" w:afterAutospacing="0"/>
+        <w:ind w:left="360"/>
+        <w:rPr>
+          <w:rFonts w:ascii="Calibri" w:hAnsi="Calibri" w:cs="Calibri"/>
+          <w:sz w:val="32"/>
+          <w:szCs w:val="32"/>
+        </w:rPr>
+      </w:pPr>
+      <w:r>
+        <w:rPr>
+          <w:rFonts w:ascii="Calibri" w:hAnsi="Calibri" w:cs="Calibri"/>
+          <w:sz w:val="32"/>
+          <w:szCs w:val="32"/>
         </w:rPr>
         <w:lastRenderedPageBreak/>
-        <w:drawing>
-          <wp:inline distT="0" distB="0" distL="0" distR="0" wp14:anchorId="7D3F1F9E" wp14:editId="7CA5033A">
-            <wp:extent cx="5481320" cy="8229600"/>
-            <wp:effectExtent l="0" t="0" r="5080" b="0"/>
-            <wp:docPr id="1" name="Picture 1" descr="Machine generated alternative text:&#10;B &#10;AVERAGE GRADE NO OF PLAYERS DRAFTED &#10;10 &#10;4 &#10;D &#10;4.77 &#10;4.79 &#10;5.03 &#10;5.19 &#10;5.24 &#10;5.29 &#10;5.3 &#10;5.37 &#10;5.52 &#10;5.94 &#10;5.95 &#10;5.95 &#10;5.97 &#10;5.97 &#10;5.97 &#10;5.98 &#10;6.02 &#10;6.04 &#10;6.05 &#10;6.07 &#10;6.08 &#10;6.09 &#10;6.09 &#10;6.12 &#10;6.13 &#10;6.14 &#10;6.15 &#10;6.19 &#10;6.25 &#10;6.25 &#10;6.26 &#10;6.28 &#10;TEAM NAME &#10;New England Patriots &#10;New Orleans Saints &#10;6 Tennessee Titans &#10;7 Chicago Bears &#10;9 Green Bay Packers &#10;9 Indianapolis Colts &#10;7 Dallas Cowboys &#10;10 New York Giants &#10;12 Jacksonville Jaguars &#10;5 San Francisco 49ers &#10;6 Kansas City Chiefs &#10;9 Los Angeles Rams &#10;6 Atlanta Falcons &#10;10 Philadelphia Eagles &#10;6 Pittsburgh Steelers &#10;15 Minnesota Vikings &#10;7 Tampa Bay Buccaneer: &#10;8 Seattle Seahawks &#10;6 Los Angeles Chargers &#10;8 Washington Redskins &#10;10 &#10;Denver Broncos &#10;9 &#10;Detroit Lions &#10;5 &#10;Houston Texans &#10;Miami Dolphins &#10;11 &#10;7 Carolina Panthers &#10;Baltimore Ravens &#10;10 &#10;Buffalo Bills &#10;7 &#10;New York Jets &#10;9 &#10;6 Arizona Cardinals &#10;7 Oakland Raiders &#10;7 Cleveland Browns &#10;7 Cincinnati Bengals "/>
-            <wp:cNvGraphicFramePr>
-              <a:graphicFrameLocks xmlns:a="http://schemas.openxmlformats.org/drawingml/2006/main" noChangeAspect="1"/>
-            </wp:cNvGraphicFramePr>
-            <a:graphic xmlns:a="http://schemas.openxmlformats.org/drawingml/2006/main">
-              <a:graphicData uri="http://schemas.openxmlformats.org/drawingml/2006/picture">
-                <pic:pic xmlns:pic="http://schemas.openxmlformats.org/drawingml/2006/picture">
-                  <pic:nvPicPr>
-                    <pic:cNvPr id="0" name="Picture 1" descr="Machine generated alternative text:&#10;B &#10;AVERAGE GRADE NO OF PLAYERS DRAFTED &#10;10 &#10;4 &#10;D &#10;4.77 &#10;4.79 &#10;5.03 &#10;5.19 &#10;5.24 &#10;5.29 &#10;5.3 &#10;5.37 &#10;5.52 &#10;5.94 &#10;5.95 &#10;5.95 &#10;5.97 &#10;5.97 &#10;5.97 &#10;5.98 &#10;6.02 &#10;6.04 &#10;6.05 &#10;6.07 &#10;6.08 &#10;6.09 &#10;6.09 &#10;6.12 &#10;6.13 &#10;6.14 &#10;6.15 &#10;6.19 &#10;6.25 &#10;6.25 &#10;6.26 &#10;6.28 &#10;TEAM NAME &#10;New England Patriots &#10;New Orleans Saints &#10;6 Tennessee Titans &#10;7 Chicago Bears &#10;9 Green Bay Packers &#10;9 Indianapolis Colts &#10;7 Dallas Cowboys &#10;10 New York Giants &#10;12 Jacksonville Jaguars &#10;5 San Francisco 49ers &#10;6 Kansas City Chiefs &#10;9 Los Angeles Rams &#10;6 Atlanta Falcons &#10;10 Philadelphia Eagles &#10;6 Pittsburgh Steelers &#10;15 Minnesota Vikings &#10;7 Tampa Bay Buccaneer: &#10;8 Seattle Seahawks &#10;6 Los Angeles Chargers &#10;8 Washington Redskins &#10;10 &#10;Denver Broncos &#10;9 &#10;Detroit Lions &#10;5 &#10;Houston Texans &#10;Miami Dolphins &#10;11 &#10;7 Carolina Panthers &#10;Baltimore Ravens &#10;10 &#10;Buffalo Bills &#10;7 &#10;New York Jets &#10;9 &#10;6 Arizona Cardinals &#10;7 Oakland Raiders &#10;7 Cleveland Browns &#10;7 Cincinnati Bengals "/>
-                    <pic:cNvPicPr>
-                      <a:picLocks noChangeAspect="1" noChangeArrowheads="1"/>
-                    </pic:cNvPicPr>
-                  </pic:nvPicPr>
-                  <pic:blipFill>
-                    <a:blip r:embed="rId8">
-                      <a:extLst>
-                        <a:ext uri="{28A0092B-C50C-407E-A947-70E740481C1C}">
-                          <a14:useLocalDpi xmlns:a14="http://schemas.microsoft.com/office/drawing/2010/main" val="0"/>
-                        </a:ext>
-                      </a:extLst>
-                    </a:blip>
-                    <a:srcRect/>
-                    <a:stretch>
-                      <a:fillRect/>
-                    </a:stretch>
-                  </pic:blipFill>
-                  <pic:spPr bwMode="auto">
-                    <a:xfrm>
-                      <a:off x="0" y="0"/>
-                      <a:ext cx="5481320" cy="8229600"/>
-                    </a:xfrm>
-                    <a:prstGeom prst="rect">
-                      <a:avLst/>
-                    </a:prstGeom>
-                    <a:noFill/>
-                    <a:ln>
-                      <a:noFill/>
-                    </a:ln>
-                  </pic:spPr>
-                </pic:pic>
-              </a:graphicData>
-            </a:graphic>
-          </wp:inline>
-        </w:drawing>
-      </w:r>
-    </w:p>
-    <w:p>
-      <w:pPr>
-        <w:pStyle w:val="NormalWeb"/>
-        <w:spacing w:before="0" w:beforeAutospacing="0" w:after="160" w:afterAutospacing="0"/>
+        <w:t xml:space="preserve">    - Baltimore Ravens</w:t>
+      </w:r>
+    </w:p>
+    <w:p>
+      <w:pPr>
+        <w:pStyle w:val="NormalWeb"/>
+        <w:spacing w:before="0" w:beforeAutospacing="0" w:after="160" w:afterAutospacing="0"/>
+        <w:ind w:left="360"/>
+        <w:rPr>
+          <w:rFonts w:ascii="Calibri" w:hAnsi="Calibri" w:cs="Calibri"/>
+          <w:sz w:val="32"/>
+          <w:szCs w:val="32"/>
+        </w:rPr>
+      </w:pPr>
+      <w:r>
+        <w:rPr>
+          <w:rFonts w:ascii="Calibri" w:hAnsi="Calibri" w:cs="Calibri"/>
+          <w:sz w:val="32"/>
+          <w:szCs w:val="32"/>
+        </w:rPr>
+        <w:t xml:space="preserve">    - Buffalo Bills</w:t>
+      </w:r>
+    </w:p>
+    <w:p>
+      <w:pPr>
+        <w:pStyle w:val="NormalWeb"/>
+        <w:spacing w:before="0" w:beforeAutospacing="0" w:after="160" w:afterAutospacing="0"/>
+        <w:ind w:left="360"/>
+        <w:rPr>
+          <w:rFonts w:ascii="Calibri" w:hAnsi="Calibri" w:cs="Calibri"/>
+          <w:sz w:val="32"/>
+          <w:szCs w:val="32"/>
+        </w:rPr>
+      </w:pPr>
+      <w:r>
+        <w:rPr>
+          <w:rFonts w:ascii="Calibri" w:hAnsi="Calibri" w:cs="Calibri"/>
+          <w:sz w:val="32"/>
+          <w:szCs w:val="32"/>
+        </w:rPr>
+        <w:t xml:space="preserve">    - Carolina Panthers</w:t>
+      </w:r>
+    </w:p>
+    <w:p>
+      <w:pPr>
+        <w:pStyle w:val="NormalWeb"/>
+        <w:spacing w:before="0" w:beforeAutospacing="0" w:after="160" w:afterAutospacing="0"/>
+        <w:ind w:left="360"/>
+        <w:rPr>
+          <w:rFonts w:ascii="Calibri" w:hAnsi="Calibri" w:cs="Calibri"/>
+          <w:sz w:val="32"/>
+          <w:szCs w:val="32"/>
+        </w:rPr>
+      </w:pPr>
+      <w:r>
+        <w:rPr>
+          <w:rFonts w:ascii="Calibri" w:hAnsi="Calibri" w:cs="Calibri"/>
+          <w:sz w:val="32"/>
+          <w:szCs w:val="32"/>
+        </w:rPr>
+        <w:t xml:space="preserve">    - Chicago Bears</w:t>
+      </w:r>
+    </w:p>
+    <w:p>
+      <w:pPr>
+        <w:pStyle w:val="NormalWeb"/>
+        <w:spacing w:before="0" w:beforeAutospacing="0" w:after="160" w:afterAutospacing="0"/>
+        <w:ind w:left="360"/>
+        <w:rPr>
+          <w:rFonts w:ascii="Calibri" w:hAnsi="Calibri" w:cs="Calibri"/>
+          <w:sz w:val="32"/>
+          <w:szCs w:val="32"/>
+        </w:rPr>
+      </w:pPr>
+      <w:r>
+        <w:rPr>
+          <w:rFonts w:ascii="Calibri" w:hAnsi="Calibri" w:cs="Calibri"/>
+          <w:sz w:val="32"/>
+          <w:szCs w:val="32"/>
+        </w:rPr>
+        <w:t xml:space="preserve">    - Cincinnati Bengals</w:t>
+      </w:r>
+    </w:p>
+    <w:p>
+      <w:pPr>
+        <w:pStyle w:val="NormalWeb"/>
+        <w:spacing w:before="0" w:beforeAutospacing="0" w:after="160" w:afterAutospacing="0"/>
+        <w:ind w:left="360"/>
+        <w:rPr>
+          <w:rFonts w:ascii="Calibri" w:hAnsi="Calibri" w:cs="Calibri"/>
+          <w:sz w:val="32"/>
+          <w:szCs w:val="32"/>
+        </w:rPr>
+      </w:pPr>
+      <w:r>
+        <w:rPr>
+          <w:rFonts w:ascii="Calibri" w:hAnsi="Calibri" w:cs="Calibri"/>
+          <w:sz w:val="32"/>
+          <w:szCs w:val="32"/>
+        </w:rPr>
+        <w:t xml:space="preserve">    - Cleveland Browns</w:t>
+      </w:r>
+    </w:p>
+    <w:p>
+      <w:pPr>
+        <w:pStyle w:val="NormalWeb"/>
+        <w:spacing w:before="0" w:beforeAutospacing="0" w:after="160" w:afterAutospacing="0"/>
+        <w:ind w:left="360"/>
+        <w:rPr>
+          <w:rFonts w:ascii="Calibri" w:hAnsi="Calibri" w:cs="Calibri"/>
+          <w:sz w:val="32"/>
+          <w:szCs w:val="32"/>
+        </w:rPr>
+      </w:pPr>
+      <w:r>
+        <w:rPr>
+          <w:rFonts w:ascii="Calibri" w:hAnsi="Calibri" w:cs="Calibri"/>
+          <w:sz w:val="32"/>
+          <w:szCs w:val="32"/>
+        </w:rPr>
+        <w:t xml:space="preserve">    - Dallas Cowboys</w:t>
+      </w:r>
+    </w:p>
+    <w:p>
+      <w:pPr>
+        <w:pStyle w:val="NormalWeb"/>
+        <w:spacing w:before="0" w:beforeAutospacing="0" w:after="160" w:afterAutospacing="0"/>
+        <w:ind w:left="360"/>
+        <w:rPr>
+          <w:rFonts w:ascii="Calibri" w:hAnsi="Calibri" w:cs="Calibri"/>
+          <w:sz w:val="32"/>
+          <w:szCs w:val="32"/>
+        </w:rPr>
+      </w:pPr>
+      <w:r>
+        <w:rPr>
+          <w:rFonts w:ascii="Calibri" w:hAnsi="Calibri" w:cs="Calibri"/>
+          <w:sz w:val="32"/>
+          <w:szCs w:val="32"/>
+        </w:rPr>
+        <w:t xml:space="preserve">    - Denver Broncos</w:t>
+      </w:r>
+    </w:p>
+    <w:p>
+      <w:pPr>
+        <w:pStyle w:val="NormalWeb"/>
+        <w:spacing w:before="0" w:beforeAutospacing="0" w:after="160" w:afterAutospacing="0"/>
+        <w:ind w:left="360"/>
+        <w:rPr>
+          <w:rFonts w:ascii="Calibri" w:hAnsi="Calibri" w:cs="Calibri"/>
+          <w:sz w:val="32"/>
+          <w:szCs w:val="32"/>
+        </w:rPr>
+      </w:pPr>
+      <w:r>
+        <w:rPr>
+          <w:rFonts w:ascii="Calibri" w:hAnsi="Calibri" w:cs="Calibri"/>
+          <w:sz w:val="32"/>
+          <w:szCs w:val="32"/>
+        </w:rPr>
+        <w:t xml:space="preserve">    - Detroit Lions</w:t>
+      </w:r>
+    </w:p>
+    <w:p>
+      <w:pPr>
+        <w:pStyle w:val="NormalWeb"/>
+        <w:spacing w:before="0" w:beforeAutospacing="0" w:after="160" w:afterAutospacing="0"/>
+        <w:ind w:left="360"/>
+        <w:rPr>
+          <w:rFonts w:ascii="Calibri" w:hAnsi="Calibri" w:cs="Calibri"/>
+          <w:sz w:val="32"/>
+          <w:szCs w:val="32"/>
+        </w:rPr>
+      </w:pPr>
+      <w:r>
+        <w:rPr>
+          <w:rFonts w:ascii="Calibri" w:hAnsi="Calibri" w:cs="Calibri"/>
+          <w:sz w:val="32"/>
+          <w:szCs w:val="32"/>
+        </w:rPr>
+        <w:t xml:space="preserve">    - Green Bay Packers</w:t>
+      </w:r>
+    </w:p>
+    <w:p>
+      <w:pPr>
+        <w:pStyle w:val="NormalWeb"/>
+        <w:spacing w:before="0" w:beforeAutospacing="0" w:after="160" w:afterAutospacing="0"/>
+        <w:ind w:left="360"/>
+        <w:rPr>
+          <w:rFonts w:ascii="Calibri" w:hAnsi="Calibri" w:cs="Calibri"/>
+          <w:sz w:val="32"/>
+          <w:szCs w:val="32"/>
+        </w:rPr>
+      </w:pPr>
+      <w:r>
+        <w:rPr>
+          <w:rFonts w:ascii="Calibri" w:hAnsi="Calibri" w:cs="Calibri"/>
+          <w:sz w:val="32"/>
+          <w:szCs w:val="32"/>
+        </w:rPr>
+        <w:t xml:space="preserve">    - Houston Texans</w:t>
+      </w:r>
+    </w:p>
+    <w:p>
+      <w:pPr>
+        <w:pStyle w:val="NormalWeb"/>
+        <w:spacing w:before="0" w:beforeAutospacing="0" w:after="160" w:afterAutospacing="0"/>
+        <w:ind w:left="360"/>
+        <w:rPr>
+          <w:rFonts w:ascii="Calibri" w:hAnsi="Calibri" w:cs="Calibri"/>
+          <w:sz w:val="32"/>
+          <w:szCs w:val="32"/>
+        </w:rPr>
+      </w:pPr>
+      <w:r>
+        <w:rPr>
+          <w:rFonts w:ascii="Calibri" w:hAnsi="Calibri" w:cs="Calibri"/>
+          <w:sz w:val="32"/>
+          <w:szCs w:val="32"/>
+        </w:rPr>
+        <w:t xml:space="preserve">    - Indianapolis Colts</w:t>
+      </w:r>
+    </w:p>
+    <w:p>
+      <w:pPr>
+        <w:pStyle w:val="NormalWeb"/>
+        <w:spacing w:before="0" w:beforeAutospacing="0" w:after="160" w:afterAutospacing="0"/>
+        <w:ind w:left="360"/>
+        <w:rPr>
+          <w:rFonts w:ascii="Calibri" w:hAnsi="Calibri" w:cs="Calibri"/>
+          <w:sz w:val="32"/>
+          <w:szCs w:val="32"/>
+        </w:rPr>
+      </w:pPr>
+      <w:r>
+        <w:rPr>
+          <w:rFonts w:ascii="Calibri" w:hAnsi="Calibri" w:cs="Calibri"/>
+          <w:sz w:val="32"/>
+          <w:szCs w:val="32"/>
+        </w:rPr>
+        <w:t xml:space="preserve">    - Jacksonville Jaguars</w:t>
+      </w:r>
+    </w:p>
+    <w:p>
+      <w:pPr>
+        <w:pStyle w:val="NormalWeb"/>
+        <w:spacing w:before="0" w:beforeAutospacing="0" w:after="160" w:afterAutospacing="0"/>
+        <w:ind w:left="360"/>
+        <w:rPr>
+          <w:rFonts w:ascii="Calibri" w:hAnsi="Calibri" w:cs="Calibri"/>
+          <w:sz w:val="32"/>
+          <w:szCs w:val="32"/>
+        </w:rPr>
+      </w:pPr>
+      <w:r>
+        <w:rPr>
+          <w:rFonts w:ascii="Calibri" w:hAnsi="Calibri" w:cs="Calibri"/>
+          <w:sz w:val="32"/>
+          <w:szCs w:val="32"/>
+        </w:rPr>
+        <w:t xml:space="preserve">    - Kansas City Chiefs</w:t>
+      </w:r>
+    </w:p>
+    <w:p>
+      <w:pPr>
+        <w:pStyle w:val="NormalWeb"/>
+        <w:spacing w:before="0" w:beforeAutospacing="0" w:after="160" w:afterAutospacing="0"/>
+        <w:ind w:left="360"/>
+        <w:rPr>
+          <w:rFonts w:ascii="Calibri" w:hAnsi="Calibri" w:cs="Calibri"/>
+          <w:sz w:val="32"/>
+          <w:szCs w:val="32"/>
+        </w:rPr>
+      </w:pPr>
+      <w:r>
+        <w:rPr>
+          <w:rFonts w:ascii="Calibri" w:hAnsi="Calibri" w:cs="Calibri"/>
+          <w:sz w:val="32"/>
+          <w:szCs w:val="32"/>
+        </w:rPr>
+        <w:t xml:space="preserve">    - Los Angeles Chargers</w:t>
+      </w:r>
+    </w:p>
+    <w:p>
+      <w:pPr>
+        <w:pStyle w:val="NormalWeb"/>
+        <w:spacing w:before="0" w:beforeAutospacing="0" w:after="160" w:afterAutospacing="0"/>
+        <w:ind w:left="360"/>
+        <w:rPr>
+          <w:rFonts w:ascii="Calibri" w:hAnsi="Calibri" w:cs="Calibri"/>
+          <w:sz w:val="32"/>
+          <w:szCs w:val="32"/>
+        </w:rPr>
+      </w:pPr>
+      <w:r>
+        <w:rPr>
+          <w:rFonts w:ascii="Calibri" w:hAnsi="Calibri" w:cs="Calibri"/>
+          <w:sz w:val="32"/>
+          <w:szCs w:val="32"/>
+        </w:rPr>
+        <w:t xml:space="preserve">    - San Diego Chargers</w:t>
+      </w:r>
+    </w:p>
+    <w:p>
+      <w:pPr>
+        <w:pStyle w:val="NormalWeb"/>
+        <w:spacing w:before="0" w:beforeAutospacing="0" w:after="160" w:afterAutospacing="0"/>
+        <w:ind w:left="360"/>
+        <w:rPr>
+          <w:rFonts w:ascii="Calibri" w:hAnsi="Calibri" w:cs="Calibri"/>
+          <w:sz w:val="32"/>
+          <w:szCs w:val="32"/>
+        </w:rPr>
+      </w:pPr>
+      <w:r>
+        <w:rPr>
+          <w:rFonts w:ascii="Calibri" w:hAnsi="Calibri" w:cs="Calibri"/>
+          <w:sz w:val="32"/>
+          <w:szCs w:val="32"/>
+        </w:rPr>
+        <w:t xml:space="preserve">    - Los Angeles Rams</w:t>
+      </w:r>
+    </w:p>
+    <w:p>
+      <w:pPr>
+        <w:pStyle w:val="NormalWeb"/>
+        <w:spacing w:before="0" w:beforeAutospacing="0" w:after="160" w:afterAutospacing="0"/>
+        <w:ind w:left="360"/>
+        <w:rPr>
+          <w:rFonts w:ascii="Calibri" w:hAnsi="Calibri" w:cs="Calibri"/>
+          <w:sz w:val="32"/>
+          <w:szCs w:val="32"/>
+        </w:rPr>
+      </w:pPr>
+      <w:r>
+        <w:rPr>
+          <w:rFonts w:ascii="Calibri" w:hAnsi="Calibri" w:cs="Calibri"/>
+          <w:sz w:val="32"/>
+          <w:szCs w:val="32"/>
+        </w:rPr>
+        <w:t xml:space="preserve">    - St. Louis Rams</w:t>
+      </w:r>
+    </w:p>
+    <w:p>
+      <w:pPr>
+        <w:pStyle w:val="NormalWeb"/>
+        <w:spacing w:before="0" w:beforeAutospacing="0" w:after="160" w:afterAutospacing="0"/>
+        <w:ind w:left="360"/>
+        <w:rPr>
+          <w:rFonts w:ascii="Calibri" w:hAnsi="Calibri" w:cs="Calibri"/>
+          <w:sz w:val="32"/>
+          <w:szCs w:val="32"/>
+        </w:rPr>
+      </w:pPr>
+      <w:r>
+        <w:rPr>
+          <w:rFonts w:ascii="Calibri" w:hAnsi="Calibri" w:cs="Calibri"/>
+          <w:sz w:val="32"/>
+          <w:szCs w:val="32"/>
+        </w:rPr>
+        <w:t xml:space="preserve">    - Las Vegas Raiders</w:t>
+      </w:r>
+    </w:p>
+    <w:p>
+      <w:pPr>
+        <w:pStyle w:val="NormalWeb"/>
+        <w:spacing w:before="0" w:beforeAutospacing="0" w:after="160" w:afterAutospacing="0"/>
+        <w:ind w:left="360"/>
+        <w:rPr>
+          <w:rFonts w:ascii="Calibri" w:hAnsi="Calibri" w:cs="Calibri"/>
+          <w:sz w:val="32"/>
+          <w:szCs w:val="32"/>
+        </w:rPr>
+      </w:pPr>
+      <w:r>
+        <w:rPr>
+          <w:rFonts w:ascii="Calibri" w:hAnsi="Calibri" w:cs="Calibri"/>
+          <w:sz w:val="32"/>
+          <w:szCs w:val="32"/>
+        </w:rPr>
+        <w:t xml:space="preserve">    - Miami Dolphins</w:t>
+      </w:r>
+    </w:p>
+    <w:p>
+      <w:pPr>
+        <w:pStyle w:val="NormalWeb"/>
+        <w:spacing w:before="0" w:beforeAutospacing="0" w:after="160" w:afterAutospacing="0"/>
+        <w:ind w:left="360"/>
+        <w:rPr>
+          <w:rFonts w:ascii="Calibri" w:hAnsi="Calibri" w:cs="Calibri"/>
+          <w:sz w:val="32"/>
+          <w:szCs w:val="32"/>
+        </w:rPr>
+      </w:pPr>
+      <w:r>
+        <w:rPr>
+          <w:rFonts w:ascii="Calibri" w:hAnsi="Calibri" w:cs="Calibri"/>
+          <w:sz w:val="32"/>
+          <w:szCs w:val="32"/>
+        </w:rPr>
+        <w:t xml:space="preserve">    - Minnesota Vikings</w:t>
+      </w:r>
+    </w:p>
+    <w:p>
+      <w:pPr>
+        <w:pStyle w:val="NormalWeb"/>
+        <w:spacing w:before="0" w:beforeAutospacing="0" w:after="160" w:afterAutospacing="0"/>
+        <w:ind w:left="360"/>
+        <w:rPr>
+          <w:rFonts w:ascii="Calibri" w:hAnsi="Calibri" w:cs="Calibri"/>
+          <w:sz w:val="32"/>
+          <w:szCs w:val="32"/>
+        </w:rPr>
+      </w:pPr>
+      <w:r>
+        <w:rPr>
+          <w:rFonts w:ascii="Calibri" w:hAnsi="Calibri" w:cs="Calibri"/>
+          <w:sz w:val="32"/>
+          <w:szCs w:val="32"/>
+        </w:rPr>
+        <w:t xml:space="preserve">    - New England Patriots</w:t>
+      </w:r>
+    </w:p>
+    <w:p>
+      <w:pPr>
+        <w:pStyle w:val="NormalWeb"/>
+        <w:spacing w:before="0" w:beforeAutospacing="0" w:after="160" w:afterAutospacing="0"/>
+        <w:ind w:left="360"/>
+        <w:rPr>
+          <w:rFonts w:ascii="Calibri" w:hAnsi="Calibri" w:cs="Calibri"/>
+          <w:sz w:val="32"/>
+          <w:szCs w:val="32"/>
+        </w:rPr>
+      </w:pPr>
+      <w:r>
+        <w:rPr>
+          <w:rFonts w:ascii="Calibri" w:hAnsi="Calibri" w:cs="Calibri"/>
+          <w:sz w:val="32"/>
+          <w:szCs w:val="32"/>
+        </w:rPr>
+        <w:t xml:space="preserve">    - New Orleans Saints</w:t>
+      </w:r>
+    </w:p>
+    <w:p>
+      <w:pPr>
+        <w:pStyle w:val="NormalWeb"/>
+        <w:spacing w:before="0" w:beforeAutospacing="0" w:after="160" w:afterAutospacing="0"/>
+        <w:ind w:left="360"/>
         <w:rPr>
           <w:rFonts w:ascii="Calibri" w:hAnsi="Calibri" w:cs="Calibri"/>
           <w:sz w:val="32"/>
@@ -1913,47 +3125,1413 @@
           <w:szCs w:val="32"/>
         </w:rPr>
         <w:lastRenderedPageBreak/>
-        <w:t> </w:t>
-      </w:r>
-    </w:p>
-    <w:p>
-      <w:pPr>
-        <w:pStyle w:val="NormalWeb"/>
-        <w:spacing w:before="0" w:beforeAutospacing="0" w:after="160" w:afterAutospacing="0"/>
-        <w:ind w:left="540"/>
-        <w:rPr>
-          <w:rFonts w:ascii="Calibri" w:hAnsi="Calibri" w:cs="Calibri"/>
-          <w:sz w:val="32"/>
-          <w:szCs w:val="32"/>
-        </w:rPr>
-      </w:pPr>
-      <w:r>
-        <w:rPr>
-          <w:rFonts w:ascii="Calibri" w:hAnsi="Calibri" w:cs="Calibri"/>
-          <w:sz w:val="32"/>
-          <w:szCs w:val="32"/>
-        </w:rPr>
-        <w:t> </w:t>
-      </w:r>
-    </w:p>
-    <w:p>
-      <w:pPr>
-        <w:pStyle w:val="NormalWeb"/>
-        <w:spacing w:before="0" w:beforeAutospacing="0" w:after="160" w:afterAutospacing="0"/>
-        <w:rPr>
-          <w:rFonts w:ascii="Calibri" w:hAnsi="Calibri" w:cs="Calibri"/>
-          <w:sz w:val="32"/>
-          <w:szCs w:val="32"/>
-        </w:rPr>
-      </w:pPr>
-      <w:r>
-        <w:rPr>
-          <w:rFonts w:ascii="Calibri" w:hAnsi="Calibri" w:cs="Calibri"/>
-          <w:sz w:val="32"/>
-          <w:szCs w:val="32"/>
-        </w:rPr>
-        <w:t> </w:t>
-      </w:r>
+        <w:t xml:space="preserve">    - New York Giants</w:t>
+      </w:r>
+    </w:p>
+    <w:p>
+      <w:pPr>
+        <w:pStyle w:val="NormalWeb"/>
+        <w:spacing w:before="0" w:beforeAutospacing="0" w:after="160" w:afterAutospacing="0"/>
+        <w:ind w:left="360"/>
+        <w:rPr>
+          <w:rFonts w:ascii="Calibri" w:hAnsi="Calibri" w:cs="Calibri"/>
+          <w:sz w:val="32"/>
+          <w:szCs w:val="32"/>
+        </w:rPr>
+      </w:pPr>
+      <w:r>
+        <w:rPr>
+          <w:rFonts w:ascii="Calibri" w:hAnsi="Calibri" w:cs="Calibri"/>
+          <w:sz w:val="32"/>
+          <w:szCs w:val="32"/>
+        </w:rPr>
+        <w:t xml:space="preserve">    - New York Jets</w:t>
+      </w:r>
+    </w:p>
+    <w:p>
+      <w:pPr>
+        <w:pStyle w:val="NormalWeb"/>
+        <w:spacing w:before="0" w:beforeAutospacing="0" w:after="160" w:afterAutospacing="0"/>
+        <w:ind w:left="360"/>
+        <w:rPr>
+          <w:rFonts w:ascii="Calibri" w:hAnsi="Calibri" w:cs="Calibri"/>
+          <w:sz w:val="32"/>
+          <w:szCs w:val="32"/>
+        </w:rPr>
+      </w:pPr>
+      <w:r>
+        <w:rPr>
+          <w:rFonts w:ascii="Calibri" w:hAnsi="Calibri" w:cs="Calibri"/>
+          <w:sz w:val="32"/>
+          <w:szCs w:val="32"/>
+        </w:rPr>
+        <w:t xml:space="preserve">    - Oakland Raiders</w:t>
+      </w:r>
+    </w:p>
+    <w:p>
+      <w:pPr>
+        <w:pStyle w:val="NormalWeb"/>
+        <w:spacing w:before="0" w:beforeAutospacing="0" w:after="160" w:afterAutospacing="0"/>
+        <w:ind w:left="360"/>
+        <w:rPr>
+          <w:rFonts w:ascii="Calibri" w:hAnsi="Calibri" w:cs="Calibri"/>
+          <w:sz w:val="32"/>
+          <w:szCs w:val="32"/>
+        </w:rPr>
+      </w:pPr>
+      <w:r>
+        <w:rPr>
+          <w:rFonts w:ascii="Calibri" w:hAnsi="Calibri" w:cs="Calibri"/>
+          <w:sz w:val="32"/>
+          <w:szCs w:val="32"/>
+        </w:rPr>
+        <w:t xml:space="preserve">    - Philadelphia Eagles</w:t>
+      </w:r>
+    </w:p>
+    <w:p>
+      <w:pPr>
+        <w:pStyle w:val="NormalWeb"/>
+        <w:spacing w:before="0" w:beforeAutospacing="0" w:after="160" w:afterAutospacing="0"/>
+        <w:ind w:left="360"/>
+        <w:rPr>
+          <w:rFonts w:ascii="Calibri" w:hAnsi="Calibri" w:cs="Calibri"/>
+          <w:sz w:val="32"/>
+          <w:szCs w:val="32"/>
+        </w:rPr>
+      </w:pPr>
+      <w:r>
+        <w:rPr>
+          <w:rFonts w:ascii="Calibri" w:hAnsi="Calibri" w:cs="Calibri"/>
+          <w:sz w:val="32"/>
+          <w:szCs w:val="32"/>
+        </w:rPr>
+        <w:t xml:space="preserve">    - Pittsburgh Steelers</w:t>
+      </w:r>
+    </w:p>
+    <w:p>
+      <w:pPr>
+        <w:pStyle w:val="NormalWeb"/>
+        <w:spacing w:before="0" w:beforeAutospacing="0" w:after="160" w:afterAutospacing="0"/>
+        <w:ind w:left="360"/>
+        <w:rPr>
+          <w:rFonts w:ascii="Calibri" w:hAnsi="Calibri" w:cs="Calibri"/>
+          <w:sz w:val="32"/>
+          <w:szCs w:val="32"/>
+        </w:rPr>
+      </w:pPr>
+      <w:r>
+        <w:rPr>
+          <w:rFonts w:ascii="Calibri" w:hAnsi="Calibri" w:cs="Calibri"/>
+          <w:sz w:val="32"/>
+          <w:szCs w:val="32"/>
+        </w:rPr>
+        <w:t xml:space="preserve">    - San Francisco 49ers</w:t>
+      </w:r>
+    </w:p>
+    <w:p>
+      <w:pPr>
+        <w:pStyle w:val="NormalWeb"/>
+        <w:spacing w:before="0" w:beforeAutospacing="0" w:after="160" w:afterAutospacing="0"/>
+        <w:ind w:left="360"/>
+        <w:rPr>
+          <w:rFonts w:ascii="Calibri" w:hAnsi="Calibri" w:cs="Calibri"/>
+          <w:sz w:val="32"/>
+          <w:szCs w:val="32"/>
+        </w:rPr>
+      </w:pPr>
+      <w:r>
+        <w:rPr>
+          <w:rFonts w:ascii="Calibri" w:hAnsi="Calibri" w:cs="Calibri"/>
+          <w:sz w:val="32"/>
+          <w:szCs w:val="32"/>
+        </w:rPr>
+        <w:t xml:space="preserve">    - Seattle Seahawks</w:t>
+      </w:r>
+    </w:p>
+    <w:p>
+      <w:pPr>
+        <w:pStyle w:val="NormalWeb"/>
+        <w:spacing w:before="0" w:beforeAutospacing="0" w:after="160" w:afterAutospacing="0"/>
+        <w:ind w:left="360"/>
+        <w:rPr>
+          <w:rFonts w:ascii="Calibri" w:hAnsi="Calibri" w:cs="Calibri"/>
+          <w:sz w:val="32"/>
+          <w:szCs w:val="32"/>
+        </w:rPr>
+      </w:pPr>
+      <w:r>
+        <w:rPr>
+          <w:rFonts w:ascii="Calibri" w:hAnsi="Calibri" w:cs="Calibri"/>
+          <w:sz w:val="32"/>
+          <w:szCs w:val="32"/>
+        </w:rPr>
+        <w:t xml:space="preserve">    - Tampa Bay Buccaneers</w:t>
+      </w:r>
+    </w:p>
+    <w:p>
+      <w:pPr>
+        <w:pStyle w:val="NormalWeb"/>
+        <w:spacing w:before="0" w:beforeAutospacing="0" w:after="160" w:afterAutospacing="0"/>
+        <w:ind w:left="360"/>
+        <w:rPr>
+          <w:rFonts w:ascii="Calibri" w:hAnsi="Calibri" w:cs="Calibri"/>
+          <w:sz w:val="32"/>
+          <w:szCs w:val="32"/>
+        </w:rPr>
+      </w:pPr>
+      <w:r>
+        <w:rPr>
+          <w:rFonts w:ascii="Calibri" w:hAnsi="Calibri" w:cs="Calibri"/>
+          <w:sz w:val="32"/>
+          <w:szCs w:val="32"/>
+        </w:rPr>
+        <w:t xml:space="preserve">    - Tennessee Titans</w:t>
+      </w:r>
+    </w:p>
+    <w:p>
+      <w:pPr>
+        <w:pStyle w:val="NormalWeb"/>
+        <w:spacing w:before="0" w:beforeAutospacing="0" w:after="160" w:afterAutospacing="0"/>
+        <w:ind w:left="360"/>
+        <w:rPr>
+          <w:rFonts w:ascii="Calibri" w:hAnsi="Calibri" w:cs="Calibri"/>
+          <w:sz w:val="32"/>
+          <w:szCs w:val="32"/>
+        </w:rPr>
+      </w:pPr>
+      <w:r>
+        <w:rPr>
+          <w:rFonts w:ascii="Calibri" w:hAnsi="Calibri" w:cs="Calibri"/>
+          <w:sz w:val="32"/>
+          <w:szCs w:val="32"/>
+        </w:rPr>
+        <w:t xml:space="preserve">    - Washington Redskins</w:t>
+      </w:r>
+    </w:p>
+    <w:p>
+      <w:pPr>
+        <w:pStyle w:val="NormalWeb"/>
+        <w:numPr>
+          <w:ilvl w:val="0"/>
+          <w:numId w:val="3"/>
+        </w:numPr>
+        <w:spacing w:before="0" w:beforeAutospacing="0" w:after="160" w:afterAutospacing="0"/>
+        <w:rPr>
+          <w:rFonts w:ascii="Calibri" w:hAnsi="Calibri" w:cs="Calibri"/>
+          <w:sz w:val="32"/>
+          <w:szCs w:val="32"/>
+        </w:rPr>
+      </w:pPr>
+      <w:r>
+        <w:rPr>
+          <w:rFonts w:ascii="Calibri" w:hAnsi="Calibri" w:cs="Calibri"/>
+          <w:sz w:val="32"/>
+          <w:szCs w:val="32"/>
+        </w:rPr>
+        <w:t>Currently</w:t>
+      </w:r>
+      <w:r>
+        <w:rPr>
+          <w:rFonts w:ascii="Calibri" w:hAnsi="Calibri" w:cs="Calibri"/>
+          <w:sz w:val="32"/>
+          <w:szCs w:val="32"/>
+        </w:rPr>
+        <w:t>,</w:t>
+      </w:r>
+      <w:r>
+        <w:rPr>
+          <w:rFonts w:ascii="Calibri" w:hAnsi="Calibri" w:cs="Calibri"/>
+          <w:sz w:val="32"/>
+          <w:szCs w:val="32"/>
+        </w:rPr>
+        <w:t xml:space="preserve"> the API supports only</w:t>
+      </w:r>
+      <w:r>
+        <w:rPr>
+          <w:rFonts w:ascii="Calibri" w:hAnsi="Calibri" w:cs="Calibri"/>
+          <w:sz w:val="32"/>
+          <w:szCs w:val="32"/>
+        </w:rPr>
+        <w:t xml:space="preserve"> retrieval of average grades for either</w:t>
+      </w:r>
+      <w:r>
+        <w:rPr>
+          <w:rFonts w:ascii="Calibri" w:hAnsi="Calibri" w:cs="Calibri"/>
+          <w:sz w:val="32"/>
+          <w:szCs w:val="32"/>
+        </w:rPr>
+        <w:t xml:space="preserve"> single team or all teams at </w:t>
+      </w:r>
+      <w:r>
+        <w:rPr>
+          <w:rFonts w:ascii="Calibri" w:hAnsi="Calibri" w:cs="Calibri"/>
+          <w:sz w:val="32"/>
+          <w:szCs w:val="32"/>
+        </w:rPr>
+        <w:t>once</w:t>
+      </w:r>
+      <w:r>
+        <w:rPr>
+          <w:rFonts w:ascii="Calibri" w:hAnsi="Calibri" w:cs="Calibri"/>
+          <w:sz w:val="32"/>
+          <w:szCs w:val="32"/>
+        </w:rPr>
+        <w:t>.</w:t>
+      </w:r>
+    </w:p>
+    <w:p>
+      <w:pPr>
+        <w:pStyle w:val="NormalWeb"/>
+        <w:numPr>
+          <w:ilvl w:val="0"/>
+          <w:numId w:val="3"/>
+        </w:numPr>
+        <w:spacing w:before="0" w:beforeAutospacing="0" w:after="160" w:afterAutospacing="0"/>
+        <w:rPr>
+          <w:rFonts w:ascii="Calibri" w:hAnsi="Calibri" w:cs="Calibri"/>
+          <w:sz w:val="32"/>
+          <w:szCs w:val="32"/>
+        </w:rPr>
+      </w:pPr>
+      <w:r>
+        <w:rPr>
+          <w:rFonts w:ascii="Calibri" w:hAnsi="Calibri" w:cs="Calibri"/>
+          <w:sz w:val="32"/>
+          <w:szCs w:val="32"/>
+        </w:rPr>
+        <w:t>The system has only nfl draft prospect grade data starting 2013.</w:t>
+      </w:r>
+    </w:p>
+    <w:p>
+      <w:pPr>
+        <w:pStyle w:val="NormalWeb"/>
+        <w:numPr>
+          <w:ilvl w:val="0"/>
+          <w:numId w:val="3"/>
+        </w:numPr>
+        <w:spacing w:before="0" w:beforeAutospacing="0" w:after="160" w:afterAutospacing="0"/>
+        <w:rPr>
+          <w:rFonts w:ascii="Calibri" w:hAnsi="Calibri" w:cs="Calibri"/>
+          <w:sz w:val="32"/>
+          <w:szCs w:val="32"/>
+        </w:rPr>
+      </w:pPr>
+      <w:r>
+        <w:rPr>
+          <w:rFonts w:ascii="Calibri" w:hAnsi="Calibri" w:cs="Calibri"/>
+          <w:sz w:val="32"/>
+          <w:szCs w:val="32"/>
+        </w:rPr>
+        <w:t>Currently</w:t>
+      </w:r>
+      <w:r>
+        <w:rPr>
+          <w:rFonts w:ascii="Calibri" w:hAnsi="Calibri" w:cs="Calibri"/>
+          <w:sz w:val="32"/>
+          <w:szCs w:val="32"/>
+        </w:rPr>
+        <w:t>,</w:t>
+      </w:r>
+      <w:r>
+        <w:rPr>
+          <w:rFonts w:ascii="Calibri" w:hAnsi="Calibri" w:cs="Calibri"/>
+          <w:sz w:val="32"/>
+          <w:szCs w:val="32"/>
+        </w:rPr>
+        <w:t xml:space="preserve"> the API doesn’t have the provision of retri</w:t>
+      </w:r>
+      <w:r>
+        <w:rPr>
+          <w:rFonts w:ascii="Calibri" w:hAnsi="Calibri" w:cs="Calibri"/>
+          <w:sz w:val="32"/>
+          <w:szCs w:val="32"/>
+        </w:rPr>
+        <w:t>eving</w:t>
+      </w:r>
+      <w:r>
+        <w:rPr>
+          <w:rFonts w:ascii="Calibri" w:hAnsi="Calibri" w:cs="Calibri"/>
+          <w:sz w:val="32"/>
+          <w:szCs w:val="32"/>
+        </w:rPr>
+        <w:t xml:space="preserve"> historical</w:t>
+      </w:r>
+      <w:r>
+        <w:rPr>
+          <w:rFonts w:ascii="Calibri" w:hAnsi="Calibri" w:cs="Calibri"/>
+          <w:sz w:val="32"/>
+          <w:szCs w:val="32"/>
+        </w:rPr>
+        <w:t xml:space="preserve"> data of a team with</w:t>
+      </w:r>
+      <w:r>
+        <w:rPr>
+          <w:rFonts w:ascii="Calibri" w:hAnsi="Calibri" w:cs="Calibri"/>
+          <w:sz w:val="32"/>
+          <w:szCs w:val="32"/>
+        </w:rPr>
+        <w:t xml:space="preserve"> its current name in case the team had a name change previously.</w:t>
+      </w:r>
+      <w:r>
+        <w:rPr>
+          <w:rFonts w:ascii="Calibri" w:hAnsi="Calibri" w:cs="Calibri"/>
+          <w:sz w:val="32"/>
+          <w:szCs w:val="32"/>
+        </w:rPr>
+        <w:t xml:space="preserve"> For ex: </w:t>
+      </w:r>
+      <w:r>
+        <w:rPr>
+          <w:rFonts w:ascii="Calibri" w:hAnsi="Calibri" w:cs="Calibri"/>
+          <w:sz w:val="32"/>
+          <w:szCs w:val="32"/>
+        </w:rPr>
+        <w:t xml:space="preserve"> average prospect data for </w:t>
+      </w:r>
+      <w:r>
+        <w:rPr>
+          <w:rFonts w:ascii="Calibri" w:hAnsi="Calibri" w:cs="Calibri"/>
+          <w:sz w:val="32"/>
+          <w:szCs w:val="32"/>
+        </w:rPr>
+        <w:t>“</w:t>
+      </w:r>
+      <w:r>
+        <w:rPr>
+          <w:rFonts w:ascii="Calibri" w:hAnsi="Calibri" w:cs="Calibri"/>
+          <w:sz w:val="32"/>
+          <w:szCs w:val="32"/>
+        </w:rPr>
+        <w:t>Las Vegas Raiders</w:t>
+      </w:r>
+      <w:r>
+        <w:rPr>
+          <w:rFonts w:ascii="Calibri" w:hAnsi="Calibri" w:cs="Calibri"/>
+          <w:sz w:val="32"/>
+          <w:szCs w:val="32"/>
+        </w:rPr>
+        <w:t>”</w:t>
+      </w:r>
+      <w:r>
+        <w:rPr>
+          <w:rFonts w:ascii="Calibri" w:hAnsi="Calibri" w:cs="Calibri"/>
+          <w:sz w:val="32"/>
+          <w:szCs w:val="32"/>
+        </w:rPr>
+        <w:t xml:space="preserve"> in 2015</w:t>
+      </w:r>
+      <w:r>
+        <w:rPr>
+          <w:rFonts w:ascii="Calibri" w:hAnsi="Calibri" w:cs="Calibri"/>
+          <w:sz w:val="32"/>
+          <w:szCs w:val="32"/>
+        </w:rPr>
+        <w:t xml:space="preserve"> </w:t>
+      </w:r>
+      <w:r>
+        <w:rPr>
+          <w:rFonts w:ascii="Calibri" w:hAnsi="Calibri" w:cs="Calibri"/>
+          <w:sz w:val="32"/>
+          <w:szCs w:val="32"/>
+        </w:rPr>
+        <w:t>will return empty. With only “Oakland Raiders”, their data for 2015 will return results.</w:t>
+      </w:r>
+    </w:p>
+    <w:p>
+      <w:pPr>
+        <w:pStyle w:val="NormalWeb"/>
+        <w:spacing w:before="0" w:beforeAutospacing="0" w:after="160" w:afterAutospacing="0"/>
+        <w:rPr>
+          <w:rFonts w:ascii="Calibri" w:hAnsi="Calibri" w:cs="Calibri"/>
+          <w:b/>
+          <w:bCs/>
+          <w:sz w:val="32"/>
+          <w:szCs w:val="32"/>
+          <w:u w:val="single"/>
+        </w:rPr>
+      </w:pPr>
+      <w:r>
+        <w:rPr>
+          <w:rFonts w:ascii="Calibri" w:hAnsi="Calibri" w:cs="Calibri"/>
+          <w:b/>
+          <w:bCs/>
+          <w:sz w:val="32"/>
+          <w:szCs w:val="32"/>
+          <w:u w:val="single"/>
+        </w:rPr>
+        <w:t>Error Handling</w:t>
+      </w:r>
+    </w:p>
+    <w:p>
+      <w:pPr>
+        <w:pStyle w:val="NormalWeb"/>
+        <w:spacing w:before="0" w:beforeAutospacing="0" w:after="160" w:afterAutospacing="0"/>
+        <w:rPr>
+          <w:rFonts w:ascii="Calibri" w:hAnsi="Calibri" w:cs="Calibri"/>
+          <w:sz w:val="32"/>
+          <w:szCs w:val="32"/>
+        </w:rPr>
+      </w:pPr>
+    </w:p>
+    <w:tbl>
+      <w:tblPr>
+        <w:tblStyle w:val="TableGrid"/>
+        <w:tblW w:w="0" w:type="auto"/>
+        <w:tblLayout w:type="fixed"/>
+        <w:tblLook w:val="04A0" w:firstRow="1" w:lastRow="0" w:firstColumn="1" w:lastColumn="0" w:noHBand="0" w:noVBand="1"/>
+      </w:tblPr>
+      <w:tblGrid>
+        <w:gridCol w:w="2605"/>
+        <w:gridCol w:w="3061"/>
+        <w:gridCol w:w="3684"/>
+      </w:tblGrid>
+      <w:tr>
+        <w:tc>
+          <w:tcPr>
+            <w:tcW w:w="2605" w:type="dxa"/>
+          </w:tcPr>
+          <w:p>
+            <w:pPr>
+              <w:pStyle w:val="NormalWeb"/>
+              <w:spacing w:before="0" w:beforeAutospacing="0" w:after="160" w:afterAutospacing="0"/>
+              <w:rPr>
+                <w:rFonts w:ascii="Calibri" w:hAnsi="Calibri" w:cs="Calibri"/>
+                <w:b/>
+                <w:bCs/>
+                <w:sz w:val="32"/>
+                <w:szCs w:val="32"/>
+              </w:rPr>
+            </w:pPr>
+            <w:r>
+              <w:rPr>
+                <w:rFonts w:ascii="Calibri" w:hAnsi="Calibri" w:cs="Calibri"/>
+                <w:b/>
+                <w:bCs/>
+                <w:sz w:val="32"/>
+                <w:szCs w:val="32"/>
+              </w:rPr>
+              <w:t>Scenario</w:t>
+            </w:r>
+          </w:p>
+        </w:tc>
+        <w:tc>
+          <w:tcPr>
+            <w:tcW w:w="3061" w:type="dxa"/>
+          </w:tcPr>
+          <w:p>
+            <w:pPr>
+              <w:pStyle w:val="NormalWeb"/>
+              <w:spacing w:before="0" w:beforeAutospacing="0" w:after="160" w:afterAutospacing="0"/>
+              <w:rPr>
+                <w:rFonts w:ascii="Calibri" w:hAnsi="Calibri" w:cs="Calibri"/>
+                <w:b/>
+                <w:bCs/>
+                <w:sz w:val="32"/>
+                <w:szCs w:val="32"/>
+              </w:rPr>
+            </w:pPr>
+            <w:r>
+              <w:rPr>
+                <w:rFonts w:ascii="Calibri" w:hAnsi="Calibri" w:cs="Calibri"/>
+                <w:b/>
+                <w:bCs/>
+                <w:sz w:val="32"/>
+                <w:szCs w:val="32"/>
+              </w:rPr>
+              <w:t>Sample Request</w:t>
+            </w:r>
+          </w:p>
+        </w:tc>
+        <w:tc>
+          <w:tcPr>
+            <w:tcW w:w="3684" w:type="dxa"/>
+          </w:tcPr>
+          <w:p>
+            <w:pPr>
+              <w:pStyle w:val="NormalWeb"/>
+              <w:spacing w:before="0" w:beforeAutospacing="0" w:after="160" w:afterAutospacing="0"/>
+              <w:rPr>
+                <w:rFonts w:ascii="Calibri" w:hAnsi="Calibri" w:cs="Calibri"/>
+                <w:b/>
+                <w:bCs/>
+                <w:sz w:val="32"/>
+                <w:szCs w:val="32"/>
+              </w:rPr>
+            </w:pPr>
+            <w:r>
+              <w:rPr>
+                <w:rFonts w:ascii="Calibri" w:hAnsi="Calibri" w:cs="Calibri"/>
+                <w:b/>
+                <w:bCs/>
+                <w:sz w:val="32"/>
+                <w:szCs w:val="32"/>
+              </w:rPr>
+              <w:t>Response</w:t>
+            </w:r>
+          </w:p>
+        </w:tc>
+      </w:tr>
+      <w:tr>
+        <w:tc>
+          <w:tcPr>
+            <w:tcW w:w="2605" w:type="dxa"/>
+          </w:tcPr>
+          <w:p>
+            <w:pPr>
+              <w:pStyle w:val="NormalWeb"/>
+              <w:spacing w:before="0" w:beforeAutospacing="0" w:after="160" w:afterAutospacing="0"/>
+              <w:rPr>
+                <w:rFonts w:ascii="Calibri" w:hAnsi="Calibri" w:cs="Calibri"/>
+                <w:sz w:val="32"/>
+                <w:szCs w:val="32"/>
+              </w:rPr>
+            </w:pPr>
+            <w:r>
+              <w:rPr>
+                <w:rFonts w:ascii="Calibri" w:hAnsi="Calibri" w:cs="Calibri"/>
+                <w:sz w:val="32"/>
+                <w:szCs w:val="32"/>
+              </w:rPr>
+              <w:t>Data is being tried to retrieve for year beyond</w:t>
+            </w:r>
+            <w:r>
+              <w:rPr>
+                <w:rFonts w:ascii="Calibri" w:hAnsi="Calibri" w:cs="Calibri"/>
+                <w:sz w:val="32"/>
+                <w:szCs w:val="32"/>
+              </w:rPr>
+              <w:t xml:space="preserve"> which nfl draft </w:t>
+            </w:r>
+            <w:r>
+              <w:rPr>
+                <w:rFonts w:ascii="Calibri" w:hAnsi="Calibri" w:cs="Calibri"/>
+                <w:sz w:val="32"/>
+                <w:szCs w:val="32"/>
+              </w:rPr>
+              <w:lastRenderedPageBreak/>
+              <w:t>prospect grade is available.</w:t>
+            </w:r>
+          </w:p>
+        </w:tc>
+        <w:tc>
+          <w:tcPr>
+            <w:tcW w:w="3061" w:type="dxa"/>
+          </w:tcPr>
+          <w:p>
+            <w:pPr>
+              <w:pStyle w:val="NormalWeb"/>
+              <w:spacing w:before="0" w:beforeAutospacing="0" w:after="160" w:afterAutospacing="0"/>
+              <w:rPr>
+                <w:rFonts w:ascii="Calibri" w:hAnsi="Calibri" w:cs="Calibri"/>
+                <w:sz w:val="32"/>
+                <w:szCs w:val="32"/>
+              </w:rPr>
+            </w:pPr>
+            <w:r>
+              <w:rPr>
+                <w:rStyle w:val="Hyperlink"/>
+                <w:rFonts w:ascii="Calibri" w:hAnsi="Calibri" w:cs="Calibri"/>
+                <w:sz w:val="32"/>
+                <w:szCs w:val="32"/>
+              </w:rPr>
+              <w:lastRenderedPageBreak/>
+              <w:t>http://localhost:9595/draft/teamgrades/?year=2013&amp;team=all</w:t>
+            </w:r>
+          </w:p>
+        </w:tc>
+        <w:tc>
+          <w:tcPr>
+            <w:tcW w:w="3684" w:type="dxa"/>
+          </w:tcPr>
+          <w:p>
+            <w:pPr>
+              <w:shd w:val="clear" w:color="auto" w:fill="FFFFFE"/>
+              <w:spacing w:line="240" w:lineRule="atLeast"/>
+              <w:rPr>
+                <w:rFonts w:ascii="Courier New" w:eastAsia="Times New Roman" w:hAnsi="Courier New" w:cs="Courier New"/>
+                <w:color w:val="000000"/>
+                <w:sz w:val="18"/>
+                <w:szCs w:val="18"/>
+              </w:rPr>
+            </w:pPr>
+            <w:r>
+              <w:rPr>
+                <w:rFonts w:ascii="Courier New" w:eastAsia="Times New Roman" w:hAnsi="Courier New" w:cs="Courier New"/>
+                <w:color w:val="000000"/>
+                <w:sz w:val="18"/>
+                <w:szCs w:val="18"/>
+              </w:rPr>
+              <w:t>{</w:t>
+            </w:r>
+          </w:p>
+          <w:p>
+            <w:pPr>
+              <w:shd w:val="clear" w:color="auto" w:fill="FFFFFE"/>
+              <w:spacing w:line="240" w:lineRule="atLeast"/>
+              <w:rPr>
+                <w:rFonts w:ascii="Courier New" w:eastAsia="Times New Roman" w:hAnsi="Courier New" w:cs="Courier New"/>
+                <w:color w:val="000000"/>
+                <w:sz w:val="18"/>
+                <w:szCs w:val="18"/>
+              </w:rPr>
+            </w:pPr>
+            <w:r>
+              <w:rPr>
+                <w:rFonts w:ascii="Courier New" w:eastAsia="Times New Roman" w:hAnsi="Courier New" w:cs="Courier New"/>
+                <w:color w:val="000000"/>
+                <w:sz w:val="18"/>
+                <w:szCs w:val="18"/>
+              </w:rPr>
+              <w:t>    </w:t>
+            </w:r>
+            <w:r>
+              <w:rPr>
+                <w:rFonts w:ascii="Courier New" w:eastAsia="Times New Roman" w:hAnsi="Courier New" w:cs="Courier New"/>
+                <w:color w:val="A31515"/>
+                <w:sz w:val="18"/>
+                <w:szCs w:val="18"/>
+              </w:rPr>
+              <w:t>"message"</w:t>
+            </w:r>
+            <w:r>
+              <w:rPr>
+                <w:rFonts w:ascii="Courier New" w:eastAsia="Times New Roman" w:hAnsi="Courier New" w:cs="Courier New"/>
+                <w:color w:val="000000"/>
+                <w:sz w:val="18"/>
+                <w:szCs w:val="18"/>
+              </w:rPr>
+              <w:t>: </w:t>
+            </w:r>
+            <w:r>
+              <w:rPr>
+                <w:rFonts w:ascii="Courier New" w:eastAsia="Times New Roman" w:hAnsi="Courier New" w:cs="Courier New"/>
+                <w:color w:val="0451A5"/>
+                <w:sz w:val="18"/>
+                <w:szCs w:val="18"/>
+              </w:rPr>
+              <w:t>"Draft data unavailable for the year:2013"</w:t>
+            </w:r>
+            <w:r>
+              <w:rPr>
+                <w:rFonts w:ascii="Courier New" w:eastAsia="Times New Roman" w:hAnsi="Courier New" w:cs="Courier New"/>
+                <w:color w:val="000000"/>
+                <w:sz w:val="18"/>
+                <w:szCs w:val="18"/>
+              </w:rPr>
+              <w:t>,</w:t>
+            </w:r>
+          </w:p>
+          <w:p>
+            <w:pPr>
+              <w:shd w:val="clear" w:color="auto" w:fill="FFFFFE"/>
+              <w:spacing w:line="240" w:lineRule="atLeast"/>
+              <w:rPr>
+                <w:rFonts w:ascii="Courier New" w:eastAsia="Times New Roman" w:hAnsi="Courier New" w:cs="Courier New"/>
+                <w:color w:val="000000"/>
+                <w:sz w:val="18"/>
+                <w:szCs w:val="18"/>
+              </w:rPr>
+            </w:pPr>
+            <w:r>
+              <w:rPr>
+                <w:rFonts w:ascii="Courier New" w:eastAsia="Times New Roman" w:hAnsi="Courier New" w:cs="Courier New"/>
+                <w:color w:val="000000"/>
+                <w:sz w:val="18"/>
+                <w:szCs w:val="18"/>
+              </w:rPr>
+              <w:t>    </w:t>
+            </w:r>
+            <w:r>
+              <w:rPr>
+                <w:rFonts w:ascii="Courier New" w:eastAsia="Times New Roman" w:hAnsi="Courier New" w:cs="Courier New"/>
+                <w:color w:val="A31515"/>
+                <w:sz w:val="18"/>
+                <w:szCs w:val="18"/>
+              </w:rPr>
+              <w:t>"httpCode"</w:t>
+            </w:r>
+            <w:r>
+              <w:rPr>
+                <w:rFonts w:ascii="Courier New" w:eastAsia="Times New Roman" w:hAnsi="Courier New" w:cs="Courier New"/>
+                <w:color w:val="000000"/>
+                <w:sz w:val="18"/>
+                <w:szCs w:val="18"/>
+              </w:rPr>
+              <w:t>: </w:t>
+            </w:r>
+            <w:r>
+              <w:rPr>
+                <w:rFonts w:ascii="Courier New" w:eastAsia="Times New Roman" w:hAnsi="Courier New" w:cs="Courier New"/>
+                <w:color w:val="0451A5"/>
+                <w:sz w:val="18"/>
+                <w:szCs w:val="18"/>
+              </w:rPr>
+              <w:t>"NOT_FOUND"</w:t>
+            </w:r>
+            <w:r>
+              <w:rPr>
+                <w:rFonts w:ascii="Courier New" w:eastAsia="Times New Roman" w:hAnsi="Courier New" w:cs="Courier New"/>
+                <w:color w:val="000000"/>
+                <w:sz w:val="18"/>
+                <w:szCs w:val="18"/>
+              </w:rPr>
+              <w:t>,</w:t>
+            </w:r>
+          </w:p>
+          <w:p>
+            <w:pPr>
+              <w:shd w:val="clear" w:color="auto" w:fill="FFFFFE"/>
+              <w:spacing w:line="240" w:lineRule="atLeast"/>
+              <w:rPr>
+                <w:rFonts w:ascii="Courier New" w:eastAsia="Times New Roman" w:hAnsi="Courier New" w:cs="Courier New"/>
+                <w:color w:val="000000"/>
+                <w:sz w:val="18"/>
+                <w:szCs w:val="18"/>
+              </w:rPr>
+            </w:pPr>
+            <w:r>
+              <w:rPr>
+                <w:rFonts w:ascii="Courier New" w:eastAsia="Times New Roman" w:hAnsi="Courier New" w:cs="Courier New"/>
+                <w:color w:val="000000"/>
+                <w:sz w:val="18"/>
+                <w:szCs w:val="18"/>
+              </w:rPr>
+              <w:t>    </w:t>
+            </w:r>
+            <w:r>
+              <w:rPr>
+                <w:rFonts w:ascii="Courier New" w:eastAsia="Times New Roman" w:hAnsi="Courier New" w:cs="Courier New"/>
+                <w:color w:val="A31515"/>
+                <w:sz w:val="18"/>
+                <w:szCs w:val="18"/>
+              </w:rPr>
+              <w:t>"failedDateTime"</w:t>
+            </w:r>
+            <w:r>
+              <w:rPr>
+                <w:rFonts w:ascii="Courier New" w:eastAsia="Times New Roman" w:hAnsi="Courier New" w:cs="Courier New"/>
+                <w:color w:val="000000"/>
+                <w:sz w:val="18"/>
+                <w:szCs w:val="18"/>
+              </w:rPr>
+              <w:t>: </w:t>
+            </w:r>
+            <w:r>
+              <w:rPr>
+                <w:rFonts w:ascii="Courier New" w:eastAsia="Times New Roman" w:hAnsi="Courier New" w:cs="Courier New"/>
+                <w:color w:val="0451A5"/>
+                <w:sz w:val="18"/>
+                <w:szCs w:val="18"/>
+              </w:rPr>
+              <w:t>"2020-05-17T01:34:21.444"</w:t>
+            </w:r>
+          </w:p>
+          <w:p>
+            <w:pPr>
+              <w:shd w:val="clear" w:color="auto" w:fill="FFFFFE"/>
+              <w:spacing w:line="240" w:lineRule="atLeast"/>
+              <w:rPr>
+                <w:rFonts w:ascii="Courier New" w:eastAsia="Times New Roman" w:hAnsi="Courier New" w:cs="Courier New"/>
+                <w:color w:val="000000"/>
+                <w:sz w:val="18"/>
+                <w:szCs w:val="18"/>
+              </w:rPr>
+            </w:pPr>
+            <w:r>
+              <w:rPr>
+                <w:rFonts w:ascii="Courier New" w:eastAsia="Times New Roman" w:hAnsi="Courier New" w:cs="Courier New"/>
+                <w:color w:val="000000"/>
+                <w:sz w:val="18"/>
+                <w:szCs w:val="18"/>
+              </w:rPr>
+              <w:t>}</w:t>
+            </w:r>
+          </w:p>
+          <w:p>
+            <w:pPr>
+              <w:pStyle w:val="NormalWeb"/>
+              <w:spacing w:before="0" w:beforeAutospacing="0" w:after="160" w:afterAutospacing="0"/>
+              <w:rPr>
+                <w:rFonts w:ascii="Calibri" w:hAnsi="Calibri" w:cs="Calibri"/>
+                <w:sz w:val="32"/>
+                <w:szCs w:val="32"/>
+              </w:rPr>
+            </w:pPr>
+          </w:p>
+        </w:tc>
+      </w:tr>
+      <w:tr>
+        <w:tc>
+          <w:tcPr>
+            <w:tcW w:w="2605" w:type="dxa"/>
+          </w:tcPr>
+          <w:p>
+            <w:pPr>
+              <w:pStyle w:val="NormalWeb"/>
+              <w:spacing w:before="0" w:beforeAutospacing="0" w:after="160" w:afterAutospacing="0"/>
+              <w:rPr>
+                <w:rFonts w:ascii="Calibri" w:hAnsi="Calibri" w:cs="Calibri"/>
+                <w:sz w:val="32"/>
+                <w:szCs w:val="32"/>
+              </w:rPr>
+            </w:pPr>
+            <w:r>
+              <w:rPr>
+                <w:rFonts w:ascii="Calibri" w:hAnsi="Calibri" w:cs="Calibri"/>
+                <w:sz w:val="32"/>
+                <w:szCs w:val="32"/>
+              </w:rPr>
+              <w:lastRenderedPageBreak/>
+              <w:t xml:space="preserve">Invalid team name is </w:t>
+            </w:r>
+            <w:r>
+              <w:rPr>
+                <w:rFonts w:ascii="Calibri" w:hAnsi="Calibri" w:cs="Calibri"/>
+                <w:sz w:val="32"/>
+                <w:szCs w:val="32"/>
+              </w:rPr>
+              <w:t>entered,</w:t>
+            </w:r>
+            <w:r>
+              <w:rPr>
+                <w:rFonts w:ascii="Calibri" w:hAnsi="Calibri" w:cs="Calibri"/>
+                <w:sz w:val="32"/>
+                <w:szCs w:val="32"/>
+              </w:rPr>
+              <w:t xml:space="preserve"> and year value is correctly specified</w:t>
+            </w:r>
+          </w:p>
+        </w:tc>
+        <w:tc>
+          <w:tcPr>
+            <w:tcW w:w="3061" w:type="dxa"/>
+          </w:tcPr>
+          <w:p>
+            <w:pPr>
+              <w:pStyle w:val="NormalWeb"/>
+              <w:spacing w:before="0" w:beforeAutospacing="0" w:after="160" w:afterAutospacing="0"/>
+              <w:rPr>
+                <w:rFonts w:ascii="Calibri" w:hAnsi="Calibri" w:cs="Calibri"/>
+                <w:sz w:val="32"/>
+                <w:szCs w:val="32"/>
+              </w:rPr>
+            </w:pPr>
+            <w:r>
+              <w:rPr>
+                <w:rStyle w:val="Hyperlink"/>
+                <w:rFonts w:ascii="Calibri" w:hAnsi="Calibri" w:cs="Calibri"/>
+                <w:sz w:val="32"/>
+                <w:szCs w:val="32"/>
+              </w:rPr>
+              <w:t>http://localhost:9595/draft/teamgrades/?year=2014&amp;team=all1</w:t>
+            </w:r>
+          </w:p>
+        </w:tc>
+        <w:tc>
+          <w:tcPr>
+            <w:tcW w:w="3684" w:type="dxa"/>
+          </w:tcPr>
+          <w:p>
+            <w:pPr>
+              <w:shd w:val="clear" w:color="auto" w:fill="FFFFFE"/>
+              <w:spacing w:line="240" w:lineRule="atLeast"/>
+              <w:rPr>
+                <w:rFonts w:ascii="Courier New" w:eastAsia="Times New Roman" w:hAnsi="Courier New" w:cs="Courier New"/>
+                <w:color w:val="000000"/>
+                <w:sz w:val="18"/>
+                <w:szCs w:val="18"/>
+              </w:rPr>
+            </w:pPr>
+            <w:r>
+              <w:rPr>
+                <w:rFonts w:ascii="Courier New" w:eastAsia="Times New Roman" w:hAnsi="Courier New" w:cs="Courier New"/>
+                <w:color w:val="000000"/>
+                <w:sz w:val="18"/>
+                <w:szCs w:val="18"/>
+              </w:rPr>
+              <w:t>{</w:t>
+            </w:r>
+          </w:p>
+          <w:p>
+            <w:pPr>
+              <w:shd w:val="clear" w:color="auto" w:fill="FFFFFE"/>
+              <w:spacing w:line="240" w:lineRule="atLeast"/>
+              <w:rPr>
+                <w:rFonts w:ascii="Courier New" w:eastAsia="Times New Roman" w:hAnsi="Courier New" w:cs="Courier New"/>
+                <w:color w:val="000000"/>
+                <w:sz w:val="18"/>
+                <w:szCs w:val="18"/>
+              </w:rPr>
+            </w:pPr>
+            <w:r>
+              <w:rPr>
+                <w:rFonts w:ascii="Courier New" w:eastAsia="Times New Roman" w:hAnsi="Courier New" w:cs="Courier New"/>
+                <w:color w:val="000000"/>
+                <w:sz w:val="18"/>
+                <w:szCs w:val="18"/>
+              </w:rPr>
+              <w:t>    </w:t>
+            </w:r>
+            <w:r>
+              <w:rPr>
+                <w:rFonts w:ascii="Courier New" w:eastAsia="Times New Roman" w:hAnsi="Courier New" w:cs="Courier New"/>
+                <w:color w:val="A31515"/>
+                <w:sz w:val="18"/>
+                <w:szCs w:val="18"/>
+              </w:rPr>
+              <w:t>"message"</w:t>
+            </w:r>
+            <w:r>
+              <w:rPr>
+                <w:rFonts w:ascii="Courier New" w:eastAsia="Times New Roman" w:hAnsi="Courier New" w:cs="Courier New"/>
+                <w:color w:val="000000"/>
+                <w:sz w:val="18"/>
+                <w:szCs w:val="18"/>
+              </w:rPr>
+              <w:t>: </w:t>
+            </w:r>
+            <w:r>
+              <w:rPr>
+                <w:rFonts w:ascii="Courier New" w:eastAsia="Times New Roman" w:hAnsi="Courier New" w:cs="Courier New"/>
+                <w:color w:val="0451A5"/>
+                <w:sz w:val="18"/>
+                <w:szCs w:val="18"/>
+              </w:rPr>
+              <w:t>"The given nfl team in request doesn't exist. Team:all1"</w:t>
+            </w:r>
+            <w:r>
+              <w:rPr>
+                <w:rFonts w:ascii="Courier New" w:eastAsia="Times New Roman" w:hAnsi="Courier New" w:cs="Courier New"/>
+                <w:color w:val="000000"/>
+                <w:sz w:val="18"/>
+                <w:szCs w:val="18"/>
+              </w:rPr>
+              <w:t>,</w:t>
+            </w:r>
+          </w:p>
+          <w:p>
+            <w:pPr>
+              <w:shd w:val="clear" w:color="auto" w:fill="FFFFFE"/>
+              <w:spacing w:line="240" w:lineRule="atLeast"/>
+              <w:rPr>
+                <w:rFonts w:ascii="Courier New" w:eastAsia="Times New Roman" w:hAnsi="Courier New" w:cs="Courier New"/>
+                <w:color w:val="000000"/>
+                <w:sz w:val="18"/>
+                <w:szCs w:val="18"/>
+              </w:rPr>
+            </w:pPr>
+            <w:r>
+              <w:rPr>
+                <w:rFonts w:ascii="Courier New" w:eastAsia="Times New Roman" w:hAnsi="Courier New" w:cs="Courier New"/>
+                <w:color w:val="000000"/>
+                <w:sz w:val="18"/>
+                <w:szCs w:val="18"/>
+              </w:rPr>
+              <w:t>    </w:t>
+            </w:r>
+            <w:r>
+              <w:rPr>
+                <w:rFonts w:ascii="Courier New" w:eastAsia="Times New Roman" w:hAnsi="Courier New" w:cs="Courier New"/>
+                <w:color w:val="A31515"/>
+                <w:sz w:val="18"/>
+                <w:szCs w:val="18"/>
+              </w:rPr>
+              <w:t>"httpCode"</w:t>
+            </w:r>
+            <w:r>
+              <w:rPr>
+                <w:rFonts w:ascii="Courier New" w:eastAsia="Times New Roman" w:hAnsi="Courier New" w:cs="Courier New"/>
+                <w:color w:val="000000"/>
+                <w:sz w:val="18"/>
+                <w:szCs w:val="18"/>
+              </w:rPr>
+              <w:t>: </w:t>
+            </w:r>
+            <w:r>
+              <w:rPr>
+                <w:rFonts w:ascii="Courier New" w:eastAsia="Times New Roman" w:hAnsi="Courier New" w:cs="Courier New"/>
+                <w:color w:val="0451A5"/>
+                <w:sz w:val="18"/>
+                <w:szCs w:val="18"/>
+              </w:rPr>
+              <w:t>"BAD_REQUEST"</w:t>
+            </w:r>
+            <w:r>
+              <w:rPr>
+                <w:rFonts w:ascii="Courier New" w:eastAsia="Times New Roman" w:hAnsi="Courier New" w:cs="Courier New"/>
+                <w:color w:val="000000"/>
+                <w:sz w:val="18"/>
+                <w:szCs w:val="18"/>
+              </w:rPr>
+              <w:t>,</w:t>
+            </w:r>
+          </w:p>
+          <w:p>
+            <w:pPr>
+              <w:shd w:val="clear" w:color="auto" w:fill="FFFFFE"/>
+              <w:spacing w:line="240" w:lineRule="atLeast"/>
+              <w:rPr>
+                <w:rFonts w:ascii="Courier New" w:eastAsia="Times New Roman" w:hAnsi="Courier New" w:cs="Courier New"/>
+                <w:color w:val="000000"/>
+                <w:sz w:val="18"/>
+                <w:szCs w:val="18"/>
+              </w:rPr>
+            </w:pPr>
+            <w:r>
+              <w:rPr>
+                <w:rFonts w:ascii="Courier New" w:eastAsia="Times New Roman" w:hAnsi="Courier New" w:cs="Courier New"/>
+                <w:color w:val="000000"/>
+                <w:sz w:val="18"/>
+                <w:szCs w:val="18"/>
+              </w:rPr>
+              <w:t>    </w:t>
+            </w:r>
+            <w:r>
+              <w:rPr>
+                <w:rFonts w:ascii="Courier New" w:eastAsia="Times New Roman" w:hAnsi="Courier New" w:cs="Courier New"/>
+                <w:color w:val="A31515"/>
+                <w:sz w:val="18"/>
+                <w:szCs w:val="18"/>
+              </w:rPr>
+              <w:t>"failedDateTime"</w:t>
+            </w:r>
+            <w:r>
+              <w:rPr>
+                <w:rFonts w:ascii="Courier New" w:eastAsia="Times New Roman" w:hAnsi="Courier New" w:cs="Courier New"/>
+                <w:color w:val="000000"/>
+                <w:sz w:val="18"/>
+                <w:szCs w:val="18"/>
+              </w:rPr>
+              <w:t>: </w:t>
+            </w:r>
+            <w:r>
+              <w:rPr>
+                <w:rFonts w:ascii="Courier New" w:eastAsia="Times New Roman" w:hAnsi="Courier New" w:cs="Courier New"/>
+                <w:color w:val="0451A5"/>
+                <w:sz w:val="18"/>
+                <w:szCs w:val="18"/>
+              </w:rPr>
+              <w:t>"2020-05-17T01:41:49.712"</w:t>
+            </w:r>
+          </w:p>
+          <w:p>
+            <w:pPr>
+              <w:shd w:val="clear" w:color="auto" w:fill="FFFFFE"/>
+              <w:spacing w:line="240" w:lineRule="atLeast"/>
+              <w:rPr>
+                <w:rFonts w:ascii="Courier New" w:eastAsia="Times New Roman" w:hAnsi="Courier New" w:cs="Courier New"/>
+                <w:color w:val="000000"/>
+                <w:sz w:val="18"/>
+                <w:szCs w:val="18"/>
+              </w:rPr>
+            </w:pPr>
+            <w:r>
+              <w:rPr>
+                <w:rFonts w:ascii="Courier New" w:eastAsia="Times New Roman" w:hAnsi="Courier New" w:cs="Courier New"/>
+                <w:color w:val="000000"/>
+                <w:sz w:val="18"/>
+                <w:szCs w:val="18"/>
+              </w:rPr>
+              <w:t>}</w:t>
+            </w:r>
+          </w:p>
+          <w:p>
+            <w:pPr>
+              <w:pStyle w:val="NormalWeb"/>
+              <w:spacing w:before="0" w:beforeAutospacing="0" w:after="160" w:afterAutospacing="0"/>
+              <w:rPr>
+                <w:rFonts w:ascii="Calibri" w:hAnsi="Calibri" w:cs="Calibri"/>
+                <w:sz w:val="32"/>
+                <w:szCs w:val="32"/>
+              </w:rPr>
+            </w:pPr>
+          </w:p>
+        </w:tc>
+      </w:tr>
+      <w:tr>
+        <w:tc>
+          <w:tcPr>
+            <w:tcW w:w="2605" w:type="dxa"/>
+          </w:tcPr>
+          <w:p>
+            <w:pPr>
+              <w:pStyle w:val="NormalWeb"/>
+              <w:spacing w:before="0" w:beforeAutospacing="0" w:after="160" w:afterAutospacing="0"/>
+              <w:rPr>
+                <w:rFonts w:ascii="Calibri" w:hAnsi="Calibri" w:cs="Calibri"/>
+                <w:sz w:val="32"/>
+                <w:szCs w:val="32"/>
+              </w:rPr>
+            </w:pPr>
+            <w:r>
+              <w:rPr>
+                <w:rFonts w:ascii="Calibri" w:hAnsi="Calibri" w:cs="Calibri"/>
+                <w:sz w:val="32"/>
+                <w:szCs w:val="32"/>
+              </w:rPr>
+              <w:t>If both year and team name are incorrectly specified</w:t>
+            </w:r>
+          </w:p>
+        </w:tc>
+        <w:tc>
+          <w:tcPr>
+            <w:tcW w:w="3061" w:type="dxa"/>
+          </w:tcPr>
+          <w:p>
+            <w:pPr>
+              <w:pStyle w:val="NormalWeb"/>
+              <w:spacing w:before="0" w:beforeAutospacing="0" w:after="160" w:afterAutospacing="0"/>
+              <w:rPr>
+                <w:rStyle w:val="Hyperlink"/>
+                <w:rFonts w:ascii="Calibri" w:hAnsi="Calibri" w:cs="Calibri"/>
+                <w:sz w:val="32"/>
+                <w:szCs w:val="32"/>
+              </w:rPr>
+            </w:pPr>
+            <w:r>
+              <w:rPr>
+                <w:rStyle w:val="Hyperlink"/>
+                <w:rFonts w:ascii="Calibri" w:hAnsi="Calibri" w:cs="Calibri"/>
+                <w:sz w:val="32"/>
+                <w:szCs w:val="32"/>
+              </w:rPr>
+              <w:t>http://localhost:9595/draft/teamgrades/?year=2013&amp;team=all1</w:t>
+            </w:r>
+          </w:p>
+        </w:tc>
+        <w:tc>
+          <w:tcPr>
+            <w:tcW w:w="3684" w:type="dxa"/>
+          </w:tcPr>
+          <w:p>
+            <w:pPr>
+              <w:shd w:val="clear" w:color="auto" w:fill="FFFFFE"/>
+              <w:spacing w:line="240" w:lineRule="atLeast"/>
+              <w:rPr>
+                <w:rFonts w:ascii="Courier New" w:eastAsia="Times New Roman" w:hAnsi="Courier New" w:cs="Courier New"/>
+                <w:color w:val="000000"/>
+                <w:sz w:val="18"/>
+                <w:szCs w:val="18"/>
+              </w:rPr>
+            </w:pPr>
+            <w:r>
+              <w:rPr>
+                <w:rFonts w:ascii="Courier New" w:eastAsia="Times New Roman" w:hAnsi="Courier New" w:cs="Courier New"/>
+                <w:color w:val="000000"/>
+                <w:sz w:val="18"/>
+                <w:szCs w:val="18"/>
+              </w:rPr>
+              <w:t>{</w:t>
+            </w:r>
+          </w:p>
+          <w:p>
+            <w:pPr>
+              <w:shd w:val="clear" w:color="auto" w:fill="FFFFFE"/>
+              <w:spacing w:line="240" w:lineRule="atLeast"/>
+              <w:rPr>
+                <w:rFonts w:ascii="Courier New" w:eastAsia="Times New Roman" w:hAnsi="Courier New" w:cs="Courier New"/>
+                <w:color w:val="000000"/>
+                <w:sz w:val="18"/>
+                <w:szCs w:val="18"/>
+              </w:rPr>
+            </w:pPr>
+            <w:r>
+              <w:rPr>
+                <w:rFonts w:ascii="Courier New" w:eastAsia="Times New Roman" w:hAnsi="Courier New" w:cs="Courier New"/>
+                <w:color w:val="000000"/>
+                <w:sz w:val="18"/>
+                <w:szCs w:val="18"/>
+              </w:rPr>
+              <w:t>    </w:t>
+            </w:r>
+            <w:r>
+              <w:rPr>
+                <w:rFonts w:ascii="Courier New" w:eastAsia="Times New Roman" w:hAnsi="Courier New" w:cs="Courier New"/>
+                <w:color w:val="A31515"/>
+                <w:sz w:val="18"/>
+                <w:szCs w:val="18"/>
+              </w:rPr>
+              <w:t>"message"</w:t>
+            </w:r>
+            <w:r>
+              <w:rPr>
+                <w:rFonts w:ascii="Courier New" w:eastAsia="Times New Roman" w:hAnsi="Courier New" w:cs="Courier New"/>
+                <w:color w:val="000000"/>
+                <w:sz w:val="18"/>
+                <w:szCs w:val="18"/>
+              </w:rPr>
+              <w:t>: </w:t>
+            </w:r>
+            <w:r>
+              <w:rPr>
+                <w:rFonts w:ascii="Courier New" w:eastAsia="Times New Roman" w:hAnsi="Courier New" w:cs="Courier New"/>
+                <w:color w:val="0451A5"/>
+                <w:sz w:val="18"/>
+                <w:szCs w:val="18"/>
+              </w:rPr>
+              <w:t>"Draft data unavailable for the year:2013"</w:t>
+            </w:r>
+            <w:r>
+              <w:rPr>
+                <w:rFonts w:ascii="Courier New" w:eastAsia="Times New Roman" w:hAnsi="Courier New" w:cs="Courier New"/>
+                <w:color w:val="000000"/>
+                <w:sz w:val="18"/>
+                <w:szCs w:val="18"/>
+              </w:rPr>
+              <w:t>,</w:t>
+            </w:r>
+          </w:p>
+          <w:p>
+            <w:pPr>
+              <w:shd w:val="clear" w:color="auto" w:fill="FFFFFE"/>
+              <w:spacing w:line="240" w:lineRule="atLeast"/>
+              <w:rPr>
+                <w:rFonts w:ascii="Courier New" w:eastAsia="Times New Roman" w:hAnsi="Courier New" w:cs="Courier New"/>
+                <w:color w:val="000000"/>
+                <w:sz w:val="18"/>
+                <w:szCs w:val="18"/>
+              </w:rPr>
+            </w:pPr>
+            <w:r>
+              <w:rPr>
+                <w:rFonts w:ascii="Courier New" w:eastAsia="Times New Roman" w:hAnsi="Courier New" w:cs="Courier New"/>
+                <w:color w:val="000000"/>
+                <w:sz w:val="18"/>
+                <w:szCs w:val="18"/>
+              </w:rPr>
+              <w:t>    </w:t>
+            </w:r>
+            <w:r>
+              <w:rPr>
+                <w:rFonts w:ascii="Courier New" w:eastAsia="Times New Roman" w:hAnsi="Courier New" w:cs="Courier New"/>
+                <w:color w:val="A31515"/>
+                <w:sz w:val="18"/>
+                <w:szCs w:val="18"/>
+              </w:rPr>
+              <w:t>"httpCode"</w:t>
+            </w:r>
+            <w:r>
+              <w:rPr>
+                <w:rFonts w:ascii="Courier New" w:eastAsia="Times New Roman" w:hAnsi="Courier New" w:cs="Courier New"/>
+                <w:color w:val="000000"/>
+                <w:sz w:val="18"/>
+                <w:szCs w:val="18"/>
+              </w:rPr>
+              <w:t>: </w:t>
+            </w:r>
+            <w:r>
+              <w:rPr>
+                <w:rFonts w:ascii="Courier New" w:eastAsia="Times New Roman" w:hAnsi="Courier New" w:cs="Courier New"/>
+                <w:color w:val="0451A5"/>
+                <w:sz w:val="18"/>
+                <w:szCs w:val="18"/>
+              </w:rPr>
+              <w:t>"NOT_FOUND"</w:t>
+            </w:r>
+            <w:r>
+              <w:rPr>
+                <w:rFonts w:ascii="Courier New" w:eastAsia="Times New Roman" w:hAnsi="Courier New" w:cs="Courier New"/>
+                <w:color w:val="000000"/>
+                <w:sz w:val="18"/>
+                <w:szCs w:val="18"/>
+              </w:rPr>
+              <w:t>,</w:t>
+            </w:r>
+          </w:p>
+          <w:p>
+            <w:pPr>
+              <w:shd w:val="clear" w:color="auto" w:fill="FFFFFE"/>
+              <w:spacing w:line="240" w:lineRule="atLeast"/>
+              <w:rPr>
+                <w:rFonts w:ascii="Courier New" w:eastAsia="Times New Roman" w:hAnsi="Courier New" w:cs="Courier New"/>
+                <w:color w:val="000000"/>
+                <w:sz w:val="18"/>
+                <w:szCs w:val="18"/>
+              </w:rPr>
+            </w:pPr>
+            <w:r>
+              <w:rPr>
+                <w:rFonts w:ascii="Courier New" w:eastAsia="Times New Roman" w:hAnsi="Courier New" w:cs="Courier New"/>
+                <w:color w:val="000000"/>
+                <w:sz w:val="18"/>
+                <w:szCs w:val="18"/>
+              </w:rPr>
+              <w:t>    </w:t>
+            </w:r>
+            <w:r>
+              <w:rPr>
+                <w:rFonts w:ascii="Courier New" w:eastAsia="Times New Roman" w:hAnsi="Courier New" w:cs="Courier New"/>
+                <w:color w:val="A31515"/>
+                <w:sz w:val="18"/>
+                <w:szCs w:val="18"/>
+              </w:rPr>
+              <w:t>"failedDateTime"</w:t>
+            </w:r>
+            <w:r>
+              <w:rPr>
+                <w:rFonts w:ascii="Courier New" w:eastAsia="Times New Roman" w:hAnsi="Courier New" w:cs="Courier New"/>
+                <w:color w:val="000000"/>
+                <w:sz w:val="18"/>
+                <w:szCs w:val="18"/>
+              </w:rPr>
+              <w:t>: </w:t>
+            </w:r>
+            <w:r>
+              <w:rPr>
+                <w:rFonts w:ascii="Courier New" w:eastAsia="Times New Roman" w:hAnsi="Courier New" w:cs="Courier New"/>
+                <w:color w:val="0451A5"/>
+                <w:sz w:val="18"/>
+                <w:szCs w:val="18"/>
+              </w:rPr>
+              <w:t>"2020-05-17T01:46:20.264"</w:t>
+            </w:r>
+          </w:p>
+          <w:p>
+            <w:pPr>
+              <w:shd w:val="clear" w:color="auto" w:fill="FFFFFE"/>
+              <w:spacing w:line="240" w:lineRule="atLeast"/>
+              <w:rPr>
+                <w:rFonts w:ascii="Courier New" w:eastAsia="Times New Roman" w:hAnsi="Courier New" w:cs="Courier New"/>
+                <w:color w:val="000000"/>
+                <w:sz w:val="18"/>
+                <w:szCs w:val="18"/>
+              </w:rPr>
+            </w:pPr>
+            <w:r>
+              <w:rPr>
+                <w:rFonts w:ascii="Courier New" w:eastAsia="Times New Roman" w:hAnsi="Courier New" w:cs="Courier New"/>
+                <w:color w:val="000000"/>
+                <w:sz w:val="18"/>
+                <w:szCs w:val="18"/>
+              </w:rPr>
+              <w:t>}</w:t>
+            </w:r>
+          </w:p>
+          <w:p>
+            <w:pPr>
+              <w:shd w:val="clear" w:color="auto" w:fill="FFFFFE"/>
+              <w:spacing w:line="240" w:lineRule="atLeast"/>
+              <w:rPr>
+                <w:rFonts w:ascii="Courier New" w:eastAsia="Times New Roman" w:hAnsi="Courier New" w:cs="Courier New"/>
+                <w:color w:val="000000"/>
+                <w:sz w:val="18"/>
+                <w:szCs w:val="18"/>
+              </w:rPr>
+            </w:pPr>
+          </w:p>
+        </w:tc>
+      </w:tr>
+    </w:tbl>
+    <w:p>
+      <w:pPr>
+        <w:pStyle w:val="NormalWeb"/>
+        <w:spacing w:before="0" w:beforeAutospacing="0" w:after="160" w:afterAutospacing="0"/>
+        <w:rPr>
+          <w:rFonts w:ascii="Calibri" w:hAnsi="Calibri" w:cs="Calibri"/>
+          <w:sz w:val="32"/>
+          <w:szCs w:val="32"/>
+        </w:rPr>
+      </w:pPr>
     </w:p>
     <w:p>
       <w:pPr>
@@ -1984,6 +4562,12 @@
       </w:pPr>
     </w:p>
     <w:sectPr>
+      <w:headerReference w:type="even" r:id="rId34"/>
+      <w:headerReference w:type="default" r:id="rId35"/>
+      <w:footerReference w:type="even" r:id="rId36"/>
+      <w:footerReference w:type="default" r:id="rId37"/>
+      <w:headerReference w:type="first" r:id="rId38"/>
+      <w:footerReference w:type="first" r:id="rId39"/>
       <w:pgSz w:w="12240" w:h="15840"/>
       <w:pgMar w:top="1440" w:right="1440" w:bottom="1440" w:left="1440" w:header="720" w:footer="720" w:gutter="0"/>
       <w:cols w:space="720"/>
@@ -1991,6 +4575,330 @@
     </w:sectPr>
   </w:body>
 </w:document>
+</file>
+
+<file path=word/endnotes.xml><?xml version="1.0" encoding="utf-8"?>
+<w:endnotes xmlns:wpc="http://schemas.microsoft.com/office/word/2010/wordprocessingCanvas" xmlns:cx="http://schemas.microsoft.com/office/drawing/2014/chartex" xmlns:cx1="http://schemas.microsoft.com/office/drawing/2015/9/8/chartex" xmlns:cx2="http://schemas.microsoft.com/office/drawing/2015/10/21/chartex" xmlns:cx3="http://schemas.microsoft.com/office/drawing/2016/5/9/chartex" xmlns:cx4="http://schemas.microsoft.com/office/drawing/2016/5/10/chartex" xmlns:cx5="http://schemas.microsoft.com/office/drawing/2016/5/11/chartex" xmlns:cx6="http://schemas.microsoft.com/office/drawing/2016/5/12/chartex" xmlns:cx7="http://schemas.microsoft.com/office/drawing/2016/5/13/chartex" xmlns:cx8="http://schemas.microsoft.com/office/drawing/2016/5/14/chartex" xmlns:mc="http://schemas.openxmlformats.org/markup-compatibility/2006" xmlns:aink="http://schemas.microsoft.com/office/drawing/2016/ink" xmlns:am3d="http://schemas.microsoft.com/office/drawing/2017/model3d" xmlns:o="urn:schemas-microsoft-com:office:office" xmlns:r="http://schemas.openxmlformats.org/officeDocument/2006/relationships" xmlns:m="http://schemas.openxmlformats.org/officeDocument/2006/math" xmlns:v="urn:schemas-microsoft-com:vml" xmlns:wp14="http://schemas.microsoft.com/office/word/2010/wordprocessingDrawing" xmlns:wp="http://schemas.openxmlformats.org/drawingml/2006/wordprocessingDrawing" xmlns:w10="urn:schemas-microsoft-com:office:word" xmlns:w="http://schemas.openxmlformats.org/wordprocessingml/2006/main" xmlns:w14="http://schemas.microsoft.com/office/word/2010/wordml" xmlns:w15="http://schemas.microsoft.com/office/word/2012/wordml" xmlns:w16cex="http://schemas.microsoft.com/office/word/2018/wordml/cex" xmlns:w16cid="http://schemas.microsoft.com/office/word/2016/wordml/cid" xmlns:w16="http://schemas.microsoft.com/office/word/2018/wordml" xmlns:w16se="http://schemas.microsoft.com/office/word/2015/wordml/symex" xmlns:wpg="http://schemas.microsoft.com/office/word/2010/wordprocessingGroup" xmlns:wpi="http://schemas.microsoft.com/office/word/2010/wordprocessingInk" xmlns:wne="http://schemas.microsoft.com/office/word/2006/wordml" xmlns:wps="http://schemas.microsoft.com/office/word/2010/wordprocessingShape" mc:Ignorable="w14 w15 w16se w16cid w16 w16cex wp14">
+  <w:endnote w:type="separator" w:id="-1">
+    <w:p>
+      <w:pPr>
+        <w:spacing w:after="0" w:line="240" w:lineRule="auto"/>
+      </w:pPr>
+      <w:r>
+        <w:separator/>
+      </w:r>
+    </w:p>
+  </w:endnote>
+  <w:endnote w:type="continuationSeparator" w:id="0">
+    <w:p>
+      <w:pPr>
+        <w:spacing w:after="0" w:line="240" w:lineRule="auto"/>
+      </w:pPr>
+      <w:r>
+        <w:continuationSeparator/>
+      </w:r>
+    </w:p>
+  </w:endnote>
+</w:endnotes>
+</file>
+
+<file path=word/footer1.xml><?xml version="1.0" encoding="utf-8"?>
+<w:ftr xmlns:wpc="http://schemas.microsoft.com/office/word/2010/wordprocessingCanvas" xmlns:cx="http://schemas.microsoft.com/office/drawing/2014/chartex" xmlns:cx1="http://schemas.microsoft.com/office/drawing/2015/9/8/chartex" xmlns:cx2="http://schemas.microsoft.com/office/drawing/2015/10/21/chartex" xmlns:cx3="http://schemas.microsoft.com/office/drawing/2016/5/9/chartex" xmlns:cx4="http://schemas.microsoft.com/office/drawing/2016/5/10/chartex" xmlns:cx5="http://schemas.microsoft.com/office/drawing/2016/5/11/chartex" xmlns:cx6="http://schemas.microsoft.com/office/drawing/2016/5/12/chartex" xmlns:cx7="http://schemas.microsoft.com/office/drawing/2016/5/13/chartex" xmlns:cx8="http://schemas.microsoft.com/office/drawing/2016/5/14/chartex" xmlns:mc="http://schemas.openxmlformats.org/markup-compatibility/2006" xmlns:aink="http://schemas.microsoft.com/office/drawing/2016/ink" xmlns:am3d="http://schemas.microsoft.com/office/drawing/2017/model3d" xmlns:o="urn:schemas-microsoft-com:office:office" xmlns:r="http://schemas.openxmlformats.org/officeDocument/2006/relationships" xmlns:m="http://schemas.openxmlformats.org/officeDocument/2006/math" xmlns:v="urn:schemas-microsoft-com:vml" xmlns:wp14="http://schemas.microsoft.com/office/word/2010/wordprocessingDrawing" xmlns:wp="http://schemas.openxmlformats.org/drawingml/2006/wordprocessingDrawing" xmlns:w10="urn:schemas-microsoft-com:office:word" xmlns:w="http://schemas.openxmlformats.org/wordprocessingml/2006/main" xmlns:w14="http://schemas.microsoft.com/office/word/2010/wordml" xmlns:w15="http://schemas.microsoft.com/office/word/2012/wordml" xmlns:w16cex="http://schemas.microsoft.com/office/word/2018/wordml/cex" xmlns:w16cid="http://schemas.microsoft.com/office/word/2016/wordml/cid" xmlns:w16="http://schemas.microsoft.com/office/word/2018/wordml" xmlns:w16se="http://schemas.microsoft.com/office/word/2015/wordml/symex" xmlns:wpg="http://schemas.microsoft.com/office/word/2010/wordprocessingGroup" xmlns:wpi="http://schemas.microsoft.com/office/word/2010/wordprocessingInk" xmlns:wne="http://schemas.microsoft.com/office/word/2006/wordml" xmlns:wps="http://schemas.microsoft.com/office/word/2010/wordprocessingShape" mc:Ignorable="w14 w15 w16se w16cid w16 w16cex wp14">
+  <w:p>
+    <w:pPr>
+      <w:pStyle w:val="Footer"/>
+    </w:pPr>
+  </w:p>
+</w:ftr>
+</file>
+
+<file path=word/footer2.xml><?xml version="1.0" encoding="utf-8"?>
+<w:ftr xmlns:wpc="http://schemas.microsoft.com/office/word/2010/wordprocessingCanvas" xmlns:cx="http://schemas.microsoft.com/office/drawing/2014/chartex" xmlns:cx1="http://schemas.microsoft.com/office/drawing/2015/9/8/chartex" xmlns:cx2="http://schemas.microsoft.com/office/drawing/2015/10/21/chartex" xmlns:cx3="http://schemas.microsoft.com/office/drawing/2016/5/9/chartex" xmlns:cx4="http://schemas.microsoft.com/office/drawing/2016/5/10/chartex" xmlns:cx5="http://schemas.microsoft.com/office/drawing/2016/5/11/chartex" xmlns:cx6="http://schemas.microsoft.com/office/drawing/2016/5/12/chartex" xmlns:cx7="http://schemas.microsoft.com/office/drawing/2016/5/13/chartex" xmlns:cx8="http://schemas.microsoft.com/office/drawing/2016/5/14/chartex" xmlns:mc="http://schemas.openxmlformats.org/markup-compatibility/2006" xmlns:aink="http://schemas.microsoft.com/office/drawing/2016/ink" xmlns:am3d="http://schemas.microsoft.com/office/drawing/2017/model3d" xmlns:o="urn:schemas-microsoft-com:office:office" xmlns:r="http://schemas.openxmlformats.org/officeDocument/2006/relationships" xmlns:m="http://schemas.openxmlformats.org/officeDocument/2006/math" xmlns:v="urn:schemas-microsoft-com:vml" xmlns:wp14="http://schemas.microsoft.com/office/word/2010/wordprocessingDrawing" xmlns:wp="http://schemas.openxmlformats.org/drawingml/2006/wordprocessingDrawing" xmlns:w10="urn:schemas-microsoft-com:office:word" xmlns:w="http://schemas.openxmlformats.org/wordprocessingml/2006/main" xmlns:w14="http://schemas.microsoft.com/office/word/2010/wordml" xmlns:w15="http://schemas.microsoft.com/office/word/2012/wordml" xmlns:w16cex="http://schemas.microsoft.com/office/word/2018/wordml/cex" xmlns:w16cid="http://schemas.microsoft.com/office/word/2016/wordml/cid" xmlns:w16="http://schemas.microsoft.com/office/word/2018/wordml" xmlns:w16se="http://schemas.microsoft.com/office/word/2015/wordml/symex" xmlns:wpg="http://schemas.microsoft.com/office/word/2010/wordprocessingGroup" xmlns:wpi="http://schemas.microsoft.com/office/word/2010/wordprocessingInk" xmlns:wne="http://schemas.microsoft.com/office/word/2006/wordml" xmlns:wps="http://schemas.microsoft.com/office/word/2010/wordprocessingShape" mc:Ignorable="w14 w15 w16se w16cid w16 w16cex wp14">
+  <w:p>
+    <w:pPr>
+      <w:pStyle w:val="Footer"/>
+    </w:pPr>
+    <w:r>
+      <w:t>CONCEPT AND DESIGNED BY: VIVEK MURALIDHARAN.                            Data Source</w:t>
+    </w:r>
+    <w:r>
+      <w:t xml:space="preserve"> Credits</w:t>
+    </w:r>
+    <w:r>
+      <w:t>:</w:t>
+    </w:r>
+    <w:r>
+      <w:t xml:space="preserve"> </w:t>
+    </w:r>
+    <w:r>
+      <w:t>www.nfl.com</w:t>
+    </w:r>
+  </w:p>
+</w:ftr>
+</file>
+
+<file path=word/footer3.xml><?xml version="1.0" encoding="utf-8"?>
+<w:ftr xmlns:wpc="http://schemas.microsoft.com/office/word/2010/wordprocessingCanvas" xmlns:cx="http://schemas.microsoft.com/office/drawing/2014/chartex" xmlns:cx1="http://schemas.microsoft.com/office/drawing/2015/9/8/chartex" xmlns:cx2="http://schemas.microsoft.com/office/drawing/2015/10/21/chartex" xmlns:cx3="http://schemas.microsoft.com/office/drawing/2016/5/9/chartex" xmlns:cx4="http://schemas.microsoft.com/office/drawing/2016/5/10/chartex" xmlns:cx5="http://schemas.microsoft.com/office/drawing/2016/5/11/chartex" xmlns:cx6="http://schemas.microsoft.com/office/drawing/2016/5/12/chartex" xmlns:cx7="http://schemas.microsoft.com/office/drawing/2016/5/13/chartex" xmlns:cx8="http://schemas.microsoft.com/office/drawing/2016/5/14/chartex" xmlns:mc="http://schemas.openxmlformats.org/markup-compatibility/2006" xmlns:aink="http://schemas.microsoft.com/office/drawing/2016/ink" xmlns:am3d="http://schemas.microsoft.com/office/drawing/2017/model3d" xmlns:o="urn:schemas-microsoft-com:office:office" xmlns:r="http://schemas.openxmlformats.org/officeDocument/2006/relationships" xmlns:m="http://schemas.openxmlformats.org/officeDocument/2006/math" xmlns:v="urn:schemas-microsoft-com:vml" xmlns:wp14="http://schemas.microsoft.com/office/word/2010/wordprocessingDrawing" xmlns:wp="http://schemas.openxmlformats.org/drawingml/2006/wordprocessingDrawing" xmlns:w10="urn:schemas-microsoft-com:office:word" xmlns:w="http://schemas.openxmlformats.org/wordprocessingml/2006/main" xmlns:w14="http://schemas.microsoft.com/office/word/2010/wordml" xmlns:w15="http://schemas.microsoft.com/office/word/2012/wordml" xmlns:w16cex="http://schemas.microsoft.com/office/word/2018/wordml/cex" xmlns:w16cid="http://schemas.microsoft.com/office/word/2016/wordml/cid" xmlns:w16="http://schemas.microsoft.com/office/word/2018/wordml" xmlns:w16se="http://schemas.microsoft.com/office/word/2015/wordml/symex" xmlns:wpg="http://schemas.microsoft.com/office/word/2010/wordprocessingGroup" xmlns:wpi="http://schemas.microsoft.com/office/word/2010/wordprocessingInk" xmlns:wne="http://schemas.microsoft.com/office/word/2006/wordml" xmlns:wps="http://schemas.microsoft.com/office/word/2010/wordprocessingShape" mc:Ignorable="w14 w15 w16se w16cid w16 w16cex wp14">
+  <w:p>
+    <w:pPr>
+      <w:pStyle w:val="Footer"/>
+    </w:pPr>
+  </w:p>
+</w:ftr>
+</file>
+
+<file path=word/footnotes.xml><?xml version="1.0" encoding="utf-8"?>
+<w:footnotes xmlns:wpc="http://schemas.microsoft.com/office/word/2010/wordprocessingCanvas" xmlns:cx="http://schemas.microsoft.com/office/drawing/2014/chartex" xmlns:cx1="http://schemas.microsoft.com/office/drawing/2015/9/8/chartex" xmlns:cx2="http://schemas.microsoft.com/office/drawing/2015/10/21/chartex" xmlns:cx3="http://schemas.microsoft.com/office/drawing/2016/5/9/chartex" xmlns:cx4="http://schemas.microsoft.com/office/drawing/2016/5/10/chartex" xmlns:cx5="http://schemas.microsoft.com/office/drawing/2016/5/11/chartex" xmlns:cx6="http://schemas.microsoft.com/office/drawing/2016/5/12/chartex" xmlns:cx7="http://schemas.microsoft.com/office/drawing/2016/5/13/chartex" xmlns:cx8="http://schemas.microsoft.com/office/drawing/2016/5/14/chartex" xmlns:mc="http://schemas.openxmlformats.org/markup-compatibility/2006" xmlns:aink="http://schemas.microsoft.com/office/drawing/2016/ink" xmlns:am3d="http://schemas.microsoft.com/office/drawing/2017/model3d" xmlns:o="urn:schemas-microsoft-com:office:office" xmlns:r="http://schemas.openxmlformats.org/officeDocument/2006/relationships" xmlns:m="http://schemas.openxmlformats.org/officeDocument/2006/math" xmlns:v="urn:schemas-microsoft-com:vml" xmlns:wp14="http://schemas.microsoft.com/office/word/2010/wordprocessingDrawing" xmlns:wp="http://schemas.openxmlformats.org/drawingml/2006/wordprocessingDrawing" xmlns:w10="urn:schemas-microsoft-com:office:word" xmlns:w="http://schemas.openxmlformats.org/wordprocessingml/2006/main" xmlns:w14="http://schemas.microsoft.com/office/word/2010/wordml" xmlns:w15="http://schemas.microsoft.com/office/word/2012/wordml" xmlns:w16cex="http://schemas.microsoft.com/office/word/2018/wordml/cex" xmlns:w16cid="http://schemas.microsoft.com/office/word/2016/wordml/cid" xmlns:w16="http://schemas.microsoft.com/office/word/2018/wordml" xmlns:w16se="http://schemas.microsoft.com/office/word/2015/wordml/symex" xmlns:wpg="http://schemas.microsoft.com/office/word/2010/wordprocessingGroup" xmlns:wpi="http://schemas.microsoft.com/office/word/2010/wordprocessingInk" xmlns:wne="http://schemas.microsoft.com/office/word/2006/wordml" xmlns:wps="http://schemas.microsoft.com/office/word/2010/wordprocessingShape" mc:Ignorable="w14 w15 w16se w16cid w16 w16cex wp14">
+  <w:footnote w:type="separator" w:id="-1">
+    <w:p>
+      <w:pPr>
+        <w:spacing w:after="0" w:line="240" w:lineRule="auto"/>
+      </w:pPr>
+      <w:r>
+        <w:separator/>
+      </w:r>
+    </w:p>
+  </w:footnote>
+  <w:footnote w:type="continuationSeparator" w:id="0">
+    <w:p>
+      <w:pPr>
+        <w:spacing w:after="0" w:line="240" w:lineRule="auto"/>
+      </w:pPr>
+      <w:r>
+        <w:continuationSeparator/>
+      </w:r>
+    </w:p>
+  </w:footnote>
+</w:footnotes>
+</file>
+
+<file path=word/header1.xml><?xml version="1.0" encoding="utf-8"?>
+<w:hdr xmlns:wpc="http://schemas.microsoft.com/office/word/2010/wordprocessingCanvas" xmlns:cx="http://schemas.microsoft.com/office/drawing/2014/chartex" xmlns:cx1="http://schemas.microsoft.com/office/drawing/2015/9/8/chartex" xmlns:cx2="http://schemas.microsoft.com/office/drawing/2015/10/21/chartex" xmlns:cx3="http://schemas.microsoft.com/office/drawing/2016/5/9/chartex" xmlns:cx4="http://schemas.microsoft.com/office/drawing/2016/5/10/chartex" xmlns:cx5="http://schemas.microsoft.com/office/drawing/2016/5/11/chartex" xmlns:cx6="http://schemas.microsoft.com/office/drawing/2016/5/12/chartex" xmlns:cx7="http://schemas.microsoft.com/office/drawing/2016/5/13/chartex" xmlns:cx8="http://schemas.microsoft.com/office/drawing/2016/5/14/chartex" xmlns:mc="http://schemas.openxmlformats.org/markup-compatibility/2006" xmlns:aink="http://schemas.microsoft.com/office/drawing/2016/ink" xmlns:am3d="http://schemas.microsoft.com/office/drawing/2017/model3d" xmlns:o="urn:schemas-microsoft-com:office:office" xmlns:r="http://schemas.openxmlformats.org/officeDocument/2006/relationships" xmlns:m="http://schemas.openxmlformats.org/officeDocument/2006/math" xmlns:v="urn:schemas-microsoft-com:vml" xmlns:wp14="http://schemas.microsoft.com/office/word/2010/wordprocessingDrawing" xmlns:wp="http://schemas.openxmlformats.org/drawingml/2006/wordprocessingDrawing" xmlns:w10="urn:schemas-microsoft-com:office:word" xmlns:w="http://schemas.openxmlformats.org/wordprocessingml/2006/main" xmlns:w14="http://schemas.microsoft.com/office/word/2010/wordml" xmlns:w15="http://schemas.microsoft.com/office/word/2012/wordml" xmlns:w16cex="http://schemas.microsoft.com/office/word/2018/wordml/cex" xmlns:w16cid="http://schemas.microsoft.com/office/word/2016/wordml/cid" xmlns:w16="http://schemas.microsoft.com/office/word/2018/wordml" xmlns:w16se="http://schemas.microsoft.com/office/word/2015/wordml/symex" xmlns:wpg="http://schemas.microsoft.com/office/word/2010/wordprocessingGroup" xmlns:wpi="http://schemas.microsoft.com/office/word/2010/wordprocessingInk" xmlns:wne="http://schemas.microsoft.com/office/word/2006/wordml" xmlns:wps="http://schemas.microsoft.com/office/word/2010/wordprocessingShape" mc:Ignorable="w14 w15 w16se w16cid w16 w16cex wp14">
+  <w:p>
+    <w:pPr>
+      <w:pStyle w:val="Header"/>
+    </w:pPr>
+  </w:p>
+</w:hdr>
+</file>
+
+<file path=word/header2.xml><?xml version="1.0" encoding="utf-8"?>
+<w:hdr xmlns:wpc="http://schemas.microsoft.com/office/word/2010/wordprocessingCanvas" xmlns:cx="http://schemas.microsoft.com/office/drawing/2014/chartex" xmlns:cx1="http://schemas.microsoft.com/office/drawing/2015/9/8/chartex" xmlns:cx2="http://schemas.microsoft.com/office/drawing/2015/10/21/chartex" xmlns:cx3="http://schemas.microsoft.com/office/drawing/2016/5/9/chartex" xmlns:cx4="http://schemas.microsoft.com/office/drawing/2016/5/10/chartex" xmlns:cx5="http://schemas.microsoft.com/office/drawing/2016/5/11/chartex" xmlns:cx6="http://schemas.microsoft.com/office/drawing/2016/5/12/chartex" xmlns:cx7="http://schemas.microsoft.com/office/drawing/2016/5/13/chartex" xmlns:cx8="http://schemas.microsoft.com/office/drawing/2016/5/14/chartex" xmlns:mc="http://schemas.openxmlformats.org/markup-compatibility/2006" xmlns:aink="http://schemas.microsoft.com/office/drawing/2016/ink" xmlns:am3d="http://schemas.microsoft.com/office/drawing/2017/model3d" xmlns:o="urn:schemas-microsoft-com:office:office" xmlns:r="http://schemas.openxmlformats.org/officeDocument/2006/relationships" xmlns:m="http://schemas.openxmlformats.org/officeDocument/2006/math" xmlns:v="urn:schemas-microsoft-com:vml" xmlns:wp14="http://schemas.microsoft.com/office/word/2010/wordprocessingDrawing" xmlns:wp="http://schemas.openxmlformats.org/drawingml/2006/wordprocessingDrawing" xmlns:w10="urn:schemas-microsoft-com:office:word" xmlns:w="http://schemas.openxmlformats.org/wordprocessingml/2006/main" xmlns:w14="http://schemas.microsoft.com/office/word/2010/wordml" xmlns:w15="http://schemas.microsoft.com/office/word/2012/wordml" xmlns:w16cex="http://schemas.microsoft.com/office/word/2018/wordml/cex" xmlns:w16cid="http://schemas.microsoft.com/office/word/2016/wordml/cid" xmlns:w16="http://schemas.microsoft.com/office/word/2018/wordml" xmlns:w16se="http://schemas.microsoft.com/office/word/2015/wordml/symex" xmlns:wpg="http://schemas.microsoft.com/office/word/2010/wordprocessingGroup" xmlns:wpi="http://schemas.microsoft.com/office/word/2010/wordprocessingInk" xmlns:wne="http://schemas.microsoft.com/office/word/2006/wordml" xmlns:wps="http://schemas.microsoft.com/office/word/2010/wordprocessingShape" mc:Ignorable="w14 w15 w16se w16cid w16 w16cex wp14">
+  <w:p>
+    <w:pPr>
+      <w:pStyle w:val="Header"/>
+    </w:pPr>
+    <w:r>
+      <w:rPr>
+        <w:noProof/>
+      </w:rPr>
+      <mc:AlternateContent>
+        <mc:Choice Requires="wps">
+          <w:drawing>
+            <wp:anchor distT="0" distB="0" distL="118745" distR="118745" simplePos="0" relativeHeight="251659264" behindDoc="1" locked="0" layoutInCell="1" allowOverlap="0" wp14:anchorId="1AC81709" wp14:editId="09287756">
+              <wp:simplePos x="0" y="0"/>
+              <wp:positionH relativeFrom="margin">
+                <wp:align>center</wp:align>
+              </wp:positionH>
+              <mc:AlternateContent>
+                <mc:Choice Requires="wp14">
+                  <wp:positionV relativeFrom="page">
+                    <wp14:pctPosVOffset>4500</wp14:pctPosVOffset>
+                  </wp:positionV>
+                </mc:Choice>
+                <mc:Fallback>
+                  <wp:positionV relativeFrom="page">
+                    <wp:posOffset>452120</wp:posOffset>
+                  </wp:positionV>
+                </mc:Fallback>
+              </mc:AlternateContent>
+              <wp:extent cx="5950039" cy="270457"/>
+              <wp:effectExtent l="0" t="0" r="0" b="7620"/>
+              <wp:wrapSquare wrapText="bothSides"/>
+              <wp:docPr id="197" name="Rectangle 197"/>
+              <wp:cNvGraphicFramePr/>
+              <a:graphic xmlns:a="http://schemas.openxmlformats.org/drawingml/2006/main">
+                <a:graphicData uri="http://schemas.microsoft.com/office/word/2010/wordprocessingShape">
+                  <wps:wsp>
+                    <wps:cNvSpPr/>
+                    <wps:spPr>
+                      <a:xfrm>
+                        <a:off x="0" y="0"/>
+                        <a:ext cx="5950039" cy="270457"/>
+                      </a:xfrm>
+                      <a:prstGeom prst="rect">
+                        <a:avLst/>
+                      </a:prstGeom>
+                      <a:solidFill>
+                        <a:schemeClr val="accent1"/>
+                      </a:solidFill>
+                      <a:ln>
+                        <a:noFill/>
+                      </a:ln>
+                    </wps:spPr>
+                    <wps:style>
+                      <a:lnRef idx="2">
+                        <a:schemeClr val="accent1">
+                          <a:shade val="50000"/>
+                        </a:schemeClr>
+                      </a:lnRef>
+                      <a:fillRef idx="1">
+                        <a:schemeClr val="accent1"/>
+                      </a:fillRef>
+                      <a:effectRef idx="0">
+                        <a:schemeClr val="accent1"/>
+                      </a:effectRef>
+                      <a:fontRef idx="minor">
+                        <a:schemeClr val="lt1"/>
+                      </a:fontRef>
+                    </wps:style>
+                    <wps:txbx>
+                      <w:txbxContent>
+                        <w:p>
+                          <w:pPr>
+                            <w:pStyle w:val="Header"/>
+                            <w:tabs>
+                              <w:tab w:val="clear" w:pos="4680"/>
+                              <w:tab w:val="clear" w:pos="9360"/>
+                            </w:tabs>
+                            <w:jc w:val="center"/>
+                            <w:rPr>
+                              <w:caps/>
+                              <w:color w:val="FFFFFF" w:themeColor="background1"/>
+                            </w:rPr>
+                          </w:pPr>
+                          <w:sdt>
+                            <w:sdtPr>
+                              <w:rPr>
+                                <w:caps/>
+                                <w:color w:val="FFFFFF" w:themeColor="background1"/>
+                              </w:rPr>
+                              <w:alias w:val="Title"/>
+                              <w:tag w:val=""/>
+                              <w:id w:val="1189017394"/>
+                              <w:dataBinding w:prefixMappings="xmlns:ns0='http://purl.org/dc/elements/1.1/' xmlns:ns1='http://schemas.openxmlformats.org/package/2006/metadata/core-properties' " w:xpath="/ns1:coreProperties[1]/ns0:title[1]" w:storeItemID="{6C3C8BC8-F283-45AE-878A-BAB7291924A1}"/>
+                              <w:text/>
+                            </w:sdtPr>
+                            <w:sdtContent>
+                              <w:r>
+                                <w:rPr>
+                                  <w:caps/>
+                                  <w:color w:val="FFFFFF" w:themeColor="background1"/>
+                                </w:rPr>
+                                <w:t xml:space="preserve">NFL DRAFT ANAYLSIS SERVICE </w:t>
+                              </w:r>
+                              <w:r>
+                                <w:rPr>
+                                  <w:caps/>
+                                  <w:color w:val="FFFFFF" w:themeColor="background1"/>
+                                </w:rPr>
+                                <w:t xml:space="preserve"> - EXPLAINER</w:t>
+                              </w:r>
+                            </w:sdtContent>
+                          </w:sdt>
+                          <w:r>
+                            <w:rPr>
+                              <w:caps/>
+                              <w:color w:val="FFFFFF" w:themeColor="background1"/>
+                            </w:rPr>
+                            <w:t>(VERSION2 – 05/17/2020)</w:t>
+                          </w:r>
+                        </w:p>
+                      </w:txbxContent>
+                    </wps:txbx>
+                    <wps:bodyPr rot="0" spcFirstLastPara="0" vertOverflow="overflow" horzOverflow="overflow" vert="horz" wrap="square" lIns="91440" tIns="45720" rIns="91440" bIns="45720" numCol="1" spcCol="0" rtlCol="0" fromWordArt="0" anchor="ctr" anchorCtr="0" forceAA="0" compatLnSpc="1">
+                      <a:prstTxWarp prst="textNoShape">
+                        <a:avLst/>
+                      </a:prstTxWarp>
+                      <a:spAutoFit/>
+                    </wps:bodyPr>
+                  </wps:wsp>
+                </a:graphicData>
+              </a:graphic>
+              <wp14:sizeRelH relativeFrom="margin">
+                <wp14:pctWidth>100000</wp14:pctWidth>
+              </wp14:sizeRelH>
+              <wp14:sizeRelV relativeFrom="page">
+                <wp14:pctHeight>2700</wp14:pctHeight>
+              </wp14:sizeRelV>
+            </wp:anchor>
+          </w:drawing>
+        </mc:Choice>
+        <mc:Fallback>
+          <w:pict>
+            <v:rect w14:anchorId="1AC81709" id="Rectangle 197" o:spid="_x0000_s1026" style="position:absolute;margin-left:0;margin-top:0;width:468.5pt;height:21.3pt;z-index:-251657216;visibility:visible;mso-wrap-style:square;mso-width-percent:1000;mso-height-percent:27;mso-top-percent:45;mso-wrap-distance-left:9.35pt;mso-wrap-distance-top:0;mso-wrap-distance-right:9.35pt;mso-wrap-distance-bottom:0;mso-position-horizontal:center;mso-position-horizontal-relative:margin;mso-position-vertical-relative:page;mso-width-percent:1000;mso-height-percent:27;mso-top-percent:45;mso-width-relative:margin;mso-height-relative:page;v-text-anchor:middle" o:gfxdata="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" o:allowoverlap="f" fillcolor="#4472c4 [3204]" stroked="f" strokeweight="1pt">
+              <v:textbox style="mso-fit-shape-to-text:t">
+                <w:txbxContent>
+                  <w:p>
+                    <w:pPr>
+                      <w:pStyle w:val="Header"/>
+                      <w:tabs>
+                        <w:tab w:val="clear" w:pos="4680"/>
+                        <w:tab w:val="clear" w:pos="9360"/>
+                      </w:tabs>
+                      <w:jc w:val="center"/>
+                      <w:rPr>
+                        <w:caps/>
+                        <w:color w:val="FFFFFF" w:themeColor="background1"/>
+                      </w:rPr>
+                    </w:pPr>
+                    <w:sdt>
+                      <w:sdtPr>
+                        <w:rPr>
+                          <w:caps/>
+                          <w:color w:val="FFFFFF" w:themeColor="background1"/>
+                        </w:rPr>
+                        <w:alias w:val="Title"/>
+                        <w:tag w:val=""/>
+                        <w:id w:val="1189017394"/>
+                        <w:dataBinding w:prefixMappings="xmlns:ns0='http://purl.org/dc/elements/1.1/' xmlns:ns1='http://schemas.openxmlformats.org/package/2006/metadata/core-properties' " w:xpath="/ns1:coreProperties[1]/ns0:title[1]" w:storeItemID="{6C3C8BC8-F283-45AE-878A-BAB7291924A1}"/>
+                        <w:text/>
+                      </w:sdtPr>
+                      <w:sdtContent>
+                        <w:r>
+                          <w:rPr>
+                            <w:caps/>
+                            <w:color w:val="FFFFFF" w:themeColor="background1"/>
+                          </w:rPr>
+                          <w:t xml:space="preserve">NFL DRAFT ANAYLSIS SERVICE </w:t>
+                        </w:r>
+                        <w:r>
+                          <w:rPr>
+                            <w:caps/>
+                            <w:color w:val="FFFFFF" w:themeColor="background1"/>
+                          </w:rPr>
+                          <w:t xml:space="preserve"> - EXPLAINER</w:t>
+                        </w:r>
+                      </w:sdtContent>
+                    </w:sdt>
+                    <w:r>
+                      <w:rPr>
+                        <w:caps/>
+                        <w:color w:val="FFFFFF" w:themeColor="background1"/>
+                      </w:rPr>
+                      <w:t>(VERSION2 – 05/17/2020)</w:t>
+                    </w:r>
+                  </w:p>
+                </w:txbxContent>
+              </v:textbox>
+              <w10:wrap type="square" anchorx="margin" anchory="page"/>
+            </v:rect>
+          </w:pict>
+        </mc:Fallback>
+      </mc:AlternateContent>
+    </w:r>
+  </w:p>
+</w:hdr>
+</file>
+
+<file path=word/header3.xml><?xml version="1.0" encoding="utf-8"?>
+<w:hdr xmlns:wpc="http://schemas.microsoft.com/office/word/2010/wordprocessingCanvas" xmlns:cx="http://schemas.microsoft.com/office/drawing/2014/chartex" xmlns:cx1="http://schemas.microsoft.com/office/drawing/2015/9/8/chartex" xmlns:cx2="http://schemas.microsoft.com/office/drawing/2015/10/21/chartex" xmlns:cx3="http://schemas.microsoft.com/office/drawing/2016/5/9/chartex" xmlns:cx4="http://schemas.microsoft.com/office/drawing/2016/5/10/chartex" xmlns:cx5="http://schemas.microsoft.com/office/drawing/2016/5/11/chartex" xmlns:cx6="http://schemas.microsoft.com/office/drawing/2016/5/12/chartex" xmlns:cx7="http://schemas.microsoft.com/office/drawing/2016/5/13/chartex" xmlns:cx8="http://schemas.microsoft.com/office/drawing/2016/5/14/chartex" xmlns:mc="http://schemas.openxmlformats.org/markup-compatibility/2006" xmlns:aink="http://schemas.microsoft.com/office/drawing/2016/ink" xmlns:am3d="http://schemas.microsoft.com/office/drawing/2017/model3d" xmlns:o="urn:schemas-microsoft-com:office:office" xmlns:r="http://schemas.openxmlformats.org/officeDocument/2006/relationships" xmlns:m="http://schemas.openxmlformats.org/officeDocument/2006/math" xmlns:v="urn:schemas-microsoft-com:vml" xmlns:wp14="http://schemas.microsoft.com/office/word/2010/wordprocessingDrawing" xmlns:wp="http://schemas.openxmlformats.org/drawingml/2006/wordprocessingDrawing" xmlns:w10="urn:schemas-microsoft-com:office:word" xmlns:w="http://schemas.openxmlformats.org/wordprocessingml/2006/main" xmlns:w14="http://schemas.microsoft.com/office/word/2010/wordml" xmlns:w15="http://schemas.microsoft.com/office/word/2012/wordml" xmlns:w16cex="http://schemas.microsoft.com/office/word/2018/wordml/cex" xmlns:w16cid="http://schemas.microsoft.com/office/word/2016/wordml/cid" xmlns:w16="http://schemas.microsoft.com/office/word/2018/wordml" xmlns:w16se="http://schemas.microsoft.com/office/word/2015/wordml/symex" xmlns:wpg="http://schemas.microsoft.com/office/word/2010/wordprocessingGroup" xmlns:wpi="http://schemas.microsoft.com/office/word/2010/wordprocessingInk" xmlns:wne="http://schemas.microsoft.com/office/word/2006/wordml" xmlns:wps="http://schemas.microsoft.com/office/word/2010/wordprocessingShape" mc:Ignorable="w14 w15 w16se w16cid w16 w16cex wp14">
+  <w:p>
+    <w:pPr>
+      <w:pStyle w:val="Header"/>
+    </w:pPr>
+  </w:p>
+</w:hdr>
 </file>
 
 <file path=word/numbering.xml><?xml version="1.0" encoding="utf-8"?>
@@ -2144,8 +5052,240 @@
       </w:rPr>
     </w:lvl>
   </w:abstractNum>
+  <w:abstractNum w:abstractNumId="1" w15:restartNumberingAfterBreak="0">
+    <w:nsid w:val="531D55B5"/>
+    <w:multiLevelType w:val="hybridMultilevel"/>
+    <w:tmpl w:val="F2F44104"/>
+    <w:lvl w:ilvl="0" w:tplc="04090001">
+      <w:start w:val="1"/>
+      <w:numFmt w:val="bullet"/>
+      <w:lvlText w:val=""/>
+      <w:lvlJc w:val="left"/>
+      <w:pPr>
+        <w:ind w:left="720" w:hanging="360"/>
+      </w:pPr>
+      <w:rPr>
+        <w:rFonts w:ascii="Symbol" w:hAnsi="Symbol" w:hint="default"/>
+      </w:rPr>
+    </w:lvl>
+    <w:lvl w:ilvl="1" w:tplc="04090003" w:tentative="1">
+      <w:start w:val="1"/>
+      <w:numFmt w:val="bullet"/>
+      <w:lvlText w:val="o"/>
+      <w:lvlJc w:val="left"/>
+      <w:pPr>
+        <w:ind w:left="1440" w:hanging="360"/>
+      </w:pPr>
+      <w:rPr>
+        <w:rFonts w:ascii="Courier New" w:hAnsi="Courier New" w:cs="Courier New" w:hint="default"/>
+      </w:rPr>
+    </w:lvl>
+    <w:lvl w:ilvl="2" w:tplc="04090005" w:tentative="1">
+      <w:start w:val="1"/>
+      <w:numFmt w:val="bullet"/>
+      <w:lvlText w:val=""/>
+      <w:lvlJc w:val="left"/>
+      <w:pPr>
+        <w:ind w:left="2160" w:hanging="360"/>
+      </w:pPr>
+      <w:rPr>
+        <w:rFonts w:ascii="Wingdings" w:hAnsi="Wingdings" w:hint="default"/>
+      </w:rPr>
+    </w:lvl>
+    <w:lvl w:ilvl="3" w:tplc="04090001" w:tentative="1">
+      <w:start w:val="1"/>
+      <w:numFmt w:val="bullet"/>
+      <w:lvlText w:val=""/>
+      <w:lvlJc w:val="left"/>
+      <w:pPr>
+        <w:ind w:left="2880" w:hanging="360"/>
+      </w:pPr>
+      <w:rPr>
+        <w:rFonts w:ascii="Symbol" w:hAnsi="Symbol" w:hint="default"/>
+      </w:rPr>
+    </w:lvl>
+    <w:lvl w:ilvl="4" w:tplc="04090003" w:tentative="1">
+      <w:start w:val="1"/>
+      <w:numFmt w:val="bullet"/>
+      <w:lvlText w:val="o"/>
+      <w:lvlJc w:val="left"/>
+      <w:pPr>
+        <w:ind w:left="3600" w:hanging="360"/>
+      </w:pPr>
+      <w:rPr>
+        <w:rFonts w:ascii="Courier New" w:hAnsi="Courier New" w:cs="Courier New" w:hint="default"/>
+      </w:rPr>
+    </w:lvl>
+    <w:lvl w:ilvl="5" w:tplc="04090005" w:tentative="1">
+      <w:start w:val="1"/>
+      <w:numFmt w:val="bullet"/>
+      <w:lvlText w:val=""/>
+      <w:lvlJc w:val="left"/>
+      <w:pPr>
+        <w:ind w:left="4320" w:hanging="360"/>
+      </w:pPr>
+      <w:rPr>
+        <w:rFonts w:ascii="Wingdings" w:hAnsi="Wingdings" w:hint="default"/>
+      </w:rPr>
+    </w:lvl>
+    <w:lvl w:ilvl="6" w:tplc="04090001" w:tentative="1">
+      <w:start w:val="1"/>
+      <w:numFmt w:val="bullet"/>
+      <w:lvlText w:val=""/>
+      <w:lvlJc w:val="left"/>
+      <w:pPr>
+        <w:ind w:left="5040" w:hanging="360"/>
+      </w:pPr>
+      <w:rPr>
+        <w:rFonts w:ascii="Symbol" w:hAnsi="Symbol" w:hint="default"/>
+      </w:rPr>
+    </w:lvl>
+    <w:lvl w:ilvl="7" w:tplc="04090003" w:tentative="1">
+      <w:start w:val="1"/>
+      <w:numFmt w:val="bullet"/>
+      <w:lvlText w:val="o"/>
+      <w:lvlJc w:val="left"/>
+      <w:pPr>
+        <w:ind w:left="5760" w:hanging="360"/>
+      </w:pPr>
+      <w:rPr>
+        <w:rFonts w:ascii="Courier New" w:hAnsi="Courier New" w:cs="Courier New" w:hint="default"/>
+      </w:rPr>
+    </w:lvl>
+    <w:lvl w:ilvl="8" w:tplc="04090005" w:tentative="1">
+      <w:start w:val="1"/>
+      <w:numFmt w:val="bullet"/>
+      <w:lvlText w:val=""/>
+      <w:lvlJc w:val="left"/>
+      <w:pPr>
+        <w:ind w:left="6480" w:hanging="360"/>
+      </w:pPr>
+      <w:rPr>
+        <w:rFonts w:ascii="Wingdings" w:hAnsi="Wingdings" w:hint="default"/>
+      </w:rPr>
+    </w:lvl>
+  </w:abstractNum>
+  <w:abstractNum w:abstractNumId="2" w15:restartNumberingAfterBreak="0">
+    <w:nsid w:val="76114897"/>
+    <w:multiLevelType w:val="hybridMultilevel"/>
+    <w:tmpl w:val="276CC3F8"/>
+    <w:lvl w:ilvl="0" w:tplc="04090001">
+      <w:start w:val="1"/>
+      <w:numFmt w:val="bullet"/>
+      <w:lvlText w:val=""/>
+      <w:lvlJc w:val="left"/>
+      <w:pPr>
+        <w:ind w:left="720" w:hanging="360"/>
+      </w:pPr>
+      <w:rPr>
+        <w:rFonts w:ascii="Symbol" w:hAnsi="Symbol" w:hint="default"/>
+      </w:rPr>
+    </w:lvl>
+    <w:lvl w:ilvl="1" w:tplc="04090003" w:tentative="1">
+      <w:start w:val="1"/>
+      <w:numFmt w:val="bullet"/>
+      <w:lvlText w:val="o"/>
+      <w:lvlJc w:val="left"/>
+      <w:pPr>
+        <w:ind w:left="1440" w:hanging="360"/>
+      </w:pPr>
+      <w:rPr>
+        <w:rFonts w:ascii="Courier New" w:hAnsi="Courier New" w:cs="Courier New" w:hint="default"/>
+      </w:rPr>
+    </w:lvl>
+    <w:lvl w:ilvl="2" w:tplc="04090005" w:tentative="1">
+      <w:start w:val="1"/>
+      <w:numFmt w:val="bullet"/>
+      <w:lvlText w:val=""/>
+      <w:lvlJc w:val="left"/>
+      <w:pPr>
+        <w:ind w:left="2160" w:hanging="360"/>
+      </w:pPr>
+      <w:rPr>
+        <w:rFonts w:ascii="Wingdings" w:hAnsi="Wingdings" w:hint="default"/>
+      </w:rPr>
+    </w:lvl>
+    <w:lvl w:ilvl="3" w:tplc="04090001" w:tentative="1">
+      <w:start w:val="1"/>
+      <w:numFmt w:val="bullet"/>
+      <w:lvlText w:val=""/>
+      <w:lvlJc w:val="left"/>
+      <w:pPr>
+        <w:ind w:left="2880" w:hanging="360"/>
+      </w:pPr>
+      <w:rPr>
+        <w:rFonts w:ascii="Symbol" w:hAnsi="Symbol" w:hint="default"/>
+      </w:rPr>
+    </w:lvl>
+    <w:lvl w:ilvl="4" w:tplc="04090003" w:tentative="1">
+      <w:start w:val="1"/>
+      <w:numFmt w:val="bullet"/>
+      <w:lvlText w:val="o"/>
+      <w:lvlJc w:val="left"/>
+      <w:pPr>
+        <w:ind w:left="3600" w:hanging="360"/>
+      </w:pPr>
+      <w:rPr>
+        <w:rFonts w:ascii="Courier New" w:hAnsi="Courier New" w:cs="Courier New" w:hint="default"/>
+      </w:rPr>
+    </w:lvl>
+    <w:lvl w:ilvl="5" w:tplc="04090005" w:tentative="1">
+      <w:start w:val="1"/>
+      <w:numFmt w:val="bullet"/>
+      <w:lvlText w:val=""/>
+      <w:lvlJc w:val="left"/>
+      <w:pPr>
+        <w:ind w:left="4320" w:hanging="360"/>
+      </w:pPr>
+      <w:rPr>
+        <w:rFonts w:ascii="Wingdings" w:hAnsi="Wingdings" w:hint="default"/>
+      </w:rPr>
+    </w:lvl>
+    <w:lvl w:ilvl="6" w:tplc="04090001" w:tentative="1">
+      <w:start w:val="1"/>
+      <w:numFmt w:val="bullet"/>
+      <w:lvlText w:val=""/>
+      <w:lvlJc w:val="left"/>
+      <w:pPr>
+        <w:ind w:left="5040" w:hanging="360"/>
+      </w:pPr>
+      <w:rPr>
+        <w:rFonts w:ascii="Symbol" w:hAnsi="Symbol" w:hint="default"/>
+      </w:rPr>
+    </w:lvl>
+    <w:lvl w:ilvl="7" w:tplc="04090003" w:tentative="1">
+      <w:start w:val="1"/>
+      <w:numFmt w:val="bullet"/>
+      <w:lvlText w:val="o"/>
+      <w:lvlJc w:val="left"/>
+      <w:pPr>
+        <w:ind w:left="5760" w:hanging="360"/>
+      </w:pPr>
+      <w:rPr>
+        <w:rFonts w:ascii="Courier New" w:hAnsi="Courier New" w:cs="Courier New" w:hint="default"/>
+      </w:rPr>
+    </w:lvl>
+    <w:lvl w:ilvl="8" w:tplc="04090005" w:tentative="1">
+      <w:start w:val="1"/>
+      <w:numFmt w:val="bullet"/>
+      <w:lvlText w:val=""/>
+      <w:lvlJc w:val="left"/>
+      <w:pPr>
+        <w:ind w:left="6480" w:hanging="360"/>
+      </w:pPr>
+      <w:rPr>
+        <w:rFonts w:ascii="Wingdings" w:hAnsi="Wingdings" w:hint="default"/>
+      </w:rPr>
+    </w:lvl>
+  </w:abstractNum>
   <w:num w:numId="1">
     <w:abstractNumId w:val="0"/>
+  </w:num>
+  <w:num w:numId="2">
+    <w:abstractNumId w:val="2"/>
+  </w:num>
+  <w:num w:numId="3">
+    <w:abstractNumId w:val="1"/>
   </w:num>
 </w:numbering>
 </file>
@@ -2552,6 +5692,7 @@
   <w:style w:type="character" w:default="1" w:styleId="DefaultParagraphFont">
     <w:name w:val="Default Paragraph Font"/>
     <w:uiPriority w:val="1"/>
+    <w:semiHidden/>
     <w:unhideWhenUsed/>
   </w:style>
   <w:style w:type="table" w:default="1" w:styleId="TableNormal">
@@ -2613,6 +5754,69 @@
       <w:color w:val="605E5C"/>
       <w:shd w:val="clear" w:color="auto" w:fill="E1DFDD"/>
     </w:rPr>
+  </w:style>
+  <w:style w:type="table" w:styleId="TableGrid">
+    <w:name w:val="Table Grid"/>
+    <w:basedOn w:val="TableNormal"/>
+    <w:uiPriority w:val="39"/>
+    <w:rsid w:val="00CE5CFA"/>
+    <w:pPr>
+      <w:spacing w:after="0" w:line="240" w:lineRule="auto"/>
+    </w:pPr>
+    <w:tblPr>
+      <w:tblBorders>
+        <w:top w:val="single" w:sz="4" w:space="0" w:color="auto"/>
+        <w:left w:val="single" w:sz="4" w:space="0" w:color="auto"/>
+        <w:bottom w:val="single" w:sz="4" w:space="0" w:color="auto"/>
+        <w:right w:val="single" w:sz="4" w:space="0" w:color="auto"/>
+        <w:insideH w:val="single" w:sz="4" w:space="0" w:color="auto"/>
+        <w:insideV w:val="single" w:sz="4" w:space="0" w:color="auto"/>
+      </w:tblBorders>
+    </w:tblPr>
+  </w:style>
+  <w:style w:type="paragraph" w:styleId="Header">
+    <w:name w:val="header"/>
+    <w:basedOn w:val="Normal"/>
+    <w:link w:val="HeaderChar"/>
+    <w:uiPriority w:val="99"/>
+    <w:unhideWhenUsed/>
+    <w:rsid w:val="00C64740"/>
+    <w:pPr>
+      <w:tabs>
+        <w:tab w:val="center" w:pos="4680"/>
+        <w:tab w:val="right" w:pos="9360"/>
+      </w:tabs>
+      <w:spacing w:after="0" w:line="240" w:lineRule="auto"/>
+    </w:pPr>
+  </w:style>
+  <w:style w:type="character" w:customStyle="1" w:styleId="HeaderChar">
+    <w:name w:val="Header Char"/>
+    <w:basedOn w:val="DefaultParagraphFont"/>
+    <w:link w:val="Header"/>
+    <w:uiPriority w:val="99"/>
+    <w:rsid w:val="00C64740"/>
+  </w:style>
+  <w:style w:type="paragraph" w:styleId="Footer">
+    <w:name w:val="footer"/>
+    <w:basedOn w:val="Normal"/>
+    <w:link w:val="FooterChar"/>
+    <w:uiPriority w:val="99"/>
+    <w:unhideWhenUsed/>
+    <w:rsid w:val="00C64740"/>
+    <w:pPr>
+      <w:tabs>
+        <w:tab w:val="center" w:pos="4680"/>
+        <w:tab w:val="right" w:pos="9360"/>
+      </w:tabs>
+      <w:spacing w:after="0" w:line="240" w:lineRule="auto"/>
+    </w:pPr>
+  </w:style>
+  <w:style w:type="character" w:customStyle="1" w:styleId="FooterChar">
+    <w:name w:val="Footer Char"/>
+    <w:basedOn w:val="DefaultParagraphFont"/>
+    <w:link w:val="Footer"/>
+    <w:uiPriority w:val="99"/>
+    <w:rsid w:val="00C64740"/>
   </w:style>
 </w:styles>
 </file>

</xml_diff>

<commit_message>
More changes based on sonar suggestions
</commit_message>
<xml_diff>
--- a/Nfl_Draft_Analysis_Intro.docx
+++ b/Nfl_Draft_Analysis_Intro.docx
@@ -1471,27 +1471,6 @@
         <w:spacing w:before="0" w:beforeAutospacing="0" w:after="160" w:afterAutospacing="0"/>
         <w:rPr>
           <w:rFonts w:ascii="Calibri" w:hAnsi="Calibri" w:cs="Calibri"/>
-          <w:color w:val="757575"/>
-          <w:sz w:val="32"/>
-          <w:szCs w:val="32"/>
-        </w:rPr>
-      </w:pPr>
-      <w:r>
-        <w:rPr>
-          <w:rFonts w:ascii="Calibri" w:hAnsi="Calibri" w:cs="Calibri"/>
-          <w:color w:val="757575"/>
-          <w:sz w:val="32"/>
-          <w:szCs w:val="32"/>
-        </w:rPr>
-        <w:t> </w:t>
-      </w:r>
-    </w:p>
-    <w:p>
-      <w:pPr>
-        <w:pStyle w:val="NormalWeb"/>
-        <w:spacing w:before="0" w:beforeAutospacing="0" w:after="160" w:afterAutospacing="0"/>
-        <w:rPr>
-          <w:rFonts w:ascii="Calibri" w:hAnsi="Calibri" w:cs="Calibri"/>
           <w:b/>
           <w:bCs/>
           <w:color w:val="757575"/>
@@ -1510,151 +1489,409 @@
           <w:szCs w:val="32"/>
           <w:u w:val="single"/>
         </w:rPr>
-        <w:t>Analysis 1 of the repository:</w:t>
-      </w:r>
-    </w:p>
-    <w:p>
-      <w:pPr>
-        <w:pStyle w:val="NormalWeb"/>
-        <w:spacing w:before="0" w:beforeAutospacing="0" w:after="160" w:afterAutospacing="0"/>
-        <w:rPr>
-          <w:rFonts w:ascii="Calibri" w:hAnsi="Calibri" w:cs="Calibri"/>
-          <w:color w:val="757575"/>
-          <w:sz w:val="32"/>
-          <w:szCs w:val="32"/>
-        </w:rPr>
-      </w:pPr>
-      <w:r>
-        <w:rPr>
-          <w:rFonts w:ascii="Calibri" w:hAnsi="Calibri" w:cs="Calibri"/>
-          <w:color w:val="757575"/>
-          <w:sz w:val="32"/>
-          <w:szCs w:val="32"/>
-        </w:rPr>
-        <w:t xml:space="preserve">Based on the year and prospect grades, calculate the average of the total prospect grades achieved by a given team in the draft. Teams with highest average prospect grade had the best draft among all teams and vice versa. </w:t>
-      </w:r>
-    </w:p>
-    <w:p>
-      <w:pPr>
-        <w:pStyle w:val="NormalWeb"/>
-        <w:spacing w:before="0" w:beforeAutospacing="0" w:after="160" w:afterAutospacing="0"/>
-        <w:rPr>
-          <w:rFonts w:ascii="Calibri" w:hAnsi="Calibri" w:cs="Calibri"/>
-          <w:color w:val="000000"/>
-          <w:sz w:val="32"/>
-          <w:szCs w:val="32"/>
-        </w:rPr>
-      </w:pPr>
-      <w:r>
-        <w:rPr>
-          <w:rFonts w:ascii="Calibri" w:hAnsi="Calibri" w:cs="Calibri"/>
-          <w:color w:val="000000"/>
-          <w:sz w:val="32"/>
-          <w:szCs w:val="32"/>
-        </w:rPr>
         <w:t> </w:t>
       </w:r>
-    </w:p>
-    <w:p>
-      <w:pPr>
-        <w:pStyle w:val="NormalWeb"/>
-        <w:spacing w:before="0" w:beforeAutospacing="0" w:after="160" w:afterAutospacing="0"/>
-        <w:rPr>
-          <w:rFonts w:ascii="Calibri" w:hAnsi="Calibri" w:cs="Calibri"/>
-          <w:color w:val="000000"/>
-          <w:sz w:val="32"/>
-          <w:szCs w:val="32"/>
-        </w:rPr>
-      </w:pPr>
-      <w:r>
-        <w:rPr>
-          <w:rFonts w:ascii="Calibri" w:hAnsi="Calibri" w:cs="Calibri"/>
-          <w:color w:val="000000"/>
-          <w:sz w:val="32"/>
-          <w:szCs w:val="32"/>
-        </w:rPr>
-        <w:t>Total Prospect grade = Sum of individual prospect grades -&gt; (1)</w:t>
-      </w:r>
-    </w:p>
-    <w:p>
-      <w:pPr>
-        <w:pStyle w:val="NormalWeb"/>
-        <w:spacing w:before="0" w:beforeAutospacing="0" w:after="160" w:afterAutospacing="0"/>
-        <w:rPr>
-          <w:rFonts w:ascii="Calibri" w:hAnsi="Calibri" w:cs="Calibri"/>
-          <w:sz w:val="32"/>
-          <w:szCs w:val="32"/>
-        </w:rPr>
-      </w:pPr>
-      <w:r>
-        <w:rPr>
-          <w:rFonts w:ascii="Calibri" w:hAnsi="Calibri" w:cs="Calibri"/>
-          <w:sz w:val="32"/>
-          <w:szCs w:val="32"/>
-        </w:rPr>
-        <w:t>Average prospect grade per team = Total Prospect Grade(3)/Number Of Players Drafted by Team.   -&gt; (3)</w:t>
-      </w:r>
-    </w:p>
-    <w:p>
-      <w:pPr>
-        <w:pStyle w:val="NormalWeb"/>
-        <w:spacing w:before="0" w:beforeAutospacing="0" w:after="160" w:afterAutospacing="0"/>
-        <w:rPr>
-          <w:rFonts w:ascii="Calibri" w:hAnsi="Calibri" w:cs="Calibri"/>
-          <w:sz w:val="32"/>
-          <w:szCs w:val="32"/>
-        </w:rPr>
-      </w:pPr>
-      <w:r>
-        <w:rPr>
-          <w:rFonts w:ascii="Calibri" w:hAnsi="Calibri" w:cs="Calibri"/>
-          <w:sz w:val="32"/>
-          <w:szCs w:val="32"/>
-        </w:rPr>
-        <w:t>The result is rounded to two places</w:t>
-      </w:r>
-    </w:p>
-    <w:p>
-      <w:pPr>
-        <w:pStyle w:val="NormalWeb"/>
-        <w:spacing w:before="0" w:beforeAutospacing="0" w:after="160" w:afterAutospacing="0"/>
-        <w:rPr>
-          <w:rFonts w:ascii="Calibri" w:hAnsi="Calibri" w:cs="Calibri"/>
-          <w:sz w:val="32"/>
-          <w:szCs w:val="32"/>
-        </w:rPr>
-      </w:pPr>
       <w:r>
         <w:rPr>
           <w:rFonts w:ascii="Calibri" w:hAnsi="Calibri" w:cs="Calibri"/>
           <w:b/>
           <w:bCs/>
+          <w:color w:val="757575"/>
           <w:sz w:val="32"/>
           <w:szCs w:val="32"/>
           <w:u w:val="single"/>
         </w:rPr>
-        <w:t>Below is the end point for achieving this purpose:</w:t>
-      </w:r>
-    </w:p>
-    <w:p>
-      <w:pPr>
-        <w:pStyle w:val="NormalWeb"/>
-        <w:spacing w:before="0" w:beforeAutospacing="0" w:after="160" w:afterAutospacing="0"/>
-        <w:rPr>
-          <w:rFonts w:ascii="Calibri" w:hAnsi="Calibri" w:cs="Calibri"/>
-          <w:sz w:val="32"/>
-          <w:szCs w:val="32"/>
-        </w:rPr>
-      </w:pPr>
-      <w:r>
+        <w:t>SonarQube Report:</w:t>
+      </w:r>
+    </w:p>
+    <w:p>
+      <w:pPr>
+        <w:pStyle w:val="NormalWeb"/>
+        <w:spacing w:before="0" w:beforeAutospacing="0" w:after="160" w:afterAutospacing="0"/>
+        <w:rPr>
+          <w:rFonts w:ascii="Calibri" w:hAnsi="Calibri" w:cs="Calibri"/>
+          <w:color w:val="757575"/>
+          <w:sz w:val="32"/>
+          <w:szCs w:val="32"/>
+        </w:rPr>
+      </w:pPr>
+      <w:r>
+        <w:rPr>
+          <w:rFonts w:ascii="Calibri" w:hAnsi="Calibri" w:cs="Calibri"/>
+          <w:color w:val="757575"/>
+          <w:sz w:val="32"/>
+          <w:szCs w:val="32"/>
+        </w:rPr>
+        <w:t>The repository was scanned for code quality using sonarqube</w:t>
+      </w:r>
+      <w:r>
+        <w:rPr>
+          <w:rFonts w:ascii="Calibri" w:hAnsi="Calibri" w:cs="Calibri"/>
+          <w:color w:val="757575"/>
+          <w:sz w:val="32"/>
+          <w:szCs w:val="32"/>
+        </w:rPr>
+        <w:t xml:space="preserve"> </w:t>
+      </w:r>
+      <w:r>
+        <w:rPr>
+          <w:rFonts w:ascii="Calibri" w:hAnsi="Calibri" w:cs="Calibri"/>
+          <w:color w:val="757575"/>
+          <w:sz w:val="32"/>
+          <w:szCs w:val="32"/>
+        </w:rPr>
+        <w:t>sonarqube-8.3.1.34397</w:t>
+      </w:r>
+      <w:r>
+        <w:rPr>
+          <w:rFonts w:ascii="Calibri" w:hAnsi="Calibri" w:cs="Calibri"/>
+          <w:color w:val="757575"/>
+          <w:sz w:val="32"/>
+          <w:szCs w:val="32"/>
+        </w:rPr>
+        <w:t>. It met the coding standards.</w:t>
+      </w:r>
+    </w:p>
+    <w:p>
+      <w:pPr>
+        <w:pStyle w:val="NormalWeb"/>
+        <w:spacing w:before="0" w:beforeAutospacing="0" w:after="160" w:afterAutospacing="0"/>
+        <w:rPr>
+          <w:rFonts w:ascii="Calibri" w:hAnsi="Calibri" w:cs="Calibri"/>
+          <w:color w:val="757575"/>
+          <w:sz w:val="32"/>
+          <w:szCs w:val="32"/>
+        </w:rPr>
+      </w:pPr>
+      <w:r>
+        <w:rPr>
+          <w:rFonts w:ascii="Calibri" w:hAnsi="Calibri" w:cs="Calibri"/>
+          <w:color w:val="757575"/>
+          <w:sz w:val="32"/>
+          <w:szCs w:val="32"/>
+        </w:rPr>
+        <w:t>Below are the reports of the</w:t>
+      </w:r>
+      <w:r>
+        <w:rPr>
+          <w:rFonts w:ascii="Calibri" w:hAnsi="Calibri" w:cs="Calibri"/>
+          <w:color w:val="757575"/>
+          <w:sz w:val="32"/>
+          <w:szCs w:val="32"/>
+        </w:rPr>
+        <w:t xml:space="preserve"> latest</w:t>
+      </w:r>
+      <w:r>
+        <w:rPr>
+          <w:rFonts w:ascii="Calibri" w:hAnsi="Calibri" w:cs="Calibri"/>
+          <w:color w:val="757575"/>
+          <w:sz w:val="32"/>
+          <w:szCs w:val="32"/>
+        </w:rPr>
+        <w:t xml:space="preserve"> scan run on 05/17/2020.</w:t>
+      </w:r>
+    </w:p>
+    <w:p>
+      <w:pPr>
+        <w:pStyle w:val="NormalWeb"/>
+        <w:spacing w:before="0" w:beforeAutospacing="0" w:after="160" w:afterAutospacing="0"/>
+        <w:rPr>
+          <w:rFonts w:ascii="Calibri" w:hAnsi="Calibri" w:cs="Calibri"/>
+          <w:color w:val="757575"/>
+          <w:sz w:val="32"/>
+          <w:szCs w:val="32"/>
+        </w:rPr>
+      </w:pPr>
+      <w:r>
+        <w:rPr>
+          <w:rFonts w:ascii="Calibri" w:hAnsi="Calibri" w:cs="Calibri"/>
+          <w:color w:val="757575"/>
+          <w:sz w:val="32"/>
+          <w:szCs w:val="32"/>
+        </w:rPr>
+        <w:drawing>
+          <wp:inline distT="0" distB="0" distL="0" distR="0" wp14:anchorId="73B625E7" wp14:editId="3F088AF5">
+            <wp:extent cx="5943600" cy="2548890"/>
+            <wp:effectExtent l="19050" t="19050" r="19050" b="22860"/>
+            <wp:docPr id="1" name="Picture 1"/>
+            <wp:cNvGraphicFramePr>
+              <a:graphicFrameLocks xmlns:a="http://schemas.openxmlformats.org/drawingml/2006/main" noChangeAspect="1"/>
+            </wp:cNvGraphicFramePr>
+            <a:graphic xmlns:a="http://schemas.openxmlformats.org/drawingml/2006/main">
+              <a:graphicData uri="http://schemas.openxmlformats.org/drawingml/2006/picture">
+                <pic:pic xmlns:pic="http://schemas.openxmlformats.org/drawingml/2006/picture">
+                  <pic:nvPicPr>
+                    <pic:cNvPr id="1" name=""/>
+                    <pic:cNvPicPr/>
+                  </pic:nvPicPr>
+                  <pic:blipFill>
+                    <a:blip r:embed="rId10"/>
+                    <a:stretch>
+                      <a:fillRect/>
+                    </a:stretch>
+                  </pic:blipFill>
+                  <pic:spPr>
+                    <a:xfrm>
+                      <a:off x="0" y="0"/>
+                      <a:ext cx="5943600" cy="2548890"/>
+                    </a:xfrm>
+                    <a:prstGeom prst="rect">
+                      <a:avLst/>
+                    </a:prstGeom>
+                    <a:ln w="19050">
+                      <a:solidFill>
+                        <a:schemeClr val="tx1"/>
+                      </a:solidFill>
+                    </a:ln>
+                  </pic:spPr>
+                </pic:pic>
+              </a:graphicData>
+            </a:graphic>
+          </wp:inline>
+        </w:drawing>
+      </w:r>
+    </w:p>
+    <w:p>
+      <w:pPr>
+        <w:pStyle w:val="NormalWeb"/>
+        <w:spacing w:before="0" w:beforeAutospacing="0" w:after="160" w:afterAutospacing="0"/>
+        <w:rPr>
+          <w:rFonts w:ascii="Calibri" w:hAnsi="Calibri" w:cs="Calibri"/>
+          <w:color w:val="757575"/>
+          <w:sz w:val="32"/>
+          <w:szCs w:val="32"/>
+        </w:rPr>
+      </w:pPr>
+      <w:r>
+        <w:rPr>
+          <w:rFonts w:ascii="Calibri" w:hAnsi="Calibri" w:cs="Calibri"/>
+          <w:color w:val="757575"/>
+          <w:sz w:val="32"/>
+          <w:szCs w:val="32"/>
+        </w:rPr>
+        <w:drawing>
+          <wp:inline distT="0" distB="0" distL="0" distR="0" wp14:anchorId="418F58F5" wp14:editId="3CF2BAEF">
+            <wp:extent cx="5943600" cy="3248660"/>
+            <wp:effectExtent l="19050" t="19050" r="19050" b="27940"/>
+            <wp:docPr id="2" name="Picture 2"/>
+            <wp:cNvGraphicFramePr>
+              <a:graphicFrameLocks xmlns:a="http://schemas.openxmlformats.org/drawingml/2006/main" noChangeAspect="1"/>
+            </wp:cNvGraphicFramePr>
+            <a:graphic xmlns:a="http://schemas.openxmlformats.org/drawingml/2006/main">
+              <a:graphicData uri="http://schemas.openxmlformats.org/drawingml/2006/picture">
+                <pic:pic xmlns:pic="http://schemas.openxmlformats.org/drawingml/2006/picture">
+                  <pic:nvPicPr>
+                    <pic:cNvPr id="1" name=""/>
+                    <pic:cNvPicPr/>
+                  </pic:nvPicPr>
+                  <pic:blipFill>
+                    <a:blip r:embed="rId11"/>
+                    <a:stretch>
+                      <a:fillRect/>
+                    </a:stretch>
+                  </pic:blipFill>
+                  <pic:spPr>
+                    <a:xfrm>
+                      <a:off x="0" y="0"/>
+                      <a:ext cx="5943600" cy="3248660"/>
+                    </a:xfrm>
+                    <a:prstGeom prst="rect">
+                      <a:avLst/>
+                    </a:prstGeom>
+                    <a:ln w="19050">
+                      <a:solidFill>
+                        <a:schemeClr val="tx1"/>
+                      </a:solidFill>
+                    </a:ln>
+                  </pic:spPr>
+                </pic:pic>
+              </a:graphicData>
+            </a:graphic>
+          </wp:inline>
+        </w:drawing>
+      </w:r>
+    </w:p>
+    <w:p>
+      <w:pPr>
+        <w:pStyle w:val="NormalWeb"/>
+        <w:spacing w:before="0" w:beforeAutospacing="0" w:after="160" w:afterAutospacing="0"/>
+        <w:rPr>
+          <w:rFonts w:ascii="Calibri" w:hAnsi="Calibri" w:cs="Calibri"/>
+          <w:color w:val="757575"/>
+          <w:sz w:val="32"/>
+          <w:szCs w:val="32"/>
+        </w:rPr>
+      </w:pPr>
+    </w:p>
+    <w:p>
+      <w:pPr>
+        <w:pStyle w:val="NormalWeb"/>
+        <w:spacing w:before="0" w:beforeAutospacing="0" w:after="160" w:afterAutospacing="0"/>
         <w:rPr>
           <w:rFonts w:ascii="Calibri" w:hAnsi="Calibri" w:cs="Calibri"/>
           <w:b/>
           <w:bCs/>
+          <w:color w:val="757575"/>
           <w:sz w:val="32"/>
           <w:szCs w:val="32"/>
           <w:u w:val="single"/>
         </w:rPr>
+      </w:pPr>
+      <w:r>
+        <w:rPr>
+          <w:rFonts w:ascii="Calibri" w:hAnsi="Calibri" w:cs="Calibri"/>
+          <w:b/>
+          <w:bCs/>
+          <w:color w:val="757575"/>
+          <w:sz w:val="32"/>
+          <w:szCs w:val="32"/>
+          <w:u w:val="single"/>
+        </w:rPr>
+        <w:t>Analysis 1 of the repository:</w:t>
+      </w:r>
+    </w:p>
+    <w:p>
+      <w:pPr>
+        <w:pStyle w:val="NormalWeb"/>
+        <w:spacing w:before="0" w:beforeAutospacing="0" w:after="160" w:afterAutospacing="0"/>
+        <w:rPr>
+          <w:rFonts w:ascii="Calibri" w:hAnsi="Calibri" w:cs="Calibri"/>
+          <w:color w:val="757575"/>
+          <w:sz w:val="32"/>
+          <w:szCs w:val="32"/>
+        </w:rPr>
+      </w:pPr>
+      <w:r>
+        <w:rPr>
+          <w:rFonts w:ascii="Calibri" w:hAnsi="Calibri" w:cs="Calibri"/>
+          <w:color w:val="757575"/>
+          <w:sz w:val="32"/>
+          <w:szCs w:val="32"/>
+        </w:rPr>
+        <w:t xml:space="preserve">Based on the year and prospect grades, calculate the average of the total prospect grades achieved by a given team in the draft. Teams with highest average prospect grade had the best draft among all teams and vice versa. </w:t>
+      </w:r>
+    </w:p>
+    <w:p>
+      <w:pPr>
+        <w:pStyle w:val="NormalWeb"/>
+        <w:spacing w:before="0" w:beforeAutospacing="0" w:after="160" w:afterAutospacing="0"/>
+        <w:rPr>
+          <w:rFonts w:ascii="Calibri" w:hAnsi="Calibri" w:cs="Calibri"/>
+          <w:color w:val="000000"/>
+          <w:sz w:val="32"/>
+          <w:szCs w:val="32"/>
+        </w:rPr>
+      </w:pPr>
+      <w:r>
+        <w:rPr>
+          <w:rFonts w:ascii="Calibri" w:hAnsi="Calibri" w:cs="Calibri"/>
+          <w:color w:val="000000"/>
+          <w:sz w:val="32"/>
+          <w:szCs w:val="32"/>
+        </w:rPr>
+        <w:t> </w:t>
+      </w:r>
+    </w:p>
+    <w:p>
+      <w:pPr>
+        <w:pStyle w:val="NormalWeb"/>
+        <w:spacing w:before="0" w:beforeAutospacing="0" w:after="160" w:afterAutospacing="0"/>
+        <w:rPr>
+          <w:rFonts w:ascii="Calibri" w:hAnsi="Calibri" w:cs="Calibri"/>
+          <w:color w:val="000000"/>
+          <w:sz w:val="32"/>
+          <w:szCs w:val="32"/>
+        </w:rPr>
+      </w:pPr>
+      <w:r>
+        <w:rPr>
+          <w:rFonts w:ascii="Calibri" w:hAnsi="Calibri" w:cs="Calibri"/>
+          <w:color w:val="000000"/>
+          <w:sz w:val="32"/>
+          <w:szCs w:val="32"/>
+        </w:rPr>
+        <w:t>Total Prospect grade = Sum of individual prospect grades -&gt; (1)</w:t>
+      </w:r>
+    </w:p>
+    <w:p>
+      <w:pPr>
+        <w:pStyle w:val="NormalWeb"/>
+        <w:spacing w:before="0" w:beforeAutospacing="0" w:after="160" w:afterAutospacing="0"/>
+        <w:rPr>
+          <w:rFonts w:ascii="Calibri" w:hAnsi="Calibri" w:cs="Calibri"/>
+          <w:sz w:val="32"/>
+          <w:szCs w:val="32"/>
+        </w:rPr>
+      </w:pPr>
+      <w:r>
+        <w:rPr>
+          <w:rFonts w:ascii="Calibri" w:hAnsi="Calibri" w:cs="Calibri"/>
+          <w:sz w:val="32"/>
+          <w:szCs w:val="32"/>
+        </w:rPr>
+        <w:t>Average prospect grade per team = Total Prospect Grade(3)/Number Of Players Drafted by Team.   -&gt; (3)</w:t>
+      </w:r>
+    </w:p>
+    <w:p>
+      <w:pPr>
+        <w:pStyle w:val="NormalWeb"/>
+        <w:spacing w:before="0" w:beforeAutospacing="0" w:after="160" w:afterAutospacing="0"/>
+        <w:rPr>
+          <w:rFonts w:ascii="Calibri" w:hAnsi="Calibri" w:cs="Calibri"/>
+          <w:sz w:val="32"/>
+          <w:szCs w:val="32"/>
+        </w:rPr>
+      </w:pPr>
+      <w:r>
+        <w:rPr>
+          <w:rFonts w:ascii="Calibri" w:hAnsi="Calibri" w:cs="Calibri"/>
+          <w:sz w:val="32"/>
+          <w:szCs w:val="32"/>
+        </w:rPr>
+        <w:t>The result is rounded to two places</w:t>
+      </w:r>
+    </w:p>
+    <w:p>
+      <w:pPr>
+        <w:pStyle w:val="NormalWeb"/>
+        <w:spacing w:before="0" w:beforeAutospacing="0" w:after="160" w:afterAutospacing="0"/>
+        <w:rPr>
+          <w:rFonts w:ascii="Calibri" w:hAnsi="Calibri" w:cs="Calibri"/>
+          <w:sz w:val="32"/>
+          <w:szCs w:val="32"/>
+        </w:rPr>
+      </w:pPr>
+      <w:r>
+        <w:rPr>
+          <w:rFonts w:ascii="Calibri" w:hAnsi="Calibri" w:cs="Calibri"/>
+          <w:b/>
+          <w:bCs/>
+          <w:sz w:val="32"/>
+          <w:szCs w:val="32"/>
+          <w:u w:val="single"/>
+        </w:rPr>
+        <w:t>Below is the end point for achieving this purpose:</w:t>
+      </w:r>
+    </w:p>
+    <w:p>
+      <w:pPr>
+        <w:pStyle w:val="NormalWeb"/>
+        <w:spacing w:before="0" w:beforeAutospacing="0" w:after="160" w:afterAutospacing="0"/>
+        <w:rPr>
+          <w:rFonts w:ascii="Calibri" w:hAnsi="Calibri" w:cs="Calibri"/>
+          <w:sz w:val="32"/>
+          <w:szCs w:val="32"/>
+        </w:rPr>
+      </w:pPr>
+      <w:r>
+        <w:rPr>
+          <w:rFonts w:ascii="Calibri" w:hAnsi="Calibri" w:cs="Calibri"/>
+          <w:b/>
+          <w:bCs/>
+          <w:sz w:val="32"/>
+          <w:szCs w:val="32"/>
+          <w:u w:val="single"/>
+        </w:rPr>
         <w:t>HTTP METHOD: GET</w:t>
       </w:r>
     </w:p>
@@ -1756,7 +1993,7 @@
           <w:szCs w:val="32"/>
         </w:rPr>
       </w:pPr>
-      <w:hyperlink r:id="rId10" w:history="1">
+      <w:hyperlink r:id="rId12" w:history="1">
         <w:r>
           <w:rPr>
             <w:rStyle w:val="Hyperlink"/>
@@ -1902,7 +2139,6 @@
                 <w:sz w:val="32"/>
                 <w:szCs w:val="32"/>
               </w:rPr>
-              <w:lastRenderedPageBreak/>
               <w:t>End Point</w:t>
             </w:r>
           </w:p>
@@ -1947,7 +2183,7 @@
                 <w:szCs w:val="32"/>
               </w:rPr>
             </w:pPr>
-            <w:hyperlink r:id="rId11" w:history="1">
+            <w:hyperlink r:id="rId13" w:history="1">
               <w:r>
                 <w:rPr>
                   <w:rStyle w:val="Hyperlink"/>
@@ -2002,9 +2238,9 @@
                   <o:lock v:ext="edit" aspectratio="t"/>
                 </v:shapetype>
                 <v:shape id="_x0000_i1025" type="#_x0000_t75" style="width:74pt;height:48.75pt" o:ole="">
-                  <v:imagedata r:id="rId12" o:title=""/>
+                  <v:imagedata r:id="rId14" o:title=""/>
                 </v:shape>
-                <o:OLEObject Type="Embed" ProgID="Excel.Sheet.12" ShapeID="_x0000_i1025" DrawAspect="Icon" ObjectID="_1651185652" r:id="rId13"/>
+                <o:OLEObject Type="Embed" ProgID="Excel.Sheet.12" ShapeID="_x0000_i1025" DrawAspect="Icon" ObjectID="_1651226609" r:id="rId15"/>
               </w:object>
             </w:r>
           </w:p>
@@ -2025,7 +2261,7 @@
                 <w:szCs w:val="32"/>
               </w:rPr>
             </w:pPr>
-            <w:hyperlink r:id="rId14" w:history="1">
+            <w:hyperlink r:id="rId16" w:history="1">
               <w:r>
                 <w:rPr>
                   <w:rStyle w:val="Hyperlink"/>
@@ -2034,8 +2270,57 @@
                   <w:szCs w:val="32"/>
                   <w:shd w:val="clear" w:color="auto" w:fill="FFFFFF"/>
                 </w:rPr>
-                <w:t>http://localhost:8080/draft/teamgrades/?year=20</w:t>
+                <w:t>http://localhost:8080/draft/teamgrades/?year=2019&amp;team=all</w:t>
               </w:r>
+            </w:hyperlink>
+          </w:p>
+        </w:tc>
+        <w:tc>
+          <w:tcPr>
+            <w:tcW w:w="4675" w:type="dxa"/>
+          </w:tcPr>
+          <w:p>
+            <w:pPr>
+              <w:pStyle w:val="NormalWeb"/>
+              <w:spacing w:before="0" w:beforeAutospacing="0" w:after="160" w:afterAutospacing="0"/>
+              <w:rPr>
+                <w:rFonts w:ascii="Calibri" w:hAnsi="Calibri" w:cs="Calibri"/>
+                <w:sz w:val="32"/>
+                <w:szCs w:val="32"/>
+              </w:rPr>
+            </w:pPr>
+            <w:r>
+              <w:rPr>
+                <w:rFonts w:ascii="Calibri" w:hAnsi="Calibri" w:cs="Calibri"/>
+                <w:sz w:val="32"/>
+                <w:szCs w:val="32"/>
+              </w:rPr>
+              <w:object w:dxaOrig="1480" w:dyaOrig="975" w14:anchorId="492914AF">
+                <v:shape id="_x0000_i1026" type="#_x0000_t75" style="width:74pt;height:48.75pt" o:ole="">
+                  <v:imagedata r:id="rId17" o:title=""/>
+                </v:shape>
+                <o:OLEObject Type="Embed" ProgID="Excel.Sheet.12" ShapeID="_x0000_i1026" DrawAspect="Icon" ObjectID="_1651226610" r:id="rId18"/>
+              </w:object>
+            </w:r>
+          </w:p>
+        </w:tc>
+      </w:tr>
+      <w:tr>
+        <w:tc>
+          <w:tcPr>
+            <w:tcW w:w="4675" w:type="dxa"/>
+          </w:tcPr>
+          <w:p>
+            <w:pPr>
+              <w:pStyle w:val="NormalWeb"/>
+              <w:spacing w:before="0" w:beforeAutospacing="0" w:after="160" w:afterAutospacing="0"/>
+              <w:rPr>
+                <w:rFonts w:ascii="Calibri" w:hAnsi="Calibri" w:cs="Calibri"/>
+                <w:sz w:val="32"/>
+                <w:szCs w:val="32"/>
+              </w:rPr>
+            </w:pPr>
+            <w:hyperlink r:id="rId19" w:history="1">
               <w:r>
                 <w:rPr>
                   <w:rStyle w:val="Hyperlink"/>
@@ -2044,8 +2329,57 @@
                   <w:szCs w:val="32"/>
                   <w:shd w:val="clear" w:color="auto" w:fill="FFFFFF"/>
                 </w:rPr>
-                <w:t>19</w:t>
+                <w:t>http://localhost:8080/draft/teamgrades/?year=2018&amp;team=all</w:t>
               </w:r>
+            </w:hyperlink>
+          </w:p>
+        </w:tc>
+        <w:tc>
+          <w:tcPr>
+            <w:tcW w:w="4675" w:type="dxa"/>
+          </w:tcPr>
+          <w:p>
+            <w:pPr>
+              <w:pStyle w:val="NormalWeb"/>
+              <w:spacing w:before="0" w:beforeAutospacing="0" w:after="160" w:afterAutospacing="0"/>
+              <w:rPr>
+                <w:rFonts w:ascii="Calibri" w:hAnsi="Calibri" w:cs="Calibri"/>
+                <w:sz w:val="32"/>
+                <w:szCs w:val="32"/>
+              </w:rPr>
+            </w:pPr>
+            <w:r>
+              <w:rPr>
+                <w:rFonts w:ascii="Calibri" w:hAnsi="Calibri" w:cs="Calibri"/>
+                <w:sz w:val="32"/>
+                <w:szCs w:val="32"/>
+              </w:rPr>
+              <w:object w:dxaOrig="1480" w:dyaOrig="975" w14:anchorId="59DBCDB6">
+                <v:shape id="_x0000_i1027" type="#_x0000_t75" style="width:74pt;height:48.75pt" o:ole="">
+                  <v:imagedata r:id="rId20" o:title=""/>
+                </v:shape>
+                <o:OLEObject Type="Embed" ProgID="Excel.Sheet.12" ShapeID="_x0000_i1027" DrawAspect="Icon" ObjectID="_1651226611" r:id="rId21"/>
+              </w:object>
+            </w:r>
+          </w:p>
+        </w:tc>
+      </w:tr>
+      <w:tr>
+        <w:tc>
+          <w:tcPr>
+            <w:tcW w:w="4675" w:type="dxa"/>
+          </w:tcPr>
+          <w:p>
+            <w:pPr>
+              <w:pStyle w:val="NormalWeb"/>
+              <w:spacing w:before="0" w:beforeAutospacing="0" w:after="160" w:afterAutospacing="0"/>
+              <w:rPr>
+                <w:rFonts w:ascii="Calibri" w:hAnsi="Calibri" w:cs="Calibri"/>
+                <w:sz w:val="32"/>
+                <w:szCs w:val="32"/>
+              </w:rPr>
+            </w:pPr>
+            <w:hyperlink r:id="rId22" w:history="1">
               <w:r>
                 <w:rPr>
                   <w:rStyle w:val="Hyperlink"/>
@@ -2054,7 +2388,7 @@
                   <w:szCs w:val="32"/>
                   <w:shd w:val="clear" w:color="auto" w:fill="FFFFFF"/>
                 </w:rPr>
-                <w:t>&amp;team=all</w:t>
+                <w:t>http://localhost:8080/draft/teamgrades/?year=2017&amp;team=all</w:t>
               </w:r>
             </w:hyperlink>
           </w:p>
@@ -2079,11 +2413,11 @@
                 <w:sz w:val="32"/>
                 <w:szCs w:val="32"/>
               </w:rPr>
-              <w:object w:dxaOrig="1480" w:dyaOrig="975" w14:anchorId="492914AF">
-                <v:shape id="_x0000_i1026" type="#_x0000_t75" style="width:74pt;height:48.75pt" o:ole="">
-                  <v:imagedata r:id="rId15" o:title=""/>
+              <w:object w:dxaOrig="1480" w:dyaOrig="975" w14:anchorId="1B00041C">
+                <v:shape id="_x0000_i1028" type="#_x0000_t75" style="width:74pt;height:48.75pt" o:ole="">
+                  <v:imagedata r:id="rId23" o:title=""/>
                 </v:shape>
-                <o:OLEObject Type="Embed" ProgID="Excel.Sheet.12" ShapeID="_x0000_i1026" DrawAspect="Icon" ObjectID="_1651185653" r:id="rId16"/>
+                <o:OLEObject Type="Embed" ProgID="Excel.Sheet.12" ShapeID="_x0000_i1028" DrawAspect="Icon" ObjectID="_1651226612" r:id="rId24"/>
               </w:object>
             </w:r>
           </w:p>
@@ -2104,7 +2438,7 @@
                 <w:szCs w:val="32"/>
               </w:rPr>
             </w:pPr>
-            <w:hyperlink r:id="rId17" w:history="1">
+            <w:hyperlink r:id="rId25" w:history="1">
               <w:r>
                 <w:rPr>
                   <w:rStyle w:val="Hyperlink"/>
@@ -2113,8 +2447,57 @@
                   <w:szCs w:val="32"/>
                   <w:shd w:val="clear" w:color="auto" w:fill="FFFFFF"/>
                 </w:rPr>
-                <w:t>http://localhost:8080/draft/teamgrades/?year=20</w:t>
+                <w:t>http://localhost:8080/draft/teamgrades/?year=2016&amp;team=all</w:t>
               </w:r>
+            </w:hyperlink>
+          </w:p>
+        </w:tc>
+        <w:tc>
+          <w:tcPr>
+            <w:tcW w:w="4675" w:type="dxa"/>
+          </w:tcPr>
+          <w:p>
+            <w:pPr>
+              <w:pStyle w:val="NormalWeb"/>
+              <w:spacing w:before="0" w:beforeAutospacing="0" w:after="160" w:afterAutospacing="0"/>
+              <w:rPr>
+                <w:rFonts w:ascii="Calibri" w:hAnsi="Calibri" w:cs="Calibri"/>
+                <w:sz w:val="32"/>
+                <w:szCs w:val="32"/>
+              </w:rPr>
+            </w:pPr>
+            <w:r>
+              <w:rPr>
+                <w:rFonts w:ascii="Calibri" w:hAnsi="Calibri" w:cs="Calibri"/>
+                <w:sz w:val="32"/>
+                <w:szCs w:val="32"/>
+              </w:rPr>
+              <w:object w:dxaOrig="1480" w:dyaOrig="975" w14:anchorId="4F149234">
+                <v:shape id="_x0000_i1029" type="#_x0000_t75" style="width:74pt;height:48.75pt" o:ole="">
+                  <v:imagedata r:id="rId26" o:title=""/>
+                </v:shape>
+                <o:OLEObject Type="Embed" ProgID="Excel.Sheet.12" ShapeID="_x0000_i1029" DrawAspect="Icon" ObjectID="_1651226613" r:id="rId27"/>
+              </w:object>
+            </w:r>
+          </w:p>
+        </w:tc>
+      </w:tr>
+      <w:tr>
+        <w:tc>
+          <w:tcPr>
+            <w:tcW w:w="4675" w:type="dxa"/>
+          </w:tcPr>
+          <w:p>
+            <w:pPr>
+              <w:pStyle w:val="NormalWeb"/>
+              <w:spacing w:before="0" w:beforeAutospacing="0" w:after="160" w:afterAutospacing="0"/>
+              <w:rPr>
+                <w:rFonts w:ascii="Calibri" w:hAnsi="Calibri" w:cs="Calibri"/>
+                <w:sz w:val="32"/>
+                <w:szCs w:val="32"/>
+              </w:rPr>
+            </w:pPr>
+            <w:hyperlink r:id="rId28" w:history="1">
               <w:r>
                 <w:rPr>
                   <w:rStyle w:val="Hyperlink"/>
@@ -2123,8 +2506,57 @@
                   <w:szCs w:val="32"/>
                   <w:shd w:val="clear" w:color="auto" w:fill="FFFFFF"/>
                 </w:rPr>
-                <w:t>18</w:t>
+                <w:t>http://localhost:8080/draft/teamgrades/?year=2015&amp;team=all</w:t>
               </w:r>
+            </w:hyperlink>
+          </w:p>
+        </w:tc>
+        <w:tc>
+          <w:tcPr>
+            <w:tcW w:w="4675" w:type="dxa"/>
+          </w:tcPr>
+          <w:p>
+            <w:pPr>
+              <w:pStyle w:val="NormalWeb"/>
+              <w:spacing w:before="0" w:beforeAutospacing="0" w:after="160" w:afterAutospacing="0"/>
+              <w:rPr>
+                <w:rFonts w:ascii="Calibri" w:hAnsi="Calibri" w:cs="Calibri"/>
+                <w:sz w:val="32"/>
+                <w:szCs w:val="32"/>
+              </w:rPr>
+            </w:pPr>
+            <w:r>
+              <w:rPr>
+                <w:rFonts w:ascii="Calibri" w:hAnsi="Calibri" w:cs="Calibri"/>
+                <w:sz w:val="32"/>
+                <w:szCs w:val="32"/>
+              </w:rPr>
+              <w:object w:dxaOrig="1480" w:dyaOrig="975" w14:anchorId="55C983F0">
+                <v:shape id="_x0000_i1030" type="#_x0000_t75" style="width:74pt;height:48.75pt" o:ole="">
+                  <v:imagedata r:id="rId29" o:title=""/>
+                </v:shape>
+                <o:OLEObject Type="Embed" ProgID="Excel.Sheet.12" ShapeID="_x0000_i1030" DrawAspect="Icon" ObjectID="_1651226614" r:id="rId30"/>
+              </w:object>
+            </w:r>
+          </w:p>
+        </w:tc>
+      </w:tr>
+      <w:tr>
+        <w:tc>
+          <w:tcPr>
+            <w:tcW w:w="4675" w:type="dxa"/>
+          </w:tcPr>
+          <w:p>
+            <w:pPr>
+              <w:pStyle w:val="NormalWeb"/>
+              <w:spacing w:before="0" w:beforeAutospacing="0" w:after="160" w:afterAutospacing="0"/>
+              <w:rPr>
+                <w:rFonts w:ascii="Calibri" w:hAnsi="Calibri" w:cs="Calibri"/>
+                <w:sz w:val="32"/>
+                <w:szCs w:val="32"/>
+              </w:rPr>
+            </w:pPr>
+            <w:hyperlink r:id="rId31" w:history="1">
               <w:r>
                 <w:rPr>
                   <w:rStyle w:val="Hyperlink"/>
@@ -2133,7 +2565,7 @@
                   <w:szCs w:val="32"/>
                   <w:shd w:val="clear" w:color="auto" w:fill="FFFFFF"/>
                 </w:rPr>
-                <w:t>&amp;team=all</w:t>
+                <w:t>http://localhost:8080/draft/teamgrades/?year=2014&amp;team=all</w:t>
               </w:r>
             </w:hyperlink>
           </w:p>
@@ -2158,11 +2590,11 @@
                 <w:sz w:val="32"/>
                 <w:szCs w:val="32"/>
               </w:rPr>
-              <w:object w:dxaOrig="1480" w:dyaOrig="975" w14:anchorId="59DBCDB6">
-                <v:shape id="_x0000_i1027" type="#_x0000_t75" style="width:74pt;height:48.75pt" o:ole="">
-                  <v:imagedata r:id="rId18" o:title=""/>
+              <w:object w:dxaOrig="1480" w:dyaOrig="975" w14:anchorId="17731CF0">
+                <v:shape id="_x0000_i1031" type="#_x0000_t75" style="width:74pt;height:48.75pt" o:ole="">
+                  <v:imagedata r:id="rId32" o:title=""/>
                 </v:shape>
-                <o:OLEObject Type="Embed" ProgID="Excel.Sheet.12" ShapeID="_x0000_i1027" DrawAspect="Icon" ObjectID="_1651185654" r:id="rId19"/>
+                <o:OLEObject Type="Embed" ProgID="Excel.Sheet.12" ShapeID="_x0000_i1031" DrawAspect="Icon" ObjectID="_1651226615" r:id="rId33"/>
               </w:object>
             </w:r>
           </w:p>
@@ -2178,43 +2610,18 @@
               <w:pStyle w:val="NormalWeb"/>
               <w:spacing w:before="0" w:beforeAutospacing="0" w:after="160" w:afterAutospacing="0"/>
               <w:rPr>
-                <w:rFonts w:ascii="Calibri" w:hAnsi="Calibri" w:cs="Calibri"/>
-                <w:sz w:val="32"/>
-                <w:szCs w:val="32"/>
-              </w:rPr>
-            </w:pPr>
-            <w:hyperlink r:id="rId20" w:history="1">
-              <w:r>
-                <w:rPr>
-                  <w:rStyle w:val="Hyperlink"/>
-                  <w:rFonts w:ascii="Calibri" w:hAnsi="Calibri" w:cs="Calibri"/>
-                  <w:sz w:val="32"/>
-                  <w:szCs w:val="32"/>
-                  <w:shd w:val="clear" w:color="auto" w:fill="FFFFFF"/>
-                </w:rPr>
-                <w:t>http://localhost:8080/draft/teamgrades/?year=20</w:t>
-              </w:r>
-              <w:r>
-                <w:rPr>
-                  <w:rStyle w:val="Hyperlink"/>
-                  <w:rFonts w:ascii="Calibri" w:hAnsi="Calibri" w:cs="Calibri"/>
-                  <w:sz w:val="32"/>
-                  <w:szCs w:val="32"/>
-                  <w:shd w:val="clear" w:color="auto" w:fill="FFFFFF"/>
-                </w:rPr>
-                <w:t>17</w:t>
-              </w:r>
-              <w:r>
-                <w:rPr>
-                  <w:rStyle w:val="Hyperlink"/>
-                  <w:rFonts w:ascii="Calibri" w:hAnsi="Calibri" w:cs="Calibri"/>
-                  <w:sz w:val="32"/>
-                  <w:szCs w:val="32"/>
-                  <w:shd w:val="clear" w:color="auto" w:fill="FFFFFF"/>
-                </w:rPr>
-                <w:t>&amp;team=all</w:t>
-              </w:r>
-            </w:hyperlink>
+                <w:rStyle w:val="Hyperlink"/>
+              </w:rPr>
+            </w:pPr>
+            <w:r>
+              <w:rPr>
+                <w:rStyle w:val="Hyperlink"/>
+                <w:rFonts w:ascii="Calibri" w:hAnsi="Calibri" w:cs="Calibri"/>
+                <w:sz w:val="32"/>
+                <w:szCs w:val="32"/>
+              </w:rPr>
+              <w:t>http://localhost:9595/draft/teamgrades/?year=2014&amp;team=Green Bay Packers</w:t>
+            </w:r>
           </w:p>
         </w:tc>
         <w:tc>
@@ -2237,302 +2644,11 @@
                 <w:sz w:val="32"/>
                 <w:szCs w:val="32"/>
               </w:rPr>
-              <w:object w:dxaOrig="1480" w:dyaOrig="975" w14:anchorId="1B00041C">
-                <v:shape id="_x0000_i1028" type="#_x0000_t75" style="width:74pt;height:48.75pt" o:ole="">
-                  <v:imagedata r:id="rId21" o:title=""/>
+              <w:object w:dxaOrig="1480" w:dyaOrig="975" w14:anchorId="20E03E3E">
+                <v:shape id="_x0000_i1032" type="#_x0000_t75" style="width:74pt;height:48.75pt" o:ole="">
+                  <v:imagedata r:id="rId34" o:title=""/>
                 </v:shape>
-                <o:OLEObject Type="Embed" ProgID="Excel.Sheet.12" ShapeID="_x0000_i1028" DrawAspect="Icon" ObjectID="_1651185655" r:id="rId22"/>
-              </w:object>
-            </w:r>
-          </w:p>
-        </w:tc>
-      </w:tr>
-      <w:tr>
-        <w:tc>
-          <w:tcPr>
-            <w:tcW w:w="4675" w:type="dxa"/>
-          </w:tcPr>
-          <w:p>
-            <w:pPr>
-              <w:pStyle w:val="NormalWeb"/>
-              <w:spacing w:before="0" w:beforeAutospacing="0" w:after="160" w:afterAutospacing="0"/>
-              <w:rPr>
-                <w:rFonts w:ascii="Calibri" w:hAnsi="Calibri" w:cs="Calibri"/>
-                <w:sz w:val="32"/>
-                <w:szCs w:val="32"/>
-              </w:rPr>
-            </w:pPr>
-            <w:hyperlink r:id="rId23" w:history="1">
-              <w:r>
-                <w:rPr>
-                  <w:rStyle w:val="Hyperlink"/>
-                  <w:rFonts w:ascii="Calibri" w:hAnsi="Calibri" w:cs="Calibri"/>
-                  <w:sz w:val="32"/>
-                  <w:szCs w:val="32"/>
-                  <w:shd w:val="clear" w:color="auto" w:fill="FFFFFF"/>
-                </w:rPr>
-                <w:t>http://localhost:8080/draft/teamgrades/?year=20</w:t>
-              </w:r>
-              <w:r>
-                <w:rPr>
-                  <w:rStyle w:val="Hyperlink"/>
-                  <w:rFonts w:ascii="Calibri" w:hAnsi="Calibri" w:cs="Calibri"/>
-                  <w:sz w:val="32"/>
-                  <w:szCs w:val="32"/>
-                  <w:shd w:val="clear" w:color="auto" w:fill="FFFFFF"/>
-                </w:rPr>
-                <w:t>16</w:t>
-              </w:r>
-              <w:r>
-                <w:rPr>
-                  <w:rStyle w:val="Hyperlink"/>
-                  <w:rFonts w:ascii="Calibri" w:hAnsi="Calibri" w:cs="Calibri"/>
-                  <w:sz w:val="32"/>
-                  <w:szCs w:val="32"/>
-                  <w:shd w:val="clear" w:color="auto" w:fill="FFFFFF"/>
-                </w:rPr>
-                <w:t>&amp;team=all</w:t>
-              </w:r>
-            </w:hyperlink>
-          </w:p>
-        </w:tc>
-        <w:tc>
-          <w:tcPr>
-            <w:tcW w:w="4675" w:type="dxa"/>
-          </w:tcPr>
-          <w:p>
-            <w:pPr>
-              <w:pStyle w:val="NormalWeb"/>
-              <w:spacing w:before="0" w:beforeAutospacing="0" w:after="160" w:afterAutospacing="0"/>
-              <w:rPr>
-                <w:rFonts w:ascii="Calibri" w:hAnsi="Calibri" w:cs="Calibri"/>
-                <w:sz w:val="32"/>
-                <w:szCs w:val="32"/>
-              </w:rPr>
-            </w:pPr>
-            <w:r>
-              <w:rPr>
-                <w:rFonts w:ascii="Calibri" w:hAnsi="Calibri" w:cs="Calibri"/>
-                <w:sz w:val="32"/>
-                <w:szCs w:val="32"/>
-              </w:rPr>
-              <w:object w:dxaOrig="1480" w:dyaOrig="975" w14:anchorId="4F149234">
-                <v:shape id="_x0000_i1029" type="#_x0000_t75" style="width:74pt;height:48.75pt" o:ole="">
-                  <v:imagedata r:id="rId24" o:title=""/>
-                </v:shape>
-                <o:OLEObject Type="Embed" ProgID="Excel.Sheet.12" ShapeID="_x0000_i1029" DrawAspect="Icon" ObjectID="_1651185656" r:id="rId25"/>
-              </w:object>
-            </w:r>
-          </w:p>
-        </w:tc>
-      </w:tr>
-      <w:tr>
-        <w:tc>
-          <w:tcPr>
-            <w:tcW w:w="4675" w:type="dxa"/>
-          </w:tcPr>
-          <w:p>
-            <w:pPr>
-              <w:pStyle w:val="NormalWeb"/>
-              <w:spacing w:before="0" w:beforeAutospacing="0" w:after="160" w:afterAutospacing="0"/>
-              <w:rPr>
-                <w:rFonts w:ascii="Calibri" w:hAnsi="Calibri" w:cs="Calibri"/>
-                <w:sz w:val="32"/>
-                <w:szCs w:val="32"/>
-              </w:rPr>
-            </w:pPr>
-            <w:hyperlink r:id="rId26" w:history="1">
-              <w:r>
-                <w:rPr>
-                  <w:rStyle w:val="Hyperlink"/>
-                  <w:rFonts w:ascii="Calibri" w:hAnsi="Calibri" w:cs="Calibri"/>
-                  <w:sz w:val="32"/>
-                  <w:szCs w:val="32"/>
-                  <w:shd w:val="clear" w:color="auto" w:fill="FFFFFF"/>
-                </w:rPr>
-                <w:t>http://localhost:8080/draft/teamgrades/?year=20</w:t>
-              </w:r>
-              <w:r>
-                <w:rPr>
-                  <w:rStyle w:val="Hyperlink"/>
-                  <w:rFonts w:ascii="Calibri" w:hAnsi="Calibri" w:cs="Calibri"/>
-                  <w:sz w:val="32"/>
-                  <w:szCs w:val="32"/>
-                  <w:shd w:val="clear" w:color="auto" w:fill="FFFFFF"/>
-                </w:rPr>
-                <w:t>15</w:t>
-              </w:r>
-              <w:r>
-                <w:rPr>
-                  <w:rStyle w:val="Hyperlink"/>
-                  <w:rFonts w:ascii="Calibri" w:hAnsi="Calibri" w:cs="Calibri"/>
-                  <w:sz w:val="32"/>
-                  <w:szCs w:val="32"/>
-                  <w:shd w:val="clear" w:color="auto" w:fill="FFFFFF"/>
-                </w:rPr>
-                <w:t>&amp;team=all</w:t>
-              </w:r>
-            </w:hyperlink>
-          </w:p>
-        </w:tc>
-        <w:tc>
-          <w:tcPr>
-            <w:tcW w:w="4675" w:type="dxa"/>
-          </w:tcPr>
-          <w:p>
-            <w:pPr>
-              <w:pStyle w:val="NormalWeb"/>
-              <w:spacing w:before="0" w:beforeAutospacing="0" w:after="160" w:afterAutospacing="0"/>
-              <w:rPr>
-                <w:rFonts w:ascii="Calibri" w:hAnsi="Calibri" w:cs="Calibri"/>
-                <w:sz w:val="32"/>
-                <w:szCs w:val="32"/>
-              </w:rPr>
-            </w:pPr>
-            <w:r>
-              <w:rPr>
-                <w:rFonts w:ascii="Calibri" w:hAnsi="Calibri" w:cs="Calibri"/>
-                <w:sz w:val="32"/>
-                <w:szCs w:val="32"/>
-              </w:rPr>
-              <w:object w:dxaOrig="1480" w:dyaOrig="975" w14:anchorId="55C983F0">
-                <v:shape id="_x0000_i1030" type="#_x0000_t75" style="width:74pt;height:48.75pt" o:ole="">
-                  <v:imagedata r:id="rId27" o:title=""/>
-                </v:shape>
-                <o:OLEObject Type="Embed" ProgID="Excel.Sheet.12" ShapeID="_x0000_i1030" DrawAspect="Icon" ObjectID="_1651185657" r:id="rId28"/>
-              </w:object>
-            </w:r>
-          </w:p>
-        </w:tc>
-      </w:tr>
-      <w:tr>
-        <w:tc>
-          <w:tcPr>
-            <w:tcW w:w="4675" w:type="dxa"/>
-          </w:tcPr>
-          <w:p>
-            <w:pPr>
-              <w:pStyle w:val="NormalWeb"/>
-              <w:spacing w:before="0" w:beforeAutospacing="0" w:after="160" w:afterAutospacing="0"/>
-              <w:rPr>
-                <w:rFonts w:ascii="Calibri" w:hAnsi="Calibri" w:cs="Calibri"/>
-                <w:sz w:val="32"/>
-                <w:szCs w:val="32"/>
-              </w:rPr>
-            </w:pPr>
-            <w:hyperlink r:id="rId29" w:history="1">
-              <w:r>
-                <w:rPr>
-                  <w:rStyle w:val="Hyperlink"/>
-                  <w:rFonts w:ascii="Calibri" w:hAnsi="Calibri" w:cs="Calibri"/>
-                  <w:sz w:val="32"/>
-                  <w:szCs w:val="32"/>
-                  <w:shd w:val="clear" w:color="auto" w:fill="FFFFFF"/>
-                </w:rPr>
-                <w:t>http://localhost:8080/draft/teamgrades/?year=20</w:t>
-              </w:r>
-              <w:r>
-                <w:rPr>
-                  <w:rStyle w:val="Hyperlink"/>
-                  <w:rFonts w:ascii="Calibri" w:hAnsi="Calibri" w:cs="Calibri"/>
-                  <w:sz w:val="32"/>
-                  <w:szCs w:val="32"/>
-                  <w:shd w:val="clear" w:color="auto" w:fill="FFFFFF"/>
-                </w:rPr>
-                <w:t>14</w:t>
-              </w:r>
-              <w:r>
-                <w:rPr>
-                  <w:rStyle w:val="Hyperlink"/>
-                  <w:rFonts w:ascii="Calibri" w:hAnsi="Calibri" w:cs="Calibri"/>
-                  <w:sz w:val="32"/>
-                  <w:szCs w:val="32"/>
-                  <w:shd w:val="clear" w:color="auto" w:fill="FFFFFF"/>
-                </w:rPr>
-                <w:t>&amp;team=all</w:t>
-              </w:r>
-            </w:hyperlink>
-          </w:p>
-        </w:tc>
-        <w:tc>
-          <w:tcPr>
-            <w:tcW w:w="4675" w:type="dxa"/>
-          </w:tcPr>
-          <w:p>
-            <w:pPr>
-              <w:pStyle w:val="NormalWeb"/>
-              <w:spacing w:before="0" w:beforeAutospacing="0" w:after="160" w:afterAutospacing="0"/>
-              <w:rPr>
-                <w:rFonts w:ascii="Calibri" w:hAnsi="Calibri" w:cs="Calibri"/>
-                <w:sz w:val="32"/>
-                <w:szCs w:val="32"/>
-              </w:rPr>
-            </w:pPr>
-            <w:r>
-              <w:rPr>
-                <w:rFonts w:ascii="Calibri" w:hAnsi="Calibri" w:cs="Calibri"/>
-                <w:sz w:val="32"/>
-                <w:szCs w:val="32"/>
-              </w:rPr>
-              <w:object w:dxaOrig="1480" w:dyaOrig="975" w14:anchorId="17731CF0">
-                <v:shape id="_x0000_i1034" type="#_x0000_t75" style="width:74pt;height:48.75pt" o:ole="">
-                  <v:imagedata r:id="rId30" o:title=""/>
-                </v:shape>
-                <o:OLEObject Type="Embed" ProgID="Excel.Sheet.12" ShapeID="_x0000_i1034" DrawAspect="Icon" ObjectID="_1651185658" r:id="rId31"/>
-              </w:object>
-            </w:r>
-          </w:p>
-        </w:tc>
-      </w:tr>
-      <w:tr>
-        <w:tc>
-          <w:tcPr>
-            <w:tcW w:w="4675" w:type="dxa"/>
-          </w:tcPr>
-          <w:p>
-            <w:pPr>
-              <w:pStyle w:val="NormalWeb"/>
-              <w:spacing w:before="0" w:beforeAutospacing="0" w:after="160" w:afterAutospacing="0"/>
-              <w:rPr>
-                <w:rStyle w:val="Hyperlink"/>
-              </w:rPr>
-            </w:pPr>
-            <w:r>
-              <w:rPr>
-                <w:rStyle w:val="Hyperlink"/>
-                <w:rFonts w:ascii="Calibri" w:hAnsi="Calibri" w:cs="Calibri"/>
-                <w:sz w:val="32"/>
-                <w:szCs w:val="32"/>
-              </w:rPr>
-              <w:t>http://localhost:9595/draft/teamgrades/?year=2014&amp;team=Green Bay Packers</w:t>
-            </w:r>
-          </w:p>
-        </w:tc>
-        <w:tc>
-          <w:tcPr>
-            <w:tcW w:w="4675" w:type="dxa"/>
-          </w:tcPr>
-          <w:p>
-            <w:pPr>
-              <w:pStyle w:val="NormalWeb"/>
-              <w:spacing w:before="0" w:beforeAutospacing="0" w:after="160" w:afterAutospacing="0"/>
-              <w:rPr>
-                <w:rFonts w:ascii="Calibri" w:hAnsi="Calibri" w:cs="Calibri"/>
-                <w:sz w:val="32"/>
-                <w:szCs w:val="32"/>
-              </w:rPr>
-            </w:pPr>
-            <w:r>
-              <w:rPr>
-                <w:rFonts w:ascii="Calibri" w:hAnsi="Calibri" w:cs="Calibri"/>
-                <w:sz w:val="32"/>
-                <w:szCs w:val="32"/>
-              </w:rPr>
-              <w:object w:dxaOrig="1480" w:dyaOrig="975" w14:anchorId="20E03E3E">
-                <v:shape id="_x0000_i1035" type="#_x0000_t75" style="width:74pt;height:48.75pt" o:ole="">
-                  <v:imagedata r:id="rId32" o:title=""/>
-                </v:shape>
-                <o:OLEObject Type="Embed" ProgID="Excel.Sheet.12" ShapeID="_x0000_i1035" DrawAspect="Icon" ObjectID="_1651185659" r:id="rId33"/>
+                <o:OLEObject Type="Embed" ProgID="Excel.Sheet.12" ShapeID="_x0000_i1032" DrawAspect="Icon" ObjectID="_1651226616" r:id="rId35"/>
               </w:object>
             </w:r>
           </w:p>
@@ -2663,8 +2779,28 @@
           <w:sz w:val="32"/>
           <w:szCs w:val="32"/>
         </w:rPr>
+        <w:t xml:space="preserve">    - Baltimore Ravens</w:t>
+      </w:r>
+    </w:p>
+    <w:p>
+      <w:pPr>
+        <w:pStyle w:val="NormalWeb"/>
+        <w:spacing w:before="0" w:beforeAutospacing="0" w:after="160" w:afterAutospacing="0"/>
+        <w:ind w:left="360"/>
+        <w:rPr>
+          <w:rFonts w:ascii="Calibri" w:hAnsi="Calibri" w:cs="Calibri"/>
+          <w:sz w:val="32"/>
+          <w:szCs w:val="32"/>
+        </w:rPr>
+      </w:pPr>
+      <w:r>
+        <w:rPr>
+          <w:rFonts w:ascii="Calibri" w:hAnsi="Calibri" w:cs="Calibri"/>
+          <w:sz w:val="32"/>
+          <w:szCs w:val="32"/>
+        </w:rPr>
         <w:lastRenderedPageBreak/>
-        <w:t xml:space="preserve">    - Baltimore Ravens</w:t>
+        <w:t xml:space="preserve">    - Buffalo Bills</w:t>
       </w:r>
     </w:p>
     <w:p>
@@ -2684,7 +2820,7 @@
           <w:sz w:val="32"/>
           <w:szCs w:val="32"/>
         </w:rPr>
-        <w:t xml:space="preserve">    - Buffalo Bills</w:t>
+        <w:t xml:space="preserve">    - Carolina Panthers</w:t>
       </w:r>
     </w:p>
     <w:p>
@@ -2704,7 +2840,7 @@
           <w:sz w:val="32"/>
           <w:szCs w:val="32"/>
         </w:rPr>
-        <w:t xml:space="preserve">    - Carolina Panthers</w:t>
+        <w:t xml:space="preserve">    - Chicago Bears</w:t>
       </w:r>
     </w:p>
     <w:p>
@@ -2724,7 +2860,7 @@
           <w:sz w:val="32"/>
           <w:szCs w:val="32"/>
         </w:rPr>
-        <w:t xml:space="preserve">    - Chicago Bears</w:t>
+        <w:t xml:space="preserve">    - Cincinnati Bengals</w:t>
       </w:r>
     </w:p>
     <w:p>
@@ -2744,7 +2880,7 @@
           <w:sz w:val="32"/>
           <w:szCs w:val="32"/>
         </w:rPr>
-        <w:t xml:space="preserve">    - Cincinnati Bengals</w:t>
+        <w:t xml:space="preserve">    - Cleveland Browns</w:t>
       </w:r>
     </w:p>
     <w:p>
@@ -2764,7 +2900,7 @@
           <w:sz w:val="32"/>
           <w:szCs w:val="32"/>
         </w:rPr>
-        <w:t xml:space="preserve">    - Cleveland Browns</w:t>
+        <w:t xml:space="preserve">    - Dallas Cowboys</w:t>
       </w:r>
     </w:p>
     <w:p>
@@ -2784,7 +2920,7 @@
           <w:sz w:val="32"/>
           <w:szCs w:val="32"/>
         </w:rPr>
-        <w:t xml:space="preserve">    - Dallas Cowboys</w:t>
+        <w:t xml:space="preserve">    - Denver Broncos</w:t>
       </w:r>
     </w:p>
     <w:p>
@@ -2804,7 +2940,7 @@
           <w:sz w:val="32"/>
           <w:szCs w:val="32"/>
         </w:rPr>
-        <w:t xml:space="preserve">    - Denver Broncos</w:t>
+        <w:t xml:space="preserve">    - Detroit Lions</w:t>
       </w:r>
     </w:p>
     <w:p>
@@ -2824,7 +2960,7 @@
           <w:sz w:val="32"/>
           <w:szCs w:val="32"/>
         </w:rPr>
-        <w:t xml:space="preserve">    - Detroit Lions</w:t>
+        <w:t xml:space="preserve">    - Green Bay Packers</w:t>
       </w:r>
     </w:p>
     <w:p>
@@ -2844,7 +2980,7 @@
           <w:sz w:val="32"/>
           <w:szCs w:val="32"/>
         </w:rPr>
-        <w:t xml:space="preserve">    - Green Bay Packers</w:t>
+        <w:t xml:space="preserve">    - Houston Texans</w:t>
       </w:r>
     </w:p>
     <w:p>
@@ -2864,7 +3000,7 @@
           <w:sz w:val="32"/>
           <w:szCs w:val="32"/>
         </w:rPr>
-        <w:t xml:space="preserve">    - Houston Texans</w:t>
+        <w:t xml:space="preserve">    - Indianapolis Colts</w:t>
       </w:r>
     </w:p>
     <w:p>
@@ -2884,7 +3020,7 @@
           <w:sz w:val="32"/>
           <w:szCs w:val="32"/>
         </w:rPr>
-        <w:t xml:space="preserve">    - Indianapolis Colts</w:t>
+        <w:t xml:space="preserve">    - Jacksonville Jaguars</w:t>
       </w:r>
     </w:p>
     <w:p>
@@ -2904,7 +3040,7 @@
           <w:sz w:val="32"/>
           <w:szCs w:val="32"/>
         </w:rPr>
-        <w:t xml:space="preserve">    - Jacksonville Jaguars</w:t>
+        <w:t xml:space="preserve">    - Kansas City Chiefs</w:t>
       </w:r>
     </w:p>
     <w:p>
@@ -2924,7 +3060,7 @@
           <w:sz w:val="32"/>
           <w:szCs w:val="32"/>
         </w:rPr>
-        <w:t xml:space="preserve">    - Kansas City Chiefs</w:t>
+        <w:t xml:space="preserve">    - Los Angeles Chargers</w:t>
       </w:r>
     </w:p>
     <w:p>
@@ -2944,7 +3080,7 @@
           <w:sz w:val="32"/>
           <w:szCs w:val="32"/>
         </w:rPr>
-        <w:t xml:space="preserve">    - Los Angeles Chargers</w:t>
+        <w:t xml:space="preserve">    - San Diego Chargers</w:t>
       </w:r>
     </w:p>
     <w:p>
@@ -2964,7 +3100,7 @@
           <w:sz w:val="32"/>
           <w:szCs w:val="32"/>
         </w:rPr>
-        <w:t xml:space="preserve">    - San Diego Chargers</w:t>
+        <w:t xml:space="preserve">    - Los Angeles Rams</w:t>
       </w:r>
     </w:p>
     <w:p>
@@ -2984,7 +3120,7 @@
           <w:sz w:val="32"/>
           <w:szCs w:val="32"/>
         </w:rPr>
-        <w:t xml:space="preserve">    - Los Angeles Rams</w:t>
+        <w:t xml:space="preserve">    - St. Louis Rams</w:t>
       </w:r>
     </w:p>
     <w:p>
@@ -3004,7 +3140,7 @@
           <w:sz w:val="32"/>
           <w:szCs w:val="32"/>
         </w:rPr>
-        <w:t xml:space="preserve">    - St. Louis Rams</w:t>
+        <w:t xml:space="preserve">    - Las Vegas Raiders</w:t>
       </w:r>
     </w:p>
     <w:p>
@@ -3024,7 +3160,7 @@
           <w:sz w:val="32"/>
           <w:szCs w:val="32"/>
         </w:rPr>
-        <w:t xml:space="preserve">    - Las Vegas Raiders</w:t>
+        <w:t xml:space="preserve">    - Miami Dolphins</w:t>
       </w:r>
     </w:p>
     <w:p>
@@ -3044,7 +3180,7 @@
           <w:sz w:val="32"/>
           <w:szCs w:val="32"/>
         </w:rPr>
-        <w:t xml:space="preserve">    - Miami Dolphins</w:t>
+        <w:t xml:space="preserve">    - Minnesota Vikings</w:t>
       </w:r>
     </w:p>
     <w:p>
@@ -3064,7 +3200,7 @@
           <w:sz w:val="32"/>
           <w:szCs w:val="32"/>
         </w:rPr>
-        <w:t xml:space="preserve">    - Minnesota Vikings</w:t>
+        <w:t xml:space="preserve">    - New England Patriots</w:t>
       </w:r>
     </w:p>
     <w:p>
@@ -3084,7 +3220,7 @@
           <w:sz w:val="32"/>
           <w:szCs w:val="32"/>
         </w:rPr>
-        <w:t xml:space="preserve">    - New England Patriots</w:t>
+        <w:t xml:space="preserve">    - New Orleans Saints</w:t>
       </w:r>
     </w:p>
     <w:p>
@@ -3104,7 +3240,7 @@
           <w:sz w:val="32"/>
           <w:szCs w:val="32"/>
         </w:rPr>
-        <w:t xml:space="preserve">    - New Orleans Saints</w:t>
+        <w:t xml:space="preserve">    - New York Giants</w:t>
       </w:r>
     </w:p>
     <w:p>
@@ -3125,26 +3261,6 @@
           <w:szCs w:val="32"/>
         </w:rPr>
         <w:lastRenderedPageBreak/>
-        <w:t xml:space="preserve">    - New York Giants</w:t>
-      </w:r>
-    </w:p>
-    <w:p>
-      <w:pPr>
-        <w:pStyle w:val="NormalWeb"/>
-        <w:spacing w:before="0" w:beforeAutospacing="0" w:after="160" w:afterAutospacing="0"/>
-        <w:ind w:left="360"/>
-        <w:rPr>
-          <w:rFonts w:ascii="Calibri" w:hAnsi="Calibri" w:cs="Calibri"/>
-          <w:sz w:val="32"/>
-          <w:szCs w:val="32"/>
-        </w:rPr>
-      </w:pPr>
-      <w:r>
-        <w:rPr>
-          <w:rFonts w:ascii="Calibri" w:hAnsi="Calibri" w:cs="Calibri"/>
-          <w:sz w:val="32"/>
-          <w:szCs w:val="32"/>
-        </w:rPr>
         <w:t xml:space="preserve">    - New York Jets</w:t>
       </w:r>
     </w:p>
@@ -3700,16 +3816,7 @@
                 <w:sz w:val="32"/>
                 <w:szCs w:val="32"/>
               </w:rPr>
-              <w:t xml:space="preserve"> which nfl draft </w:t>
-            </w:r>
-            <w:r>
-              <w:rPr>
-                <w:rFonts w:ascii="Calibri" w:hAnsi="Calibri" w:cs="Calibri"/>
-                <w:sz w:val="32"/>
-                <w:szCs w:val="32"/>
-              </w:rPr>
-              <w:lastRenderedPageBreak/>
-              <w:t>prospect grade is available.</w:t>
+              <w:t xml:space="preserve"> which nfl draft prospect grade is available.</w:t>
             </w:r>
           </w:p>
         </w:tc>
@@ -3734,7 +3841,6 @@
                 <w:sz w:val="32"/>
                 <w:szCs w:val="32"/>
               </w:rPr>
-              <w:lastRenderedPageBreak/>
               <w:t>http://localhost:9595/draft/teamgrades/?year=2013&amp;team=all</w:t>
             </w:r>
           </w:p>
@@ -4562,12 +4668,12 @@
       </w:pPr>
     </w:p>
     <w:sectPr>
-      <w:headerReference w:type="even" r:id="rId34"/>
-      <w:headerReference w:type="default" r:id="rId35"/>
-      <w:footerReference w:type="even" r:id="rId36"/>
-      <w:footerReference w:type="default" r:id="rId37"/>
-      <w:headerReference w:type="first" r:id="rId38"/>
-      <w:footerReference w:type="first" r:id="rId39"/>
+      <w:headerReference w:type="even" r:id="rId36"/>
+      <w:headerReference w:type="default" r:id="rId37"/>
+      <w:footerReference w:type="even" r:id="rId38"/>
+      <w:footerReference w:type="default" r:id="rId39"/>
+      <w:headerReference w:type="first" r:id="rId40"/>
+      <w:footerReference w:type="first" r:id="rId41"/>
       <w:pgSz w:w="12240" w:h="15840"/>
       <w:pgMar w:top="1440" w:right="1440" w:bottom="1440" w:left="1440" w:header="720" w:footer="720" w:gutter="0"/>
       <w:cols w:space="720"/>
@@ -4779,6 +4885,7 @@
                               <w:dataBinding w:prefixMappings="xmlns:ns0='http://purl.org/dc/elements/1.1/' xmlns:ns1='http://schemas.openxmlformats.org/package/2006/metadata/core-properties' " w:xpath="/ns1:coreProperties[1]/ns0:title[1]" w:storeItemID="{6C3C8BC8-F283-45AE-878A-BAB7291924A1}"/>
                               <w:text/>
                             </w:sdtPr>
+                            <w:sdtEndPr/>
                             <w:sdtContent>
                               <w:r>
                                 <w:rPr>
@@ -4854,6 +4961,7 @@
                         <w:dataBinding w:prefixMappings="xmlns:ns0='http://purl.org/dc/elements/1.1/' xmlns:ns1='http://schemas.openxmlformats.org/package/2006/metadata/core-properties' " w:xpath="/ns1:coreProperties[1]/ns0:title[1]" w:storeItemID="{6C3C8BC8-F283-45AE-878A-BAB7291924A1}"/>
                         <w:text/>
                       </w:sdtPr>
+                      <w:sdtEndPr/>
                       <w:sdtContent>
                         <w:r>
                           <w:rPr>

</xml_diff>

<commit_message>
Added logic for calculating grades with respect to steal value for each player
</commit_message>
<xml_diff>
--- a/Nfl_Draft_Analysis_Intro.docx
+++ b/Nfl_Draft_Analysis_Intro.docx
@@ -1605,6 +1605,7 @@
       <w:r>
         <w:rPr>
           <w:rFonts w:ascii="Calibri" w:hAnsi="Calibri" w:cs="Calibri"/>
+          <w:noProof/>
           <w:color w:val="757575"/>
           <w:sz w:val="32"/>
           <w:szCs w:val="32"/>
@@ -1665,6 +1666,7 @@
       <w:r>
         <w:rPr>
           <w:rFonts w:ascii="Calibri" w:hAnsi="Calibri" w:cs="Calibri"/>
+          <w:noProof/>
           <w:color w:val="757575"/>
           <w:sz w:val="32"/>
           <w:szCs w:val="32"/>
@@ -1829,7 +1831,23 @@
           <w:sz w:val="32"/>
           <w:szCs w:val="32"/>
         </w:rPr>
-        <w:t>Average prospect grade per team = Total Prospect Grade(3)/Number Of Players Drafted by Team.   -&gt; (3)</w:t>
+        <w:t>Average prospect grade per team = Total Prospect Grade(</w:t>
+      </w:r>
+      <w:r>
+        <w:rPr>
+          <w:rFonts w:ascii="Calibri" w:hAnsi="Calibri" w:cs="Calibri"/>
+          <w:sz w:val="32"/>
+          <w:szCs w:val="32"/>
+        </w:rPr>
+        <w:t>1</w:t>
+      </w:r>
+      <w:r>
+        <w:rPr>
+          <w:rFonts w:ascii="Calibri" w:hAnsi="Calibri" w:cs="Calibri"/>
+          <w:sz w:val="32"/>
+          <w:szCs w:val="32"/>
+        </w:rPr>
+        <w:t>)/Number Of Players Drafted by Team.   -&gt; (3)</w:t>
       </w:r>
     </w:p>
     <w:p>
@@ -2240,7 +2258,7 @@
                 <v:shape id="_x0000_i1025" type="#_x0000_t75" style="width:74pt;height:48.75pt" o:ole="">
                   <v:imagedata r:id="rId14" o:title=""/>
                 </v:shape>
-                <o:OLEObject Type="Embed" ProgID="Excel.Sheet.12" ShapeID="_x0000_i1025" DrawAspect="Icon" ObjectID="_1651226609" r:id="rId15"/>
+                <o:OLEObject Type="Embed" ProgID="Excel.Sheet.12" ShapeID="_x0000_i1025" DrawAspect="Icon" ObjectID="_1654263338" r:id="rId15"/>
               </w:object>
             </w:r>
           </w:p>
@@ -2299,7 +2317,7 @@
                 <v:shape id="_x0000_i1026" type="#_x0000_t75" style="width:74pt;height:48.75pt" o:ole="">
                   <v:imagedata r:id="rId17" o:title=""/>
                 </v:shape>
-                <o:OLEObject Type="Embed" ProgID="Excel.Sheet.12" ShapeID="_x0000_i1026" DrawAspect="Icon" ObjectID="_1651226610" r:id="rId18"/>
+                <o:OLEObject Type="Embed" ProgID="Excel.Sheet.12" ShapeID="_x0000_i1026" DrawAspect="Icon" ObjectID="_1654263339" r:id="rId18"/>
               </w:object>
             </w:r>
           </w:p>
@@ -2358,7 +2376,7 @@
                 <v:shape id="_x0000_i1027" type="#_x0000_t75" style="width:74pt;height:48.75pt" o:ole="">
                   <v:imagedata r:id="rId20" o:title=""/>
                 </v:shape>
-                <o:OLEObject Type="Embed" ProgID="Excel.Sheet.12" ShapeID="_x0000_i1027" DrawAspect="Icon" ObjectID="_1651226611" r:id="rId21"/>
+                <o:OLEObject Type="Embed" ProgID="Excel.Sheet.12" ShapeID="_x0000_i1027" DrawAspect="Icon" ObjectID="_1654263340" r:id="rId21"/>
               </w:object>
             </w:r>
           </w:p>
@@ -2417,7 +2435,7 @@
                 <v:shape id="_x0000_i1028" type="#_x0000_t75" style="width:74pt;height:48.75pt" o:ole="">
                   <v:imagedata r:id="rId23" o:title=""/>
                 </v:shape>
-                <o:OLEObject Type="Embed" ProgID="Excel.Sheet.12" ShapeID="_x0000_i1028" DrawAspect="Icon" ObjectID="_1651226612" r:id="rId24"/>
+                <o:OLEObject Type="Embed" ProgID="Excel.Sheet.12" ShapeID="_x0000_i1028" DrawAspect="Icon" ObjectID="_1654263341" r:id="rId24"/>
               </w:object>
             </w:r>
           </w:p>
@@ -2476,7 +2494,7 @@
                 <v:shape id="_x0000_i1029" type="#_x0000_t75" style="width:74pt;height:48.75pt" o:ole="">
                   <v:imagedata r:id="rId26" o:title=""/>
                 </v:shape>
-                <o:OLEObject Type="Embed" ProgID="Excel.Sheet.12" ShapeID="_x0000_i1029" DrawAspect="Icon" ObjectID="_1651226613" r:id="rId27"/>
+                <o:OLEObject Type="Embed" ProgID="Excel.Sheet.12" ShapeID="_x0000_i1029" DrawAspect="Icon" ObjectID="_1654263342" r:id="rId27"/>
               </w:object>
             </w:r>
           </w:p>
@@ -2535,7 +2553,7 @@
                 <v:shape id="_x0000_i1030" type="#_x0000_t75" style="width:74pt;height:48.75pt" o:ole="">
                   <v:imagedata r:id="rId29" o:title=""/>
                 </v:shape>
-                <o:OLEObject Type="Embed" ProgID="Excel.Sheet.12" ShapeID="_x0000_i1030" DrawAspect="Icon" ObjectID="_1651226614" r:id="rId30"/>
+                <o:OLEObject Type="Embed" ProgID="Excel.Sheet.12" ShapeID="_x0000_i1030" DrawAspect="Icon" ObjectID="_1654263343" r:id="rId30"/>
               </w:object>
             </w:r>
           </w:p>
@@ -2594,7 +2612,7 @@
                 <v:shape id="_x0000_i1031" type="#_x0000_t75" style="width:74pt;height:48.75pt" o:ole="">
                   <v:imagedata r:id="rId32" o:title=""/>
                 </v:shape>
-                <o:OLEObject Type="Embed" ProgID="Excel.Sheet.12" ShapeID="_x0000_i1031" DrawAspect="Icon" ObjectID="_1651226615" r:id="rId33"/>
+                <o:OLEObject Type="Embed" ProgID="Excel.Sheet.12" ShapeID="_x0000_i1031" DrawAspect="Icon" ObjectID="_1654263344" r:id="rId33"/>
               </w:object>
             </w:r>
           </w:p>
@@ -2648,7 +2666,7 @@
                 <v:shape id="_x0000_i1032" type="#_x0000_t75" style="width:74pt;height:48.75pt" o:ole="">
                   <v:imagedata r:id="rId34" o:title=""/>
                 </v:shape>
-                <o:OLEObject Type="Embed" ProgID="Excel.Sheet.12" ShapeID="_x0000_i1032" DrawAspect="Icon" ObjectID="_1651226616" r:id="rId35"/>
+                <o:OLEObject Type="Embed" ProgID="Excel.Sheet.12" ShapeID="_x0000_i1032" DrawAspect="Icon" ObjectID="_1654263345" r:id="rId35"/>
               </w:object>
             </w:r>
           </w:p>
@@ -4645,18 +4663,4472 @@
         <w:spacing w:before="0" w:beforeAutospacing="0" w:after="160" w:afterAutospacing="0"/>
         <w:rPr>
           <w:rFonts w:ascii="Calibri" w:hAnsi="Calibri" w:cs="Calibri"/>
-          <w:sz w:val="32"/>
-          <w:szCs w:val="32"/>
-        </w:rPr>
-      </w:pPr>
-      <w:r>
-        <w:rPr>
-          <w:rFonts w:ascii="Calibri" w:hAnsi="Calibri" w:cs="Calibri"/>
+          <w:b/>
+          <w:bCs/>
+          <w:color w:val="757575"/>
+          <w:sz w:val="32"/>
+          <w:szCs w:val="32"/>
+          <w:u w:val="single"/>
+        </w:rPr>
+      </w:pPr>
+      <w:r>
+        <w:rPr>
+          <w:rFonts w:ascii="Calibri" w:hAnsi="Calibri" w:cs="Calibri"/>
+          <w:b/>
+          <w:bCs/>
+          <w:color w:val="757575"/>
+          <w:sz w:val="32"/>
+          <w:szCs w:val="32"/>
+          <w:u w:val="single"/>
+        </w:rPr>
+        <w:t xml:space="preserve">Analysis </w:t>
+      </w:r>
+      <w:r>
+        <w:rPr>
+          <w:rFonts w:ascii="Calibri" w:hAnsi="Calibri" w:cs="Calibri"/>
+          <w:b/>
+          <w:bCs/>
+          <w:color w:val="757575"/>
+          <w:sz w:val="32"/>
+          <w:szCs w:val="32"/>
+          <w:u w:val="single"/>
+        </w:rPr>
+        <w:t>2</w:t>
+      </w:r>
+      <w:r>
+        <w:rPr>
+          <w:rFonts w:ascii="Calibri" w:hAnsi="Calibri" w:cs="Calibri"/>
+          <w:b/>
+          <w:bCs/>
+          <w:color w:val="757575"/>
+          <w:sz w:val="32"/>
+          <w:szCs w:val="32"/>
+          <w:u w:val="single"/>
+        </w:rPr>
+        <w:t xml:space="preserve"> of the repository</w:t>
+      </w:r>
+      <w:r>
+        <w:rPr>
+          <w:rFonts w:ascii="Calibri" w:hAnsi="Calibri" w:cs="Calibri"/>
+          <w:b/>
+          <w:bCs/>
+          <w:color w:val="757575"/>
+          <w:sz w:val="32"/>
+          <w:szCs w:val="32"/>
+          <w:u w:val="single"/>
+        </w:rPr>
+        <w:t xml:space="preserve"> (Obtain Avg Prospect grades including steal grades)</w:t>
+      </w:r>
+      <w:r>
+        <w:rPr>
+          <w:rFonts w:ascii="Calibri" w:hAnsi="Calibri" w:cs="Calibri"/>
+          <w:b/>
+          <w:bCs/>
+          <w:color w:val="757575"/>
+          <w:sz w:val="32"/>
+          <w:szCs w:val="32"/>
+          <w:u w:val="single"/>
+        </w:rPr>
+        <w:t>:</w:t>
+      </w:r>
+    </w:p>
+    <w:p>
+      <w:pPr>
+        <w:pStyle w:val="NormalWeb"/>
+        <w:spacing w:before="0" w:beforeAutospacing="0" w:after="160" w:afterAutospacing="0"/>
+        <w:rPr>
+          <w:rFonts w:ascii="Calibri" w:hAnsi="Calibri" w:cs="Calibri"/>
+          <w:b/>
+          <w:bCs/>
+          <w:color w:val="000000"/>
+          <w:sz w:val="32"/>
+          <w:szCs w:val="32"/>
+        </w:rPr>
+      </w:pPr>
+      <w:r>
+        <w:rPr>
+          <w:rFonts w:ascii="Calibri" w:hAnsi="Calibri" w:cs="Calibri"/>
+          <w:b/>
+          <w:bCs/>
+          <w:color w:val="000000"/>
+          <w:sz w:val="32"/>
+          <w:szCs w:val="32"/>
+        </w:rPr>
+        <w:t>Following assumptions are made:</w:t>
+      </w:r>
+    </w:p>
+    <w:p>
+      <w:pPr>
+        <w:pStyle w:val="NormalWeb"/>
+        <w:spacing w:before="0" w:beforeAutospacing="0" w:after="160" w:afterAutospacing="0"/>
+        <w:rPr>
+          <w:rFonts w:ascii="Calibri" w:hAnsi="Calibri" w:cs="Calibri"/>
+          <w:b/>
+          <w:bCs/>
+          <w:color w:val="000000"/>
+          <w:sz w:val="32"/>
+          <w:szCs w:val="32"/>
+        </w:rPr>
+      </w:pPr>
+      <w:r>
+        <w:rPr>
+          <w:rFonts w:ascii="Calibri" w:hAnsi="Calibri" w:cs="Calibri"/>
+          <w:b/>
+          <w:bCs/>
+          <w:color w:val="000000"/>
+          <w:sz w:val="32"/>
+          <w:szCs w:val="32"/>
+        </w:rPr>
+        <w:t>Based on the nfl draft grades available, the draft prospects are classified into following tiers:</w:t>
+      </w:r>
+    </w:p>
+    <w:tbl>
+      <w:tblPr>
+        <w:tblW w:w="0" w:type="auto"/>
+        <w:tblBorders>
+          <w:top w:val="single" w:sz="8" w:space="0" w:color="A3A3A3"/>
+          <w:left w:val="single" w:sz="8" w:space="0" w:color="A3A3A3"/>
+          <w:bottom w:val="single" w:sz="8" w:space="0" w:color="A3A3A3"/>
+          <w:right w:val="single" w:sz="8" w:space="0" w:color="A3A3A3"/>
+        </w:tblBorders>
+        <w:tblCellMar>
+          <w:left w:w="0" w:type="dxa"/>
+          <w:right w:w="0" w:type="dxa"/>
+        </w:tblCellMar>
+        <w:tblLook w:val="04A0" w:firstRow="1" w:lastRow="0" w:firstColumn="1" w:lastColumn="0" w:noHBand="0" w:noVBand="1"/>
+        <w:tblCaption w:val=""/>
+        <w:tblDescription w:val=""/>
+      </w:tblPr>
+      <w:tblGrid>
+        <w:gridCol w:w="2009"/>
+        <w:gridCol w:w="2792"/>
+        <w:gridCol w:w="1685"/>
+      </w:tblGrid>
+      <w:tr>
+        <w:tc>
+          <w:tcPr>
+            <w:tcW w:w="2009" w:type="dxa"/>
+            <w:tcBorders>
+              <w:top w:val="single" w:sz="8" w:space="0" w:color="A3A3A3"/>
+              <w:left w:val="single" w:sz="8" w:space="0" w:color="A3A3A3"/>
+              <w:bottom w:val="single" w:sz="8" w:space="0" w:color="A3A3A3"/>
+              <w:right w:val="single" w:sz="8" w:space="0" w:color="A3A3A3"/>
+            </w:tcBorders>
+            <w:tcMar>
+              <w:top w:w="80" w:type="dxa"/>
+              <w:left w:w="80" w:type="dxa"/>
+              <w:bottom w:w="80" w:type="dxa"/>
+              <w:right w:w="80" w:type="dxa"/>
+            </w:tcMar>
+            <w:hideMark/>
+          </w:tcPr>
+          <w:p>
+            <w:pPr>
+              <w:spacing w:after="0" w:line="240" w:lineRule="auto"/>
+              <w:rPr>
+                <w:rFonts w:ascii="Calibri" w:eastAsia="Times New Roman" w:hAnsi="Calibri" w:cs="Calibri"/>
+              </w:rPr>
+            </w:pPr>
+            <w:r>
+              <w:rPr>
+                <w:rFonts w:ascii="Calibri" w:eastAsia="Times New Roman" w:hAnsi="Calibri" w:cs="Calibri"/>
+                <w:b/>
+                <w:bCs/>
+              </w:rPr>
+              <w:t>Nfl prospect Grade</w:t>
+            </w:r>
+          </w:p>
+        </w:tc>
+        <w:tc>
+          <w:tcPr>
+            <w:tcW w:w="2765" w:type="dxa"/>
+            <w:tcBorders>
+              <w:top w:val="single" w:sz="8" w:space="0" w:color="A3A3A3"/>
+              <w:left w:val="single" w:sz="8" w:space="0" w:color="A3A3A3"/>
+              <w:bottom w:val="single" w:sz="8" w:space="0" w:color="A3A3A3"/>
+              <w:right w:val="single" w:sz="8" w:space="0" w:color="A3A3A3"/>
+            </w:tcBorders>
+            <w:tcMar>
+              <w:top w:w="80" w:type="dxa"/>
+              <w:left w:w="80" w:type="dxa"/>
+              <w:bottom w:w="80" w:type="dxa"/>
+              <w:right w:w="80" w:type="dxa"/>
+            </w:tcMar>
+            <w:hideMark/>
+          </w:tcPr>
+          <w:p>
+            <w:pPr>
+              <w:spacing w:after="0" w:line="240" w:lineRule="auto"/>
+              <w:rPr>
+                <w:rFonts w:ascii="Calibri" w:eastAsia="Times New Roman" w:hAnsi="Calibri" w:cs="Calibri"/>
+              </w:rPr>
+            </w:pPr>
+            <w:r>
+              <w:rPr>
+                <w:rFonts w:ascii="Calibri" w:eastAsia="Times New Roman" w:hAnsi="Calibri" w:cs="Calibri"/>
+                <w:b/>
+                <w:bCs/>
+              </w:rPr>
+              <w:t>Projected Round Picks</w:t>
+            </w:r>
+          </w:p>
+        </w:tc>
+        <w:tc>
+          <w:tcPr>
+            <w:tcW w:w="1535" w:type="dxa"/>
+            <w:tcBorders>
+              <w:top w:val="single" w:sz="8" w:space="0" w:color="A3A3A3"/>
+              <w:left w:val="single" w:sz="8" w:space="0" w:color="A3A3A3"/>
+              <w:bottom w:val="single" w:sz="8" w:space="0" w:color="A3A3A3"/>
+              <w:right w:val="single" w:sz="8" w:space="0" w:color="A3A3A3"/>
+            </w:tcBorders>
+            <w:tcMar>
+              <w:top w:w="80" w:type="dxa"/>
+              <w:left w:w="80" w:type="dxa"/>
+              <w:bottom w:w="80" w:type="dxa"/>
+              <w:right w:w="80" w:type="dxa"/>
+            </w:tcMar>
+            <w:hideMark/>
+          </w:tcPr>
+          <w:p>
+            <w:pPr>
+              <w:spacing w:after="0" w:line="240" w:lineRule="auto"/>
+              <w:rPr>
+                <w:rFonts w:ascii="Calibri" w:eastAsia="Times New Roman" w:hAnsi="Calibri" w:cs="Calibri"/>
+              </w:rPr>
+            </w:pPr>
+            <w:r>
+              <w:rPr>
+                <w:rFonts w:ascii="Calibri" w:eastAsia="Times New Roman" w:hAnsi="Calibri" w:cs="Calibri"/>
+                <w:b/>
+                <w:bCs/>
+              </w:rPr>
+              <w:t>Tier Name</w:t>
+            </w:r>
+          </w:p>
+        </w:tc>
+      </w:tr>
+      <w:tr>
+        <w:tc>
+          <w:tcPr>
+            <w:tcW w:w="1981" w:type="dxa"/>
+            <w:tcBorders>
+              <w:top w:val="single" w:sz="8" w:space="0" w:color="A3A3A3"/>
+              <w:left w:val="single" w:sz="8" w:space="0" w:color="A3A3A3"/>
+              <w:bottom w:val="single" w:sz="8" w:space="0" w:color="A3A3A3"/>
+              <w:right w:val="single" w:sz="8" w:space="0" w:color="A3A3A3"/>
+            </w:tcBorders>
+            <w:tcMar>
+              <w:top w:w="80" w:type="dxa"/>
+              <w:left w:w="80" w:type="dxa"/>
+              <w:bottom w:w="80" w:type="dxa"/>
+              <w:right w:w="80" w:type="dxa"/>
+            </w:tcMar>
+            <w:hideMark/>
+          </w:tcPr>
+          <w:p>
+            <w:pPr>
+              <w:spacing w:after="0" w:line="240" w:lineRule="auto"/>
+              <w:rPr>
+                <w:rFonts w:ascii="Calibri" w:eastAsia="Times New Roman" w:hAnsi="Calibri" w:cs="Calibri"/>
+              </w:rPr>
+            </w:pPr>
+            <w:r>
+              <w:rPr>
+                <w:rFonts w:ascii="Calibri" w:eastAsia="Times New Roman" w:hAnsi="Calibri" w:cs="Calibri"/>
+              </w:rPr>
+              <w:t>&gt;=6.9</w:t>
+            </w:r>
+          </w:p>
+        </w:tc>
+        <w:tc>
+          <w:tcPr>
+            <w:tcW w:w="2765" w:type="dxa"/>
+            <w:tcBorders>
+              <w:top w:val="single" w:sz="8" w:space="0" w:color="A3A3A3"/>
+              <w:left w:val="single" w:sz="8" w:space="0" w:color="A3A3A3"/>
+              <w:bottom w:val="single" w:sz="8" w:space="0" w:color="A3A3A3"/>
+              <w:right w:val="single" w:sz="8" w:space="0" w:color="A3A3A3"/>
+            </w:tcBorders>
+            <w:tcMar>
+              <w:top w:w="80" w:type="dxa"/>
+              <w:left w:w="80" w:type="dxa"/>
+              <w:bottom w:w="80" w:type="dxa"/>
+              <w:right w:w="80" w:type="dxa"/>
+            </w:tcMar>
+            <w:hideMark/>
+          </w:tcPr>
+          <w:p>
+            <w:pPr>
+              <w:spacing w:after="0" w:line="240" w:lineRule="auto"/>
+              <w:rPr>
+                <w:rFonts w:ascii="Calibri" w:eastAsia="Times New Roman" w:hAnsi="Calibri" w:cs="Calibri"/>
+                <w:b/>
+                <w:bCs/>
+              </w:rPr>
+            </w:pPr>
+            <w:r>
+              <w:rPr>
+                <w:rFonts w:ascii="Calibri" w:eastAsia="Times New Roman" w:hAnsi="Calibri" w:cs="Calibri"/>
+                <w:b/>
+                <w:bCs/>
+              </w:rPr>
+              <w:t xml:space="preserve">First round pick </w:t>
+            </w:r>
+          </w:p>
+        </w:tc>
+        <w:tc>
+          <w:tcPr>
+            <w:tcW w:w="1685" w:type="dxa"/>
+            <w:tcBorders>
+              <w:top w:val="single" w:sz="8" w:space="0" w:color="A3A3A3"/>
+              <w:left w:val="single" w:sz="8" w:space="0" w:color="A3A3A3"/>
+              <w:bottom w:val="single" w:sz="8" w:space="0" w:color="A3A3A3"/>
+              <w:right w:val="single" w:sz="8" w:space="0" w:color="A3A3A3"/>
+            </w:tcBorders>
+            <w:tcMar>
+              <w:top w:w="80" w:type="dxa"/>
+              <w:left w:w="80" w:type="dxa"/>
+              <w:bottom w:w="80" w:type="dxa"/>
+              <w:right w:w="80" w:type="dxa"/>
+            </w:tcMar>
+            <w:hideMark/>
+          </w:tcPr>
+          <w:p>
+            <w:pPr>
+              <w:spacing w:after="0" w:line="240" w:lineRule="auto"/>
+              <w:rPr>
+                <w:rFonts w:ascii="Calibri" w:eastAsia="Times New Roman" w:hAnsi="Calibri" w:cs="Calibri"/>
+                <w:b/>
+                <w:bCs/>
+              </w:rPr>
+            </w:pPr>
+            <w:r>
+              <w:rPr>
+                <w:rFonts w:ascii="Calibri" w:eastAsia="Times New Roman" w:hAnsi="Calibri" w:cs="Calibri"/>
+                <w:b/>
+                <w:bCs/>
+              </w:rPr>
+              <w:t>Tier 1 Draft Picks</w:t>
+            </w:r>
+          </w:p>
+        </w:tc>
+      </w:tr>
+      <w:tr>
+        <w:tc>
+          <w:tcPr>
+            <w:tcW w:w="1981" w:type="dxa"/>
+            <w:tcBorders>
+              <w:top w:val="single" w:sz="8" w:space="0" w:color="A3A3A3"/>
+              <w:left w:val="single" w:sz="8" w:space="0" w:color="A3A3A3"/>
+              <w:bottom w:val="single" w:sz="8" w:space="0" w:color="A3A3A3"/>
+              <w:right w:val="single" w:sz="8" w:space="0" w:color="A3A3A3"/>
+            </w:tcBorders>
+            <w:tcMar>
+              <w:top w:w="80" w:type="dxa"/>
+              <w:left w:w="80" w:type="dxa"/>
+              <w:bottom w:w="80" w:type="dxa"/>
+              <w:right w:w="80" w:type="dxa"/>
+            </w:tcMar>
+            <w:hideMark/>
+          </w:tcPr>
+          <w:p>
+            <w:pPr>
+              <w:spacing w:after="0" w:line="240" w:lineRule="auto"/>
+              <w:rPr>
+                <w:rFonts w:ascii="Calibri" w:eastAsia="Times New Roman" w:hAnsi="Calibri" w:cs="Calibri"/>
+              </w:rPr>
+            </w:pPr>
+            <w:r>
+              <w:rPr>
+                <w:rFonts w:ascii="Calibri" w:eastAsia="Times New Roman" w:hAnsi="Calibri" w:cs="Calibri"/>
+              </w:rPr>
+              <w:t>6.5-6.8</w:t>
+            </w:r>
+          </w:p>
+        </w:tc>
+        <w:tc>
+          <w:tcPr>
+            <w:tcW w:w="2765" w:type="dxa"/>
+            <w:tcBorders>
+              <w:top w:val="single" w:sz="8" w:space="0" w:color="A3A3A3"/>
+              <w:left w:val="single" w:sz="8" w:space="0" w:color="A3A3A3"/>
+              <w:bottom w:val="single" w:sz="8" w:space="0" w:color="A3A3A3"/>
+              <w:right w:val="single" w:sz="8" w:space="0" w:color="A3A3A3"/>
+            </w:tcBorders>
+            <w:tcMar>
+              <w:top w:w="80" w:type="dxa"/>
+              <w:left w:w="80" w:type="dxa"/>
+              <w:bottom w:w="80" w:type="dxa"/>
+              <w:right w:w="80" w:type="dxa"/>
+            </w:tcMar>
+            <w:hideMark/>
+          </w:tcPr>
+          <w:p>
+            <w:pPr>
+              <w:spacing w:after="0" w:line="240" w:lineRule="auto"/>
+              <w:rPr>
+                <w:rFonts w:ascii="Calibri" w:eastAsia="Times New Roman" w:hAnsi="Calibri" w:cs="Calibri"/>
+                <w:b/>
+                <w:bCs/>
+              </w:rPr>
+            </w:pPr>
+            <w:r>
+              <w:rPr>
+                <w:rFonts w:ascii="Calibri" w:eastAsia="Times New Roman" w:hAnsi="Calibri" w:cs="Calibri"/>
+                <w:b/>
+                <w:bCs/>
+              </w:rPr>
+              <w:t>Second round pick</w:t>
+            </w:r>
+          </w:p>
+        </w:tc>
+        <w:tc>
+          <w:tcPr>
+            <w:tcW w:w="1685" w:type="dxa"/>
+            <w:tcBorders>
+              <w:top w:val="single" w:sz="8" w:space="0" w:color="A3A3A3"/>
+              <w:left w:val="single" w:sz="8" w:space="0" w:color="A3A3A3"/>
+              <w:bottom w:val="single" w:sz="8" w:space="0" w:color="A3A3A3"/>
+              <w:right w:val="single" w:sz="8" w:space="0" w:color="A3A3A3"/>
+            </w:tcBorders>
+            <w:tcMar>
+              <w:top w:w="80" w:type="dxa"/>
+              <w:left w:w="80" w:type="dxa"/>
+              <w:bottom w:w="80" w:type="dxa"/>
+              <w:right w:w="80" w:type="dxa"/>
+            </w:tcMar>
+            <w:hideMark/>
+          </w:tcPr>
+          <w:p>
+            <w:pPr>
+              <w:spacing w:after="0" w:line="240" w:lineRule="auto"/>
+              <w:rPr>
+                <w:rFonts w:ascii="Calibri" w:eastAsia="Times New Roman" w:hAnsi="Calibri" w:cs="Calibri"/>
+                <w:b/>
+                <w:bCs/>
+              </w:rPr>
+            </w:pPr>
+            <w:r>
+              <w:rPr>
+                <w:rFonts w:ascii="Calibri" w:eastAsia="Times New Roman" w:hAnsi="Calibri" w:cs="Calibri"/>
+                <w:b/>
+                <w:bCs/>
+              </w:rPr>
+              <w:t>Tier 2 Draft Picks</w:t>
+            </w:r>
+          </w:p>
+        </w:tc>
+      </w:tr>
+      <w:tr>
+        <w:tc>
+          <w:tcPr>
+            <w:tcW w:w="1981" w:type="dxa"/>
+            <w:tcBorders>
+              <w:top w:val="single" w:sz="8" w:space="0" w:color="A3A3A3"/>
+              <w:left w:val="single" w:sz="8" w:space="0" w:color="A3A3A3"/>
+              <w:bottom w:val="single" w:sz="8" w:space="0" w:color="A3A3A3"/>
+              <w:right w:val="single" w:sz="8" w:space="0" w:color="A3A3A3"/>
+            </w:tcBorders>
+            <w:tcMar>
+              <w:top w:w="80" w:type="dxa"/>
+              <w:left w:w="80" w:type="dxa"/>
+              <w:bottom w:w="80" w:type="dxa"/>
+              <w:right w:w="80" w:type="dxa"/>
+            </w:tcMar>
+            <w:hideMark/>
+          </w:tcPr>
+          <w:p>
+            <w:pPr>
+              <w:spacing w:after="0" w:line="240" w:lineRule="auto"/>
+              <w:rPr>
+                <w:rFonts w:ascii="Calibri" w:eastAsia="Times New Roman" w:hAnsi="Calibri" w:cs="Calibri"/>
+              </w:rPr>
+            </w:pPr>
+            <w:r>
+              <w:rPr>
+                <w:rFonts w:ascii="Calibri" w:eastAsia="Times New Roman" w:hAnsi="Calibri" w:cs="Calibri"/>
+              </w:rPr>
+              <w:t>6.1-6.4</w:t>
+            </w:r>
+          </w:p>
+        </w:tc>
+        <w:tc>
+          <w:tcPr>
+            <w:tcW w:w="2765" w:type="dxa"/>
+            <w:tcBorders>
+              <w:top w:val="single" w:sz="8" w:space="0" w:color="A3A3A3"/>
+              <w:left w:val="single" w:sz="8" w:space="0" w:color="A3A3A3"/>
+              <w:bottom w:val="single" w:sz="8" w:space="0" w:color="A3A3A3"/>
+              <w:right w:val="single" w:sz="8" w:space="0" w:color="A3A3A3"/>
+            </w:tcBorders>
+            <w:tcMar>
+              <w:top w:w="80" w:type="dxa"/>
+              <w:left w:w="80" w:type="dxa"/>
+              <w:bottom w:w="80" w:type="dxa"/>
+              <w:right w:w="80" w:type="dxa"/>
+            </w:tcMar>
+            <w:hideMark/>
+          </w:tcPr>
+          <w:p>
+            <w:pPr>
+              <w:spacing w:after="0" w:line="240" w:lineRule="auto"/>
+              <w:rPr>
+                <w:rFonts w:ascii="Calibri" w:eastAsia="Times New Roman" w:hAnsi="Calibri" w:cs="Calibri"/>
+                <w:b/>
+                <w:bCs/>
+              </w:rPr>
+            </w:pPr>
+            <w:r>
+              <w:rPr>
+                <w:rFonts w:ascii="Calibri" w:eastAsia="Times New Roman" w:hAnsi="Calibri" w:cs="Calibri"/>
+                <w:b/>
+                <w:bCs/>
+              </w:rPr>
+              <w:t>Third round picks</w:t>
+            </w:r>
+          </w:p>
+        </w:tc>
+        <w:tc>
+          <w:tcPr>
+            <w:tcW w:w="1685" w:type="dxa"/>
+            <w:tcBorders>
+              <w:top w:val="single" w:sz="8" w:space="0" w:color="A3A3A3"/>
+              <w:left w:val="single" w:sz="8" w:space="0" w:color="A3A3A3"/>
+              <w:bottom w:val="single" w:sz="8" w:space="0" w:color="A3A3A3"/>
+              <w:right w:val="single" w:sz="8" w:space="0" w:color="A3A3A3"/>
+            </w:tcBorders>
+            <w:tcMar>
+              <w:top w:w="80" w:type="dxa"/>
+              <w:left w:w="80" w:type="dxa"/>
+              <w:bottom w:w="80" w:type="dxa"/>
+              <w:right w:w="80" w:type="dxa"/>
+            </w:tcMar>
+            <w:hideMark/>
+          </w:tcPr>
+          <w:p>
+            <w:pPr>
+              <w:spacing w:after="0" w:line="240" w:lineRule="auto"/>
+              <w:rPr>
+                <w:rFonts w:ascii="Calibri" w:eastAsia="Times New Roman" w:hAnsi="Calibri" w:cs="Calibri"/>
+                <w:b/>
+                <w:bCs/>
+              </w:rPr>
+            </w:pPr>
+            <w:r>
+              <w:rPr>
+                <w:rFonts w:ascii="Calibri" w:eastAsia="Times New Roman" w:hAnsi="Calibri" w:cs="Calibri"/>
+                <w:b/>
+                <w:bCs/>
+              </w:rPr>
+              <w:t>Tier 3 Draft Picks</w:t>
+            </w:r>
+          </w:p>
+        </w:tc>
+      </w:tr>
+      <w:tr>
+        <w:tc>
+          <w:tcPr>
+            <w:tcW w:w="1981" w:type="dxa"/>
+            <w:tcBorders>
+              <w:top w:val="single" w:sz="8" w:space="0" w:color="A3A3A3"/>
+              <w:left w:val="single" w:sz="8" w:space="0" w:color="A3A3A3"/>
+              <w:bottom w:val="single" w:sz="8" w:space="0" w:color="A3A3A3"/>
+              <w:right w:val="single" w:sz="8" w:space="0" w:color="A3A3A3"/>
+            </w:tcBorders>
+            <w:tcMar>
+              <w:top w:w="80" w:type="dxa"/>
+              <w:left w:w="80" w:type="dxa"/>
+              <w:bottom w:w="80" w:type="dxa"/>
+              <w:right w:w="80" w:type="dxa"/>
+            </w:tcMar>
+            <w:hideMark/>
+          </w:tcPr>
+          <w:p>
+            <w:pPr>
+              <w:spacing w:after="0" w:line="240" w:lineRule="auto"/>
+              <w:rPr>
+                <w:rFonts w:ascii="Calibri" w:eastAsia="Times New Roman" w:hAnsi="Calibri" w:cs="Calibri"/>
+              </w:rPr>
+            </w:pPr>
+            <w:r>
+              <w:rPr>
+                <w:rFonts w:ascii="Calibri" w:eastAsia="Times New Roman" w:hAnsi="Calibri" w:cs="Calibri"/>
+              </w:rPr>
+              <w:t>5.5-6</w:t>
+            </w:r>
+          </w:p>
+        </w:tc>
+        <w:tc>
+          <w:tcPr>
+            <w:tcW w:w="2765" w:type="dxa"/>
+            <w:tcBorders>
+              <w:top w:val="single" w:sz="8" w:space="0" w:color="A3A3A3"/>
+              <w:left w:val="single" w:sz="8" w:space="0" w:color="A3A3A3"/>
+              <w:bottom w:val="single" w:sz="8" w:space="0" w:color="A3A3A3"/>
+              <w:right w:val="single" w:sz="8" w:space="0" w:color="A3A3A3"/>
+            </w:tcBorders>
+            <w:tcMar>
+              <w:top w:w="80" w:type="dxa"/>
+              <w:left w:w="80" w:type="dxa"/>
+              <w:bottom w:w="80" w:type="dxa"/>
+              <w:right w:w="80" w:type="dxa"/>
+            </w:tcMar>
+            <w:hideMark/>
+          </w:tcPr>
+          <w:p>
+            <w:pPr>
+              <w:spacing w:after="0" w:line="240" w:lineRule="auto"/>
+              <w:rPr>
+                <w:rFonts w:ascii="Calibri" w:eastAsia="Times New Roman" w:hAnsi="Calibri" w:cs="Calibri"/>
+                <w:b/>
+                <w:bCs/>
+              </w:rPr>
+            </w:pPr>
+            <w:r>
+              <w:rPr>
+                <w:rFonts w:ascii="Calibri" w:eastAsia="Times New Roman" w:hAnsi="Calibri" w:cs="Calibri"/>
+                <w:b/>
+                <w:bCs/>
+              </w:rPr>
+              <w:t>Fourth &amp; Fifth round picks</w:t>
+            </w:r>
+          </w:p>
+        </w:tc>
+        <w:tc>
+          <w:tcPr>
+            <w:tcW w:w="1685" w:type="dxa"/>
+            <w:tcBorders>
+              <w:top w:val="single" w:sz="8" w:space="0" w:color="A3A3A3"/>
+              <w:left w:val="single" w:sz="8" w:space="0" w:color="A3A3A3"/>
+              <w:bottom w:val="single" w:sz="8" w:space="0" w:color="A3A3A3"/>
+              <w:right w:val="single" w:sz="8" w:space="0" w:color="A3A3A3"/>
+            </w:tcBorders>
+            <w:tcMar>
+              <w:top w:w="80" w:type="dxa"/>
+              <w:left w:w="80" w:type="dxa"/>
+              <w:bottom w:w="80" w:type="dxa"/>
+              <w:right w:w="80" w:type="dxa"/>
+            </w:tcMar>
+            <w:hideMark/>
+          </w:tcPr>
+          <w:p>
+            <w:pPr>
+              <w:spacing w:after="0" w:line="240" w:lineRule="auto"/>
+              <w:rPr>
+                <w:rFonts w:ascii="Calibri" w:eastAsia="Times New Roman" w:hAnsi="Calibri" w:cs="Calibri"/>
+                <w:b/>
+                <w:bCs/>
+              </w:rPr>
+            </w:pPr>
+            <w:r>
+              <w:rPr>
+                <w:rFonts w:ascii="Calibri" w:eastAsia="Times New Roman" w:hAnsi="Calibri" w:cs="Calibri"/>
+                <w:b/>
+                <w:bCs/>
+              </w:rPr>
+              <w:t>Tier 4 Draft Picks</w:t>
+            </w:r>
+          </w:p>
+        </w:tc>
+      </w:tr>
+      <w:tr>
+        <w:tc>
+          <w:tcPr>
+            <w:tcW w:w="1981" w:type="dxa"/>
+            <w:tcBorders>
+              <w:top w:val="single" w:sz="8" w:space="0" w:color="A3A3A3"/>
+              <w:left w:val="single" w:sz="8" w:space="0" w:color="A3A3A3"/>
+              <w:bottom w:val="single" w:sz="8" w:space="0" w:color="A3A3A3"/>
+              <w:right w:val="single" w:sz="8" w:space="0" w:color="A3A3A3"/>
+            </w:tcBorders>
+            <w:tcMar>
+              <w:top w:w="80" w:type="dxa"/>
+              <w:left w:w="80" w:type="dxa"/>
+              <w:bottom w:w="80" w:type="dxa"/>
+              <w:right w:w="80" w:type="dxa"/>
+            </w:tcMar>
+            <w:hideMark/>
+          </w:tcPr>
+          <w:p>
+            <w:pPr>
+              <w:spacing w:after="0" w:line="240" w:lineRule="auto"/>
+              <w:rPr>
+                <w:rFonts w:ascii="Calibri" w:eastAsia="Times New Roman" w:hAnsi="Calibri" w:cs="Calibri"/>
+              </w:rPr>
+            </w:pPr>
+            <w:r>
+              <w:rPr>
+                <w:rFonts w:ascii="Calibri" w:eastAsia="Times New Roman" w:hAnsi="Calibri" w:cs="Calibri"/>
+              </w:rPr>
+              <w:t>5-5.4</w:t>
+            </w:r>
+          </w:p>
+        </w:tc>
+        <w:tc>
+          <w:tcPr>
+            <w:tcW w:w="2792" w:type="dxa"/>
+            <w:tcBorders>
+              <w:top w:val="single" w:sz="8" w:space="0" w:color="A3A3A3"/>
+              <w:left w:val="single" w:sz="8" w:space="0" w:color="A3A3A3"/>
+              <w:bottom w:val="single" w:sz="8" w:space="0" w:color="A3A3A3"/>
+              <w:right w:val="single" w:sz="8" w:space="0" w:color="A3A3A3"/>
+            </w:tcBorders>
+            <w:tcMar>
+              <w:top w:w="80" w:type="dxa"/>
+              <w:left w:w="80" w:type="dxa"/>
+              <w:bottom w:w="80" w:type="dxa"/>
+              <w:right w:w="80" w:type="dxa"/>
+            </w:tcMar>
+            <w:hideMark/>
+          </w:tcPr>
+          <w:p>
+            <w:pPr>
+              <w:spacing w:after="0" w:line="240" w:lineRule="auto"/>
+              <w:rPr>
+                <w:rFonts w:ascii="Calibri" w:eastAsia="Times New Roman" w:hAnsi="Calibri" w:cs="Calibri"/>
+                <w:b/>
+                <w:bCs/>
+              </w:rPr>
+            </w:pPr>
+            <w:r>
+              <w:rPr>
+                <w:rFonts w:ascii="Calibri" w:eastAsia="Times New Roman" w:hAnsi="Calibri" w:cs="Calibri"/>
+                <w:b/>
+                <w:bCs/>
+              </w:rPr>
+              <w:t>Sixth &amp; Seventh round picks</w:t>
+            </w:r>
+          </w:p>
+        </w:tc>
+        <w:tc>
+          <w:tcPr>
+            <w:tcW w:w="1685" w:type="dxa"/>
+            <w:tcBorders>
+              <w:top w:val="single" w:sz="8" w:space="0" w:color="A3A3A3"/>
+              <w:left w:val="single" w:sz="8" w:space="0" w:color="A3A3A3"/>
+              <w:bottom w:val="single" w:sz="8" w:space="0" w:color="A3A3A3"/>
+              <w:right w:val="single" w:sz="8" w:space="0" w:color="A3A3A3"/>
+            </w:tcBorders>
+            <w:tcMar>
+              <w:top w:w="80" w:type="dxa"/>
+              <w:left w:w="80" w:type="dxa"/>
+              <w:bottom w:w="80" w:type="dxa"/>
+              <w:right w:w="80" w:type="dxa"/>
+            </w:tcMar>
+            <w:hideMark/>
+          </w:tcPr>
+          <w:p>
+            <w:pPr>
+              <w:spacing w:after="0" w:line="240" w:lineRule="auto"/>
+              <w:rPr>
+                <w:rFonts w:ascii="Calibri" w:eastAsia="Times New Roman" w:hAnsi="Calibri" w:cs="Calibri"/>
+                <w:b/>
+                <w:bCs/>
+              </w:rPr>
+            </w:pPr>
+            <w:r>
+              <w:rPr>
+                <w:rFonts w:ascii="Calibri" w:eastAsia="Times New Roman" w:hAnsi="Calibri" w:cs="Calibri"/>
+                <w:b/>
+                <w:bCs/>
+              </w:rPr>
+              <w:t>Tier 5 Draft Picks</w:t>
+            </w:r>
+          </w:p>
+        </w:tc>
+      </w:tr>
+    </w:tbl>
+    <w:p>
+      <w:pPr>
+        <w:pStyle w:val="NormalWeb"/>
+        <w:spacing w:before="0" w:beforeAutospacing="0" w:after="160" w:afterAutospacing="0"/>
+        <w:rPr>
+          <w:rFonts w:ascii="Calibri" w:hAnsi="Calibri" w:cs="Calibri"/>
+          <w:b/>
+          <w:bCs/>
+          <w:color w:val="000000"/>
+          <w:sz w:val="32"/>
+          <w:szCs w:val="32"/>
+        </w:rPr>
+      </w:pPr>
+    </w:p>
+    <w:p>
+      <w:pPr>
+        <w:pStyle w:val="NormalWeb"/>
+        <w:spacing w:before="0" w:beforeAutospacing="0" w:after="160" w:afterAutospacing="0"/>
+        <w:rPr>
+          <w:rFonts w:ascii="Calibri" w:hAnsi="Calibri" w:cs="Calibri"/>
+          <w:b/>
+          <w:bCs/>
+          <w:color w:val="000000"/>
+          <w:sz w:val="32"/>
+          <w:szCs w:val="32"/>
+        </w:rPr>
+      </w:pPr>
+      <w:r>
+        <w:rPr>
+          <w:rFonts w:ascii="Calibri" w:hAnsi="Calibri" w:cs="Calibri"/>
+          <w:b/>
+          <w:bCs/>
+          <w:color w:val="000000"/>
+          <w:sz w:val="32"/>
+          <w:szCs w:val="32"/>
+        </w:rPr>
+        <w:t>Each individual grade will be added a steal grade based on the below formula.</w:t>
+      </w:r>
+    </w:p>
+    <w:tbl>
+      <w:tblPr>
+        <w:tblW w:w="0" w:type="auto"/>
+        <w:tblBorders>
+          <w:top w:val="single" w:sz="8" w:space="0" w:color="A3A3A3"/>
+          <w:left w:val="single" w:sz="8" w:space="0" w:color="A3A3A3"/>
+          <w:bottom w:val="single" w:sz="8" w:space="0" w:color="A3A3A3"/>
+          <w:right w:val="single" w:sz="8" w:space="0" w:color="A3A3A3"/>
+        </w:tblBorders>
+        <w:tblCellMar>
+          <w:left w:w="0" w:type="dxa"/>
+          <w:right w:w="0" w:type="dxa"/>
+        </w:tblCellMar>
+        <w:tblLook w:val="04A0" w:firstRow="1" w:lastRow="0" w:firstColumn="1" w:lastColumn="0" w:noHBand="0" w:noVBand="1"/>
+        <w:tblCaption w:val=""/>
+        <w:tblDescription w:val=""/>
+      </w:tblPr>
+      <w:tblGrid>
+        <w:gridCol w:w="903"/>
+        <w:gridCol w:w="2431"/>
+        <w:gridCol w:w="6006"/>
+      </w:tblGrid>
+      <w:tr>
+        <w:tc>
+          <w:tcPr>
+            <w:tcW w:w="960" w:type="dxa"/>
+            <w:tcBorders>
+              <w:top w:val="single" w:sz="8" w:space="0" w:color="A3A3A3"/>
+              <w:left w:val="single" w:sz="8" w:space="0" w:color="A3A3A3"/>
+              <w:bottom w:val="single" w:sz="8" w:space="0" w:color="A3A3A3"/>
+              <w:right w:val="single" w:sz="8" w:space="0" w:color="A3A3A3"/>
+            </w:tcBorders>
+            <w:tcMar>
+              <w:top w:w="80" w:type="dxa"/>
+              <w:left w:w="80" w:type="dxa"/>
+              <w:bottom w:w="80" w:type="dxa"/>
+              <w:right w:w="80" w:type="dxa"/>
+            </w:tcMar>
+            <w:hideMark/>
+          </w:tcPr>
+          <w:p>
+            <w:pPr>
+              <w:spacing w:after="0" w:line="240" w:lineRule="auto"/>
+              <w:rPr>
+                <w:rFonts w:ascii="Calibri" w:eastAsia="Times New Roman" w:hAnsi="Calibri" w:cs="Calibri"/>
+              </w:rPr>
+            </w:pPr>
+            <w:r>
+              <w:rPr>
+                <w:rFonts w:ascii="Calibri" w:eastAsia="Times New Roman" w:hAnsi="Calibri" w:cs="Calibri"/>
+              </w:rPr>
+              <w:lastRenderedPageBreak/>
+              <w:t>&gt;=6.9</w:t>
+            </w:r>
+          </w:p>
+        </w:tc>
+        <w:tc>
+          <w:tcPr>
+            <w:tcW w:w="2765" w:type="dxa"/>
+            <w:tcBorders>
+              <w:top w:val="single" w:sz="8" w:space="0" w:color="A3A3A3"/>
+              <w:left w:val="single" w:sz="8" w:space="0" w:color="A3A3A3"/>
+              <w:bottom w:val="single" w:sz="8" w:space="0" w:color="A3A3A3"/>
+              <w:right w:val="single" w:sz="8" w:space="0" w:color="A3A3A3"/>
+            </w:tcBorders>
+            <w:tcMar>
+              <w:top w:w="80" w:type="dxa"/>
+              <w:left w:w="80" w:type="dxa"/>
+              <w:bottom w:w="80" w:type="dxa"/>
+              <w:right w:w="80" w:type="dxa"/>
+            </w:tcMar>
+            <w:hideMark/>
+          </w:tcPr>
+          <w:p>
+            <w:pPr>
+              <w:spacing w:after="0" w:line="240" w:lineRule="auto"/>
+              <w:rPr>
+                <w:rFonts w:ascii="Calibri" w:eastAsia="Times New Roman" w:hAnsi="Calibri" w:cs="Calibri"/>
+              </w:rPr>
+            </w:pPr>
+            <w:r>
+              <w:rPr>
+                <w:rFonts w:ascii="Calibri" w:eastAsia="Times New Roman" w:hAnsi="Calibri" w:cs="Calibri"/>
+              </w:rPr>
+              <w:t xml:space="preserve">First round pick </w:t>
+            </w:r>
+          </w:p>
+        </w:tc>
+        <w:tc>
+          <w:tcPr>
+            <w:tcW w:w="6803" w:type="dxa"/>
+            <w:tcBorders>
+              <w:top w:val="single" w:sz="8" w:space="0" w:color="A3A3A3"/>
+              <w:left w:val="single" w:sz="8" w:space="0" w:color="A3A3A3"/>
+              <w:bottom w:val="single" w:sz="8" w:space="0" w:color="A3A3A3"/>
+              <w:right w:val="single" w:sz="8" w:space="0" w:color="A3A3A3"/>
+            </w:tcBorders>
+            <w:tcMar>
+              <w:top w:w="80" w:type="dxa"/>
+              <w:left w:w="80" w:type="dxa"/>
+              <w:bottom w:w="80" w:type="dxa"/>
+              <w:right w:w="80" w:type="dxa"/>
+            </w:tcMar>
+            <w:hideMark/>
+          </w:tcPr>
+          <w:tbl>
+            <w:tblPr>
+              <w:tblW w:w="0" w:type="auto"/>
+              <w:tblBorders>
+                <w:top w:val="single" w:sz="8" w:space="0" w:color="A3A3A3"/>
+                <w:left w:val="single" w:sz="8" w:space="0" w:color="A3A3A3"/>
+                <w:bottom w:val="single" w:sz="8" w:space="0" w:color="A3A3A3"/>
+                <w:right w:val="single" w:sz="8" w:space="0" w:color="A3A3A3"/>
+              </w:tblBorders>
+              <w:tblCellMar>
+                <w:left w:w="0" w:type="dxa"/>
+                <w:right w:w="0" w:type="dxa"/>
+              </w:tblCellMar>
+              <w:tblLook w:val="04A0" w:firstRow="1" w:lastRow="0" w:firstColumn="1" w:lastColumn="0" w:noHBand="0" w:noVBand="1"/>
+              <w:tblCaption w:val=""/>
+              <w:tblDescription w:val=""/>
+            </w:tblPr>
+            <w:tblGrid>
+              <w:gridCol w:w="850"/>
+              <w:gridCol w:w="876"/>
+              <w:gridCol w:w="850"/>
+              <w:gridCol w:w="876"/>
+              <w:gridCol w:w="850"/>
+              <w:gridCol w:w="876"/>
+              <w:gridCol w:w="648"/>
+            </w:tblGrid>
+            <w:tr>
+              <w:tc>
+                <w:tcPr>
+                  <w:tcW w:w="960" w:type="dxa"/>
+                  <w:tcBorders>
+                    <w:top w:val="single" w:sz="8" w:space="0" w:color="A3A3A3"/>
+                    <w:left w:val="single" w:sz="8" w:space="0" w:color="A3A3A3"/>
+                    <w:bottom w:val="single" w:sz="8" w:space="0" w:color="A3A3A3"/>
+                    <w:right w:val="single" w:sz="8" w:space="0" w:color="A3A3A3"/>
+                  </w:tcBorders>
+                  <w:tcMar>
+                    <w:top w:w="80" w:type="dxa"/>
+                    <w:left w:w="80" w:type="dxa"/>
+                    <w:bottom w:w="80" w:type="dxa"/>
+                    <w:right w:w="80" w:type="dxa"/>
+                  </w:tcMar>
+                  <w:hideMark/>
+                </w:tcPr>
+                <w:p>
+                  <w:pPr>
+                    <w:spacing w:after="0" w:line="240" w:lineRule="auto"/>
+                    <w:rPr>
+                      <w:rFonts w:ascii="Calibri" w:eastAsia="Times New Roman" w:hAnsi="Calibri" w:cs="Calibri"/>
+                    </w:rPr>
+                  </w:pPr>
+                  <w:r>
+                    <w:rPr>
+                      <w:rFonts w:ascii="Calibri" w:eastAsia="Times New Roman" w:hAnsi="Calibri" w:cs="Calibri"/>
+                    </w:rPr>
+                    <w:t>1</w:t>
+                  </w:r>
+                </w:p>
+              </w:tc>
+              <w:tc>
+                <w:tcPr>
+                  <w:tcW w:w="960" w:type="dxa"/>
+                  <w:tcBorders>
+                    <w:top w:val="single" w:sz="8" w:space="0" w:color="A3A3A3"/>
+                    <w:left w:val="single" w:sz="8" w:space="0" w:color="A3A3A3"/>
+                    <w:bottom w:val="single" w:sz="8" w:space="0" w:color="A3A3A3"/>
+                    <w:right w:val="single" w:sz="8" w:space="0" w:color="A3A3A3"/>
+                  </w:tcBorders>
+                  <w:tcMar>
+                    <w:top w:w="80" w:type="dxa"/>
+                    <w:left w:w="80" w:type="dxa"/>
+                    <w:bottom w:w="80" w:type="dxa"/>
+                    <w:right w:w="80" w:type="dxa"/>
+                  </w:tcMar>
+                  <w:hideMark/>
+                </w:tcPr>
+                <w:p>
+                  <w:pPr>
+                    <w:spacing w:after="0" w:line="240" w:lineRule="auto"/>
+                    <w:rPr>
+                      <w:rFonts w:ascii="Calibri" w:eastAsia="Times New Roman" w:hAnsi="Calibri" w:cs="Calibri"/>
+                    </w:rPr>
+                  </w:pPr>
+                  <w:r>
+                    <w:rPr>
+                      <w:rFonts w:ascii="Calibri" w:eastAsia="Times New Roman" w:hAnsi="Calibri" w:cs="Calibri"/>
+                    </w:rPr>
+                    <w:t>2</w:t>
+                  </w:r>
+                </w:p>
+              </w:tc>
+              <w:tc>
+                <w:tcPr>
+                  <w:tcW w:w="960" w:type="dxa"/>
+                  <w:tcBorders>
+                    <w:top w:val="single" w:sz="8" w:space="0" w:color="A3A3A3"/>
+                    <w:left w:val="single" w:sz="8" w:space="0" w:color="A3A3A3"/>
+                    <w:bottom w:val="single" w:sz="8" w:space="0" w:color="A3A3A3"/>
+                    <w:right w:val="single" w:sz="8" w:space="0" w:color="A3A3A3"/>
+                  </w:tcBorders>
+                  <w:tcMar>
+                    <w:top w:w="80" w:type="dxa"/>
+                    <w:left w:w="80" w:type="dxa"/>
+                    <w:bottom w:w="80" w:type="dxa"/>
+                    <w:right w:w="80" w:type="dxa"/>
+                  </w:tcMar>
+                  <w:hideMark/>
+                </w:tcPr>
+                <w:p>
+                  <w:pPr>
+                    <w:spacing w:after="0" w:line="240" w:lineRule="auto"/>
+                    <w:rPr>
+                      <w:rFonts w:ascii="Calibri" w:eastAsia="Times New Roman" w:hAnsi="Calibri" w:cs="Calibri"/>
+                    </w:rPr>
+                  </w:pPr>
+                  <w:r>
+                    <w:rPr>
+                      <w:rFonts w:ascii="Calibri" w:eastAsia="Times New Roman" w:hAnsi="Calibri" w:cs="Calibri"/>
+                    </w:rPr>
+                    <w:t>3</w:t>
+                  </w:r>
+                </w:p>
+              </w:tc>
+              <w:tc>
+                <w:tcPr>
+                  <w:tcW w:w="960" w:type="dxa"/>
+                  <w:tcBorders>
+                    <w:top w:val="single" w:sz="8" w:space="0" w:color="A3A3A3"/>
+                    <w:left w:val="single" w:sz="8" w:space="0" w:color="A3A3A3"/>
+                    <w:bottom w:val="single" w:sz="8" w:space="0" w:color="A3A3A3"/>
+                    <w:right w:val="single" w:sz="8" w:space="0" w:color="A3A3A3"/>
+                  </w:tcBorders>
+                  <w:tcMar>
+                    <w:top w:w="80" w:type="dxa"/>
+                    <w:left w:w="80" w:type="dxa"/>
+                    <w:bottom w:w="80" w:type="dxa"/>
+                    <w:right w:w="80" w:type="dxa"/>
+                  </w:tcMar>
+                  <w:hideMark/>
+                </w:tcPr>
+                <w:p>
+                  <w:pPr>
+                    <w:spacing w:after="0" w:line="240" w:lineRule="auto"/>
+                    <w:rPr>
+                      <w:rFonts w:ascii="Calibri" w:eastAsia="Times New Roman" w:hAnsi="Calibri" w:cs="Calibri"/>
+                    </w:rPr>
+                  </w:pPr>
+                  <w:r>
+                    <w:rPr>
+                      <w:rFonts w:ascii="Calibri" w:eastAsia="Times New Roman" w:hAnsi="Calibri" w:cs="Calibri"/>
+                    </w:rPr>
+                    <w:t>4</w:t>
+                  </w:r>
+                </w:p>
+              </w:tc>
+              <w:tc>
+                <w:tcPr>
+                  <w:tcW w:w="960" w:type="dxa"/>
+                  <w:tcBorders>
+                    <w:top w:val="single" w:sz="8" w:space="0" w:color="A3A3A3"/>
+                    <w:left w:val="single" w:sz="8" w:space="0" w:color="A3A3A3"/>
+                    <w:bottom w:val="single" w:sz="8" w:space="0" w:color="A3A3A3"/>
+                    <w:right w:val="single" w:sz="8" w:space="0" w:color="A3A3A3"/>
+                  </w:tcBorders>
+                  <w:tcMar>
+                    <w:top w:w="80" w:type="dxa"/>
+                    <w:left w:w="80" w:type="dxa"/>
+                    <w:bottom w:w="80" w:type="dxa"/>
+                    <w:right w:w="80" w:type="dxa"/>
+                  </w:tcMar>
+                  <w:hideMark/>
+                </w:tcPr>
+                <w:p>
+                  <w:pPr>
+                    <w:spacing w:after="0" w:line="240" w:lineRule="auto"/>
+                    <w:rPr>
+                      <w:rFonts w:ascii="Calibri" w:eastAsia="Times New Roman" w:hAnsi="Calibri" w:cs="Calibri"/>
+                    </w:rPr>
+                  </w:pPr>
+                  <w:r>
+                    <w:rPr>
+                      <w:rFonts w:ascii="Calibri" w:eastAsia="Times New Roman" w:hAnsi="Calibri" w:cs="Calibri"/>
+                    </w:rPr>
+                    <w:t>5</w:t>
+                  </w:r>
+                </w:p>
+              </w:tc>
+              <w:tc>
+                <w:tcPr>
+                  <w:tcW w:w="960" w:type="dxa"/>
+                  <w:tcBorders>
+                    <w:top w:val="single" w:sz="8" w:space="0" w:color="A3A3A3"/>
+                    <w:left w:val="single" w:sz="8" w:space="0" w:color="A3A3A3"/>
+                    <w:bottom w:val="single" w:sz="8" w:space="0" w:color="A3A3A3"/>
+                    <w:right w:val="single" w:sz="8" w:space="0" w:color="A3A3A3"/>
+                  </w:tcBorders>
+                  <w:tcMar>
+                    <w:top w:w="80" w:type="dxa"/>
+                    <w:left w:w="80" w:type="dxa"/>
+                    <w:bottom w:w="80" w:type="dxa"/>
+                    <w:right w:w="80" w:type="dxa"/>
+                  </w:tcMar>
+                  <w:hideMark/>
+                </w:tcPr>
+                <w:p>
+                  <w:pPr>
+                    <w:spacing w:after="0" w:line="240" w:lineRule="auto"/>
+                    <w:rPr>
+                      <w:rFonts w:ascii="Calibri" w:eastAsia="Times New Roman" w:hAnsi="Calibri" w:cs="Calibri"/>
+                    </w:rPr>
+                  </w:pPr>
+                  <w:r>
+                    <w:rPr>
+                      <w:rFonts w:ascii="Calibri" w:eastAsia="Times New Roman" w:hAnsi="Calibri" w:cs="Calibri"/>
+                    </w:rPr>
+                    <w:t>6</w:t>
+                  </w:r>
+                </w:p>
+              </w:tc>
+              <w:tc>
+                <w:tcPr>
+                  <w:tcW w:w="720" w:type="dxa"/>
+                  <w:tcBorders>
+                    <w:top w:val="single" w:sz="8" w:space="0" w:color="A3A3A3"/>
+                    <w:left w:val="single" w:sz="8" w:space="0" w:color="A3A3A3"/>
+                    <w:bottom w:val="single" w:sz="8" w:space="0" w:color="A3A3A3"/>
+                    <w:right w:val="single" w:sz="8" w:space="0" w:color="A3A3A3"/>
+                  </w:tcBorders>
+                  <w:tcMar>
+                    <w:top w:w="80" w:type="dxa"/>
+                    <w:left w:w="80" w:type="dxa"/>
+                    <w:bottom w:w="80" w:type="dxa"/>
+                    <w:right w:w="80" w:type="dxa"/>
+                  </w:tcMar>
+                  <w:hideMark/>
+                </w:tcPr>
+                <w:p>
+                  <w:pPr>
+                    <w:spacing w:after="0" w:line="240" w:lineRule="auto"/>
+                    <w:rPr>
+                      <w:rFonts w:ascii="Calibri" w:eastAsia="Times New Roman" w:hAnsi="Calibri" w:cs="Calibri"/>
+                    </w:rPr>
+                  </w:pPr>
+                  <w:r>
+                    <w:rPr>
+                      <w:rFonts w:ascii="Calibri" w:eastAsia="Times New Roman" w:hAnsi="Calibri" w:cs="Calibri"/>
+                    </w:rPr>
+                    <w:t>7</w:t>
+                  </w:r>
+                </w:p>
+              </w:tc>
+            </w:tr>
+            <w:tr>
+              <w:tc>
+                <w:tcPr>
+                  <w:tcW w:w="960" w:type="dxa"/>
+                  <w:tcBorders>
+                    <w:top w:val="single" w:sz="8" w:space="0" w:color="A3A3A3"/>
+                    <w:left w:val="single" w:sz="8" w:space="0" w:color="A3A3A3"/>
+                    <w:bottom w:val="single" w:sz="8" w:space="0" w:color="A3A3A3"/>
+                    <w:right w:val="single" w:sz="8" w:space="0" w:color="A3A3A3"/>
+                  </w:tcBorders>
+                  <w:tcMar>
+                    <w:top w:w="80" w:type="dxa"/>
+                    <w:left w:w="80" w:type="dxa"/>
+                    <w:bottom w:w="80" w:type="dxa"/>
+                    <w:right w:w="80" w:type="dxa"/>
+                  </w:tcMar>
+                  <w:hideMark/>
+                </w:tcPr>
+                <w:p>
+                  <w:pPr>
+                    <w:spacing w:after="0" w:line="240" w:lineRule="auto"/>
+                    <w:rPr>
+                      <w:rFonts w:ascii="Calibri" w:eastAsia="Times New Roman" w:hAnsi="Calibri" w:cs="Calibri"/>
+                    </w:rPr>
+                  </w:pPr>
+                  <w:r>
+                    <w:rPr>
+                      <w:rFonts w:ascii="Calibri" w:eastAsia="Times New Roman" w:hAnsi="Calibri" w:cs="Calibri"/>
+                    </w:rPr>
+                    <w:t>0</w:t>
+                  </w:r>
+                </w:p>
+              </w:tc>
+              <w:tc>
+                <w:tcPr>
+                  <w:tcW w:w="960" w:type="dxa"/>
+                  <w:tcBorders>
+                    <w:top w:val="single" w:sz="8" w:space="0" w:color="A3A3A3"/>
+                    <w:left w:val="single" w:sz="8" w:space="0" w:color="A3A3A3"/>
+                    <w:bottom w:val="single" w:sz="8" w:space="0" w:color="A3A3A3"/>
+                    <w:right w:val="single" w:sz="8" w:space="0" w:color="A3A3A3"/>
+                  </w:tcBorders>
+                  <w:tcMar>
+                    <w:top w:w="80" w:type="dxa"/>
+                    <w:left w:w="80" w:type="dxa"/>
+                    <w:bottom w:w="80" w:type="dxa"/>
+                    <w:right w:w="80" w:type="dxa"/>
+                  </w:tcMar>
+                  <w:hideMark/>
+                </w:tcPr>
+                <w:p>
+                  <w:pPr>
+                    <w:spacing w:after="0" w:line="240" w:lineRule="auto"/>
+                    <w:rPr>
+                      <w:rFonts w:ascii="Calibri" w:eastAsia="Times New Roman" w:hAnsi="Calibri" w:cs="Calibri"/>
+                    </w:rPr>
+                  </w:pPr>
+                  <w:r>
+                    <w:rPr>
+                      <w:rFonts w:ascii="Calibri" w:eastAsia="Times New Roman" w:hAnsi="Calibri" w:cs="Calibri"/>
+                    </w:rPr>
+                    <w:t>0.5</w:t>
+                  </w:r>
+                </w:p>
+              </w:tc>
+              <w:tc>
+                <w:tcPr>
+                  <w:tcW w:w="960" w:type="dxa"/>
+                  <w:tcBorders>
+                    <w:top w:val="single" w:sz="8" w:space="0" w:color="A3A3A3"/>
+                    <w:left w:val="single" w:sz="8" w:space="0" w:color="A3A3A3"/>
+                    <w:bottom w:val="single" w:sz="8" w:space="0" w:color="A3A3A3"/>
+                    <w:right w:val="single" w:sz="8" w:space="0" w:color="A3A3A3"/>
+                  </w:tcBorders>
+                  <w:tcMar>
+                    <w:top w:w="80" w:type="dxa"/>
+                    <w:left w:w="80" w:type="dxa"/>
+                    <w:bottom w:w="80" w:type="dxa"/>
+                    <w:right w:w="80" w:type="dxa"/>
+                  </w:tcMar>
+                  <w:hideMark/>
+                </w:tcPr>
+                <w:p>
+                  <w:pPr>
+                    <w:spacing w:after="0" w:line="240" w:lineRule="auto"/>
+                    <w:rPr>
+                      <w:rFonts w:ascii="Calibri" w:eastAsia="Times New Roman" w:hAnsi="Calibri" w:cs="Calibri"/>
+                    </w:rPr>
+                  </w:pPr>
+                  <w:r>
+                    <w:rPr>
+                      <w:rFonts w:ascii="Calibri" w:eastAsia="Times New Roman" w:hAnsi="Calibri" w:cs="Calibri"/>
+                    </w:rPr>
+                    <w:t>1</w:t>
+                  </w:r>
+                </w:p>
+              </w:tc>
+              <w:tc>
+                <w:tcPr>
+                  <w:tcW w:w="960" w:type="dxa"/>
+                  <w:tcBorders>
+                    <w:top w:val="single" w:sz="8" w:space="0" w:color="A3A3A3"/>
+                    <w:left w:val="single" w:sz="8" w:space="0" w:color="A3A3A3"/>
+                    <w:bottom w:val="single" w:sz="8" w:space="0" w:color="A3A3A3"/>
+                    <w:right w:val="single" w:sz="8" w:space="0" w:color="A3A3A3"/>
+                  </w:tcBorders>
+                  <w:tcMar>
+                    <w:top w:w="80" w:type="dxa"/>
+                    <w:left w:w="80" w:type="dxa"/>
+                    <w:bottom w:w="80" w:type="dxa"/>
+                    <w:right w:w="80" w:type="dxa"/>
+                  </w:tcMar>
+                  <w:hideMark/>
+                </w:tcPr>
+                <w:p>
+                  <w:pPr>
+                    <w:spacing w:after="0" w:line="240" w:lineRule="auto"/>
+                    <w:rPr>
+                      <w:rFonts w:ascii="Calibri" w:eastAsia="Times New Roman" w:hAnsi="Calibri" w:cs="Calibri"/>
+                    </w:rPr>
+                  </w:pPr>
+                  <w:r>
+                    <w:rPr>
+                      <w:rFonts w:ascii="Calibri" w:eastAsia="Times New Roman" w:hAnsi="Calibri" w:cs="Calibri"/>
+                    </w:rPr>
+                    <w:t>1.5</w:t>
+                  </w:r>
+                </w:p>
+              </w:tc>
+              <w:tc>
+                <w:tcPr>
+                  <w:tcW w:w="960" w:type="dxa"/>
+                  <w:tcBorders>
+                    <w:top w:val="single" w:sz="8" w:space="0" w:color="A3A3A3"/>
+                    <w:left w:val="single" w:sz="8" w:space="0" w:color="A3A3A3"/>
+                    <w:bottom w:val="single" w:sz="8" w:space="0" w:color="A3A3A3"/>
+                    <w:right w:val="single" w:sz="8" w:space="0" w:color="A3A3A3"/>
+                  </w:tcBorders>
+                  <w:tcMar>
+                    <w:top w:w="80" w:type="dxa"/>
+                    <w:left w:w="80" w:type="dxa"/>
+                    <w:bottom w:w="80" w:type="dxa"/>
+                    <w:right w:w="80" w:type="dxa"/>
+                  </w:tcMar>
+                  <w:hideMark/>
+                </w:tcPr>
+                <w:p>
+                  <w:pPr>
+                    <w:spacing w:after="0" w:line="240" w:lineRule="auto"/>
+                    <w:rPr>
+                      <w:rFonts w:ascii="Calibri" w:eastAsia="Times New Roman" w:hAnsi="Calibri" w:cs="Calibri"/>
+                    </w:rPr>
+                  </w:pPr>
+                  <w:r>
+                    <w:rPr>
+                      <w:rFonts w:ascii="Calibri" w:eastAsia="Times New Roman" w:hAnsi="Calibri" w:cs="Calibri"/>
+                    </w:rPr>
+                    <w:t>2</w:t>
+                  </w:r>
+                </w:p>
+              </w:tc>
+              <w:tc>
+                <w:tcPr>
+                  <w:tcW w:w="960" w:type="dxa"/>
+                  <w:tcBorders>
+                    <w:top w:val="single" w:sz="8" w:space="0" w:color="A3A3A3"/>
+                    <w:left w:val="single" w:sz="8" w:space="0" w:color="A3A3A3"/>
+                    <w:bottom w:val="single" w:sz="8" w:space="0" w:color="A3A3A3"/>
+                    <w:right w:val="single" w:sz="8" w:space="0" w:color="A3A3A3"/>
+                  </w:tcBorders>
+                  <w:tcMar>
+                    <w:top w:w="80" w:type="dxa"/>
+                    <w:left w:w="80" w:type="dxa"/>
+                    <w:bottom w:w="80" w:type="dxa"/>
+                    <w:right w:w="80" w:type="dxa"/>
+                  </w:tcMar>
+                  <w:hideMark/>
+                </w:tcPr>
+                <w:p>
+                  <w:pPr>
+                    <w:spacing w:after="0" w:line="240" w:lineRule="auto"/>
+                    <w:rPr>
+                      <w:rFonts w:ascii="Calibri" w:eastAsia="Times New Roman" w:hAnsi="Calibri" w:cs="Calibri"/>
+                    </w:rPr>
+                  </w:pPr>
+                  <w:r>
+                    <w:rPr>
+                      <w:rFonts w:ascii="Calibri" w:eastAsia="Times New Roman" w:hAnsi="Calibri" w:cs="Calibri"/>
+                    </w:rPr>
+                    <w:t>2.5</w:t>
+                  </w:r>
+                </w:p>
+              </w:tc>
+              <w:tc>
+                <w:tcPr>
+                  <w:tcW w:w="720" w:type="dxa"/>
+                  <w:tcBorders>
+                    <w:top w:val="single" w:sz="8" w:space="0" w:color="A3A3A3"/>
+                    <w:left w:val="single" w:sz="8" w:space="0" w:color="A3A3A3"/>
+                    <w:bottom w:val="single" w:sz="8" w:space="0" w:color="A3A3A3"/>
+                    <w:right w:val="single" w:sz="8" w:space="0" w:color="A3A3A3"/>
+                  </w:tcBorders>
+                  <w:tcMar>
+                    <w:top w:w="80" w:type="dxa"/>
+                    <w:left w:w="80" w:type="dxa"/>
+                    <w:bottom w:w="80" w:type="dxa"/>
+                    <w:right w:w="80" w:type="dxa"/>
+                  </w:tcMar>
+                  <w:hideMark/>
+                </w:tcPr>
+                <w:p>
+                  <w:pPr>
+                    <w:spacing w:after="0" w:line="240" w:lineRule="auto"/>
+                    <w:rPr>
+                      <w:rFonts w:ascii="Calibri" w:eastAsia="Times New Roman" w:hAnsi="Calibri" w:cs="Calibri"/>
+                    </w:rPr>
+                  </w:pPr>
+                  <w:r>
+                    <w:rPr>
+                      <w:rFonts w:ascii="Calibri" w:eastAsia="Times New Roman" w:hAnsi="Calibri" w:cs="Calibri"/>
+                    </w:rPr>
+                    <w:t>3</w:t>
+                  </w:r>
+                </w:p>
+              </w:tc>
+            </w:tr>
+          </w:tbl>
+          <w:p>
+            <w:pPr>
+              <w:spacing w:after="0" w:line="240" w:lineRule="auto"/>
+              <w:rPr>
+                <w:rFonts w:ascii="Times New Roman" w:eastAsia="Times New Roman" w:hAnsi="Times New Roman" w:cs="Times New Roman"/>
+                <w:sz w:val="24"/>
+                <w:szCs w:val="24"/>
+              </w:rPr>
+            </w:pPr>
+          </w:p>
+        </w:tc>
+      </w:tr>
+      <w:tr>
+        <w:tc>
+          <w:tcPr>
+            <w:tcW w:w="960" w:type="dxa"/>
+            <w:tcBorders>
+              <w:top w:val="single" w:sz="8" w:space="0" w:color="A3A3A3"/>
+              <w:left w:val="single" w:sz="8" w:space="0" w:color="A3A3A3"/>
+              <w:bottom w:val="single" w:sz="8" w:space="0" w:color="A3A3A3"/>
+              <w:right w:val="single" w:sz="8" w:space="0" w:color="A3A3A3"/>
+            </w:tcBorders>
+            <w:tcMar>
+              <w:top w:w="80" w:type="dxa"/>
+              <w:left w:w="80" w:type="dxa"/>
+              <w:bottom w:w="80" w:type="dxa"/>
+              <w:right w:w="80" w:type="dxa"/>
+            </w:tcMar>
+            <w:hideMark/>
+          </w:tcPr>
+          <w:p>
+            <w:pPr>
+              <w:spacing w:after="0" w:line="240" w:lineRule="auto"/>
+              <w:rPr>
+                <w:rFonts w:ascii="Calibri" w:eastAsia="Times New Roman" w:hAnsi="Calibri" w:cs="Calibri"/>
+              </w:rPr>
+            </w:pPr>
+            <w:r>
+              <w:rPr>
+                <w:rFonts w:ascii="Calibri" w:eastAsia="Times New Roman" w:hAnsi="Calibri" w:cs="Calibri"/>
+              </w:rPr>
+              <w:t>6.5-6.8</w:t>
+            </w:r>
+          </w:p>
+        </w:tc>
+        <w:tc>
+          <w:tcPr>
+            <w:tcW w:w="2765" w:type="dxa"/>
+            <w:tcBorders>
+              <w:top w:val="single" w:sz="8" w:space="0" w:color="A3A3A3"/>
+              <w:left w:val="single" w:sz="8" w:space="0" w:color="A3A3A3"/>
+              <w:bottom w:val="single" w:sz="8" w:space="0" w:color="A3A3A3"/>
+              <w:right w:val="single" w:sz="8" w:space="0" w:color="A3A3A3"/>
+            </w:tcBorders>
+            <w:tcMar>
+              <w:top w:w="80" w:type="dxa"/>
+              <w:left w:w="80" w:type="dxa"/>
+              <w:bottom w:w="80" w:type="dxa"/>
+              <w:right w:w="80" w:type="dxa"/>
+            </w:tcMar>
+            <w:hideMark/>
+          </w:tcPr>
+          <w:p>
+            <w:pPr>
+              <w:spacing w:after="0" w:line="240" w:lineRule="auto"/>
+              <w:rPr>
+                <w:rFonts w:ascii="Calibri" w:eastAsia="Times New Roman" w:hAnsi="Calibri" w:cs="Calibri"/>
+              </w:rPr>
+            </w:pPr>
+            <w:r>
+              <w:rPr>
+                <w:rFonts w:ascii="Calibri" w:eastAsia="Times New Roman" w:hAnsi="Calibri" w:cs="Calibri"/>
+              </w:rPr>
+              <w:t>Second round pick</w:t>
+            </w:r>
+          </w:p>
+        </w:tc>
+        <w:tc>
+          <w:tcPr>
+            <w:tcW w:w="6803" w:type="dxa"/>
+            <w:tcBorders>
+              <w:top w:val="single" w:sz="8" w:space="0" w:color="A3A3A3"/>
+              <w:left w:val="single" w:sz="8" w:space="0" w:color="A3A3A3"/>
+              <w:bottom w:val="single" w:sz="8" w:space="0" w:color="A3A3A3"/>
+              <w:right w:val="single" w:sz="8" w:space="0" w:color="A3A3A3"/>
+            </w:tcBorders>
+            <w:tcMar>
+              <w:top w:w="80" w:type="dxa"/>
+              <w:left w:w="80" w:type="dxa"/>
+              <w:bottom w:w="80" w:type="dxa"/>
+              <w:right w:w="80" w:type="dxa"/>
+            </w:tcMar>
+            <w:hideMark/>
+          </w:tcPr>
+          <w:tbl>
+            <w:tblPr>
+              <w:tblW w:w="0" w:type="auto"/>
+              <w:tblBorders>
+                <w:top w:val="single" w:sz="8" w:space="0" w:color="A3A3A3"/>
+                <w:left w:val="single" w:sz="8" w:space="0" w:color="A3A3A3"/>
+                <w:bottom w:val="single" w:sz="8" w:space="0" w:color="A3A3A3"/>
+                <w:right w:val="single" w:sz="8" w:space="0" w:color="A3A3A3"/>
+              </w:tblBorders>
+              <w:tblCellMar>
+                <w:left w:w="0" w:type="dxa"/>
+                <w:right w:w="0" w:type="dxa"/>
+              </w:tblCellMar>
+              <w:tblLook w:val="04A0" w:firstRow="1" w:lastRow="0" w:firstColumn="1" w:lastColumn="0" w:noHBand="0" w:noVBand="1"/>
+              <w:tblCaption w:val=""/>
+              <w:tblDescription w:val=""/>
+            </w:tblPr>
+            <w:tblGrid>
+              <w:gridCol w:w="860"/>
+              <w:gridCol w:w="852"/>
+              <w:gridCol w:w="853"/>
+              <w:gridCol w:w="879"/>
+              <w:gridCol w:w="853"/>
+              <w:gridCol w:w="879"/>
+              <w:gridCol w:w="650"/>
+            </w:tblGrid>
+            <w:tr>
+              <w:tc>
+                <w:tcPr>
+                  <w:tcW w:w="960" w:type="dxa"/>
+                  <w:tcBorders>
+                    <w:top w:val="single" w:sz="8" w:space="0" w:color="A3A3A3"/>
+                    <w:left w:val="single" w:sz="8" w:space="0" w:color="A3A3A3"/>
+                    <w:bottom w:val="single" w:sz="8" w:space="0" w:color="A3A3A3"/>
+                    <w:right w:val="single" w:sz="8" w:space="0" w:color="A3A3A3"/>
+                  </w:tcBorders>
+                  <w:tcMar>
+                    <w:top w:w="80" w:type="dxa"/>
+                    <w:left w:w="80" w:type="dxa"/>
+                    <w:bottom w:w="80" w:type="dxa"/>
+                    <w:right w:w="80" w:type="dxa"/>
+                  </w:tcMar>
+                  <w:hideMark/>
+                </w:tcPr>
+                <w:p>
+                  <w:pPr>
+                    <w:spacing w:after="0" w:line="240" w:lineRule="auto"/>
+                    <w:rPr>
+                      <w:rFonts w:ascii="Calibri" w:eastAsia="Times New Roman" w:hAnsi="Calibri" w:cs="Calibri"/>
+                    </w:rPr>
+                  </w:pPr>
+                  <w:r>
+                    <w:rPr>
+                      <w:rFonts w:ascii="Calibri" w:eastAsia="Times New Roman" w:hAnsi="Calibri" w:cs="Calibri"/>
+                    </w:rPr>
+                    <w:t>1</w:t>
+                  </w:r>
+                </w:p>
+              </w:tc>
+              <w:tc>
+                <w:tcPr>
+                  <w:tcW w:w="960" w:type="dxa"/>
+                  <w:tcBorders>
+                    <w:top w:val="single" w:sz="8" w:space="0" w:color="A3A3A3"/>
+                    <w:left w:val="single" w:sz="8" w:space="0" w:color="A3A3A3"/>
+                    <w:bottom w:val="single" w:sz="8" w:space="0" w:color="A3A3A3"/>
+                    <w:right w:val="single" w:sz="8" w:space="0" w:color="A3A3A3"/>
+                  </w:tcBorders>
+                  <w:tcMar>
+                    <w:top w:w="80" w:type="dxa"/>
+                    <w:left w:w="80" w:type="dxa"/>
+                    <w:bottom w:w="80" w:type="dxa"/>
+                    <w:right w:w="80" w:type="dxa"/>
+                  </w:tcMar>
+                  <w:hideMark/>
+                </w:tcPr>
+                <w:p>
+                  <w:pPr>
+                    <w:spacing w:after="0" w:line="240" w:lineRule="auto"/>
+                    <w:rPr>
+                      <w:rFonts w:ascii="Calibri" w:eastAsia="Times New Roman" w:hAnsi="Calibri" w:cs="Calibri"/>
+                    </w:rPr>
+                  </w:pPr>
+                  <w:r>
+                    <w:rPr>
+                      <w:rFonts w:ascii="Calibri" w:eastAsia="Times New Roman" w:hAnsi="Calibri" w:cs="Calibri"/>
+                    </w:rPr>
+                    <w:t>2</w:t>
+                  </w:r>
+                </w:p>
+              </w:tc>
+              <w:tc>
+                <w:tcPr>
+                  <w:tcW w:w="960" w:type="dxa"/>
+                  <w:tcBorders>
+                    <w:top w:val="single" w:sz="8" w:space="0" w:color="A3A3A3"/>
+                    <w:left w:val="single" w:sz="8" w:space="0" w:color="A3A3A3"/>
+                    <w:bottom w:val="single" w:sz="8" w:space="0" w:color="A3A3A3"/>
+                    <w:right w:val="single" w:sz="8" w:space="0" w:color="A3A3A3"/>
+                  </w:tcBorders>
+                  <w:tcMar>
+                    <w:top w:w="80" w:type="dxa"/>
+                    <w:left w:w="80" w:type="dxa"/>
+                    <w:bottom w:w="80" w:type="dxa"/>
+                    <w:right w:w="80" w:type="dxa"/>
+                  </w:tcMar>
+                  <w:hideMark/>
+                </w:tcPr>
+                <w:p>
+                  <w:pPr>
+                    <w:spacing w:after="0" w:line="240" w:lineRule="auto"/>
+                    <w:rPr>
+                      <w:rFonts w:ascii="Calibri" w:eastAsia="Times New Roman" w:hAnsi="Calibri" w:cs="Calibri"/>
+                    </w:rPr>
+                  </w:pPr>
+                  <w:r>
+                    <w:rPr>
+                      <w:rFonts w:ascii="Calibri" w:eastAsia="Times New Roman" w:hAnsi="Calibri" w:cs="Calibri"/>
+                    </w:rPr>
+                    <w:t>3</w:t>
+                  </w:r>
+                </w:p>
+              </w:tc>
+              <w:tc>
+                <w:tcPr>
+                  <w:tcW w:w="960" w:type="dxa"/>
+                  <w:tcBorders>
+                    <w:top w:val="single" w:sz="8" w:space="0" w:color="A3A3A3"/>
+                    <w:left w:val="single" w:sz="8" w:space="0" w:color="A3A3A3"/>
+                    <w:bottom w:val="single" w:sz="8" w:space="0" w:color="A3A3A3"/>
+                    <w:right w:val="single" w:sz="8" w:space="0" w:color="A3A3A3"/>
+                  </w:tcBorders>
+                  <w:tcMar>
+                    <w:top w:w="80" w:type="dxa"/>
+                    <w:left w:w="80" w:type="dxa"/>
+                    <w:bottom w:w="80" w:type="dxa"/>
+                    <w:right w:w="80" w:type="dxa"/>
+                  </w:tcMar>
+                  <w:hideMark/>
+                </w:tcPr>
+                <w:p>
+                  <w:pPr>
+                    <w:spacing w:after="0" w:line="240" w:lineRule="auto"/>
+                    <w:rPr>
+                      <w:rFonts w:ascii="Calibri" w:eastAsia="Times New Roman" w:hAnsi="Calibri" w:cs="Calibri"/>
+                    </w:rPr>
+                  </w:pPr>
+                  <w:r>
+                    <w:rPr>
+                      <w:rFonts w:ascii="Calibri" w:eastAsia="Times New Roman" w:hAnsi="Calibri" w:cs="Calibri"/>
+                    </w:rPr>
+                    <w:t>4</w:t>
+                  </w:r>
+                </w:p>
+              </w:tc>
+              <w:tc>
+                <w:tcPr>
+                  <w:tcW w:w="960" w:type="dxa"/>
+                  <w:tcBorders>
+                    <w:top w:val="single" w:sz="8" w:space="0" w:color="A3A3A3"/>
+                    <w:left w:val="single" w:sz="8" w:space="0" w:color="A3A3A3"/>
+                    <w:bottom w:val="single" w:sz="8" w:space="0" w:color="A3A3A3"/>
+                    <w:right w:val="single" w:sz="8" w:space="0" w:color="A3A3A3"/>
+                  </w:tcBorders>
+                  <w:tcMar>
+                    <w:top w:w="80" w:type="dxa"/>
+                    <w:left w:w="80" w:type="dxa"/>
+                    <w:bottom w:w="80" w:type="dxa"/>
+                    <w:right w:w="80" w:type="dxa"/>
+                  </w:tcMar>
+                  <w:hideMark/>
+                </w:tcPr>
+                <w:p>
+                  <w:pPr>
+                    <w:spacing w:after="0" w:line="240" w:lineRule="auto"/>
+                    <w:rPr>
+                      <w:rFonts w:ascii="Calibri" w:eastAsia="Times New Roman" w:hAnsi="Calibri" w:cs="Calibri"/>
+                    </w:rPr>
+                  </w:pPr>
+                  <w:r>
+                    <w:rPr>
+                      <w:rFonts w:ascii="Calibri" w:eastAsia="Times New Roman" w:hAnsi="Calibri" w:cs="Calibri"/>
+                    </w:rPr>
+                    <w:t>5</w:t>
+                  </w:r>
+                </w:p>
+              </w:tc>
+              <w:tc>
+                <w:tcPr>
+                  <w:tcW w:w="960" w:type="dxa"/>
+                  <w:tcBorders>
+                    <w:top w:val="single" w:sz="8" w:space="0" w:color="A3A3A3"/>
+                    <w:left w:val="single" w:sz="8" w:space="0" w:color="A3A3A3"/>
+                    <w:bottom w:val="single" w:sz="8" w:space="0" w:color="A3A3A3"/>
+                    <w:right w:val="single" w:sz="8" w:space="0" w:color="A3A3A3"/>
+                  </w:tcBorders>
+                  <w:tcMar>
+                    <w:top w:w="80" w:type="dxa"/>
+                    <w:left w:w="80" w:type="dxa"/>
+                    <w:bottom w:w="80" w:type="dxa"/>
+                    <w:right w:w="80" w:type="dxa"/>
+                  </w:tcMar>
+                  <w:hideMark/>
+                </w:tcPr>
+                <w:p>
+                  <w:pPr>
+                    <w:spacing w:after="0" w:line="240" w:lineRule="auto"/>
+                    <w:rPr>
+                      <w:rFonts w:ascii="Calibri" w:eastAsia="Times New Roman" w:hAnsi="Calibri" w:cs="Calibri"/>
+                    </w:rPr>
+                  </w:pPr>
+                  <w:r>
+                    <w:rPr>
+                      <w:rFonts w:ascii="Calibri" w:eastAsia="Times New Roman" w:hAnsi="Calibri" w:cs="Calibri"/>
+                    </w:rPr>
+                    <w:t>6</w:t>
+                  </w:r>
+                </w:p>
+              </w:tc>
+              <w:tc>
+                <w:tcPr>
+                  <w:tcW w:w="720" w:type="dxa"/>
+                  <w:tcBorders>
+                    <w:top w:val="single" w:sz="8" w:space="0" w:color="A3A3A3"/>
+                    <w:left w:val="single" w:sz="8" w:space="0" w:color="A3A3A3"/>
+                    <w:bottom w:val="single" w:sz="8" w:space="0" w:color="A3A3A3"/>
+                    <w:right w:val="single" w:sz="8" w:space="0" w:color="A3A3A3"/>
+                  </w:tcBorders>
+                  <w:tcMar>
+                    <w:top w:w="80" w:type="dxa"/>
+                    <w:left w:w="80" w:type="dxa"/>
+                    <w:bottom w:w="80" w:type="dxa"/>
+                    <w:right w:w="80" w:type="dxa"/>
+                  </w:tcMar>
+                  <w:hideMark/>
+                </w:tcPr>
+                <w:p>
+                  <w:pPr>
+                    <w:spacing w:after="0" w:line="240" w:lineRule="auto"/>
+                    <w:rPr>
+                      <w:rFonts w:ascii="Calibri" w:eastAsia="Times New Roman" w:hAnsi="Calibri" w:cs="Calibri"/>
+                    </w:rPr>
+                  </w:pPr>
+                  <w:r>
+                    <w:rPr>
+                      <w:rFonts w:ascii="Calibri" w:eastAsia="Times New Roman" w:hAnsi="Calibri" w:cs="Calibri"/>
+                    </w:rPr>
+                    <w:t>7</w:t>
+                  </w:r>
+                </w:p>
+              </w:tc>
+            </w:tr>
+            <w:tr>
+              <w:tc>
+                <w:tcPr>
+                  <w:tcW w:w="960" w:type="dxa"/>
+                  <w:tcBorders>
+                    <w:top w:val="single" w:sz="8" w:space="0" w:color="A3A3A3"/>
+                    <w:left w:val="single" w:sz="8" w:space="0" w:color="A3A3A3"/>
+                    <w:bottom w:val="single" w:sz="8" w:space="0" w:color="A3A3A3"/>
+                    <w:right w:val="single" w:sz="8" w:space="0" w:color="A3A3A3"/>
+                  </w:tcBorders>
+                  <w:tcMar>
+                    <w:top w:w="80" w:type="dxa"/>
+                    <w:left w:w="80" w:type="dxa"/>
+                    <w:bottom w:w="80" w:type="dxa"/>
+                    <w:right w:w="80" w:type="dxa"/>
+                  </w:tcMar>
+                  <w:hideMark/>
+                </w:tcPr>
+                <w:p>
+                  <w:pPr>
+                    <w:spacing w:after="0" w:line="240" w:lineRule="auto"/>
+                    <w:rPr>
+                      <w:rFonts w:ascii="Calibri" w:eastAsia="Times New Roman" w:hAnsi="Calibri" w:cs="Calibri"/>
+                    </w:rPr>
+                  </w:pPr>
+                  <w:r>
+                    <w:rPr>
+                      <w:rFonts w:ascii="Calibri" w:eastAsia="Times New Roman" w:hAnsi="Calibri" w:cs="Calibri"/>
+                    </w:rPr>
+                    <w:t>-.5</w:t>
+                  </w:r>
+                </w:p>
+              </w:tc>
+              <w:tc>
+                <w:tcPr>
+                  <w:tcW w:w="960" w:type="dxa"/>
+                  <w:tcBorders>
+                    <w:top w:val="single" w:sz="8" w:space="0" w:color="A3A3A3"/>
+                    <w:left w:val="single" w:sz="8" w:space="0" w:color="A3A3A3"/>
+                    <w:bottom w:val="single" w:sz="8" w:space="0" w:color="A3A3A3"/>
+                    <w:right w:val="single" w:sz="8" w:space="0" w:color="A3A3A3"/>
+                  </w:tcBorders>
+                  <w:tcMar>
+                    <w:top w:w="80" w:type="dxa"/>
+                    <w:left w:w="80" w:type="dxa"/>
+                    <w:bottom w:w="80" w:type="dxa"/>
+                    <w:right w:w="80" w:type="dxa"/>
+                  </w:tcMar>
+                  <w:hideMark/>
+                </w:tcPr>
+                <w:p>
+                  <w:pPr>
+                    <w:spacing w:after="0" w:line="240" w:lineRule="auto"/>
+                    <w:rPr>
+                      <w:rFonts w:ascii="Calibri" w:eastAsia="Times New Roman" w:hAnsi="Calibri" w:cs="Calibri"/>
+                    </w:rPr>
+                  </w:pPr>
+                  <w:r>
+                    <w:rPr>
+                      <w:rFonts w:ascii="Calibri" w:eastAsia="Times New Roman" w:hAnsi="Calibri" w:cs="Calibri"/>
+                    </w:rPr>
+                    <w:t>0</w:t>
+                  </w:r>
+                </w:p>
+              </w:tc>
+              <w:tc>
+                <w:tcPr>
+                  <w:tcW w:w="960" w:type="dxa"/>
+                  <w:tcBorders>
+                    <w:top w:val="single" w:sz="8" w:space="0" w:color="A3A3A3"/>
+                    <w:left w:val="single" w:sz="8" w:space="0" w:color="A3A3A3"/>
+                    <w:bottom w:val="single" w:sz="8" w:space="0" w:color="A3A3A3"/>
+                    <w:right w:val="single" w:sz="8" w:space="0" w:color="A3A3A3"/>
+                  </w:tcBorders>
+                  <w:tcMar>
+                    <w:top w:w="80" w:type="dxa"/>
+                    <w:left w:w="80" w:type="dxa"/>
+                    <w:bottom w:w="80" w:type="dxa"/>
+                    <w:right w:w="80" w:type="dxa"/>
+                  </w:tcMar>
+                  <w:hideMark/>
+                </w:tcPr>
+                <w:p>
+                  <w:pPr>
+                    <w:spacing w:after="0" w:line="240" w:lineRule="auto"/>
+                    <w:rPr>
+                      <w:rFonts w:ascii="Calibri" w:eastAsia="Times New Roman" w:hAnsi="Calibri" w:cs="Calibri"/>
+                    </w:rPr>
+                  </w:pPr>
+                  <w:r>
+                    <w:rPr>
+                      <w:rFonts w:ascii="Calibri" w:eastAsia="Times New Roman" w:hAnsi="Calibri" w:cs="Calibri"/>
+                    </w:rPr>
+                    <w:t>1</w:t>
+                  </w:r>
+                </w:p>
+              </w:tc>
+              <w:tc>
+                <w:tcPr>
+                  <w:tcW w:w="960" w:type="dxa"/>
+                  <w:tcBorders>
+                    <w:top w:val="single" w:sz="8" w:space="0" w:color="A3A3A3"/>
+                    <w:left w:val="single" w:sz="8" w:space="0" w:color="A3A3A3"/>
+                    <w:bottom w:val="single" w:sz="8" w:space="0" w:color="A3A3A3"/>
+                    <w:right w:val="single" w:sz="8" w:space="0" w:color="A3A3A3"/>
+                  </w:tcBorders>
+                  <w:tcMar>
+                    <w:top w:w="80" w:type="dxa"/>
+                    <w:left w:w="80" w:type="dxa"/>
+                    <w:bottom w:w="80" w:type="dxa"/>
+                    <w:right w:w="80" w:type="dxa"/>
+                  </w:tcMar>
+                  <w:hideMark/>
+                </w:tcPr>
+                <w:p>
+                  <w:pPr>
+                    <w:spacing w:after="0" w:line="240" w:lineRule="auto"/>
+                    <w:rPr>
+                      <w:rFonts w:ascii="Calibri" w:eastAsia="Times New Roman" w:hAnsi="Calibri" w:cs="Calibri"/>
+                    </w:rPr>
+                  </w:pPr>
+                  <w:r>
+                    <w:rPr>
+                      <w:rFonts w:ascii="Calibri" w:eastAsia="Times New Roman" w:hAnsi="Calibri" w:cs="Calibri"/>
+                    </w:rPr>
+                    <w:t>1.5</w:t>
+                  </w:r>
+                </w:p>
+              </w:tc>
+              <w:tc>
+                <w:tcPr>
+                  <w:tcW w:w="960" w:type="dxa"/>
+                  <w:tcBorders>
+                    <w:top w:val="single" w:sz="8" w:space="0" w:color="A3A3A3"/>
+                    <w:left w:val="single" w:sz="8" w:space="0" w:color="A3A3A3"/>
+                    <w:bottom w:val="single" w:sz="8" w:space="0" w:color="A3A3A3"/>
+                    <w:right w:val="single" w:sz="8" w:space="0" w:color="A3A3A3"/>
+                  </w:tcBorders>
+                  <w:tcMar>
+                    <w:top w:w="80" w:type="dxa"/>
+                    <w:left w:w="80" w:type="dxa"/>
+                    <w:bottom w:w="80" w:type="dxa"/>
+                    <w:right w:w="80" w:type="dxa"/>
+                  </w:tcMar>
+                  <w:hideMark/>
+                </w:tcPr>
+                <w:p>
+                  <w:pPr>
+                    <w:spacing w:after="0" w:line="240" w:lineRule="auto"/>
+                    <w:rPr>
+                      <w:rFonts w:ascii="Calibri" w:eastAsia="Times New Roman" w:hAnsi="Calibri" w:cs="Calibri"/>
+                    </w:rPr>
+                  </w:pPr>
+                  <w:r>
+                    <w:rPr>
+                      <w:rFonts w:ascii="Calibri" w:eastAsia="Times New Roman" w:hAnsi="Calibri" w:cs="Calibri"/>
+                    </w:rPr>
+                    <w:t>2</w:t>
+                  </w:r>
+                </w:p>
+              </w:tc>
+              <w:tc>
+                <w:tcPr>
+                  <w:tcW w:w="960" w:type="dxa"/>
+                  <w:tcBorders>
+                    <w:top w:val="single" w:sz="8" w:space="0" w:color="A3A3A3"/>
+                    <w:left w:val="single" w:sz="8" w:space="0" w:color="A3A3A3"/>
+                    <w:bottom w:val="single" w:sz="8" w:space="0" w:color="A3A3A3"/>
+                    <w:right w:val="single" w:sz="8" w:space="0" w:color="A3A3A3"/>
+                  </w:tcBorders>
+                  <w:tcMar>
+                    <w:top w:w="80" w:type="dxa"/>
+                    <w:left w:w="80" w:type="dxa"/>
+                    <w:bottom w:w="80" w:type="dxa"/>
+                    <w:right w:w="80" w:type="dxa"/>
+                  </w:tcMar>
+                  <w:hideMark/>
+                </w:tcPr>
+                <w:p>
+                  <w:pPr>
+                    <w:spacing w:after="0" w:line="240" w:lineRule="auto"/>
+                    <w:rPr>
+                      <w:rFonts w:ascii="Calibri" w:eastAsia="Times New Roman" w:hAnsi="Calibri" w:cs="Calibri"/>
+                    </w:rPr>
+                  </w:pPr>
+                  <w:r>
+                    <w:rPr>
+                      <w:rFonts w:ascii="Calibri" w:eastAsia="Times New Roman" w:hAnsi="Calibri" w:cs="Calibri"/>
+                    </w:rPr>
+                    <w:t>2.5</w:t>
+                  </w:r>
+                </w:p>
+              </w:tc>
+              <w:tc>
+                <w:tcPr>
+                  <w:tcW w:w="720" w:type="dxa"/>
+                  <w:tcBorders>
+                    <w:top w:val="single" w:sz="8" w:space="0" w:color="A3A3A3"/>
+                    <w:left w:val="single" w:sz="8" w:space="0" w:color="A3A3A3"/>
+                    <w:bottom w:val="single" w:sz="8" w:space="0" w:color="A3A3A3"/>
+                    <w:right w:val="single" w:sz="8" w:space="0" w:color="A3A3A3"/>
+                  </w:tcBorders>
+                  <w:tcMar>
+                    <w:top w:w="80" w:type="dxa"/>
+                    <w:left w:w="80" w:type="dxa"/>
+                    <w:bottom w:w="80" w:type="dxa"/>
+                    <w:right w:w="80" w:type="dxa"/>
+                  </w:tcMar>
+                  <w:hideMark/>
+                </w:tcPr>
+                <w:p>
+                  <w:pPr>
+                    <w:spacing w:after="0" w:line="240" w:lineRule="auto"/>
+                    <w:rPr>
+                      <w:rFonts w:ascii="Calibri" w:eastAsia="Times New Roman" w:hAnsi="Calibri" w:cs="Calibri"/>
+                    </w:rPr>
+                  </w:pPr>
+                  <w:r>
+                    <w:rPr>
+                      <w:rFonts w:ascii="Calibri" w:eastAsia="Times New Roman" w:hAnsi="Calibri" w:cs="Calibri"/>
+                    </w:rPr>
+                    <w:t>3</w:t>
+                  </w:r>
+                </w:p>
+              </w:tc>
+            </w:tr>
+          </w:tbl>
+          <w:p>
+            <w:pPr>
+              <w:spacing w:after="0" w:line="240" w:lineRule="auto"/>
+              <w:rPr>
+                <w:rFonts w:ascii="Times New Roman" w:eastAsia="Times New Roman" w:hAnsi="Times New Roman" w:cs="Times New Roman"/>
+                <w:sz w:val="24"/>
+                <w:szCs w:val="24"/>
+              </w:rPr>
+            </w:pPr>
+          </w:p>
+        </w:tc>
+      </w:tr>
+      <w:tr>
+        <w:tc>
+          <w:tcPr>
+            <w:tcW w:w="960" w:type="dxa"/>
+            <w:tcBorders>
+              <w:top w:val="single" w:sz="8" w:space="0" w:color="A3A3A3"/>
+              <w:left w:val="single" w:sz="8" w:space="0" w:color="A3A3A3"/>
+              <w:bottom w:val="single" w:sz="8" w:space="0" w:color="A3A3A3"/>
+              <w:right w:val="single" w:sz="8" w:space="0" w:color="A3A3A3"/>
+            </w:tcBorders>
+            <w:tcMar>
+              <w:top w:w="80" w:type="dxa"/>
+              <w:left w:w="80" w:type="dxa"/>
+              <w:bottom w:w="80" w:type="dxa"/>
+              <w:right w:w="80" w:type="dxa"/>
+            </w:tcMar>
+            <w:hideMark/>
+          </w:tcPr>
+          <w:p>
+            <w:pPr>
+              <w:spacing w:after="0" w:line="240" w:lineRule="auto"/>
+              <w:rPr>
+                <w:rFonts w:ascii="Calibri" w:eastAsia="Times New Roman" w:hAnsi="Calibri" w:cs="Calibri"/>
+              </w:rPr>
+            </w:pPr>
+            <w:r>
+              <w:rPr>
+                <w:rFonts w:ascii="Calibri" w:eastAsia="Times New Roman" w:hAnsi="Calibri" w:cs="Calibri"/>
+              </w:rPr>
+              <w:t>6.1-6.4</w:t>
+            </w:r>
+          </w:p>
+        </w:tc>
+        <w:tc>
+          <w:tcPr>
+            <w:tcW w:w="2765" w:type="dxa"/>
+            <w:tcBorders>
+              <w:top w:val="single" w:sz="8" w:space="0" w:color="A3A3A3"/>
+              <w:left w:val="single" w:sz="8" w:space="0" w:color="A3A3A3"/>
+              <w:bottom w:val="single" w:sz="8" w:space="0" w:color="A3A3A3"/>
+              <w:right w:val="single" w:sz="8" w:space="0" w:color="A3A3A3"/>
+            </w:tcBorders>
+            <w:tcMar>
+              <w:top w:w="80" w:type="dxa"/>
+              <w:left w:w="80" w:type="dxa"/>
+              <w:bottom w:w="80" w:type="dxa"/>
+              <w:right w:w="80" w:type="dxa"/>
+            </w:tcMar>
+            <w:hideMark/>
+          </w:tcPr>
+          <w:p>
+            <w:pPr>
+              <w:spacing w:after="0" w:line="240" w:lineRule="auto"/>
+              <w:rPr>
+                <w:rFonts w:ascii="Calibri" w:eastAsia="Times New Roman" w:hAnsi="Calibri" w:cs="Calibri"/>
+              </w:rPr>
+            </w:pPr>
+            <w:r>
+              <w:rPr>
+                <w:rFonts w:ascii="Calibri" w:eastAsia="Times New Roman" w:hAnsi="Calibri" w:cs="Calibri"/>
+              </w:rPr>
+              <w:t>Third round picks</w:t>
+            </w:r>
+          </w:p>
+        </w:tc>
+        <w:tc>
+          <w:tcPr>
+            <w:tcW w:w="6803" w:type="dxa"/>
+            <w:tcBorders>
+              <w:top w:val="single" w:sz="8" w:space="0" w:color="A3A3A3"/>
+              <w:left w:val="single" w:sz="8" w:space="0" w:color="A3A3A3"/>
+              <w:bottom w:val="single" w:sz="8" w:space="0" w:color="A3A3A3"/>
+              <w:right w:val="single" w:sz="8" w:space="0" w:color="A3A3A3"/>
+            </w:tcBorders>
+            <w:tcMar>
+              <w:top w:w="80" w:type="dxa"/>
+              <w:left w:w="80" w:type="dxa"/>
+              <w:bottom w:w="80" w:type="dxa"/>
+              <w:right w:w="80" w:type="dxa"/>
+            </w:tcMar>
+            <w:hideMark/>
+          </w:tcPr>
+          <w:tbl>
+            <w:tblPr>
+              <w:tblW w:w="0" w:type="auto"/>
+              <w:tblBorders>
+                <w:top w:val="single" w:sz="8" w:space="0" w:color="A3A3A3"/>
+                <w:left w:val="single" w:sz="8" w:space="0" w:color="A3A3A3"/>
+                <w:bottom w:val="single" w:sz="8" w:space="0" w:color="A3A3A3"/>
+                <w:right w:val="single" w:sz="8" w:space="0" w:color="A3A3A3"/>
+              </w:tblBorders>
+              <w:tblCellMar>
+                <w:left w:w="0" w:type="dxa"/>
+                <w:right w:w="0" w:type="dxa"/>
+              </w:tblCellMar>
+              <w:tblLook w:val="04A0" w:firstRow="1" w:lastRow="0" w:firstColumn="1" w:lastColumn="0" w:noHBand="0" w:noVBand="1"/>
+              <w:tblCaption w:val=""/>
+              <w:tblDescription w:val=""/>
+            </w:tblPr>
+            <w:tblGrid>
+              <w:gridCol w:w="852"/>
+              <w:gridCol w:w="860"/>
+              <w:gridCol w:w="853"/>
+              <w:gridCol w:w="879"/>
+              <w:gridCol w:w="853"/>
+              <w:gridCol w:w="879"/>
+              <w:gridCol w:w="650"/>
+            </w:tblGrid>
+            <w:tr>
+              <w:tc>
+                <w:tcPr>
+                  <w:tcW w:w="960" w:type="dxa"/>
+                  <w:tcBorders>
+                    <w:top w:val="single" w:sz="8" w:space="0" w:color="A3A3A3"/>
+                    <w:left w:val="single" w:sz="8" w:space="0" w:color="A3A3A3"/>
+                    <w:bottom w:val="single" w:sz="8" w:space="0" w:color="A3A3A3"/>
+                    <w:right w:val="single" w:sz="8" w:space="0" w:color="A3A3A3"/>
+                  </w:tcBorders>
+                  <w:tcMar>
+                    <w:top w:w="80" w:type="dxa"/>
+                    <w:left w:w="80" w:type="dxa"/>
+                    <w:bottom w:w="80" w:type="dxa"/>
+                    <w:right w:w="80" w:type="dxa"/>
+                  </w:tcMar>
+                  <w:hideMark/>
+                </w:tcPr>
+                <w:p>
+                  <w:pPr>
+                    <w:spacing w:after="0" w:line="240" w:lineRule="auto"/>
+                    <w:rPr>
+                      <w:rFonts w:ascii="Calibri" w:eastAsia="Times New Roman" w:hAnsi="Calibri" w:cs="Calibri"/>
+                    </w:rPr>
+                  </w:pPr>
+                  <w:r>
+                    <w:rPr>
+                      <w:rFonts w:ascii="Calibri" w:eastAsia="Times New Roman" w:hAnsi="Calibri" w:cs="Calibri"/>
+                    </w:rPr>
+                    <w:t>1</w:t>
+                  </w:r>
+                </w:p>
+              </w:tc>
+              <w:tc>
+                <w:tcPr>
+                  <w:tcW w:w="960" w:type="dxa"/>
+                  <w:tcBorders>
+                    <w:top w:val="single" w:sz="8" w:space="0" w:color="A3A3A3"/>
+                    <w:left w:val="single" w:sz="8" w:space="0" w:color="A3A3A3"/>
+                    <w:bottom w:val="single" w:sz="8" w:space="0" w:color="A3A3A3"/>
+                    <w:right w:val="single" w:sz="8" w:space="0" w:color="A3A3A3"/>
+                  </w:tcBorders>
+                  <w:tcMar>
+                    <w:top w:w="80" w:type="dxa"/>
+                    <w:left w:w="80" w:type="dxa"/>
+                    <w:bottom w:w="80" w:type="dxa"/>
+                    <w:right w:w="80" w:type="dxa"/>
+                  </w:tcMar>
+                  <w:hideMark/>
+                </w:tcPr>
+                <w:p>
+                  <w:pPr>
+                    <w:spacing w:after="0" w:line="240" w:lineRule="auto"/>
+                    <w:rPr>
+                      <w:rFonts w:ascii="Calibri" w:eastAsia="Times New Roman" w:hAnsi="Calibri" w:cs="Calibri"/>
+                    </w:rPr>
+                  </w:pPr>
+                  <w:r>
+                    <w:rPr>
+                      <w:rFonts w:ascii="Calibri" w:eastAsia="Times New Roman" w:hAnsi="Calibri" w:cs="Calibri"/>
+                    </w:rPr>
+                    <w:t>2</w:t>
+                  </w:r>
+                </w:p>
+              </w:tc>
+              <w:tc>
+                <w:tcPr>
+                  <w:tcW w:w="960" w:type="dxa"/>
+                  <w:tcBorders>
+                    <w:top w:val="single" w:sz="8" w:space="0" w:color="A3A3A3"/>
+                    <w:left w:val="single" w:sz="8" w:space="0" w:color="A3A3A3"/>
+                    <w:bottom w:val="single" w:sz="8" w:space="0" w:color="A3A3A3"/>
+                    <w:right w:val="single" w:sz="8" w:space="0" w:color="A3A3A3"/>
+                  </w:tcBorders>
+                  <w:tcMar>
+                    <w:top w:w="80" w:type="dxa"/>
+                    <w:left w:w="80" w:type="dxa"/>
+                    <w:bottom w:w="80" w:type="dxa"/>
+                    <w:right w:w="80" w:type="dxa"/>
+                  </w:tcMar>
+                  <w:hideMark/>
+                </w:tcPr>
+                <w:p>
+                  <w:pPr>
+                    <w:spacing w:after="0" w:line="240" w:lineRule="auto"/>
+                    <w:rPr>
+                      <w:rFonts w:ascii="Calibri" w:eastAsia="Times New Roman" w:hAnsi="Calibri" w:cs="Calibri"/>
+                    </w:rPr>
+                  </w:pPr>
+                  <w:r>
+                    <w:rPr>
+                      <w:rFonts w:ascii="Calibri" w:eastAsia="Times New Roman" w:hAnsi="Calibri" w:cs="Calibri"/>
+                    </w:rPr>
+                    <w:t>3</w:t>
+                  </w:r>
+                </w:p>
+              </w:tc>
+              <w:tc>
+                <w:tcPr>
+                  <w:tcW w:w="960" w:type="dxa"/>
+                  <w:tcBorders>
+                    <w:top w:val="single" w:sz="8" w:space="0" w:color="A3A3A3"/>
+                    <w:left w:val="single" w:sz="8" w:space="0" w:color="A3A3A3"/>
+                    <w:bottom w:val="single" w:sz="8" w:space="0" w:color="A3A3A3"/>
+                    <w:right w:val="single" w:sz="8" w:space="0" w:color="A3A3A3"/>
+                  </w:tcBorders>
+                  <w:tcMar>
+                    <w:top w:w="80" w:type="dxa"/>
+                    <w:left w:w="80" w:type="dxa"/>
+                    <w:bottom w:w="80" w:type="dxa"/>
+                    <w:right w:w="80" w:type="dxa"/>
+                  </w:tcMar>
+                  <w:hideMark/>
+                </w:tcPr>
+                <w:p>
+                  <w:pPr>
+                    <w:spacing w:after="0" w:line="240" w:lineRule="auto"/>
+                    <w:rPr>
+                      <w:rFonts w:ascii="Calibri" w:eastAsia="Times New Roman" w:hAnsi="Calibri" w:cs="Calibri"/>
+                    </w:rPr>
+                  </w:pPr>
+                  <w:r>
+                    <w:rPr>
+                      <w:rFonts w:ascii="Calibri" w:eastAsia="Times New Roman" w:hAnsi="Calibri" w:cs="Calibri"/>
+                    </w:rPr>
+                    <w:t>4</w:t>
+                  </w:r>
+                </w:p>
+              </w:tc>
+              <w:tc>
+                <w:tcPr>
+                  <w:tcW w:w="960" w:type="dxa"/>
+                  <w:tcBorders>
+                    <w:top w:val="single" w:sz="8" w:space="0" w:color="A3A3A3"/>
+                    <w:left w:val="single" w:sz="8" w:space="0" w:color="A3A3A3"/>
+                    <w:bottom w:val="single" w:sz="8" w:space="0" w:color="A3A3A3"/>
+                    <w:right w:val="single" w:sz="8" w:space="0" w:color="A3A3A3"/>
+                  </w:tcBorders>
+                  <w:tcMar>
+                    <w:top w:w="80" w:type="dxa"/>
+                    <w:left w:w="80" w:type="dxa"/>
+                    <w:bottom w:w="80" w:type="dxa"/>
+                    <w:right w:w="80" w:type="dxa"/>
+                  </w:tcMar>
+                  <w:hideMark/>
+                </w:tcPr>
+                <w:p>
+                  <w:pPr>
+                    <w:spacing w:after="0" w:line="240" w:lineRule="auto"/>
+                    <w:rPr>
+                      <w:rFonts w:ascii="Calibri" w:eastAsia="Times New Roman" w:hAnsi="Calibri" w:cs="Calibri"/>
+                    </w:rPr>
+                  </w:pPr>
+                  <w:r>
+                    <w:rPr>
+                      <w:rFonts w:ascii="Calibri" w:eastAsia="Times New Roman" w:hAnsi="Calibri" w:cs="Calibri"/>
+                    </w:rPr>
+                    <w:t>5</w:t>
+                  </w:r>
+                </w:p>
+              </w:tc>
+              <w:tc>
+                <w:tcPr>
+                  <w:tcW w:w="960" w:type="dxa"/>
+                  <w:tcBorders>
+                    <w:top w:val="single" w:sz="8" w:space="0" w:color="A3A3A3"/>
+                    <w:left w:val="single" w:sz="8" w:space="0" w:color="A3A3A3"/>
+                    <w:bottom w:val="single" w:sz="8" w:space="0" w:color="A3A3A3"/>
+                    <w:right w:val="single" w:sz="8" w:space="0" w:color="A3A3A3"/>
+                  </w:tcBorders>
+                  <w:tcMar>
+                    <w:top w:w="80" w:type="dxa"/>
+                    <w:left w:w="80" w:type="dxa"/>
+                    <w:bottom w:w="80" w:type="dxa"/>
+                    <w:right w:w="80" w:type="dxa"/>
+                  </w:tcMar>
+                  <w:hideMark/>
+                </w:tcPr>
+                <w:p>
+                  <w:pPr>
+                    <w:spacing w:after="0" w:line="240" w:lineRule="auto"/>
+                    <w:rPr>
+                      <w:rFonts w:ascii="Calibri" w:eastAsia="Times New Roman" w:hAnsi="Calibri" w:cs="Calibri"/>
+                    </w:rPr>
+                  </w:pPr>
+                  <w:r>
+                    <w:rPr>
+                      <w:rFonts w:ascii="Calibri" w:eastAsia="Times New Roman" w:hAnsi="Calibri" w:cs="Calibri"/>
+                    </w:rPr>
+                    <w:t>6</w:t>
+                  </w:r>
+                </w:p>
+              </w:tc>
+              <w:tc>
+                <w:tcPr>
+                  <w:tcW w:w="720" w:type="dxa"/>
+                  <w:tcBorders>
+                    <w:top w:val="single" w:sz="8" w:space="0" w:color="A3A3A3"/>
+                    <w:left w:val="single" w:sz="8" w:space="0" w:color="A3A3A3"/>
+                    <w:bottom w:val="single" w:sz="8" w:space="0" w:color="A3A3A3"/>
+                    <w:right w:val="single" w:sz="8" w:space="0" w:color="A3A3A3"/>
+                  </w:tcBorders>
+                  <w:tcMar>
+                    <w:top w:w="80" w:type="dxa"/>
+                    <w:left w:w="80" w:type="dxa"/>
+                    <w:bottom w:w="80" w:type="dxa"/>
+                    <w:right w:w="80" w:type="dxa"/>
+                  </w:tcMar>
+                  <w:hideMark/>
+                </w:tcPr>
+                <w:p>
+                  <w:pPr>
+                    <w:spacing w:after="0" w:line="240" w:lineRule="auto"/>
+                    <w:rPr>
+                      <w:rFonts w:ascii="Calibri" w:eastAsia="Times New Roman" w:hAnsi="Calibri" w:cs="Calibri"/>
+                    </w:rPr>
+                  </w:pPr>
+                  <w:r>
+                    <w:rPr>
+                      <w:rFonts w:ascii="Calibri" w:eastAsia="Times New Roman" w:hAnsi="Calibri" w:cs="Calibri"/>
+                    </w:rPr>
+                    <w:t>7</w:t>
+                  </w:r>
+                </w:p>
+              </w:tc>
+            </w:tr>
+            <w:tr>
+              <w:tc>
+                <w:tcPr>
+                  <w:tcW w:w="960" w:type="dxa"/>
+                  <w:tcBorders>
+                    <w:top w:val="single" w:sz="8" w:space="0" w:color="A3A3A3"/>
+                    <w:left w:val="single" w:sz="8" w:space="0" w:color="A3A3A3"/>
+                    <w:bottom w:val="single" w:sz="8" w:space="0" w:color="A3A3A3"/>
+                    <w:right w:val="single" w:sz="8" w:space="0" w:color="A3A3A3"/>
+                  </w:tcBorders>
+                  <w:tcMar>
+                    <w:top w:w="80" w:type="dxa"/>
+                    <w:left w:w="80" w:type="dxa"/>
+                    <w:bottom w:w="80" w:type="dxa"/>
+                    <w:right w:w="80" w:type="dxa"/>
+                  </w:tcMar>
+                  <w:hideMark/>
+                </w:tcPr>
+                <w:p>
+                  <w:pPr>
+                    <w:spacing w:after="0" w:line="240" w:lineRule="auto"/>
+                    <w:rPr>
+                      <w:rFonts w:ascii="Calibri" w:eastAsia="Times New Roman" w:hAnsi="Calibri" w:cs="Calibri"/>
+                    </w:rPr>
+                  </w:pPr>
+                  <w:r>
+                    <w:rPr>
+                      <w:rFonts w:ascii="Calibri" w:eastAsia="Times New Roman" w:hAnsi="Calibri" w:cs="Calibri"/>
+                    </w:rPr>
+                    <w:t>-1</w:t>
+                  </w:r>
+                </w:p>
+              </w:tc>
+              <w:tc>
+                <w:tcPr>
+                  <w:tcW w:w="960" w:type="dxa"/>
+                  <w:tcBorders>
+                    <w:top w:val="single" w:sz="8" w:space="0" w:color="A3A3A3"/>
+                    <w:left w:val="single" w:sz="8" w:space="0" w:color="A3A3A3"/>
+                    <w:bottom w:val="single" w:sz="8" w:space="0" w:color="A3A3A3"/>
+                    <w:right w:val="single" w:sz="8" w:space="0" w:color="A3A3A3"/>
+                  </w:tcBorders>
+                  <w:tcMar>
+                    <w:top w:w="80" w:type="dxa"/>
+                    <w:left w:w="80" w:type="dxa"/>
+                    <w:bottom w:w="80" w:type="dxa"/>
+                    <w:right w:w="80" w:type="dxa"/>
+                  </w:tcMar>
+                  <w:hideMark/>
+                </w:tcPr>
+                <w:p>
+                  <w:pPr>
+                    <w:spacing w:after="0" w:line="240" w:lineRule="auto"/>
+                    <w:rPr>
+                      <w:rFonts w:ascii="Calibri" w:eastAsia="Times New Roman" w:hAnsi="Calibri" w:cs="Calibri"/>
+                    </w:rPr>
+                  </w:pPr>
+                  <w:r>
+                    <w:rPr>
+                      <w:rFonts w:ascii="Calibri" w:eastAsia="Times New Roman" w:hAnsi="Calibri" w:cs="Calibri"/>
+                    </w:rPr>
+                    <w:t>-.5</w:t>
+                  </w:r>
+                </w:p>
+              </w:tc>
+              <w:tc>
+                <w:tcPr>
+                  <w:tcW w:w="960" w:type="dxa"/>
+                  <w:tcBorders>
+                    <w:top w:val="single" w:sz="8" w:space="0" w:color="A3A3A3"/>
+                    <w:left w:val="single" w:sz="8" w:space="0" w:color="A3A3A3"/>
+                    <w:bottom w:val="single" w:sz="8" w:space="0" w:color="A3A3A3"/>
+                    <w:right w:val="single" w:sz="8" w:space="0" w:color="A3A3A3"/>
+                  </w:tcBorders>
+                  <w:tcMar>
+                    <w:top w:w="80" w:type="dxa"/>
+                    <w:left w:w="80" w:type="dxa"/>
+                    <w:bottom w:w="80" w:type="dxa"/>
+                    <w:right w:w="80" w:type="dxa"/>
+                  </w:tcMar>
+                  <w:hideMark/>
+                </w:tcPr>
+                <w:p>
+                  <w:pPr>
+                    <w:spacing w:after="0" w:line="240" w:lineRule="auto"/>
+                    <w:rPr>
+                      <w:rFonts w:ascii="Calibri" w:eastAsia="Times New Roman" w:hAnsi="Calibri" w:cs="Calibri"/>
+                    </w:rPr>
+                  </w:pPr>
+                  <w:r>
+                    <w:rPr>
+                      <w:rFonts w:ascii="Calibri" w:eastAsia="Times New Roman" w:hAnsi="Calibri" w:cs="Calibri"/>
+                    </w:rPr>
+                    <w:t>0</w:t>
+                  </w:r>
+                </w:p>
+              </w:tc>
+              <w:tc>
+                <w:tcPr>
+                  <w:tcW w:w="960" w:type="dxa"/>
+                  <w:tcBorders>
+                    <w:top w:val="single" w:sz="8" w:space="0" w:color="A3A3A3"/>
+                    <w:left w:val="single" w:sz="8" w:space="0" w:color="A3A3A3"/>
+                    <w:bottom w:val="single" w:sz="8" w:space="0" w:color="A3A3A3"/>
+                    <w:right w:val="single" w:sz="8" w:space="0" w:color="A3A3A3"/>
+                  </w:tcBorders>
+                  <w:tcMar>
+                    <w:top w:w="80" w:type="dxa"/>
+                    <w:left w:w="80" w:type="dxa"/>
+                    <w:bottom w:w="80" w:type="dxa"/>
+                    <w:right w:w="80" w:type="dxa"/>
+                  </w:tcMar>
+                  <w:hideMark/>
+                </w:tcPr>
+                <w:p>
+                  <w:pPr>
+                    <w:spacing w:after="0" w:line="240" w:lineRule="auto"/>
+                    <w:rPr>
+                      <w:rFonts w:ascii="Calibri" w:eastAsia="Times New Roman" w:hAnsi="Calibri" w:cs="Calibri"/>
+                    </w:rPr>
+                  </w:pPr>
+                  <w:r>
+                    <w:rPr>
+                      <w:rFonts w:ascii="Calibri" w:eastAsia="Times New Roman" w:hAnsi="Calibri" w:cs="Calibri"/>
+                    </w:rPr>
+                    <w:t>0.5</w:t>
+                  </w:r>
+                </w:p>
+              </w:tc>
+              <w:tc>
+                <w:tcPr>
+                  <w:tcW w:w="960" w:type="dxa"/>
+                  <w:tcBorders>
+                    <w:top w:val="single" w:sz="8" w:space="0" w:color="A3A3A3"/>
+                    <w:left w:val="single" w:sz="8" w:space="0" w:color="A3A3A3"/>
+                    <w:bottom w:val="single" w:sz="8" w:space="0" w:color="A3A3A3"/>
+                    <w:right w:val="single" w:sz="8" w:space="0" w:color="A3A3A3"/>
+                  </w:tcBorders>
+                  <w:tcMar>
+                    <w:top w:w="80" w:type="dxa"/>
+                    <w:left w:w="80" w:type="dxa"/>
+                    <w:bottom w:w="80" w:type="dxa"/>
+                    <w:right w:w="80" w:type="dxa"/>
+                  </w:tcMar>
+                  <w:hideMark/>
+                </w:tcPr>
+                <w:p>
+                  <w:pPr>
+                    <w:spacing w:after="0" w:line="240" w:lineRule="auto"/>
+                    <w:rPr>
+                      <w:rFonts w:ascii="Calibri" w:eastAsia="Times New Roman" w:hAnsi="Calibri" w:cs="Calibri"/>
+                    </w:rPr>
+                  </w:pPr>
+                  <w:r>
+                    <w:rPr>
+                      <w:rFonts w:ascii="Calibri" w:eastAsia="Times New Roman" w:hAnsi="Calibri" w:cs="Calibri"/>
+                    </w:rPr>
+                    <w:t>1</w:t>
+                  </w:r>
+                </w:p>
+              </w:tc>
+              <w:tc>
+                <w:tcPr>
+                  <w:tcW w:w="960" w:type="dxa"/>
+                  <w:tcBorders>
+                    <w:top w:val="single" w:sz="8" w:space="0" w:color="A3A3A3"/>
+                    <w:left w:val="single" w:sz="8" w:space="0" w:color="A3A3A3"/>
+                    <w:bottom w:val="single" w:sz="8" w:space="0" w:color="A3A3A3"/>
+                    <w:right w:val="single" w:sz="8" w:space="0" w:color="A3A3A3"/>
+                  </w:tcBorders>
+                  <w:tcMar>
+                    <w:top w:w="80" w:type="dxa"/>
+                    <w:left w:w="80" w:type="dxa"/>
+                    <w:bottom w:w="80" w:type="dxa"/>
+                    <w:right w:w="80" w:type="dxa"/>
+                  </w:tcMar>
+                  <w:hideMark/>
+                </w:tcPr>
+                <w:p>
+                  <w:pPr>
+                    <w:spacing w:after="0" w:line="240" w:lineRule="auto"/>
+                    <w:rPr>
+                      <w:rFonts w:ascii="Calibri" w:eastAsia="Times New Roman" w:hAnsi="Calibri" w:cs="Calibri"/>
+                    </w:rPr>
+                  </w:pPr>
+                  <w:r>
+                    <w:rPr>
+                      <w:rFonts w:ascii="Calibri" w:eastAsia="Times New Roman" w:hAnsi="Calibri" w:cs="Calibri"/>
+                    </w:rPr>
+                    <w:t>1.5</w:t>
+                  </w:r>
+                </w:p>
+              </w:tc>
+              <w:tc>
+                <w:tcPr>
+                  <w:tcW w:w="720" w:type="dxa"/>
+                  <w:tcBorders>
+                    <w:top w:val="single" w:sz="8" w:space="0" w:color="A3A3A3"/>
+                    <w:left w:val="single" w:sz="8" w:space="0" w:color="A3A3A3"/>
+                    <w:bottom w:val="single" w:sz="8" w:space="0" w:color="A3A3A3"/>
+                    <w:right w:val="single" w:sz="8" w:space="0" w:color="A3A3A3"/>
+                  </w:tcBorders>
+                  <w:tcMar>
+                    <w:top w:w="80" w:type="dxa"/>
+                    <w:left w:w="80" w:type="dxa"/>
+                    <w:bottom w:w="80" w:type="dxa"/>
+                    <w:right w:w="80" w:type="dxa"/>
+                  </w:tcMar>
+                  <w:hideMark/>
+                </w:tcPr>
+                <w:p>
+                  <w:pPr>
+                    <w:spacing w:after="0" w:line="240" w:lineRule="auto"/>
+                    <w:rPr>
+                      <w:rFonts w:ascii="Calibri" w:eastAsia="Times New Roman" w:hAnsi="Calibri" w:cs="Calibri"/>
+                    </w:rPr>
+                  </w:pPr>
+                  <w:r>
+                    <w:rPr>
+                      <w:rFonts w:ascii="Calibri" w:eastAsia="Times New Roman" w:hAnsi="Calibri" w:cs="Calibri"/>
+                    </w:rPr>
+                    <w:t>2</w:t>
+                  </w:r>
+                </w:p>
+              </w:tc>
+            </w:tr>
+          </w:tbl>
+          <w:p>
+            <w:pPr>
+              <w:spacing w:after="0" w:line="240" w:lineRule="auto"/>
+              <w:rPr>
+                <w:rFonts w:ascii="Times New Roman" w:eastAsia="Times New Roman" w:hAnsi="Times New Roman" w:cs="Times New Roman"/>
+                <w:sz w:val="24"/>
+                <w:szCs w:val="24"/>
+              </w:rPr>
+            </w:pPr>
+          </w:p>
+        </w:tc>
+      </w:tr>
+      <w:tr>
+        <w:tc>
+          <w:tcPr>
+            <w:tcW w:w="960" w:type="dxa"/>
+            <w:tcBorders>
+              <w:top w:val="single" w:sz="8" w:space="0" w:color="A3A3A3"/>
+              <w:left w:val="single" w:sz="8" w:space="0" w:color="A3A3A3"/>
+              <w:bottom w:val="single" w:sz="8" w:space="0" w:color="A3A3A3"/>
+              <w:right w:val="single" w:sz="8" w:space="0" w:color="A3A3A3"/>
+            </w:tcBorders>
+            <w:tcMar>
+              <w:top w:w="80" w:type="dxa"/>
+              <w:left w:w="80" w:type="dxa"/>
+              <w:bottom w:w="80" w:type="dxa"/>
+              <w:right w:w="80" w:type="dxa"/>
+            </w:tcMar>
+            <w:hideMark/>
+          </w:tcPr>
+          <w:p>
+            <w:pPr>
+              <w:spacing w:after="0" w:line="240" w:lineRule="auto"/>
+              <w:rPr>
+                <w:rFonts w:ascii="Calibri" w:eastAsia="Times New Roman" w:hAnsi="Calibri" w:cs="Calibri"/>
+              </w:rPr>
+            </w:pPr>
+            <w:r>
+              <w:rPr>
+                <w:rFonts w:ascii="Calibri" w:eastAsia="Times New Roman" w:hAnsi="Calibri" w:cs="Calibri"/>
+              </w:rPr>
+              <w:t>5.5-6</w:t>
+            </w:r>
+          </w:p>
+        </w:tc>
+        <w:tc>
+          <w:tcPr>
+            <w:tcW w:w="2765" w:type="dxa"/>
+            <w:tcBorders>
+              <w:top w:val="single" w:sz="8" w:space="0" w:color="A3A3A3"/>
+              <w:left w:val="single" w:sz="8" w:space="0" w:color="A3A3A3"/>
+              <w:bottom w:val="single" w:sz="8" w:space="0" w:color="A3A3A3"/>
+              <w:right w:val="single" w:sz="8" w:space="0" w:color="A3A3A3"/>
+            </w:tcBorders>
+            <w:tcMar>
+              <w:top w:w="80" w:type="dxa"/>
+              <w:left w:w="80" w:type="dxa"/>
+              <w:bottom w:w="80" w:type="dxa"/>
+              <w:right w:w="80" w:type="dxa"/>
+            </w:tcMar>
+            <w:hideMark/>
+          </w:tcPr>
+          <w:p>
+            <w:pPr>
+              <w:spacing w:after="0" w:line="240" w:lineRule="auto"/>
+              <w:rPr>
+                <w:rFonts w:ascii="Calibri" w:eastAsia="Times New Roman" w:hAnsi="Calibri" w:cs="Calibri"/>
+              </w:rPr>
+            </w:pPr>
+            <w:r>
+              <w:rPr>
+                <w:rFonts w:ascii="Calibri" w:eastAsia="Times New Roman" w:hAnsi="Calibri" w:cs="Calibri"/>
+              </w:rPr>
+              <w:t>Fourth &amp; Fifth round picks</w:t>
+            </w:r>
+          </w:p>
+        </w:tc>
+        <w:tc>
+          <w:tcPr>
+            <w:tcW w:w="6803" w:type="dxa"/>
+            <w:tcBorders>
+              <w:top w:val="single" w:sz="8" w:space="0" w:color="A3A3A3"/>
+              <w:left w:val="single" w:sz="8" w:space="0" w:color="A3A3A3"/>
+              <w:bottom w:val="single" w:sz="8" w:space="0" w:color="A3A3A3"/>
+              <w:right w:val="single" w:sz="8" w:space="0" w:color="A3A3A3"/>
+            </w:tcBorders>
+            <w:tcMar>
+              <w:top w:w="80" w:type="dxa"/>
+              <w:left w:w="80" w:type="dxa"/>
+              <w:bottom w:w="80" w:type="dxa"/>
+              <w:right w:w="80" w:type="dxa"/>
+            </w:tcMar>
+            <w:hideMark/>
+          </w:tcPr>
+          <w:tbl>
+            <w:tblPr>
+              <w:tblW w:w="0" w:type="auto"/>
+              <w:tblBorders>
+                <w:top w:val="single" w:sz="8" w:space="0" w:color="A3A3A3"/>
+                <w:left w:val="single" w:sz="8" w:space="0" w:color="A3A3A3"/>
+                <w:bottom w:val="single" w:sz="8" w:space="0" w:color="A3A3A3"/>
+                <w:right w:val="single" w:sz="8" w:space="0" w:color="A3A3A3"/>
+              </w:tblBorders>
+              <w:tblCellMar>
+                <w:left w:w="0" w:type="dxa"/>
+                <w:right w:w="0" w:type="dxa"/>
+              </w:tblCellMar>
+              <w:tblLook w:val="04A0" w:firstRow="1" w:lastRow="0" w:firstColumn="1" w:lastColumn="0" w:noHBand="0" w:noVBand="1"/>
+              <w:tblCaption w:val=""/>
+              <w:tblDescription w:val=""/>
+            </w:tblPr>
+            <w:tblGrid>
+              <w:gridCol w:w="878"/>
+              <w:gridCol w:w="860"/>
+              <w:gridCol w:w="860"/>
+              <w:gridCol w:w="851"/>
+              <w:gridCol w:w="851"/>
+              <w:gridCol w:w="877"/>
+              <w:gridCol w:w="649"/>
+            </w:tblGrid>
+            <w:tr>
+              <w:tc>
+                <w:tcPr>
+                  <w:tcW w:w="960" w:type="dxa"/>
+                  <w:tcBorders>
+                    <w:top w:val="single" w:sz="8" w:space="0" w:color="A3A3A3"/>
+                    <w:left w:val="single" w:sz="8" w:space="0" w:color="A3A3A3"/>
+                    <w:bottom w:val="single" w:sz="8" w:space="0" w:color="A3A3A3"/>
+                    <w:right w:val="single" w:sz="8" w:space="0" w:color="A3A3A3"/>
+                  </w:tcBorders>
+                  <w:tcMar>
+                    <w:top w:w="80" w:type="dxa"/>
+                    <w:left w:w="80" w:type="dxa"/>
+                    <w:bottom w:w="80" w:type="dxa"/>
+                    <w:right w:w="80" w:type="dxa"/>
+                  </w:tcMar>
+                  <w:hideMark/>
+                </w:tcPr>
+                <w:p>
+                  <w:pPr>
+                    <w:spacing w:after="0" w:line="240" w:lineRule="auto"/>
+                    <w:rPr>
+                      <w:rFonts w:ascii="Calibri" w:eastAsia="Times New Roman" w:hAnsi="Calibri" w:cs="Calibri"/>
+                    </w:rPr>
+                  </w:pPr>
+                  <w:r>
+                    <w:rPr>
+                      <w:rFonts w:ascii="Calibri" w:eastAsia="Times New Roman" w:hAnsi="Calibri" w:cs="Calibri"/>
+                    </w:rPr>
+                    <w:t>1</w:t>
+                  </w:r>
+                </w:p>
+              </w:tc>
+              <w:tc>
+                <w:tcPr>
+                  <w:tcW w:w="960" w:type="dxa"/>
+                  <w:tcBorders>
+                    <w:top w:val="single" w:sz="8" w:space="0" w:color="A3A3A3"/>
+                    <w:left w:val="single" w:sz="8" w:space="0" w:color="A3A3A3"/>
+                    <w:bottom w:val="single" w:sz="8" w:space="0" w:color="A3A3A3"/>
+                    <w:right w:val="single" w:sz="8" w:space="0" w:color="A3A3A3"/>
+                  </w:tcBorders>
+                  <w:tcMar>
+                    <w:top w:w="80" w:type="dxa"/>
+                    <w:left w:w="80" w:type="dxa"/>
+                    <w:bottom w:w="80" w:type="dxa"/>
+                    <w:right w:w="80" w:type="dxa"/>
+                  </w:tcMar>
+                  <w:hideMark/>
+                </w:tcPr>
+                <w:p>
+                  <w:pPr>
+                    <w:spacing w:after="0" w:line="240" w:lineRule="auto"/>
+                    <w:rPr>
+                      <w:rFonts w:ascii="Calibri" w:eastAsia="Times New Roman" w:hAnsi="Calibri" w:cs="Calibri"/>
+                    </w:rPr>
+                  </w:pPr>
+                  <w:r>
+                    <w:rPr>
+                      <w:rFonts w:ascii="Calibri" w:eastAsia="Times New Roman" w:hAnsi="Calibri" w:cs="Calibri"/>
+                    </w:rPr>
+                    <w:t>2</w:t>
+                  </w:r>
+                </w:p>
+              </w:tc>
+              <w:tc>
+                <w:tcPr>
+                  <w:tcW w:w="960" w:type="dxa"/>
+                  <w:tcBorders>
+                    <w:top w:val="single" w:sz="8" w:space="0" w:color="A3A3A3"/>
+                    <w:left w:val="single" w:sz="8" w:space="0" w:color="A3A3A3"/>
+                    <w:bottom w:val="single" w:sz="8" w:space="0" w:color="A3A3A3"/>
+                    <w:right w:val="single" w:sz="8" w:space="0" w:color="A3A3A3"/>
+                  </w:tcBorders>
+                  <w:tcMar>
+                    <w:top w:w="80" w:type="dxa"/>
+                    <w:left w:w="80" w:type="dxa"/>
+                    <w:bottom w:w="80" w:type="dxa"/>
+                    <w:right w:w="80" w:type="dxa"/>
+                  </w:tcMar>
+                  <w:hideMark/>
+                </w:tcPr>
+                <w:p>
+                  <w:pPr>
+                    <w:spacing w:after="0" w:line="240" w:lineRule="auto"/>
+                    <w:rPr>
+                      <w:rFonts w:ascii="Calibri" w:eastAsia="Times New Roman" w:hAnsi="Calibri" w:cs="Calibri"/>
+                    </w:rPr>
+                  </w:pPr>
+                  <w:r>
+                    <w:rPr>
+                      <w:rFonts w:ascii="Calibri" w:eastAsia="Times New Roman" w:hAnsi="Calibri" w:cs="Calibri"/>
+                    </w:rPr>
+                    <w:t>3</w:t>
+                  </w:r>
+                </w:p>
+              </w:tc>
+              <w:tc>
+                <w:tcPr>
+                  <w:tcW w:w="960" w:type="dxa"/>
+                  <w:tcBorders>
+                    <w:top w:val="single" w:sz="8" w:space="0" w:color="A3A3A3"/>
+                    <w:left w:val="single" w:sz="8" w:space="0" w:color="A3A3A3"/>
+                    <w:bottom w:val="single" w:sz="8" w:space="0" w:color="A3A3A3"/>
+                    <w:right w:val="single" w:sz="8" w:space="0" w:color="A3A3A3"/>
+                  </w:tcBorders>
+                  <w:tcMar>
+                    <w:top w:w="80" w:type="dxa"/>
+                    <w:left w:w="80" w:type="dxa"/>
+                    <w:bottom w:w="80" w:type="dxa"/>
+                    <w:right w:w="80" w:type="dxa"/>
+                  </w:tcMar>
+                  <w:hideMark/>
+                </w:tcPr>
+                <w:p>
+                  <w:pPr>
+                    <w:spacing w:after="0" w:line="240" w:lineRule="auto"/>
+                    <w:rPr>
+                      <w:rFonts w:ascii="Calibri" w:eastAsia="Times New Roman" w:hAnsi="Calibri" w:cs="Calibri"/>
+                    </w:rPr>
+                  </w:pPr>
+                  <w:r>
+                    <w:rPr>
+                      <w:rFonts w:ascii="Calibri" w:eastAsia="Times New Roman" w:hAnsi="Calibri" w:cs="Calibri"/>
+                    </w:rPr>
+                    <w:t>4</w:t>
+                  </w:r>
+                </w:p>
+              </w:tc>
+              <w:tc>
+                <w:tcPr>
+                  <w:tcW w:w="960" w:type="dxa"/>
+                  <w:tcBorders>
+                    <w:top w:val="single" w:sz="8" w:space="0" w:color="A3A3A3"/>
+                    <w:left w:val="single" w:sz="8" w:space="0" w:color="A3A3A3"/>
+                    <w:bottom w:val="single" w:sz="8" w:space="0" w:color="A3A3A3"/>
+                    <w:right w:val="single" w:sz="8" w:space="0" w:color="A3A3A3"/>
+                  </w:tcBorders>
+                  <w:tcMar>
+                    <w:top w:w="80" w:type="dxa"/>
+                    <w:left w:w="80" w:type="dxa"/>
+                    <w:bottom w:w="80" w:type="dxa"/>
+                    <w:right w:w="80" w:type="dxa"/>
+                  </w:tcMar>
+                  <w:hideMark/>
+                </w:tcPr>
+                <w:p>
+                  <w:pPr>
+                    <w:spacing w:after="0" w:line="240" w:lineRule="auto"/>
+                    <w:rPr>
+                      <w:rFonts w:ascii="Calibri" w:eastAsia="Times New Roman" w:hAnsi="Calibri" w:cs="Calibri"/>
+                    </w:rPr>
+                  </w:pPr>
+                  <w:r>
+                    <w:rPr>
+                      <w:rFonts w:ascii="Calibri" w:eastAsia="Times New Roman" w:hAnsi="Calibri" w:cs="Calibri"/>
+                    </w:rPr>
+                    <w:t>5</w:t>
+                  </w:r>
+                </w:p>
+              </w:tc>
+              <w:tc>
+                <w:tcPr>
+                  <w:tcW w:w="960" w:type="dxa"/>
+                  <w:tcBorders>
+                    <w:top w:val="single" w:sz="8" w:space="0" w:color="A3A3A3"/>
+                    <w:left w:val="single" w:sz="8" w:space="0" w:color="A3A3A3"/>
+                    <w:bottom w:val="single" w:sz="8" w:space="0" w:color="A3A3A3"/>
+                    <w:right w:val="single" w:sz="8" w:space="0" w:color="A3A3A3"/>
+                  </w:tcBorders>
+                  <w:tcMar>
+                    <w:top w:w="80" w:type="dxa"/>
+                    <w:left w:w="80" w:type="dxa"/>
+                    <w:bottom w:w="80" w:type="dxa"/>
+                    <w:right w:w="80" w:type="dxa"/>
+                  </w:tcMar>
+                  <w:hideMark/>
+                </w:tcPr>
+                <w:p>
+                  <w:pPr>
+                    <w:spacing w:after="0" w:line="240" w:lineRule="auto"/>
+                    <w:rPr>
+                      <w:rFonts w:ascii="Calibri" w:eastAsia="Times New Roman" w:hAnsi="Calibri" w:cs="Calibri"/>
+                    </w:rPr>
+                  </w:pPr>
+                  <w:r>
+                    <w:rPr>
+                      <w:rFonts w:ascii="Calibri" w:eastAsia="Times New Roman" w:hAnsi="Calibri" w:cs="Calibri"/>
+                    </w:rPr>
+                    <w:t>6</w:t>
+                  </w:r>
+                </w:p>
+              </w:tc>
+              <w:tc>
+                <w:tcPr>
+                  <w:tcW w:w="720" w:type="dxa"/>
+                  <w:tcBorders>
+                    <w:top w:val="single" w:sz="8" w:space="0" w:color="A3A3A3"/>
+                    <w:left w:val="single" w:sz="8" w:space="0" w:color="A3A3A3"/>
+                    <w:bottom w:val="single" w:sz="8" w:space="0" w:color="A3A3A3"/>
+                    <w:right w:val="single" w:sz="8" w:space="0" w:color="A3A3A3"/>
+                  </w:tcBorders>
+                  <w:tcMar>
+                    <w:top w:w="80" w:type="dxa"/>
+                    <w:left w:w="80" w:type="dxa"/>
+                    <w:bottom w:w="80" w:type="dxa"/>
+                    <w:right w:w="80" w:type="dxa"/>
+                  </w:tcMar>
+                  <w:hideMark/>
+                </w:tcPr>
+                <w:p>
+                  <w:pPr>
+                    <w:spacing w:after="0" w:line="240" w:lineRule="auto"/>
+                    <w:rPr>
+                      <w:rFonts w:ascii="Calibri" w:eastAsia="Times New Roman" w:hAnsi="Calibri" w:cs="Calibri"/>
+                    </w:rPr>
+                  </w:pPr>
+                  <w:r>
+                    <w:rPr>
+                      <w:rFonts w:ascii="Calibri" w:eastAsia="Times New Roman" w:hAnsi="Calibri" w:cs="Calibri"/>
+                    </w:rPr>
+                    <w:t>7</w:t>
+                  </w:r>
+                </w:p>
+              </w:tc>
+            </w:tr>
+            <w:tr>
+              <w:tc>
+                <w:tcPr>
+                  <w:tcW w:w="960" w:type="dxa"/>
+                  <w:tcBorders>
+                    <w:top w:val="single" w:sz="8" w:space="0" w:color="A3A3A3"/>
+                    <w:left w:val="single" w:sz="8" w:space="0" w:color="A3A3A3"/>
+                    <w:bottom w:val="single" w:sz="8" w:space="0" w:color="A3A3A3"/>
+                    <w:right w:val="single" w:sz="8" w:space="0" w:color="A3A3A3"/>
+                  </w:tcBorders>
+                  <w:tcMar>
+                    <w:top w:w="80" w:type="dxa"/>
+                    <w:left w:w="80" w:type="dxa"/>
+                    <w:bottom w:w="80" w:type="dxa"/>
+                    <w:right w:w="80" w:type="dxa"/>
+                  </w:tcMar>
+                  <w:hideMark/>
+                </w:tcPr>
+                <w:p>
+                  <w:pPr>
+                    <w:spacing w:after="0" w:line="240" w:lineRule="auto"/>
+                    <w:rPr>
+                      <w:rFonts w:ascii="Calibri" w:eastAsia="Times New Roman" w:hAnsi="Calibri" w:cs="Calibri"/>
+                    </w:rPr>
+                  </w:pPr>
+                  <w:r>
+                    <w:rPr>
+                      <w:rFonts w:ascii="Calibri" w:eastAsia="Times New Roman" w:hAnsi="Calibri" w:cs="Calibri"/>
+                    </w:rPr>
+                    <w:t>-1.5</w:t>
+                  </w:r>
+                </w:p>
+              </w:tc>
+              <w:tc>
+                <w:tcPr>
+                  <w:tcW w:w="960" w:type="dxa"/>
+                  <w:tcBorders>
+                    <w:top w:val="single" w:sz="8" w:space="0" w:color="A3A3A3"/>
+                    <w:left w:val="single" w:sz="8" w:space="0" w:color="A3A3A3"/>
+                    <w:bottom w:val="single" w:sz="8" w:space="0" w:color="A3A3A3"/>
+                    <w:right w:val="single" w:sz="8" w:space="0" w:color="A3A3A3"/>
+                  </w:tcBorders>
+                  <w:tcMar>
+                    <w:top w:w="80" w:type="dxa"/>
+                    <w:left w:w="80" w:type="dxa"/>
+                    <w:bottom w:w="80" w:type="dxa"/>
+                    <w:right w:w="80" w:type="dxa"/>
+                  </w:tcMar>
+                  <w:hideMark/>
+                </w:tcPr>
+                <w:p>
+                  <w:pPr>
+                    <w:spacing w:after="0" w:line="240" w:lineRule="auto"/>
+                    <w:rPr>
+                      <w:rFonts w:ascii="Calibri" w:eastAsia="Times New Roman" w:hAnsi="Calibri" w:cs="Calibri"/>
+                    </w:rPr>
+                  </w:pPr>
+                  <w:r>
+                    <w:rPr>
+                      <w:rFonts w:ascii="Calibri" w:eastAsia="Times New Roman" w:hAnsi="Calibri" w:cs="Calibri"/>
+                    </w:rPr>
+                    <w:t>-.1</w:t>
+                  </w:r>
+                </w:p>
+              </w:tc>
+              <w:tc>
+                <w:tcPr>
+                  <w:tcW w:w="960" w:type="dxa"/>
+                  <w:tcBorders>
+                    <w:top w:val="single" w:sz="8" w:space="0" w:color="A3A3A3"/>
+                    <w:left w:val="single" w:sz="8" w:space="0" w:color="A3A3A3"/>
+                    <w:bottom w:val="single" w:sz="8" w:space="0" w:color="A3A3A3"/>
+                    <w:right w:val="single" w:sz="8" w:space="0" w:color="A3A3A3"/>
+                  </w:tcBorders>
+                  <w:tcMar>
+                    <w:top w:w="80" w:type="dxa"/>
+                    <w:left w:w="80" w:type="dxa"/>
+                    <w:bottom w:w="80" w:type="dxa"/>
+                    <w:right w:w="80" w:type="dxa"/>
+                  </w:tcMar>
+                  <w:hideMark/>
+                </w:tcPr>
+                <w:p>
+                  <w:pPr>
+                    <w:spacing w:after="0" w:line="240" w:lineRule="auto"/>
+                    <w:rPr>
+                      <w:rFonts w:ascii="Calibri" w:eastAsia="Times New Roman" w:hAnsi="Calibri" w:cs="Calibri"/>
+                    </w:rPr>
+                  </w:pPr>
+                  <w:r>
+                    <w:rPr>
+                      <w:rFonts w:ascii="Calibri" w:eastAsia="Times New Roman" w:hAnsi="Calibri" w:cs="Calibri"/>
+                    </w:rPr>
+                    <w:t>-.5</w:t>
+                  </w:r>
+                </w:p>
+              </w:tc>
+              <w:tc>
+                <w:tcPr>
+                  <w:tcW w:w="960" w:type="dxa"/>
+                  <w:tcBorders>
+                    <w:top w:val="single" w:sz="8" w:space="0" w:color="A3A3A3"/>
+                    <w:left w:val="single" w:sz="8" w:space="0" w:color="A3A3A3"/>
+                    <w:bottom w:val="single" w:sz="8" w:space="0" w:color="A3A3A3"/>
+                    <w:right w:val="single" w:sz="8" w:space="0" w:color="A3A3A3"/>
+                  </w:tcBorders>
+                  <w:tcMar>
+                    <w:top w:w="80" w:type="dxa"/>
+                    <w:left w:w="80" w:type="dxa"/>
+                    <w:bottom w:w="80" w:type="dxa"/>
+                    <w:right w:w="80" w:type="dxa"/>
+                  </w:tcMar>
+                  <w:hideMark/>
+                </w:tcPr>
+                <w:p>
+                  <w:pPr>
+                    <w:spacing w:after="0" w:line="240" w:lineRule="auto"/>
+                    <w:rPr>
+                      <w:rFonts w:ascii="Calibri" w:eastAsia="Times New Roman" w:hAnsi="Calibri" w:cs="Calibri"/>
+                    </w:rPr>
+                  </w:pPr>
+                  <w:r>
+                    <w:rPr>
+                      <w:rFonts w:ascii="Calibri" w:eastAsia="Times New Roman" w:hAnsi="Calibri" w:cs="Calibri"/>
+                    </w:rPr>
+                    <w:t>0</w:t>
+                  </w:r>
+                </w:p>
+              </w:tc>
+              <w:tc>
+                <w:tcPr>
+                  <w:tcW w:w="960" w:type="dxa"/>
+                  <w:tcBorders>
+                    <w:top w:val="single" w:sz="8" w:space="0" w:color="A3A3A3"/>
+                    <w:left w:val="single" w:sz="8" w:space="0" w:color="A3A3A3"/>
+                    <w:bottom w:val="single" w:sz="8" w:space="0" w:color="A3A3A3"/>
+                    <w:right w:val="single" w:sz="8" w:space="0" w:color="A3A3A3"/>
+                  </w:tcBorders>
+                  <w:tcMar>
+                    <w:top w:w="80" w:type="dxa"/>
+                    <w:left w:w="80" w:type="dxa"/>
+                    <w:bottom w:w="80" w:type="dxa"/>
+                    <w:right w:w="80" w:type="dxa"/>
+                  </w:tcMar>
+                  <w:hideMark/>
+                </w:tcPr>
+                <w:p>
+                  <w:pPr>
+                    <w:spacing w:after="0" w:line="240" w:lineRule="auto"/>
+                    <w:rPr>
+                      <w:rFonts w:ascii="Calibri" w:eastAsia="Times New Roman" w:hAnsi="Calibri" w:cs="Calibri"/>
+                    </w:rPr>
+                  </w:pPr>
+                  <w:r>
+                    <w:rPr>
+                      <w:rFonts w:ascii="Calibri" w:eastAsia="Times New Roman" w:hAnsi="Calibri" w:cs="Calibri"/>
+                    </w:rPr>
+                    <w:t>0</w:t>
+                  </w:r>
+                </w:p>
+              </w:tc>
+              <w:tc>
+                <w:tcPr>
+                  <w:tcW w:w="960" w:type="dxa"/>
+                  <w:tcBorders>
+                    <w:top w:val="single" w:sz="8" w:space="0" w:color="A3A3A3"/>
+                    <w:left w:val="single" w:sz="8" w:space="0" w:color="A3A3A3"/>
+                    <w:bottom w:val="single" w:sz="8" w:space="0" w:color="A3A3A3"/>
+                    <w:right w:val="single" w:sz="8" w:space="0" w:color="A3A3A3"/>
+                  </w:tcBorders>
+                  <w:tcMar>
+                    <w:top w:w="80" w:type="dxa"/>
+                    <w:left w:w="80" w:type="dxa"/>
+                    <w:bottom w:w="80" w:type="dxa"/>
+                    <w:right w:w="80" w:type="dxa"/>
+                  </w:tcMar>
+                  <w:hideMark/>
+                </w:tcPr>
+                <w:p>
+                  <w:pPr>
+                    <w:spacing w:after="0" w:line="240" w:lineRule="auto"/>
+                    <w:rPr>
+                      <w:rFonts w:ascii="Calibri" w:eastAsia="Times New Roman" w:hAnsi="Calibri" w:cs="Calibri"/>
+                    </w:rPr>
+                  </w:pPr>
+                  <w:r>
+                    <w:rPr>
+                      <w:rFonts w:ascii="Calibri" w:eastAsia="Times New Roman" w:hAnsi="Calibri" w:cs="Calibri"/>
+                    </w:rPr>
+                    <w:t>0.5</w:t>
+                  </w:r>
+                </w:p>
+              </w:tc>
+              <w:tc>
+                <w:tcPr>
+                  <w:tcW w:w="720" w:type="dxa"/>
+                  <w:tcBorders>
+                    <w:top w:val="single" w:sz="8" w:space="0" w:color="A3A3A3"/>
+                    <w:left w:val="single" w:sz="8" w:space="0" w:color="A3A3A3"/>
+                    <w:bottom w:val="single" w:sz="8" w:space="0" w:color="A3A3A3"/>
+                    <w:right w:val="single" w:sz="8" w:space="0" w:color="A3A3A3"/>
+                  </w:tcBorders>
+                  <w:tcMar>
+                    <w:top w:w="80" w:type="dxa"/>
+                    <w:left w:w="80" w:type="dxa"/>
+                    <w:bottom w:w="80" w:type="dxa"/>
+                    <w:right w:w="80" w:type="dxa"/>
+                  </w:tcMar>
+                  <w:hideMark/>
+                </w:tcPr>
+                <w:p>
+                  <w:pPr>
+                    <w:spacing w:after="0" w:line="240" w:lineRule="auto"/>
+                    <w:rPr>
+                      <w:rFonts w:ascii="Calibri" w:eastAsia="Times New Roman" w:hAnsi="Calibri" w:cs="Calibri"/>
+                    </w:rPr>
+                  </w:pPr>
+                  <w:r>
+                    <w:rPr>
+                      <w:rFonts w:ascii="Calibri" w:eastAsia="Times New Roman" w:hAnsi="Calibri" w:cs="Calibri"/>
+                    </w:rPr>
+                    <w:t>1</w:t>
+                  </w:r>
+                </w:p>
+              </w:tc>
+            </w:tr>
+          </w:tbl>
+          <w:p>
+            <w:pPr>
+              <w:spacing w:after="0" w:line="240" w:lineRule="auto"/>
+              <w:rPr>
+                <w:rFonts w:ascii="Times New Roman" w:eastAsia="Times New Roman" w:hAnsi="Times New Roman" w:cs="Times New Roman"/>
+                <w:sz w:val="24"/>
+                <w:szCs w:val="24"/>
+              </w:rPr>
+            </w:pPr>
+          </w:p>
+        </w:tc>
+      </w:tr>
+      <w:tr>
+        <w:tc>
+          <w:tcPr>
+            <w:tcW w:w="960" w:type="dxa"/>
+            <w:tcBorders>
+              <w:top w:val="single" w:sz="8" w:space="0" w:color="A3A3A3"/>
+              <w:left w:val="single" w:sz="8" w:space="0" w:color="A3A3A3"/>
+              <w:bottom w:val="single" w:sz="8" w:space="0" w:color="A3A3A3"/>
+              <w:right w:val="single" w:sz="8" w:space="0" w:color="A3A3A3"/>
+            </w:tcBorders>
+            <w:tcMar>
+              <w:top w:w="80" w:type="dxa"/>
+              <w:left w:w="80" w:type="dxa"/>
+              <w:bottom w:w="80" w:type="dxa"/>
+              <w:right w:w="80" w:type="dxa"/>
+            </w:tcMar>
+            <w:hideMark/>
+          </w:tcPr>
+          <w:p>
+            <w:pPr>
+              <w:spacing w:after="0" w:line="240" w:lineRule="auto"/>
+              <w:rPr>
+                <w:rFonts w:ascii="Calibri" w:eastAsia="Times New Roman" w:hAnsi="Calibri" w:cs="Calibri"/>
+              </w:rPr>
+            </w:pPr>
+            <w:r>
+              <w:rPr>
+                <w:rFonts w:ascii="Calibri" w:eastAsia="Times New Roman" w:hAnsi="Calibri" w:cs="Calibri"/>
+              </w:rPr>
+              <w:t>5-5.4</w:t>
+            </w:r>
+          </w:p>
+        </w:tc>
+        <w:tc>
+          <w:tcPr>
+            <w:tcW w:w="2792" w:type="dxa"/>
+            <w:tcBorders>
+              <w:top w:val="single" w:sz="8" w:space="0" w:color="A3A3A3"/>
+              <w:left w:val="single" w:sz="8" w:space="0" w:color="A3A3A3"/>
+              <w:bottom w:val="single" w:sz="8" w:space="0" w:color="A3A3A3"/>
+              <w:right w:val="single" w:sz="8" w:space="0" w:color="A3A3A3"/>
+            </w:tcBorders>
+            <w:tcMar>
+              <w:top w:w="80" w:type="dxa"/>
+              <w:left w:w="80" w:type="dxa"/>
+              <w:bottom w:w="80" w:type="dxa"/>
+              <w:right w:w="80" w:type="dxa"/>
+            </w:tcMar>
+            <w:hideMark/>
+          </w:tcPr>
+          <w:p>
+            <w:pPr>
+              <w:spacing w:after="0" w:line="240" w:lineRule="auto"/>
+              <w:rPr>
+                <w:rFonts w:ascii="Calibri" w:eastAsia="Times New Roman" w:hAnsi="Calibri" w:cs="Calibri"/>
+              </w:rPr>
+            </w:pPr>
+            <w:r>
+              <w:rPr>
+                <w:rFonts w:ascii="Calibri" w:eastAsia="Times New Roman" w:hAnsi="Calibri" w:cs="Calibri"/>
+              </w:rPr>
+              <w:t>Sixth &amp; Seventh round picks</w:t>
+            </w:r>
+          </w:p>
+        </w:tc>
+        <w:tc>
+          <w:tcPr>
+            <w:tcW w:w="6803" w:type="dxa"/>
+            <w:tcBorders>
+              <w:top w:val="single" w:sz="8" w:space="0" w:color="A3A3A3"/>
+              <w:left w:val="single" w:sz="8" w:space="0" w:color="A3A3A3"/>
+              <w:bottom w:val="single" w:sz="8" w:space="0" w:color="A3A3A3"/>
+              <w:right w:val="single" w:sz="8" w:space="0" w:color="A3A3A3"/>
+            </w:tcBorders>
+            <w:tcMar>
+              <w:top w:w="80" w:type="dxa"/>
+              <w:left w:w="80" w:type="dxa"/>
+              <w:bottom w:w="80" w:type="dxa"/>
+              <w:right w:w="80" w:type="dxa"/>
+            </w:tcMar>
+            <w:hideMark/>
+          </w:tcPr>
+          <w:tbl>
+            <w:tblPr>
+              <w:tblW w:w="0" w:type="auto"/>
+              <w:tblBorders>
+                <w:top w:val="single" w:sz="8" w:space="0" w:color="A3A3A3"/>
+                <w:left w:val="single" w:sz="8" w:space="0" w:color="A3A3A3"/>
+                <w:bottom w:val="single" w:sz="8" w:space="0" w:color="A3A3A3"/>
+                <w:right w:val="single" w:sz="8" w:space="0" w:color="A3A3A3"/>
+              </w:tblBorders>
+              <w:tblCellMar>
+                <w:left w:w="0" w:type="dxa"/>
+                <w:right w:w="0" w:type="dxa"/>
+              </w:tblCellMar>
+              <w:tblLook w:val="04A0" w:firstRow="1" w:lastRow="0" w:firstColumn="1" w:lastColumn="0" w:noHBand="0" w:noVBand="1"/>
+              <w:tblCaption w:val=""/>
+              <w:tblDescription w:val=""/>
+            </w:tblPr>
+            <w:tblGrid>
+              <w:gridCol w:w="878"/>
+              <w:gridCol w:w="852"/>
+              <w:gridCol w:w="879"/>
+              <w:gridCol w:w="853"/>
+              <w:gridCol w:w="861"/>
+              <w:gridCol w:w="853"/>
+              <w:gridCol w:w="650"/>
+            </w:tblGrid>
+            <w:tr>
+              <w:tc>
+                <w:tcPr>
+                  <w:tcW w:w="960" w:type="dxa"/>
+                  <w:tcBorders>
+                    <w:top w:val="single" w:sz="8" w:space="0" w:color="A3A3A3"/>
+                    <w:left w:val="single" w:sz="8" w:space="0" w:color="A3A3A3"/>
+                    <w:bottom w:val="single" w:sz="8" w:space="0" w:color="A3A3A3"/>
+                    <w:right w:val="single" w:sz="8" w:space="0" w:color="A3A3A3"/>
+                  </w:tcBorders>
+                  <w:tcMar>
+                    <w:top w:w="80" w:type="dxa"/>
+                    <w:left w:w="80" w:type="dxa"/>
+                    <w:bottom w:w="80" w:type="dxa"/>
+                    <w:right w:w="80" w:type="dxa"/>
+                  </w:tcMar>
+                  <w:hideMark/>
+                </w:tcPr>
+                <w:p>
+                  <w:pPr>
+                    <w:spacing w:after="0" w:line="240" w:lineRule="auto"/>
+                    <w:rPr>
+                      <w:rFonts w:ascii="Calibri" w:eastAsia="Times New Roman" w:hAnsi="Calibri" w:cs="Calibri"/>
+                    </w:rPr>
+                  </w:pPr>
+                  <w:r>
+                    <w:rPr>
+                      <w:rFonts w:ascii="Calibri" w:eastAsia="Times New Roman" w:hAnsi="Calibri" w:cs="Calibri"/>
+                    </w:rPr>
+                    <w:t>1</w:t>
+                  </w:r>
+                </w:p>
+              </w:tc>
+              <w:tc>
+                <w:tcPr>
+                  <w:tcW w:w="960" w:type="dxa"/>
+                  <w:tcBorders>
+                    <w:top w:val="single" w:sz="8" w:space="0" w:color="A3A3A3"/>
+                    <w:left w:val="single" w:sz="8" w:space="0" w:color="A3A3A3"/>
+                    <w:bottom w:val="single" w:sz="8" w:space="0" w:color="A3A3A3"/>
+                    <w:right w:val="single" w:sz="8" w:space="0" w:color="A3A3A3"/>
+                  </w:tcBorders>
+                  <w:tcMar>
+                    <w:top w:w="80" w:type="dxa"/>
+                    <w:left w:w="80" w:type="dxa"/>
+                    <w:bottom w:w="80" w:type="dxa"/>
+                    <w:right w:w="80" w:type="dxa"/>
+                  </w:tcMar>
+                  <w:hideMark/>
+                </w:tcPr>
+                <w:p>
+                  <w:pPr>
+                    <w:spacing w:after="0" w:line="240" w:lineRule="auto"/>
+                    <w:rPr>
+                      <w:rFonts w:ascii="Calibri" w:eastAsia="Times New Roman" w:hAnsi="Calibri" w:cs="Calibri"/>
+                    </w:rPr>
+                  </w:pPr>
+                  <w:r>
+                    <w:rPr>
+                      <w:rFonts w:ascii="Calibri" w:eastAsia="Times New Roman" w:hAnsi="Calibri" w:cs="Calibri"/>
+                    </w:rPr>
+                    <w:t>2</w:t>
+                  </w:r>
+                </w:p>
+              </w:tc>
+              <w:tc>
+                <w:tcPr>
+                  <w:tcW w:w="960" w:type="dxa"/>
+                  <w:tcBorders>
+                    <w:top w:val="single" w:sz="8" w:space="0" w:color="A3A3A3"/>
+                    <w:left w:val="single" w:sz="8" w:space="0" w:color="A3A3A3"/>
+                    <w:bottom w:val="single" w:sz="8" w:space="0" w:color="A3A3A3"/>
+                    <w:right w:val="single" w:sz="8" w:space="0" w:color="A3A3A3"/>
+                  </w:tcBorders>
+                  <w:tcMar>
+                    <w:top w:w="80" w:type="dxa"/>
+                    <w:left w:w="80" w:type="dxa"/>
+                    <w:bottom w:w="80" w:type="dxa"/>
+                    <w:right w:w="80" w:type="dxa"/>
+                  </w:tcMar>
+                  <w:hideMark/>
+                </w:tcPr>
+                <w:p>
+                  <w:pPr>
+                    <w:spacing w:after="0" w:line="240" w:lineRule="auto"/>
+                    <w:rPr>
+                      <w:rFonts w:ascii="Calibri" w:eastAsia="Times New Roman" w:hAnsi="Calibri" w:cs="Calibri"/>
+                    </w:rPr>
+                  </w:pPr>
+                  <w:r>
+                    <w:rPr>
+                      <w:rFonts w:ascii="Calibri" w:eastAsia="Times New Roman" w:hAnsi="Calibri" w:cs="Calibri"/>
+                    </w:rPr>
+                    <w:t>3</w:t>
+                  </w:r>
+                </w:p>
+              </w:tc>
+              <w:tc>
+                <w:tcPr>
+                  <w:tcW w:w="960" w:type="dxa"/>
+                  <w:tcBorders>
+                    <w:top w:val="single" w:sz="8" w:space="0" w:color="A3A3A3"/>
+                    <w:left w:val="single" w:sz="8" w:space="0" w:color="A3A3A3"/>
+                    <w:bottom w:val="single" w:sz="8" w:space="0" w:color="A3A3A3"/>
+                    <w:right w:val="single" w:sz="8" w:space="0" w:color="A3A3A3"/>
+                  </w:tcBorders>
+                  <w:tcMar>
+                    <w:top w:w="80" w:type="dxa"/>
+                    <w:left w:w="80" w:type="dxa"/>
+                    <w:bottom w:w="80" w:type="dxa"/>
+                    <w:right w:w="80" w:type="dxa"/>
+                  </w:tcMar>
+                  <w:hideMark/>
+                </w:tcPr>
+                <w:p>
+                  <w:pPr>
+                    <w:spacing w:after="0" w:line="240" w:lineRule="auto"/>
+                    <w:rPr>
+                      <w:rFonts w:ascii="Calibri" w:eastAsia="Times New Roman" w:hAnsi="Calibri" w:cs="Calibri"/>
+                    </w:rPr>
+                  </w:pPr>
+                  <w:r>
+                    <w:rPr>
+                      <w:rFonts w:ascii="Calibri" w:eastAsia="Times New Roman" w:hAnsi="Calibri" w:cs="Calibri"/>
+                    </w:rPr>
+                    <w:t>4</w:t>
+                  </w:r>
+                </w:p>
+              </w:tc>
+              <w:tc>
+                <w:tcPr>
+                  <w:tcW w:w="960" w:type="dxa"/>
+                  <w:tcBorders>
+                    <w:top w:val="single" w:sz="8" w:space="0" w:color="A3A3A3"/>
+                    <w:left w:val="single" w:sz="8" w:space="0" w:color="A3A3A3"/>
+                    <w:bottom w:val="single" w:sz="8" w:space="0" w:color="A3A3A3"/>
+                    <w:right w:val="single" w:sz="8" w:space="0" w:color="A3A3A3"/>
+                  </w:tcBorders>
+                  <w:tcMar>
+                    <w:top w:w="80" w:type="dxa"/>
+                    <w:left w:w="80" w:type="dxa"/>
+                    <w:bottom w:w="80" w:type="dxa"/>
+                    <w:right w:w="80" w:type="dxa"/>
+                  </w:tcMar>
+                  <w:hideMark/>
+                </w:tcPr>
+                <w:p>
+                  <w:pPr>
+                    <w:spacing w:after="0" w:line="240" w:lineRule="auto"/>
+                    <w:rPr>
+                      <w:rFonts w:ascii="Calibri" w:eastAsia="Times New Roman" w:hAnsi="Calibri" w:cs="Calibri"/>
+                    </w:rPr>
+                  </w:pPr>
+                  <w:r>
+                    <w:rPr>
+                      <w:rFonts w:ascii="Calibri" w:eastAsia="Times New Roman" w:hAnsi="Calibri" w:cs="Calibri"/>
+                    </w:rPr>
+                    <w:t>5</w:t>
+                  </w:r>
+                </w:p>
+              </w:tc>
+              <w:tc>
+                <w:tcPr>
+                  <w:tcW w:w="960" w:type="dxa"/>
+                  <w:tcBorders>
+                    <w:top w:val="single" w:sz="8" w:space="0" w:color="A3A3A3"/>
+                    <w:left w:val="single" w:sz="8" w:space="0" w:color="A3A3A3"/>
+                    <w:bottom w:val="single" w:sz="8" w:space="0" w:color="A3A3A3"/>
+                    <w:right w:val="single" w:sz="8" w:space="0" w:color="A3A3A3"/>
+                  </w:tcBorders>
+                  <w:tcMar>
+                    <w:top w:w="80" w:type="dxa"/>
+                    <w:left w:w="80" w:type="dxa"/>
+                    <w:bottom w:w="80" w:type="dxa"/>
+                    <w:right w:w="80" w:type="dxa"/>
+                  </w:tcMar>
+                  <w:hideMark/>
+                </w:tcPr>
+                <w:p>
+                  <w:pPr>
+                    <w:spacing w:after="0" w:line="240" w:lineRule="auto"/>
+                    <w:rPr>
+                      <w:rFonts w:ascii="Calibri" w:eastAsia="Times New Roman" w:hAnsi="Calibri" w:cs="Calibri"/>
+                    </w:rPr>
+                  </w:pPr>
+                  <w:r>
+                    <w:rPr>
+                      <w:rFonts w:ascii="Calibri" w:eastAsia="Times New Roman" w:hAnsi="Calibri" w:cs="Calibri"/>
+                    </w:rPr>
+                    <w:t>6</w:t>
+                  </w:r>
+                </w:p>
+              </w:tc>
+              <w:tc>
+                <w:tcPr>
+                  <w:tcW w:w="720" w:type="dxa"/>
+                  <w:tcBorders>
+                    <w:top w:val="single" w:sz="8" w:space="0" w:color="A3A3A3"/>
+                    <w:left w:val="single" w:sz="8" w:space="0" w:color="A3A3A3"/>
+                    <w:bottom w:val="single" w:sz="8" w:space="0" w:color="A3A3A3"/>
+                    <w:right w:val="single" w:sz="8" w:space="0" w:color="A3A3A3"/>
+                  </w:tcBorders>
+                  <w:tcMar>
+                    <w:top w:w="80" w:type="dxa"/>
+                    <w:left w:w="80" w:type="dxa"/>
+                    <w:bottom w:w="80" w:type="dxa"/>
+                    <w:right w:w="80" w:type="dxa"/>
+                  </w:tcMar>
+                  <w:hideMark/>
+                </w:tcPr>
+                <w:p>
+                  <w:pPr>
+                    <w:spacing w:after="0" w:line="240" w:lineRule="auto"/>
+                    <w:rPr>
+                      <w:rFonts w:ascii="Calibri" w:eastAsia="Times New Roman" w:hAnsi="Calibri" w:cs="Calibri"/>
+                    </w:rPr>
+                  </w:pPr>
+                  <w:r>
+                    <w:rPr>
+                      <w:rFonts w:ascii="Calibri" w:eastAsia="Times New Roman" w:hAnsi="Calibri" w:cs="Calibri"/>
+                    </w:rPr>
+                    <w:t>7</w:t>
+                  </w:r>
+                </w:p>
+              </w:tc>
+            </w:tr>
+            <w:tr>
+              <w:tc>
+                <w:tcPr>
+                  <w:tcW w:w="960" w:type="dxa"/>
+                  <w:tcBorders>
+                    <w:top w:val="single" w:sz="8" w:space="0" w:color="A3A3A3"/>
+                    <w:left w:val="single" w:sz="8" w:space="0" w:color="A3A3A3"/>
+                    <w:bottom w:val="single" w:sz="8" w:space="0" w:color="A3A3A3"/>
+                    <w:right w:val="single" w:sz="8" w:space="0" w:color="A3A3A3"/>
+                  </w:tcBorders>
+                  <w:tcMar>
+                    <w:top w:w="80" w:type="dxa"/>
+                    <w:left w:w="80" w:type="dxa"/>
+                    <w:bottom w:w="80" w:type="dxa"/>
+                    <w:right w:w="80" w:type="dxa"/>
+                  </w:tcMar>
+                  <w:hideMark/>
+                </w:tcPr>
+                <w:p>
+                  <w:pPr>
+                    <w:spacing w:after="0" w:line="240" w:lineRule="auto"/>
+                    <w:rPr>
+                      <w:rFonts w:ascii="Calibri" w:eastAsia="Times New Roman" w:hAnsi="Calibri" w:cs="Calibri"/>
+                    </w:rPr>
+                  </w:pPr>
+                  <w:r>
+                    <w:rPr>
+                      <w:rFonts w:ascii="Calibri" w:eastAsia="Times New Roman" w:hAnsi="Calibri" w:cs="Calibri"/>
+                    </w:rPr>
+                    <w:t>-2.5</w:t>
+                  </w:r>
+                </w:p>
+              </w:tc>
+              <w:tc>
+                <w:tcPr>
+                  <w:tcW w:w="960" w:type="dxa"/>
+                  <w:tcBorders>
+                    <w:top w:val="single" w:sz="8" w:space="0" w:color="A3A3A3"/>
+                    <w:left w:val="single" w:sz="8" w:space="0" w:color="A3A3A3"/>
+                    <w:bottom w:val="single" w:sz="8" w:space="0" w:color="A3A3A3"/>
+                    <w:right w:val="single" w:sz="8" w:space="0" w:color="A3A3A3"/>
+                  </w:tcBorders>
+                  <w:tcMar>
+                    <w:top w:w="80" w:type="dxa"/>
+                    <w:left w:w="80" w:type="dxa"/>
+                    <w:bottom w:w="80" w:type="dxa"/>
+                    <w:right w:w="80" w:type="dxa"/>
+                  </w:tcMar>
+                  <w:hideMark/>
+                </w:tcPr>
+                <w:p>
+                  <w:pPr>
+                    <w:spacing w:after="0" w:line="240" w:lineRule="auto"/>
+                    <w:rPr>
+                      <w:rFonts w:ascii="Calibri" w:eastAsia="Times New Roman" w:hAnsi="Calibri" w:cs="Calibri"/>
+                    </w:rPr>
+                  </w:pPr>
+                  <w:r>
+                    <w:rPr>
+                      <w:rFonts w:ascii="Calibri" w:eastAsia="Times New Roman" w:hAnsi="Calibri" w:cs="Calibri"/>
+                    </w:rPr>
+                    <w:t>-2</w:t>
+                  </w:r>
+                </w:p>
+              </w:tc>
+              <w:tc>
+                <w:tcPr>
+                  <w:tcW w:w="960" w:type="dxa"/>
+                  <w:tcBorders>
+                    <w:top w:val="single" w:sz="8" w:space="0" w:color="A3A3A3"/>
+                    <w:left w:val="single" w:sz="8" w:space="0" w:color="A3A3A3"/>
+                    <w:bottom w:val="single" w:sz="8" w:space="0" w:color="A3A3A3"/>
+                    <w:right w:val="single" w:sz="8" w:space="0" w:color="A3A3A3"/>
+                  </w:tcBorders>
+                  <w:tcMar>
+                    <w:top w:w="80" w:type="dxa"/>
+                    <w:left w:w="80" w:type="dxa"/>
+                    <w:bottom w:w="80" w:type="dxa"/>
+                    <w:right w:w="80" w:type="dxa"/>
+                  </w:tcMar>
+                  <w:hideMark/>
+                </w:tcPr>
+                <w:p>
+                  <w:pPr>
+                    <w:spacing w:after="0" w:line="240" w:lineRule="auto"/>
+                    <w:rPr>
+                      <w:rFonts w:ascii="Calibri" w:eastAsia="Times New Roman" w:hAnsi="Calibri" w:cs="Calibri"/>
+                    </w:rPr>
+                  </w:pPr>
+                  <w:r>
+                    <w:rPr>
+                      <w:rFonts w:ascii="Calibri" w:eastAsia="Times New Roman" w:hAnsi="Calibri" w:cs="Calibri"/>
+                    </w:rPr>
+                    <w:t>-1.5</w:t>
+                  </w:r>
+                </w:p>
+              </w:tc>
+              <w:tc>
+                <w:tcPr>
+                  <w:tcW w:w="960" w:type="dxa"/>
+                  <w:tcBorders>
+                    <w:top w:val="single" w:sz="8" w:space="0" w:color="A3A3A3"/>
+                    <w:left w:val="single" w:sz="8" w:space="0" w:color="A3A3A3"/>
+                    <w:bottom w:val="single" w:sz="8" w:space="0" w:color="A3A3A3"/>
+                    <w:right w:val="single" w:sz="8" w:space="0" w:color="A3A3A3"/>
+                  </w:tcBorders>
+                  <w:tcMar>
+                    <w:top w:w="80" w:type="dxa"/>
+                    <w:left w:w="80" w:type="dxa"/>
+                    <w:bottom w:w="80" w:type="dxa"/>
+                    <w:right w:w="80" w:type="dxa"/>
+                  </w:tcMar>
+                  <w:hideMark/>
+                </w:tcPr>
+                <w:p>
+                  <w:pPr>
+                    <w:spacing w:after="0" w:line="240" w:lineRule="auto"/>
+                    <w:rPr>
+                      <w:rFonts w:ascii="Calibri" w:eastAsia="Times New Roman" w:hAnsi="Calibri" w:cs="Calibri"/>
+                    </w:rPr>
+                  </w:pPr>
+                  <w:r>
+                    <w:rPr>
+                      <w:rFonts w:ascii="Calibri" w:eastAsia="Times New Roman" w:hAnsi="Calibri" w:cs="Calibri"/>
+                    </w:rPr>
+                    <w:t>-1</w:t>
+                  </w:r>
+                </w:p>
+              </w:tc>
+              <w:tc>
+                <w:tcPr>
+                  <w:tcW w:w="960" w:type="dxa"/>
+                  <w:tcBorders>
+                    <w:top w:val="single" w:sz="8" w:space="0" w:color="A3A3A3"/>
+                    <w:left w:val="single" w:sz="8" w:space="0" w:color="A3A3A3"/>
+                    <w:bottom w:val="single" w:sz="8" w:space="0" w:color="A3A3A3"/>
+                    <w:right w:val="single" w:sz="8" w:space="0" w:color="A3A3A3"/>
+                  </w:tcBorders>
+                  <w:tcMar>
+                    <w:top w:w="80" w:type="dxa"/>
+                    <w:left w:w="80" w:type="dxa"/>
+                    <w:bottom w:w="80" w:type="dxa"/>
+                    <w:right w:w="80" w:type="dxa"/>
+                  </w:tcMar>
+                  <w:hideMark/>
+                </w:tcPr>
+                <w:p>
+                  <w:pPr>
+                    <w:spacing w:after="0" w:line="240" w:lineRule="auto"/>
+                    <w:rPr>
+                      <w:rFonts w:ascii="Calibri" w:eastAsia="Times New Roman" w:hAnsi="Calibri" w:cs="Calibri"/>
+                    </w:rPr>
+                  </w:pPr>
+                  <w:r>
+                    <w:rPr>
+                      <w:rFonts w:ascii="Calibri" w:eastAsia="Times New Roman" w:hAnsi="Calibri" w:cs="Calibri"/>
+                    </w:rPr>
+                    <w:t>-.5</w:t>
+                  </w:r>
+                </w:p>
+              </w:tc>
+              <w:tc>
+                <w:tcPr>
+                  <w:tcW w:w="960" w:type="dxa"/>
+                  <w:tcBorders>
+                    <w:top w:val="single" w:sz="8" w:space="0" w:color="A3A3A3"/>
+                    <w:left w:val="single" w:sz="8" w:space="0" w:color="A3A3A3"/>
+                    <w:bottom w:val="single" w:sz="8" w:space="0" w:color="A3A3A3"/>
+                    <w:right w:val="single" w:sz="8" w:space="0" w:color="A3A3A3"/>
+                  </w:tcBorders>
+                  <w:tcMar>
+                    <w:top w:w="80" w:type="dxa"/>
+                    <w:left w:w="80" w:type="dxa"/>
+                    <w:bottom w:w="80" w:type="dxa"/>
+                    <w:right w:w="80" w:type="dxa"/>
+                  </w:tcMar>
+                  <w:hideMark/>
+                </w:tcPr>
+                <w:p>
+                  <w:pPr>
+                    <w:spacing w:after="0" w:line="240" w:lineRule="auto"/>
+                    <w:rPr>
+                      <w:rFonts w:ascii="Calibri" w:eastAsia="Times New Roman" w:hAnsi="Calibri" w:cs="Calibri"/>
+                    </w:rPr>
+                  </w:pPr>
+                  <w:r>
+                    <w:rPr>
+                      <w:rFonts w:ascii="Calibri" w:eastAsia="Times New Roman" w:hAnsi="Calibri" w:cs="Calibri"/>
+                    </w:rPr>
+                    <w:t>0</w:t>
+                  </w:r>
+                </w:p>
+              </w:tc>
+              <w:tc>
+                <w:tcPr>
+                  <w:tcW w:w="720" w:type="dxa"/>
+                  <w:tcBorders>
+                    <w:top w:val="single" w:sz="8" w:space="0" w:color="A3A3A3"/>
+                    <w:left w:val="single" w:sz="8" w:space="0" w:color="A3A3A3"/>
+                    <w:bottom w:val="single" w:sz="8" w:space="0" w:color="A3A3A3"/>
+                    <w:right w:val="single" w:sz="8" w:space="0" w:color="A3A3A3"/>
+                  </w:tcBorders>
+                  <w:tcMar>
+                    <w:top w:w="80" w:type="dxa"/>
+                    <w:left w:w="80" w:type="dxa"/>
+                    <w:bottom w:w="80" w:type="dxa"/>
+                    <w:right w:w="80" w:type="dxa"/>
+                  </w:tcMar>
+                  <w:hideMark/>
+                </w:tcPr>
+                <w:p>
+                  <w:pPr>
+                    <w:spacing w:after="0" w:line="240" w:lineRule="auto"/>
+                    <w:rPr>
+                      <w:rFonts w:ascii="Calibri" w:eastAsia="Times New Roman" w:hAnsi="Calibri" w:cs="Calibri"/>
+                    </w:rPr>
+                  </w:pPr>
+                  <w:r>
+                    <w:rPr>
+                      <w:rFonts w:ascii="Calibri" w:eastAsia="Times New Roman" w:hAnsi="Calibri" w:cs="Calibri"/>
+                    </w:rPr>
+                    <w:t>0</w:t>
+                  </w:r>
+                </w:p>
+              </w:tc>
+            </w:tr>
+          </w:tbl>
+          <w:p>
+            <w:pPr>
+              <w:spacing w:after="0" w:line="240" w:lineRule="auto"/>
+              <w:rPr>
+                <w:rFonts w:ascii="Times New Roman" w:eastAsia="Times New Roman" w:hAnsi="Times New Roman" w:cs="Times New Roman"/>
+                <w:sz w:val="24"/>
+                <w:szCs w:val="24"/>
+              </w:rPr>
+            </w:pPr>
+          </w:p>
+        </w:tc>
+      </w:tr>
+    </w:tbl>
+    <w:p>
+      <w:pPr>
+        <w:pStyle w:val="NormalWeb"/>
+        <w:spacing w:before="0" w:beforeAutospacing="0" w:after="160" w:afterAutospacing="0"/>
+        <w:rPr>
+          <w:rFonts w:ascii="Calibri" w:hAnsi="Calibri" w:cs="Calibri"/>
+          <w:b/>
+          <w:bCs/>
+          <w:color w:val="000000"/>
+          <w:sz w:val="32"/>
+          <w:szCs w:val="32"/>
+        </w:rPr>
+      </w:pPr>
+    </w:p>
+    <w:p>
+      <w:pPr>
+        <w:pStyle w:val="NormalWeb"/>
+        <w:spacing w:before="0" w:beforeAutospacing="0" w:after="160" w:afterAutospacing="0"/>
+        <w:rPr>
+          <w:rFonts w:ascii="Calibri" w:hAnsi="Calibri" w:cs="Calibri"/>
+          <w:color w:val="000000"/>
+          <w:sz w:val="32"/>
+          <w:szCs w:val="32"/>
+          <w:u w:val="single"/>
+        </w:rPr>
+      </w:pPr>
+      <w:r>
+        <w:rPr>
+          <w:rFonts w:ascii="Calibri" w:hAnsi="Calibri" w:cs="Calibri"/>
+          <w:color w:val="000000"/>
+          <w:sz w:val="32"/>
+          <w:szCs w:val="32"/>
+          <w:u w:val="single"/>
+        </w:rPr>
+        <w:t>For example:</w:t>
+      </w:r>
+    </w:p>
+    <w:p>
+      <w:pPr>
+        <w:pStyle w:val="NormalWeb"/>
+        <w:spacing w:before="0" w:beforeAutospacing="0" w:after="160" w:afterAutospacing="0"/>
+        <w:rPr>
+          <w:rFonts w:ascii="Calibri" w:hAnsi="Calibri" w:cs="Calibri"/>
+          <w:sz w:val="32"/>
+          <w:szCs w:val="32"/>
+        </w:rPr>
+      </w:pPr>
+      <w:r>
+        <w:rPr>
+          <w:rFonts w:ascii="Calibri" w:hAnsi="Calibri" w:cs="Calibri"/>
+          <w:sz w:val="32"/>
+          <w:szCs w:val="32"/>
+        </w:rPr>
+        <w:t xml:space="preserve">A player who has a grade of </w:t>
+      </w:r>
+      <w:r>
+        <w:rPr>
+          <w:rFonts w:ascii="Calibri" w:hAnsi="Calibri" w:cs="Calibri"/>
+          <w:sz w:val="32"/>
+          <w:szCs w:val="32"/>
+        </w:rPr>
+        <w:t xml:space="preserve">more than 6.9 </w:t>
+      </w:r>
+      <w:r>
+        <w:rPr>
+          <w:rFonts w:ascii="Calibri" w:hAnsi="Calibri" w:cs="Calibri"/>
+          <w:sz w:val="32"/>
+          <w:szCs w:val="32"/>
+        </w:rPr>
+        <w:t>is</w:t>
+      </w:r>
+      <w:r>
+        <w:rPr>
+          <w:rFonts w:ascii="Calibri" w:hAnsi="Calibri" w:cs="Calibri"/>
+          <w:sz w:val="32"/>
+          <w:szCs w:val="32"/>
+        </w:rPr>
+        <w:t xml:space="preserve"> a tier 1 prospect. Here it is assumed </w:t>
+      </w:r>
+      <w:r>
+        <w:rPr>
+          <w:rFonts w:ascii="Calibri" w:hAnsi="Calibri" w:cs="Calibri"/>
+          <w:sz w:val="32"/>
+          <w:szCs w:val="32"/>
+        </w:rPr>
+        <w:t>that</w:t>
+      </w:r>
+      <w:r>
+        <w:rPr>
+          <w:rFonts w:ascii="Calibri" w:hAnsi="Calibri" w:cs="Calibri"/>
+          <w:sz w:val="32"/>
+          <w:szCs w:val="32"/>
+        </w:rPr>
+        <w:t xml:space="preserve"> the player will </w:t>
+      </w:r>
+      <w:r>
+        <w:rPr>
+          <w:rFonts w:ascii="Calibri" w:hAnsi="Calibri" w:cs="Calibri"/>
+          <w:sz w:val="32"/>
+          <w:szCs w:val="32"/>
+        </w:rPr>
+        <w:t>be drafted in the first round of the draft.</w:t>
+      </w:r>
+      <w:r>
+        <w:rPr>
+          <w:rFonts w:ascii="Calibri" w:hAnsi="Calibri" w:cs="Calibri"/>
+          <w:sz w:val="32"/>
+          <w:szCs w:val="32"/>
+        </w:rPr>
+        <w:t xml:space="preserve"> In case the player slips and gets drafted in subsequent rounds, it is considered as a steal for the team that is drafting the player.</w:t>
+      </w:r>
+    </w:p>
+    <w:p>
+      <w:pPr>
+        <w:pStyle w:val="NormalWeb"/>
+        <w:spacing w:before="0" w:beforeAutospacing="0" w:after="160" w:afterAutospacing="0"/>
+        <w:rPr>
+          <w:rFonts w:ascii="Calibri" w:hAnsi="Calibri" w:cs="Calibri"/>
+          <w:b/>
+          <w:bCs/>
+          <w:sz w:val="32"/>
+          <w:szCs w:val="32"/>
+        </w:rPr>
+      </w:pPr>
+      <w:r>
+        <w:rPr>
+          <w:rFonts w:ascii="Calibri" w:hAnsi="Calibri" w:cs="Calibri"/>
+          <w:b/>
+          <w:bCs/>
+          <w:sz w:val="32"/>
+          <w:szCs w:val="32"/>
+        </w:rPr>
+        <w:t>Scenario 1:</w:t>
+      </w:r>
+    </w:p>
+    <w:p>
+      <w:pPr>
+        <w:pStyle w:val="NormalWeb"/>
+        <w:spacing w:before="0" w:beforeAutospacing="0" w:after="160" w:afterAutospacing="0"/>
+        <w:rPr>
+          <w:rFonts w:ascii="Calibri" w:hAnsi="Calibri" w:cs="Calibri"/>
+          <w:sz w:val="32"/>
+          <w:szCs w:val="32"/>
+        </w:rPr>
+      </w:pPr>
+      <w:r>
+        <w:rPr>
+          <w:rFonts w:ascii="Calibri" w:hAnsi="Calibri" w:cs="Calibri"/>
+          <w:sz w:val="32"/>
+          <w:szCs w:val="32"/>
+        </w:rPr>
+        <w:t>Let’s</w:t>
+      </w:r>
+      <w:r>
+        <w:rPr>
+          <w:rFonts w:ascii="Calibri" w:hAnsi="Calibri" w:cs="Calibri"/>
+          <w:sz w:val="32"/>
+          <w:szCs w:val="32"/>
+        </w:rPr>
+        <w:t xml:space="preserve"> assume that he is </w:t>
+      </w:r>
+      <w:r>
+        <w:rPr>
+          <w:rFonts w:ascii="Calibri" w:hAnsi="Calibri" w:cs="Calibri"/>
+          <w:sz w:val="32"/>
+          <w:szCs w:val="32"/>
+        </w:rPr>
+        <w:t xml:space="preserve">actually </w:t>
+      </w:r>
+      <w:r>
+        <w:rPr>
+          <w:rFonts w:ascii="Calibri" w:hAnsi="Calibri" w:cs="Calibri"/>
+          <w:sz w:val="32"/>
+          <w:szCs w:val="32"/>
+        </w:rPr>
+        <w:t>drafted in round 4 of the draft.</w:t>
+      </w:r>
+    </w:p>
+    <w:p>
+      <w:pPr>
+        <w:pStyle w:val="NormalWeb"/>
+        <w:spacing w:before="0" w:beforeAutospacing="0" w:after="160" w:afterAutospacing="0"/>
+        <w:rPr>
+          <w:rFonts w:ascii="Calibri" w:hAnsi="Calibri" w:cs="Calibri"/>
+          <w:sz w:val="32"/>
+          <w:szCs w:val="32"/>
+        </w:rPr>
+      </w:pPr>
+      <w:r>
+        <w:rPr>
+          <w:rFonts w:ascii="Calibri" w:hAnsi="Calibri" w:cs="Calibri"/>
+          <w:sz w:val="32"/>
+          <w:szCs w:val="32"/>
+        </w:rPr>
+        <w:t xml:space="preserve">Total </w:t>
+      </w:r>
+      <w:r>
+        <w:rPr>
+          <w:rFonts w:ascii="Calibri" w:hAnsi="Calibri" w:cs="Calibri"/>
+          <w:sz w:val="32"/>
+          <w:szCs w:val="32"/>
+        </w:rPr>
+        <w:t>Prospect</w:t>
+      </w:r>
+      <w:r>
+        <w:rPr>
+          <w:rFonts w:ascii="Calibri" w:hAnsi="Calibri" w:cs="Calibri"/>
+          <w:sz w:val="32"/>
+          <w:szCs w:val="32"/>
+        </w:rPr>
+        <w:t xml:space="preserve"> grade = </w:t>
+      </w:r>
+      <w:r>
+        <w:rPr>
+          <w:rFonts w:ascii="Calibri" w:hAnsi="Calibri" w:cs="Calibri"/>
+          <w:sz w:val="32"/>
+          <w:szCs w:val="32"/>
+        </w:rPr>
+        <w:t xml:space="preserve">7.0(Assume this is the actual grade awarded to player) + 1.5 (steal grade) =&gt; </w:t>
+      </w:r>
+      <w:r>
+        <w:rPr>
+          <w:rFonts w:ascii="Calibri" w:hAnsi="Calibri" w:cs="Calibri"/>
+          <w:sz w:val="32"/>
+          <w:szCs w:val="32"/>
+        </w:rPr>
+        <w:t>8.5</w:t>
+      </w:r>
+    </w:p>
+    <w:p>
+      <w:pPr>
+        <w:pStyle w:val="NormalWeb"/>
+        <w:spacing w:before="0" w:beforeAutospacing="0" w:after="160" w:afterAutospacing="0"/>
+        <w:rPr>
+          <w:rFonts w:ascii="Calibri" w:hAnsi="Calibri" w:cs="Calibri"/>
+          <w:b/>
+          <w:bCs/>
+          <w:sz w:val="32"/>
+          <w:szCs w:val="32"/>
+        </w:rPr>
+      </w:pPr>
+      <w:r>
+        <w:rPr>
+          <w:rFonts w:ascii="Calibri" w:hAnsi="Calibri" w:cs="Calibri"/>
+          <w:b/>
+          <w:bCs/>
+          <w:sz w:val="32"/>
+          <w:szCs w:val="32"/>
+        </w:rPr>
+        <w:t>Scen</w:t>
+      </w:r>
+      <w:r>
+        <w:rPr>
+          <w:rFonts w:ascii="Calibri" w:hAnsi="Calibri" w:cs="Calibri"/>
+          <w:b/>
+          <w:bCs/>
+          <w:sz w:val="32"/>
+          <w:szCs w:val="32"/>
+        </w:rPr>
+        <w:t>a</w:t>
+      </w:r>
+      <w:r>
+        <w:rPr>
+          <w:rFonts w:ascii="Calibri" w:hAnsi="Calibri" w:cs="Calibri"/>
+          <w:b/>
+          <w:bCs/>
+          <w:sz w:val="32"/>
+          <w:szCs w:val="32"/>
+        </w:rPr>
+        <w:t>rio 2:</w:t>
+      </w:r>
+    </w:p>
+    <w:p>
+      <w:pPr>
+        <w:pStyle w:val="NormalWeb"/>
+        <w:spacing w:before="0" w:beforeAutospacing="0" w:after="160" w:afterAutospacing="0"/>
+        <w:rPr>
+          <w:rFonts w:ascii="Calibri" w:hAnsi="Calibri" w:cs="Calibri"/>
+          <w:sz w:val="32"/>
+          <w:szCs w:val="32"/>
+        </w:rPr>
+      </w:pPr>
+      <w:r>
+        <w:rPr>
+          <w:rFonts w:ascii="Calibri" w:hAnsi="Calibri" w:cs="Calibri"/>
+          <w:sz w:val="32"/>
+          <w:szCs w:val="32"/>
+        </w:rPr>
+        <w:t>If the same player is being drafted in first round, steal grade will not be awarded.</w:t>
+      </w:r>
+    </w:p>
+    <w:p>
+      <w:pPr>
+        <w:pStyle w:val="NormalWeb"/>
+        <w:spacing w:before="0" w:beforeAutospacing="0" w:after="160" w:afterAutospacing="0"/>
+        <w:rPr>
+          <w:rFonts w:ascii="Calibri" w:hAnsi="Calibri" w:cs="Calibri"/>
+          <w:sz w:val="32"/>
+          <w:szCs w:val="32"/>
+        </w:rPr>
+      </w:pPr>
+      <w:r>
+        <w:rPr>
+          <w:rFonts w:ascii="Calibri" w:hAnsi="Calibri" w:cs="Calibri"/>
+          <w:sz w:val="32"/>
+          <w:szCs w:val="32"/>
+        </w:rPr>
+        <w:t xml:space="preserve">Total prospect grade = </w:t>
+      </w:r>
+      <w:r>
+        <w:rPr>
+          <w:rFonts w:ascii="Calibri" w:hAnsi="Calibri" w:cs="Calibri"/>
+          <w:sz w:val="32"/>
+          <w:szCs w:val="32"/>
+        </w:rPr>
+        <w:t xml:space="preserve">7.0(Assume this is the actual grade awarded to player) + </w:t>
+      </w:r>
+      <w:r>
+        <w:rPr>
+          <w:rFonts w:ascii="Calibri" w:hAnsi="Calibri" w:cs="Calibri"/>
+          <w:sz w:val="32"/>
+          <w:szCs w:val="32"/>
+        </w:rPr>
+        <w:t>0</w:t>
+      </w:r>
+      <w:r>
+        <w:rPr>
+          <w:rFonts w:ascii="Calibri" w:hAnsi="Calibri" w:cs="Calibri"/>
+          <w:sz w:val="32"/>
+          <w:szCs w:val="32"/>
+        </w:rPr>
+        <w:t xml:space="preserve"> (steal grade) =&gt; </w:t>
+      </w:r>
+      <w:r>
+        <w:rPr>
+          <w:rFonts w:ascii="Calibri" w:hAnsi="Calibri" w:cs="Calibri"/>
+          <w:sz w:val="32"/>
+          <w:szCs w:val="32"/>
+        </w:rPr>
+        <w:t>7</w:t>
+      </w:r>
+      <w:r>
+        <w:rPr>
+          <w:rFonts w:ascii="Calibri" w:hAnsi="Calibri" w:cs="Calibri"/>
+          <w:sz w:val="32"/>
+          <w:szCs w:val="32"/>
+        </w:rPr>
+        <w:t>.5</w:t>
+      </w:r>
+    </w:p>
+    <w:p>
+      <w:pPr>
+        <w:pStyle w:val="NormalWeb"/>
+        <w:spacing w:before="0" w:beforeAutospacing="0" w:after="160" w:afterAutospacing="0"/>
+        <w:rPr>
+          <w:rFonts w:ascii="Calibri" w:hAnsi="Calibri" w:cs="Calibri"/>
+          <w:sz w:val="32"/>
+          <w:szCs w:val="32"/>
+        </w:rPr>
+      </w:pPr>
+      <w:r>
+        <w:rPr>
+          <w:rFonts w:ascii="Calibri" w:hAnsi="Calibri" w:cs="Calibri"/>
+          <w:sz w:val="32"/>
+          <w:szCs w:val="32"/>
+        </w:rPr>
+        <w:lastRenderedPageBreak/>
+        <w:t>Similarly if a player projected to be picked later in the draft is picked in earlier rounds of the draft, a negative steal grade is awarded.</w:t>
+      </w:r>
+    </w:p>
+    <w:p>
+      <w:pPr>
+        <w:pStyle w:val="NormalWeb"/>
+        <w:spacing w:before="0" w:beforeAutospacing="0" w:after="160" w:afterAutospacing="0"/>
+        <w:rPr>
+          <w:rFonts w:ascii="Calibri" w:hAnsi="Calibri" w:cs="Calibri"/>
+          <w:color w:val="757575"/>
+          <w:sz w:val="32"/>
+          <w:szCs w:val="32"/>
+        </w:rPr>
+      </w:pPr>
+      <w:r>
+        <w:rPr>
+          <w:rFonts w:ascii="Calibri" w:hAnsi="Calibri" w:cs="Calibri"/>
+          <w:color w:val="757575"/>
+          <w:sz w:val="32"/>
+          <w:szCs w:val="32"/>
+        </w:rPr>
+        <w:t xml:space="preserve">Based on the year and prospect grades, calculate the average of the total prospect grades achieved by a given team in the draft. Teams with highest average prospect grade had the best draft among all teams and vice versa. </w:t>
+      </w:r>
+      <w:r>
+        <w:rPr>
+          <w:rFonts w:ascii="Calibri" w:hAnsi="Calibri" w:cs="Calibri"/>
+          <w:color w:val="000000"/>
           <w:sz w:val="32"/>
           <w:szCs w:val="32"/>
         </w:rPr>
         <w:t> </w:t>
       </w:r>
+    </w:p>
+    <w:p>
+      <w:pPr>
+        <w:pStyle w:val="NormalWeb"/>
+        <w:spacing w:before="0" w:beforeAutospacing="0" w:after="160" w:afterAutospacing="0"/>
+        <w:rPr>
+          <w:rFonts w:ascii="Calibri" w:hAnsi="Calibri" w:cs="Calibri"/>
+          <w:color w:val="000000"/>
+          <w:sz w:val="32"/>
+          <w:szCs w:val="32"/>
+        </w:rPr>
+      </w:pPr>
+      <w:r>
+        <w:rPr>
+          <w:rFonts w:ascii="Calibri" w:hAnsi="Calibri" w:cs="Calibri"/>
+          <w:color w:val="000000"/>
+          <w:sz w:val="32"/>
+          <w:szCs w:val="32"/>
+        </w:rPr>
+        <w:t>Total Prospect grade = Sum of individual prospect grades + Steal Grade</w:t>
+      </w:r>
+    </w:p>
+    <w:p>
+      <w:pPr>
+        <w:pStyle w:val="NormalWeb"/>
+        <w:spacing w:before="0" w:beforeAutospacing="0" w:after="160" w:afterAutospacing="0"/>
+        <w:rPr>
+          <w:rFonts w:ascii="Calibri" w:hAnsi="Calibri" w:cs="Calibri"/>
+          <w:color w:val="000000"/>
+          <w:sz w:val="32"/>
+          <w:szCs w:val="32"/>
+        </w:rPr>
+      </w:pPr>
+      <w:r>
+        <w:rPr>
+          <w:rFonts w:ascii="Calibri" w:hAnsi="Calibri" w:cs="Calibri"/>
+          <w:color w:val="000000"/>
+          <w:sz w:val="32"/>
+          <w:szCs w:val="32"/>
+        </w:rPr>
+        <w:t>-&gt; (1)</w:t>
+      </w:r>
+    </w:p>
+    <w:p>
+      <w:pPr>
+        <w:pStyle w:val="NormalWeb"/>
+        <w:spacing w:before="0" w:beforeAutospacing="0" w:after="160" w:afterAutospacing="0"/>
+        <w:rPr>
+          <w:rFonts w:ascii="Calibri" w:hAnsi="Calibri" w:cs="Calibri"/>
+          <w:sz w:val="32"/>
+          <w:szCs w:val="32"/>
+        </w:rPr>
+      </w:pPr>
+      <w:r>
+        <w:rPr>
+          <w:rFonts w:ascii="Calibri" w:hAnsi="Calibri" w:cs="Calibri"/>
+          <w:sz w:val="32"/>
+          <w:szCs w:val="32"/>
+        </w:rPr>
+        <w:t xml:space="preserve">Average prospect grade per team = Total Prospect </w:t>
+      </w:r>
+      <w:r>
+        <w:rPr>
+          <w:rFonts w:ascii="Calibri" w:hAnsi="Calibri" w:cs="Calibri"/>
+          <w:sz w:val="32"/>
+          <w:szCs w:val="32"/>
+        </w:rPr>
+        <w:t>Grade (</w:t>
+      </w:r>
+      <w:r>
+        <w:rPr>
+          <w:rFonts w:ascii="Calibri" w:hAnsi="Calibri" w:cs="Calibri"/>
+          <w:sz w:val="32"/>
+          <w:szCs w:val="32"/>
+        </w:rPr>
+        <w:t>1</w:t>
+      </w:r>
+      <w:r>
+        <w:rPr>
+          <w:rFonts w:ascii="Calibri" w:hAnsi="Calibri" w:cs="Calibri"/>
+          <w:sz w:val="32"/>
+          <w:szCs w:val="32"/>
+        </w:rPr>
+        <w:t>)/Number Of Players Drafted by Team</w:t>
+      </w:r>
+      <w:r>
+        <w:rPr>
+          <w:rFonts w:ascii="Calibri" w:hAnsi="Calibri" w:cs="Calibri"/>
+          <w:sz w:val="32"/>
+          <w:szCs w:val="32"/>
+        </w:rPr>
+        <w:t>(2)</w:t>
+      </w:r>
+      <w:r>
+        <w:rPr>
+          <w:rFonts w:ascii="Calibri" w:hAnsi="Calibri" w:cs="Calibri"/>
+          <w:sz w:val="32"/>
+          <w:szCs w:val="32"/>
+        </w:rPr>
+        <w:t>.   -&gt; (3)</w:t>
+      </w:r>
+    </w:p>
+    <w:p>
+      <w:pPr>
+        <w:pStyle w:val="NormalWeb"/>
+        <w:spacing w:before="0" w:beforeAutospacing="0" w:after="160" w:afterAutospacing="0"/>
+        <w:rPr>
+          <w:rFonts w:ascii="Calibri" w:hAnsi="Calibri" w:cs="Calibri"/>
+          <w:sz w:val="32"/>
+          <w:szCs w:val="32"/>
+        </w:rPr>
+      </w:pPr>
+      <w:r>
+        <w:rPr>
+          <w:rFonts w:ascii="Calibri" w:hAnsi="Calibri" w:cs="Calibri"/>
+          <w:sz w:val="32"/>
+          <w:szCs w:val="32"/>
+        </w:rPr>
+        <w:t>The result is rounded to two places</w:t>
+      </w:r>
+    </w:p>
+    <w:p>
+      <w:pPr>
+        <w:pStyle w:val="NormalWeb"/>
+        <w:spacing w:before="0" w:beforeAutospacing="0" w:after="160" w:afterAutospacing="0"/>
+        <w:rPr>
+          <w:rFonts w:ascii="Calibri" w:hAnsi="Calibri" w:cs="Calibri"/>
+          <w:sz w:val="32"/>
+          <w:szCs w:val="32"/>
+        </w:rPr>
+      </w:pPr>
+      <w:r>
+        <w:rPr>
+          <w:rFonts w:ascii="Calibri" w:hAnsi="Calibri" w:cs="Calibri"/>
+          <w:b/>
+          <w:bCs/>
+          <w:sz w:val="32"/>
+          <w:szCs w:val="32"/>
+          <w:u w:val="single"/>
+        </w:rPr>
+        <w:t>Below is the end point for achieving this purpose:</w:t>
+      </w:r>
+    </w:p>
+    <w:p>
+      <w:pPr>
+        <w:pStyle w:val="NormalWeb"/>
+        <w:spacing w:before="0" w:beforeAutospacing="0" w:after="160" w:afterAutospacing="0"/>
+        <w:rPr>
+          <w:rFonts w:ascii="Calibri" w:hAnsi="Calibri" w:cs="Calibri"/>
+          <w:sz w:val="32"/>
+          <w:szCs w:val="32"/>
+        </w:rPr>
+      </w:pPr>
+      <w:r>
+        <w:rPr>
+          <w:rFonts w:ascii="Calibri" w:hAnsi="Calibri" w:cs="Calibri"/>
+          <w:b/>
+          <w:bCs/>
+          <w:sz w:val="32"/>
+          <w:szCs w:val="32"/>
+          <w:u w:val="single"/>
+        </w:rPr>
+        <w:t>HTTP METHOD: GET</w:t>
+      </w:r>
+    </w:p>
+    <w:p>
+      <w:pPr>
+        <w:pStyle w:val="NormalWeb"/>
+        <w:spacing w:before="0" w:beforeAutospacing="0" w:after="160" w:afterAutospacing="0"/>
+        <w:rPr>
+          <w:rFonts w:ascii="Calibri" w:hAnsi="Calibri" w:cs="Calibri"/>
+          <w:color w:val="505050"/>
+          <w:sz w:val="32"/>
+          <w:szCs w:val="32"/>
+        </w:rPr>
+      </w:pPr>
+      <w:r>
+        <w:rPr>
+          <w:rFonts w:ascii="Calibri" w:hAnsi="Calibri" w:cs="Calibri"/>
+          <w:color w:val="505050"/>
+          <w:sz w:val="32"/>
+          <w:szCs w:val="32"/>
+          <w:shd w:val="clear" w:color="auto" w:fill="FFFFFF"/>
+        </w:rPr>
+        <w:t>Returns average prospect grades data per team for all the teams for a given year.</w:t>
+      </w:r>
+    </w:p>
+    <w:p>
+      <w:pPr>
+        <w:pStyle w:val="NormalWeb"/>
+        <w:spacing w:before="0" w:beforeAutospacing="0" w:after="160" w:afterAutospacing="0"/>
+        <w:rPr>
+          <w:rFonts w:ascii="Calibri" w:hAnsi="Calibri" w:cs="Calibri"/>
+          <w:color w:val="505050"/>
+          <w:sz w:val="32"/>
+          <w:szCs w:val="32"/>
+        </w:rPr>
+      </w:pPr>
+      <w:r>
+        <w:rPr>
+          <w:rFonts w:ascii="Calibri" w:hAnsi="Calibri" w:cs="Calibri"/>
+          <w:color w:val="505050"/>
+          <w:sz w:val="32"/>
+          <w:szCs w:val="32"/>
+          <w:shd w:val="clear" w:color="auto" w:fill="FFFFFF"/>
+        </w:rPr>
+        <w:t>URI: &lt;localhost&gt;/draft/teamgrades</w:t>
+      </w:r>
+      <w:r>
+        <w:rPr>
+          <w:rFonts w:ascii="Calibri" w:hAnsi="Calibri" w:cs="Calibri"/>
+          <w:color w:val="505050"/>
+          <w:sz w:val="32"/>
+          <w:szCs w:val="32"/>
+          <w:shd w:val="clear" w:color="auto" w:fill="FFFFFF"/>
+        </w:rPr>
+        <w:t>withsteal</w:t>
+      </w:r>
+      <w:r>
+        <w:rPr>
+          <w:rFonts w:ascii="Calibri" w:hAnsi="Calibri" w:cs="Calibri"/>
+          <w:color w:val="505050"/>
+          <w:sz w:val="32"/>
+          <w:szCs w:val="32"/>
+          <w:shd w:val="clear" w:color="auto" w:fill="FFFFFF"/>
+        </w:rPr>
+        <w:t>/?year={year}&amp;team={teamName}</w:t>
+      </w:r>
+    </w:p>
+    <w:p>
+      <w:pPr>
+        <w:pStyle w:val="NormalWeb"/>
+        <w:spacing w:before="0" w:beforeAutospacing="0" w:after="160" w:afterAutospacing="0"/>
+        <w:rPr>
+          <w:rFonts w:ascii="Calibri" w:hAnsi="Calibri" w:cs="Calibri"/>
+          <w:color w:val="505050"/>
+          <w:sz w:val="32"/>
+          <w:szCs w:val="32"/>
+        </w:rPr>
+      </w:pPr>
+      <w:r>
+        <w:rPr>
+          <w:rFonts w:ascii="Calibri" w:hAnsi="Calibri" w:cs="Calibri"/>
+          <w:color w:val="505050"/>
+          <w:sz w:val="32"/>
+          <w:szCs w:val="32"/>
+          <w:shd w:val="clear" w:color="auto" w:fill="FFFFFF"/>
+        </w:rPr>
+        <w:t>{year} -&gt; Mandatory</w:t>
+      </w:r>
+    </w:p>
+    <w:p>
+      <w:pPr>
+        <w:pStyle w:val="NormalWeb"/>
+        <w:spacing w:before="0" w:beforeAutospacing="0" w:after="160" w:afterAutospacing="0"/>
+        <w:rPr>
+          <w:rFonts w:ascii="Calibri" w:hAnsi="Calibri" w:cs="Calibri"/>
+          <w:color w:val="505050"/>
+          <w:sz w:val="32"/>
+          <w:szCs w:val="32"/>
+        </w:rPr>
+      </w:pPr>
+      <w:r>
+        <w:rPr>
+          <w:rFonts w:ascii="Calibri" w:hAnsi="Calibri" w:cs="Calibri"/>
+          <w:color w:val="505050"/>
+          <w:sz w:val="32"/>
+          <w:szCs w:val="32"/>
+          <w:shd w:val="clear" w:color="auto" w:fill="FFFFFF"/>
+        </w:rPr>
+        <w:t>{teamName} will be assigned as “all” by default.</w:t>
+      </w:r>
+    </w:p>
+    <w:p>
+      <w:pPr>
+        <w:pStyle w:val="NormalWeb"/>
+        <w:spacing w:before="0" w:beforeAutospacing="0" w:after="160" w:afterAutospacing="0"/>
+        <w:rPr>
+          <w:rFonts w:ascii="Calibri" w:hAnsi="Calibri" w:cs="Calibri"/>
+          <w:sz w:val="32"/>
+          <w:szCs w:val="32"/>
+        </w:rPr>
+      </w:pPr>
+      <w:hyperlink r:id="rId36" w:history="1">
+        <w:r>
+          <w:rPr>
+            <w:rStyle w:val="Hyperlink"/>
+            <w:rFonts w:ascii="Calibri" w:hAnsi="Calibri" w:cs="Calibri"/>
+            <w:sz w:val="32"/>
+            <w:szCs w:val="32"/>
+            <w:shd w:val="clear" w:color="auto" w:fill="FFFFFF"/>
+          </w:rPr>
+          <w:t>http://localhost:8080/draft/teamgrades</w:t>
+        </w:r>
+        <w:r>
+          <w:rPr>
+            <w:rStyle w:val="Hyperlink"/>
+            <w:rFonts w:ascii="Calibri" w:hAnsi="Calibri" w:cs="Calibri"/>
+            <w:sz w:val="32"/>
+            <w:szCs w:val="32"/>
+            <w:shd w:val="clear" w:color="auto" w:fill="FFFFFF"/>
+          </w:rPr>
+          <w:t>withsteal</w:t>
+        </w:r>
+        <w:r>
+          <w:rPr>
+            <w:rStyle w:val="Hyperlink"/>
+            <w:rFonts w:ascii="Calibri" w:hAnsi="Calibri" w:cs="Calibri"/>
+            <w:sz w:val="32"/>
+            <w:szCs w:val="32"/>
+            <w:shd w:val="clear" w:color="auto" w:fill="FFFFFF"/>
+          </w:rPr>
+          <w:t>/?year=2020&amp;team=all</w:t>
+        </w:r>
+      </w:hyperlink>
+      <w:r>
+        <w:rPr>
+          <w:rFonts w:ascii="Calibri" w:hAnsi="Calibri" w:cs="Calibri"/>
+          <w:color w:val="505050"/>
+          <w:sz w:val="32"/>
+          <w:szCs w:val="32"/>
+          <w:shd w:val="clear" w:color="auto" w:fill="FFFFFF"/>
+        </w:rPr>
+        <w:t xml:space="preserve">    </w:t>
+      </w:r>
+      <w:r>
+        <w:rPr>
+          <w:rFonts w:ascii="Calibri" w:hAnsi="Calibri" w:cs="Calibri"/>
+          <w:sz w:val="32"/>
+          <w:szCs w:val="32"/>
+        </w:rPr>
+        <w:t> </w:t>
+      </w:r>
+    </w:p>
+    <w:p>
+      <w:pPr>
+        <w:pStyle w:val="NormalWeb"/>
+        <w:spacing w:before="0" w:beforeAutospacing="0" w:after="160" w:afterAutospacing="0"/>
+        <w:rPr>
+          <w:rFonts w:ascii="Calibri" w:hAnsi="Calibri" w:cs="Calibri"/>
+          <w:sz w:val="32"/>
+          <w:szCs w:val="32"/>
+        </w:rPr>
+      </w:pPr>
+      <w:r>
+        <w:rPr>
+          <w:rFonts w:ascii="Calibri" w:hAnsi="Calibri" w:cs="Calibri"/>
+          <w:sz w:val="32"/>
+          <w:szCs w:val="32"/>
+        </w:rPr>
+        <w:t>Output: A excel file will be generated.</w:t>
+      </w:r>
+    </w:p>
+    <w:p>
+      <w:pPr>
+        <w:pStyle w:val="NormalWeb"/>
+        <w:spacing w:before="0" w:beforeAutospacing="0" w:after="160" w:afterAutospacing="0"/>
+        <w:rPr>
+          <w:rFonts w:ascii="Calibri" w:hAnsi="Calibri" w:cs="Calibri"/>
+          <w:sz w:val="32"/>
+          <w:szCs w:val="32"/>
+        </w:rPr>
+      </w:pPr>
     </w:p>
     <w:p>
       <w:pPr>
@@ -4668,12 +9140,12 @@
       </w:pPr>
     </w:p>
     <w:sectPr>
-      <w:headerReference w:type="even" r:id="rId36"/>
-      <w:headerReference w:type="default" r:id="rId37"/>
-      <w:footerReference w:type="even" r:id="rId38"/>
-      <w:footerReference w:type="default" r:id="rId39"/>
-      <w:headerReference w:type="first" r:id="rId40"/>
-      <w:footerReference w:type="first" r:id="rId41"/>
+      <w:headerReference w:type="even" r:id="rId37"/>
+      <w:headerReference w:type="default" r:id="rId38"/>
+      <w:footerReference w:type="even" r:id="rId39"/>
+      <w:footerReference w:type="default" r:id="rId40"/>
+      <w:headerReference w:type="first" r:id="rId41"/>
+      <w:footerReference w:type="first" r:id="rId42"/>
       <w:pgSz w:w="12240" w:h="15840"/>
       <w:pgMar w:top="1440" w:right="1440" w:bottom="1440" w:left="1440" w:header="720" w:footer="720" w:gutter="0"/>
       <w:cols w:space="720"/>

</xml_diff>

<commit_message>
Updated version for design doc
</commit_message>
<xml_diff>
--- a/Nfl_Draft_Analysis_Intro.docx
+++ b/Nfl_Draft_Analysis_Intro.docx
@@ -2258,7 +2258,7 @@
                 <v:shape id="_x0000_i1025" type="#_x0000_t75" style="width:74pt;height:48.75pt" o:ole="">
                   <v:imagedata r:id="rId14" o:title=""/>
                 </v:shape>
-                <o:OLEObject Type="Embed" ProgID="Excel.Sheet.12" ShapeID="_x0000_i1025" DrawAspect="Icon" ObjectID="_1654263338" r:id="rId15"/>
+                <o:OLEObject Type="Embed" ProgID="Excel.Sheet.12" ShapeID="_x0000_i1025" DrawAspect="Icon" ObjectID="_1654263503" r:id="rId15"/>
               </w:object>
             </w:r>
           </w:p>
@@ -2317,7 +2317,7 @@
                 <v:shape id="_x0000_i1026" type="#_x0000_t75" style="width:74pt;height:48.75pt" o:ole="">
                   <v:imagedata r:id="rId17" o:title=""/>
                 </v:shape>
-                <o:OLEObject Type="Embed" ProgID="Excel.Sheet.12" ShapeID="_x0000_i1026" DrawAspect="Icon" ObjectID="_1654263339" r:id="rId18"/>
+                <o:OLEObject Type="Embed" ProgID="Excel.Sheet.12" ShapeID="_x0000_i1026" DrawAspect="Icon" ObjectID="_1654263504" r:id="rId18"/>
               </w:object>
             </w:r>
           </w:p>
@@ -2376,7 +2376,7 @@
                 <v:shape id="_x0000_i1027" type="#_x0000_t75" style="width:74pt;height:48.75pt" o:ole="">
                   <v:imagedata r:id="rId20" o:title=""/>
                 </v:shape>
-                <o:OLEObject Type="Embed" ProgID="Excel.Sheet.12" ShapeID="_x0000_i1027" DrawAspect="Icon" ObjectID="_1654263340" r:id="rId21"/>
+                <o:OLEObject Type="Embed" ProgID="Excel.Sheet.12" ShapeID="_x0000_i1027" DrawAspect="Icon" ObjectID="_1654263505" r:id="rId21"/>
               </w:object>
             </w:r>
           </w:p>
@@ -2435,7 +2435,7 @@
                 <v:shape id="_x0000_i1028" type="#_x0000_t75" style="width:74pt;height:48.75pt" o:ole="">
                   <v:imagedata r:id="rId23" o:title=""/>
                 </v:shape>
-                <o:OLEObject Type="Embed" ProgID="Excel.Sheet.12" ShapeID="_x0000_i1028" DrawAspect="Icon" ObjectID="_1654263341" r:id="rId24"/>
+                <o:OLEObject Type="Embed" ProgID="Excel.Sheet.12" ShapeID="_x0000_i1028" DrawAspect="Icon" ObjectID="_1654263506" r:id="rId24"/>
               </w:object>
             </w:r>
           </w:p>
@@ -2494,7 +2494,7 @@
                 <v:shape id="_x0000_i1029" type="#_x0000_t75" style="width:74pt;height:48.75pt" o:ole="">
                   <v:imagedata r:id="rId26" o:title=""/>
                 </v:shape>
-                <o:OLEObject Type="Embed" ProgID="Excel.Sheet.12" ShapeID="_x0000_i1029" DrawAspect="Icon" ObjectID="_1654263342" r:id="rId27"/>
+                <o:OLEObject Type="Embed" ProgID="Excel.Sheet.12" ShapeID="_x0000_i1029" DrawAspect="Icon" ObjectID="_1654263507" r:id="rId27"/>
               </w:object>
             </w:r>
           </w:p>
@@ -2553,7 +2553,7 @@
                 <v:shape id="_x0000_i1030" type="#_x0000_t75" style="width:74pt;height:48.75pt" o:ole="">
                   <v:imagedata r:id="rId29" o:title=""/>
                 </v:shape>
-                <o:OLEObject Type="Embed" ProgID="Excel.Sheet.12" ShapeID="_x0000_i1030" DrawAspect="Icon" ObjectID="_1654263343" r:id="rId30"/>
+                <o:OLEObject Type="Embed" ProgID="Excel.Sheet.12" ShapeID="_x0000_i1030" DrawAspect="Icon" ObjectID="_1654263508" r:id="rId30"/>
               </w:object>
             </w:r>
           </w:p>
@@ -2612,7 +2612,7 @@
                 <v:shape id="_x0000_i1031" type="#_x0000_t75" style="width:74pt;height:48.75pt" o:ole="">
                   <v:imagedata r:id="rId32" o:title=""/>
                 </v:shape>
-                <o:OLEObject Type="Embed" ProgID="Excel.Sheet.12" ShapeID="_x0000_i1031" DrawAspect="Icon" ObjectID="_1654263344" r:id="rId33"/>
+                <o:OLEObject Type="Embed" ProgID="Excel.Sheet.12" ShapeID="_x0000_i1031" DrawAspect="Icon" ObjectID="_1654263509" r:id="rId33"/>
               </w:object>
             </w:r>
           </w:p>
@@ -2666,7 +2666,7 @@
                 <v:shape id="_x0000_i1032" type="#_x0000_t75" style="width:74pt;height:48.75pt" o:ole="">
                   <v:imagedata r:id="rId34" o:title=""/>
                 </v:shape>
-                <o:OLEObject Type="Embed" ProgID="Excel.Sheet.12" ShapeID="_x0000_i1032" DrawAspect="Icon" ObjectID="_1654263345" r:id="rId35"/>
+                <o:OLEObject Type="Embed" ProgID="Excel.Sheet.12" ShapeID="_x0000_i1032" DrawAspect="Icon" ObjectID="_1654263510" r:id="rId35"/>
               </w:object>
             </w:r>
           </w:p>
@@ -8674,47 +8674,7 @@
           <w:sz w:val="32"/>
           <w:szCs w:val="32"/>
         </w:rPr>
-        <w:t xml:space="preserve">Total prospect grade = </w:t>
-      </w:r>
-      <w:r>
-        <w:rPr>
-          <w:rFonts w:ascii="Calibri" w:hAnsi="Calibri" w:cs="Calibri"/>
-          <w:sz w:val="32"/>
-          <w:szCs w:val="32"/>
-        </w:rPr>
-        <w:t xml:space="preserve">7.0(Assume this is the actual grade awarded to player) + </w:t>
-      </w:r>
-      <w:r>
-        <w:rPr>
-          <w:rFonts w:ascii="Calibri" w:hAnsi="Calibri" w:cs="Calibri"/>
-          <w:sz w:val="32"/>
-          <w:szCs w:val="32"/>
-        </w:rPr>
-        <w:t>0</w:t>
-      </w:r>
-      <w:r>
-        <w:rPr>
-          <w:rFonts w:ascii="Calibri" w:hAnsi="Calibri" w:cs="Calibri"/>
-          <w:sz w:val="32"/>
-          <w:szCs w:val="32"/>
-        </w:rPr>
-        <w:t xml:space="preserve"> (steal grade) =&gt; </w:t>
-      </w:r>
-      <w:r>
-        <w:rPr>
-          <w:rFonts w:ascii="Calibri" w:hAnsi="Calibri" w:cs="Calibri"/>
-          <w:sz w:val="32"/>
-          <w:szCs w:val="32"/>
-        </w:rPr>
-        <w:t>7</w:t>
-      </w:r>
-      <w:r>
-        <w:rPr>
-          <w:rFonts w:ascii="Calibri" w:hAnsi="Calibri" w:cs="Calibri"/>
-          <w:sz w:val="32"/>
-          <w:szCs w:val="32"/>
-        </w:rPr>
-        <w:t>.5</w:t>
+        <w:t>Total prospect grade = 7.0(Assume this is the actual grade awarded to player) + 0 (steal grade) =&gt; 7.5</w:t>
       </w:r>
     </w:p>
     <w:p>
@@ -9058,27 +9018,7 @@
             <w:szCs w:val="32"/>
             <w:shd w:val="clear" w:color="auto" w:fill="FFFFFF"/>
           </w:rPr>
-          <w:t>http://localhost:8080/draft/teamgrades</w:t>
-        </w:r>
-        <w:r>
-          <w:rPr>
-            <w:rStyle w:val="Hyperlink"/>
-            <w:rFonts w:ascii="Calibri" w:hAnsi="Calibri" w:cs="Calibri"/>
-            <w:sz w:val="32"/>
-            <w:szCs w:val="32"/>
-            <w:shd w:val="clear" w:color="auto" w:fill="FFFFFF"/>
-          </w:rPr>
-          <w:t>withsteal</w:t>
-        </w:r>
-        <w:r>
-          <w:rPr>
-            <w:rStyle w:val="Hyperlink"/>
-            <w:rFonts w:ascii="Calibri" w:hAnsi="Calibri" w:cs="Calibri"/>
-            <w:sz w:val="32"/>
-            <w:szCs w:val="32"/>
-            <w:shd w:val="clear" w:color="auto" w:fill="FFFFFF"/>
-          </w:rPr>
-          <w:t>/?year=2020&amp;team=all</w:t>
+          <w:t>http://localhost:8080/draft/teamgradeswithsteal/?year=2020&amp;team=all</w:t>
         </w:r>
       </w:hyperlink>
       <w:r>
@@ -9380,7 +9320,49 @@
                               <w:caps/>
                               <w:color w:val="FFFFFF" w:themeColor="background1"/>
                             </w:rPr>
-                            <w:t>(VERSION2 – 05/17/2020)</w:t>
+                            <w:t>(VERSION</w:t>
+                          </w:r>
+                          <w:r>
+                            <w:rPr>
+                              <w:caps/>
+                              <w:color w:val="FFFFFF" w:themeColor="background1"/>
+                            </w:rPr>
+                            <w:t>3</w:t>
+                          </w:r>
+                          <w:r>
+                            <w:rPr>
+                              <w:caps/>
+                              <w:color w:val="FFFFFF" w:themeColor="background1"/>
+                            </w:rPr>
+                            <w:t xml:space="preserve"> – 0</w:t>
+                          </w:r>
+                          <w:r>
+                            <w:rPr>
+                              <w:caps/>
+                              <w:color w:val="FFFFFF" w:themeColor="background1"/>
+                            </w:rPr>
+                            <w:t>6</w:t>
+                          </w:r>
+                          <w:r>
+                            <w:rPr>
+                              <w:caps/>
+                              <w:color w:val="FFFFFF" w:themeColor="background1"/>
+                            </w:rPr>
+                            <w:t>/</w:t>
+                          </w:r>
+                          <w:r>
+                            <w:rPr>
+                              <w:caps/>
+                              <w:color w:val="FFFFFF" w:themeColor="background1"/>
+                            </w:rPr>
+                            <w:t>21</w:t>
+                          </w:r>
+                          <w:r>
+                            <w:rPr>
+                              <w:caps/>
+                              <w:color w:val="FFFFFF" w:themeColor="background1"/>
+                            </w:rPr>
+                            <w:t>/2020)</w:t>
                           </w:r>
                         </w:p>
                       </w:txbxContent>
@@ -9456,7 +9438,49 @@
                         <w:caps/>
                         <w:color w:val="FFFFFF" w:themeColor="background1"/>
                       </w:rPr>
-                      <w:t>(VERSION2 – 05/17/2020)</w:t>
+                      <w:t>(VERSION</w:t>
+                    </w:r>
+                    <w:r>
+                      <w:rPr>
+                        <w:caps/>
+                        <w:color w:val="FFFFFF" w:themeColor="background1"/>
+                      </w:rPr>
+                      <w:t>3</w:t>
+                    </w:r>
+                    <w:r>
+                      <w:rPr>
+                        <w:caps/>
+                        <w:color w:val="FFFFFF" w:themeColor="background1"/>
+                      </w:rPr>
+                      <w:t xml:space="preserve"> – 0</w:t>
+                    </w:r>
+                    <w:r>
+                      <w:rPr>
+                        <w:caps/>
+                        <w:color w:val="FFFFFF" w:themeColor="background1"/>
+                      </w:rPr>
+                      <w:t>6</w:t>
+                    </w:r>
+                    <w:r>
+                      <w:rPr>
+                        <w:caps/>
+                        <w:color w:val="FFFFFF" w:themeColor="background1"/>
+                      </w:rPr>
+                      <w:t>/</w:t>
+                    </w:r>
+                    <w:r>
+                      <w:rPr>
+                        <w:caps/>
+                        <w:color w:val="FFFFFF" w:themeColor="background1"/>
+                      </w:rPr>
+                      <w:t>21</w:t>
+                    </w:r>
+                    <w:r>
+                      <w:rPr>
+                        <w:caps/>
+                        <w:color w:val="FFFFFF" w:themeColor="background1"/>
+                      </w:rPr>
+                      <w:t>/2020)</w:t>
                     </w:r>
                   </w:p>
                 </w:txbxContent>

</xml_diff>